<commit_message>
Test Git Desktop App
Github Desktop test
</commit_message>
<xml_diff>
--- a/Database Documtation.docx
+++ b/Database Documtation.docx
@@ -738,740 +738,783 @@
         <w:spacing w:before="240" w:after="120"/>
         <w:outlineLvl w:val="0"/>
       </w:pPr>
+    </w:p>
+    <w:p>
+      <w:pPr>
+        <w:pStyle w:val="5"/>
+        <w:spacing w:before="200" w:after="120"/>
+      </w:pPr>
+      <w:bookmarkStart w:id="1" w:name="__RefHeading___Toc81_694536228"/>
+      <w:bookmarkEnd w:id="1"/>
+      <w:r>
+        <w:t>Database Planning</w:t>
+      </w:r>
+    </w:p>
+    <w:p>
+      <w:pPr>
+        <w:pStyle w:val="4"/>
+        <w:spacing w:before="200" w:after="120"/>
+      </w:pPr>
+      <w:r>
+        <w:t>We can Divide our Hotel Management System Into Following Sections.</w:t>
+      </w:r>
+    </w:p>
+    <w:p>
+      <w:pPr>
+        <w:pStyle w:val="6"/>
+      </w:pPr>
+      <w:bookmarkStart w:id="2" w:name="__RefHeading___Toc83_694536228"/>
+      <w:bookmarkEnd w:id="2"/>
+      <w:r>
+        <w:t>Mission Objectives</w:t>
+      </w:r>
+    </w:p>
+    <w:p>
+      <w:pPr>
+        <w:pStyle w:val="4"/>
+        <w:jc w:val="center"/>
+      </w:pPr>
+      <w:r>
+        <w:rPr>
+          <w:i/>
+          <w:iCs/>
+        </w:rPr>
+        <w:t>“The purpose of Hotel Management System is to help out Stack-Holders</w:t>
+      </w:r>
+      <w:r>
+        <w:rPr>
+          <w:rFonts w:eastAsia="Noto Serif CJK SC" w:cs="Lohit Devanagari"/>
+          <w:i/>
+          <w:iCs/>
+          <w:color w:val="auto"/>
+          <w:kern w:val="2"/>
+          <w:sz w:val="24"/>
+          <w:szCs w:val="24"/>
+          <w:lang w:val="en-US" w:eastAsia="zh-CN" w:bidi="hi-IN"/>
+        </w:rPr>
+        <w:t xml:space="preserve"> in Manage them room bookings  and optimize their profit. The system will keep track of the rooms and generate information related to finance, room booking, and Generate financial report.”</w:t>
+      </w:r>
+    </w:p>
+    <w:p>
+      <w:pPr>
+        <w:pStyle w:val="6"/>
+      </w:pPr>
+      <w:bookmarkStart w:id="3" w:name="__RefHeading___Toc85_694536228"/>
+      <w:bookmarkEnd w:id="3"/>
+      <w:r>
+        <w:t>Mission Objective of Database</w:t>
+      </w:r>
+    </w:p>
+    <w:p>
+      <w:pPr>
+        <w:pStyle w:val="4"/>
+      </w:pPr>
+      <w:r>
+        <w:t xml:space="preserve">Mission Objective of the database is </w:t>
+      </w:r>
+    </w:p>
+    <w:p>
+      <w:pPr>
+        <w:pStyle w:val="4"/>
+        <w:numPr>
+          <w:ilvl w:val="0"/>
+          <w:numId w:val="2"/>
+        </w:numPr>
+      </w:pPr>
+      <w:r>
+        <w:t>To maintain (Enter, Update and Delete) data on rooms</w:t>
+      </w:r>
+    </w:p>
+    <w:p>
+      <w:pPr>
+        <w:pStyle w:val="4"/>
+        <w:numPr>
+          <w:ilvl w:val="0"/>
+          <w:numId w:val="2"/>
+        </w:numPr>
+      </w:pPr>
+      <w:r>
+        <w:t xml:space="preserve">To maintain (Enter, Update and Delete) data on </w:t>
+      </w:r>
+      <w:r>
+        <w:rPr>
+          <w:rFonts w:eastAsia="Noto Serif CJK SC" w:cs="Lohit Devanagari"/>
+          <w:color w:val="auto"/>
+          <w:kern w:val="2"/>
+          <w:sz w:val="24"/>
+          <w:szCs w:val="24"/>
+          <w:lang w:val="en-US" w:eastAsia="zh-CN" w:bidi="hi-IN"/>
+        </w:rPr>
+        <w:t>Customer</w:t>
+      </w:r>
+    </w:p>
+    <w:p>
+      <w:pPr>
+        <w:pStyle w:val="4"/>
+        <w:numPr>
+          <w:ilvl w:val="0"/>
+          <w:numId w:val="2"/>
+        </w:numPr>
+      </w:pPr>
+      <w:r>
+        <w:rPr>
+          <w:rFonts w:eastAsia="Noto Serif CJK SC" w:cs="Lohit Devanagari"/>
+          <w:color w:val="auto"/>
+          <w:kern w:val="2"/>
+          <w:sz w:val="24"/>
+          <w:szCs w:val="24"/>
+          <w:lang w:val="en-US" w:eastAsia="zh-CN" w:bidi="hi-IN"/>
+        </w:rPr>
+        <w:t>To maintain (Enter, Update and Delete) data on  Managers</w:t>
+      </w:r>
+    </w:p>
+    <w:p>
+      <w:pPr>
+        <w:pStyle w:val="4"/>
+        <w:numPr>
+          <w:ilvl w:val="0"/>
+          <w:numId w:val="2"/>
+        </w:numPr>
+      </w:pPr>
+      <w:r>
+        <w:rPr>
+          <w:rFonts w:eastAsia="Noto Serif CJK SC" w:cs="Lohit Devanagari"/>
+          <w:color w:val="auto"/>
+          <w:kern w:val="2"/>
+          <w:sz w:val="24"/>
+          <w:szCs w:val="24"/>
+          <w:lang w:val="en-US" w:eastAsia="zh-CN" w:bidi="hi-IN"/>
+        </w:rPr>
+        <w:t>To maintain (Enter, Update and Delete) data on Customer Activities</w:t>
+      </w:r>
+    </w:p>
+    <w:p>
+      <w:pPr>
+        <w:pStyle w:val="4"/>
+        <w:numPr>
+          <w:ilvl w:val="0"/>
+          <w:numId w:val="2"/>
+        </w:numPr>
+      </w:pPr>
+      <w:r>
+        <w:rPr>
+          <w:rFonts w:eastAsia="Noto Serif CJK SC" w:cs="Lohit Devanagari"/>
+          <w:color w:val="auto"/>
+          <w:kern w:val="2"/>
+          <w:sz w:val="24"/>
+          <w:szCs w:val="24"/>
+          <w:lang w:val="en-US" w:eastAsia="zh-CN" w:bidi="hi-IN"/>
+        </w:rPr>
+        <w:t>To maintain (Enter, Update and Delete) data on Bookings</w:t>
+      </w:r>
+    </w:p>
+    <w:p>
+      <w:pPr>
+        <w:pStyle w:val="4"/>
+        <w:numPr>
+          <w:ilvl w:val="0"/>
+          <w:numId w:val="2"/>
+        </w:numPr>
+      </w:pPr>
+      <w:r>
+        <w:rPr>
+          <w:rFonts w:eastAsia="Noto Serif CJK SC" w:cs="Lohit Devanagari"/>
+          <w:color w:val="auto"/>
+          <w:kern w:val="2"/>
+          <w:sz w:val="24"/>
+          <w:szCs w:val="24"/>
+          <w:lang w:val="en-US" w:eastAsia="zh-CN" w:bidi="hi-IN"/>
+        </w:rPr>
+        <w:t>To maintain (Enter, Update and Delete) data on Finance</w:t>
+      </w:r>
+    </w:p>
+    <w:p>
+      <w:pPr>
+        <w:pStyle w:val="4"/>
+        <w:numPr>
+          <w:ilvl w:val="0"/>
+          <w:numId w:val="2"/>
+        </w:numPr>
+      </w:pPr>
+      <w:r>
+        <w:rPr>
+          <w:rFonts w:eastAsia="Noto Serif CJK SC" w:cs="Lohit Devanagari"/>
+          <w:color w:val="auto"/>
+          <w:kern w:val="2"/>
+          <w:sz w:val="24"/>
+          <w:szCs w:val="24"/>
+          <w:lang w:val="en-US" w:eastAsia="zh-CN" w:bidi="hi-IN"/>
+        </w:rPr>
+        <w:t>To maintain (Enter, Update and Delete) data on Free Rooms</w:t>
+      </w:r>
+    </w:p>
+    <w:p>
+      <w:pPr>
+        <w:pStyle w:val="4"/>
+        <w:numPr>
+          <w:ilvl w:val="0"/>
+          <w:numId w:val="2"/>
+        </w:numPr>
+      </w:pPr>
+      <w:r>
+        <w:rPr>
+          <w:rFonts w:eastAsia="Noto Serif CJK SC" w:cs="Lohit Devanagari"/>
+          <w:color w:val="auto"/>
+          <w:kern w:val="2"/>
+          <w:sz w:val="24"/>
+          <w:szCs w:val="24"/>
+          <w:lang w:val="en-US" w:eastAsia="zh-CN" w:bidi="hi-IN"/>
+        </w:rPr>
+        <w:t>To maintain (Enter, Update and Delete) data on Booked Rooms</w:t>
+      </w:r>
+    </w:p>
+    <w:p>
+      <w:pPr>
+        <w:pStyle w:val="4"/>
+        <w:numPr>
+          <w:ilvl w:val="0"/>
+          <w:numId w:val="2"/>
+        </w:numPr>
+      </w:pPr>
+      <w:r>
+        <w:rPr>
+          <w:rFonts w:eastAsia="Noto Serif CJK SC" w:cs="Lohit Devanagari"/>
+          <w:color w:val="auto"/>
+          <w:kern w:val="2"/>
+          <w:sz w:val="24"/>
+          <w:szCs w:val="24"/>
+          <w:lang w:val="en-US" w:eastAsia="zh-CN" w:bidi="hi-IN"/>
+        </w:rPr>
+        <w:t>To maintain (Enter, Update and Delete) data on Room Cancellation</w:t>
+      </w:r>
+    </w:p>
+    <w:p>
+      <w:pPr>
+        <w:pStyle w:val="4"/>
+        <w:numPr>
+          <w:ilvl w:val="0"/>
+          <w:numId w:val="2"/>
+        </w:numPr>
+      </w:pPr>
+      <w:r>
+        <w:rPr>
+          <w:rFonts w:eastAsia="Noto Serif CJK SC" w:cs="Lohit Devanagari"/>
+          <w:color w:val="auto"/>
+          <w:kern w:val="2"/>
+          <w:sz w:val="24"/>
+          <w:szCs w:val="24"/>
+          <w:lang w:val="en-US" w:eastAsia="zh-CN" w:bidi="hi-IN"/>
+        </w:rPr>
+        <w:t>To maintain (Enter, Update and Delete) data on Branch</w:t>
+      </w:r>
+    </w:p>
+    <w:p>
+      <w:pPr>
+        <w:pStyle w:val="4"/>
+        <w:numPr>
+          <w:ilvl w:val="0"/>
+          <w:numId w:val="2"/>
+        </w:numPr>
+      </w:pPr>
+      <w:r>
+        <w:rPr>
+          <w:rFonts w:eastAsia="Noto Serif CJK SC" w:cs="Lohit Devanagari"/>
+          <w:color w:val="auto"/>
+          <w:kern w:val="2"/>
+          <w:sz w:val="24"/>
+          <w:szCs w:val="24"/>
+          <w:lang w:val="en-US" w:eastAsia="zh-CN" w:bidi="hi-IN"/>
+        </w:rPr>
+        <w:t>To maintain (Enter, Update and Delete) data on Employees</w:t>
+      </w:r>
+    </w:p>
+    <w:p>
+      <w:pPr>
+        <w:pStyle w:val="4"/>
+        <w:numPr>
+          <w:ilvl w:val="0"/>
+          <w:numId w:val="2"/>
+        </w:numPr>
+      </w:pPr>
+      <w:r>
+        <w:rPr>
+          <w:rFonts w:eastAsia="Noto Serif CJK SC" w:cs="Lohit Devanagari"/>
+          <w:color w:val="auto"/>
+          <w:kern w:val="2"/>
+          <w:sz w:val="24"/>
+          <w:szCs w:val="24"/>
+          <w:lang w:val="en-US" w:eastAsia="zh-CN" w:bidi="hi-IN"/>
+        </w:rPr>
+        <w:t>To maintain (Enter, Update and Delete) data on Wages</w:t>
+      </w:r>
+    </w:p>
+    <w:p>
+      <w:pPr>
+        <w:pStyle w:val="4"/>
+        <w:numPr>
+          <w:ilvl w:val="0"/>
+          <w:numId w:val="2"/>
+        </w:numPr>
+      </w:pPr>
+      <w:r>
+        <w:rPr>
+          <w:rFonts w:eastAsia="Noto Serif CJK SC" w:cs="Lohit Devanagari"/>
+          <w:color w:val="auto"/>
+          <w:kern w:val="2"/>
+          <w:sz w:val="24"/>
+          <w:szCs w:val="24"/>
+          <w:lang w:val="en-US" w:eastAsia="zh-CN" w:bidi="hi-IN"/>
+        </w:rPr>
+        <w:t>To maintain (Enter, Update and Delete) data on Viewing</w:t>
+      </w:r>
+    </w:p>
+    <w:p>
+      <w:pPr>
+        <w:pStyle w:val="4"/>
+        <w:rPr>
+          <w:rFonts w:ascii="Liberation Serif" w:hAnsi="Liberation Serif" w:eastAsia="Noto Serif CJK SC" w:cs="Lohit Devanagari"/>
+          <w:color w:val="auto"/>
+          <w:kern w:val="2"/>
+          <w:sz w:val="24"/>
+          <w:szCs w:val="24"/>
+          <w:lang w:val="en-US" w:eastAsia="zh-CN" w:bidi="hi-IN"/>
+        </w:rPr>
+      </w:pPr>
+    </w:p>
+    <w:p>
+      <w:pPr>
+        <w:pStyle w:val="4"/>
+        <w:numPr>
+          <w:ilvl w:val="0"/>
+          <w:numId w:val="3"/>
+        </w:numPr>
+      </w:pPr>
+      <w:r>
+        <w:t xml:space="preserve">To </w:t>
+      </w:r>
+      <w:r>
+        <w:rPr>
+          <w:rFonts w:eastAsia="Noto Serif CJK SC" w:cs="Lohit Devanagari"/>
+          <w:color w:val="auto"/>
+          <w:kern w:val="2"/>
+          <w:sz w:val="24"/>
+          <w:szCs w:val="24"/>
+          <w:lang w:val="en-US" w:eastAsia="zh-CN" w:bidi="hi-IN"/>
+        </w:rPr>
+        <w:t xml:space="preserve">Search </w:t>
+      </w:r>
+      <w:r>
+        <w:t>on rooms</w:t>
+      </w:r>
+    </w:p>
+    <w:p>
+      <w:pPr>
+        <w:pStyle w:val="4"/>
+        <w:numPr>
+          <w:ilvl w:val="0"/>
+          <w:numId w:val="3"/>
+        </w:numPr>
+      </w:pPr>
+      <w:r>
+        <w:t xml:space="preserve">To </w:t>
+      </w:r>
+      <w:r>
+        <w:rPr>
+          <w:rFonts w:eastAsia="Noto Serif CJK SC" w:cs="Lohit Devanagari"/>
+          <w:color w:val="auto"/>
+          <w:kern w:val="2"/>
+          <w:sz w:val="24"/>
+          <w:szCs w:val="24"/>
+          <w:lang w:val="en-US" w:eastAsia="zh-CN" w:bidi="hi-IN"/>
+        </w:rPr>
+        <w:t>Search</w:t>
+      </w:r>
+      <w:r>
+        <w:t xml:space="preserve">  on </w:t>
+      </w:r>
+      <w:r>
+        <w:rPr>
+          <w:rFonts w:eastAsia="Noto Serif CJK SC" w:cs="Lohit Devanagari"/>
+          <w:color w:val="auto"/>
+          <w:kern w:val="2"/>
+          <w:sz w:val="24"/>
+          <w:szCs w:val="24"/>
+          <w:lang w:val="en-US" w:eastAsia="zh-CN" w:bidi="hi-IN"/>
+        </w:rPr>
+        <w:t>Customer</w:t>
+      </w:r>
+    </w:p>
+    <w:p>
+      <w:pPr>
+        <w:pStyle w:val="4"/>
+        <w:numPr>
+          <w:ilvl w:val="0"/>
+          <w:numId w:val="3"/>
+        </w:numPr>
+      </w:pPr>
+      <w:r>
+        <w:rPr>
+          <w:rFonts w:eastAsia="Noto Serif CJK SC" w:cs="Lohit Devanagari"/>
+          <w:color w:val="auto"/>
+          <w:kern w:val="2"/>
+          <w:sz w:val="24"/>
+          <w:szCs w:val="24"/>
+          <w:lang w:val="en-US" w:eastAsia="zh-CN" w:bidi="hi-IN"/>
+        </w:rPr>
+        <w:t>To Search  on Finance</w:t>
+      </w:r>
+    </w:p>
+    <w:p>
+      <w:pPr>
+        <w:pStyle w:val="4"/>
+        <w:numPr>
+          <w:ilvl w:val="0"/>
+          <w:numId w:val="3"/>
+        </w:numPr>
+      </w:pPr>
+      <w:r>
+        <w:rPr>
+          <w:rFonts w:eastAsia="Noto Serif CJK SC" w:cs="Lohit Devanagari"/>
+          <w:color w:val="auto"/>
+          <w:kern w:val="2"/>
+          <w:sz w:val="24"/>
+          <w:szCs w:val="24"/>
+          <w:lang w:val="en-US" w:eastAsia="zh-CN" w:bidi="hi-IN"/>
+        </w:rPr>
+        <w:t>To Search  on Branch</w:t>
+      </w:r>
+    </w:p>
+    <w:p>
+      <w:pPr>
+        <w:pStyle w:val="4"/>
+        <w:numPr>
+          <w:ilvl w:val="0"/>
+          <w:numId w:val="3"/>
+        </w:numPr>
+      </w:pPr>
+      <w:r>
+        <w:rPr>
+          <w:rFonts w:eastAsia="Noto Serif CJK SC" w:cs="Lohit Devanagari"/>
+          <w:color w:val="auto"/>
+          <w:kern w:val="2"/>
+          <w:sz w:val="24"/>
+          <w:szCs w:val="24"/>
+          <w:lang w:val="en-US" w:eastAsia="zh-CN" w:bidi="hi-IN"/>
+        </w:rPr>
+        <w:t>To Search on Employees</w:t>
+      </w:r>
+    </w:p>
+    <w:p>
+      <w:pPr>
+        <w:pStyle w:val="4"/>
+        <w:numPr>
+          <w:ilvl w:val="0"/>
+          <w:numId w:val="0"/>
+        </w:numPr>
+        <w:ind w:left="720" w:firstLine="0"/>
+        <w:rPr>
+          <w:rFonts w:ascii="Liberation Serif" w:hAnsi="Liberation Serif" w:eastAsia="Noto Serif CJK SC" w:cs="Lohit Devanagari"/>
+          <w:color w:val="auto"/>
+          <w:kern w:val="2"/>
+          <w:sz w:val="24"/>
+          <w:szCs w:val="24"/>
+          <w:lang w:val="en-US" w:eastAsia="zh-CN" w:bidi="hi-IN"/>
+        </w:rPr>
+      </w:pPr>
+    </w:p>
+    <w:p>
+      <w:pPr>
+        <w:pStyle w:val="4"/>
+        <w:numPr>
+          <w:ilvl w:val="0"/>
+          <w:numId w:val="3"/>
+        </w:numPr>
+      </w:pPr>
+      <w:r>
+        <w:rPr>
+          <w:rFonts w:eastAsia="Noto Serif CJK SC" w:cs="Lohit Devanagari"/>
+          <w:color w:val="auto"/>
+          <w:kern w:val="2"/>
+          <w:sz w:val="24"/>
+          <w:szCs w:val="24"/>
+          <w:lang w:val="en-US" w:eastAsia="zh-CN" w:bidi="hi-IN"/>
+        </w:rPr>
+        <w:t>To track on Rooms</w:t>
+      </w:r>
+    </w:p>
+    <w:p>
+      <w:pPr>
+        <w:pStyle w:val="4"/>
+        <w:numPr>
+          <w:ilvl w:val="0"/>
+          <w:numId w:val="3"/>
+        </w:numPr>
+      </w:pPr>
+      <w:r>
+        <w:rPr>
+          <w:rFonts w:eastAsia="Noto Serif CJK SC" w:cs="Lohit Devanagari"/>
+          <w:color w:val="auto"/>
+          <w:kern w:val="2"/>
+          <w:sz w:val="24"/>
+          <w:szCs w:val="24"/>
+          <w:lang w:val="en-US" w:eastAsia="zh-CN" w:bidi="hi-IN"/>
+        </w:rPr>
+        <w:t>To track on Client</w:t>
+      </w:r>
+    </w:p>
+    <w:p>
+      <w:pPr>
+        <w:pStyle w:val="4"/>
+        <w:numPr>
+          <w:ilvl w:val="0"/>
+          <w:numId w:val="3"/>
+        </w:numPr>
+      </w:pPr>
+      <w:r>
+        <w:rPr>
+          <w:rFonts w:eastAsia="Noto Serif CJK SC" w:cs="Lohit Devanagari"/>
+          <w:color w:val="auto"/>
+          <w:kern w:val="2"/>
+          <w:sz w:val="24"/>
+          <w:szCs w:val="24"/>
+          <w:lang w:val="en-US" w:eastAsia="zh-CN" w:bidi="hi-IN"/>
+        </w:rPr>
+        <w:t>To  track on Free Rooms</w:t>
+      </w:r>
+    </w:p>
+    <w:p>
+      <w:pPr>
+        <w:pStyle w:val="4"/>
+        <w:numPr>
+          <w:ilvl w:val="0"/>
+          <w:numId w:val="3"/>
+        </w:numPr>
+      </w:pPr>
+      <w:r>
+        <w:rPr>
+          <w:rFonts w:eastAsia="Noto Serif CJK SC" w:cs="Lohit Devanagari"/>
+          <w:color w:val="auto"/>
+          <w:kern w:val="2"/>
+          <w:sz w:val="24"/>
+          <w:szCs w:val="24"/>
+          <w:lang w:val="en-US" w:eastAsia="zh-CN" w:bidi="hi-IN"/>
+        </w:rPr>
+        <w:t>To  track on Booked Rooms</w:t>
+      </w:r>
+    </w:p>
+    <w:p>
+      <w:pPr>
+        <w:pStyle w:val="4"/>
+        <w:rPr>
+          <w:rFonts w:ascii="Liberation Serif" w:hAnsi="Liberation Serif" w:eastAsia="Noto Serif CJK SC" w:cs="Lohit Devanagari"/>
+          <w:color w:val="auto"/>
+          <w:kern w:val="2"/>
+          <w:sz w:val="24"/>
+          <w:szCs w:val="24"/>
+          <w:lang w:val="en-US" w:eastAsia="zh-CN" w:bidi="hi-IN"/>
+        </w:rPr>
+      </w:pPr>
+    </w:p>
+    <w:p>
+      <w:pPr>
+        <w:pStyle w:val="4"/>
+        <w:rPr>
+          <w:rFonts w:ascii="Liberation Serif" w:hAnsi="Liberation Serif" w:eastAsia="Noto Serif CJK SC" w:cs="Lohit Devanagari"/>
+          <w:color w:val="auto"/>
+          <w:kern w:val="2"/>
+          <w:sz w:val="24"/>
+          <w:szCs w:val="24"/>
+          <w:lang w:val="en-US" w:eastAsia="zh-CN" w:bidi="hi-IN"/>
+        </w:rPr>
+      </w:pPr>
+    </w:p>
+    <w:p>
+      <w:pPr>
+        <w:pStyle w:val="4"/>
+        <w:numPr>
+          <w:ilvl w:val="0"/>
+          <w:numId w:val="3"/>
+        </w:numPr>
+      </w:pPr>
+      <w:r>
+        <w:t xml:space="preserve">To </w:t>
+      </w:r>
+      <w:r>
+        <w:rPr>
+          <w:rFonts w:eastAsia="Noto Serif CJK SC" w:cs="Lohit Devanagari"/>
+          <w:color w:val="auto"/>
+          <w:kern w:val="2"/>
+          <w:sz w:val="24"/>
+          <w:szCs w:val="24"/>
+          <w:lang w:val="en-US" w:eastAsia="zh-CN" w:bidi="hi-IN"/>
+        </w:rPr>
+        <w:t>report</w:t>
+      </w:r>
+      <w:r>
+        <w:t xml:space="preserve"> on rooms</w:t>
+      </w:r>
+    </w:p>
+    <w:p>
+      <w:pPr>
+        <w:pStyle w:val="4"/>
+        <w:numPr>
+          <w:ilvl w:val="0"/>
+          <w:numId w:val="3"/>
+        </w:numPr>
+      </w:pPr>
+      <w:r>
+        <w:t xml:space="preserve">To </w:t>
+      </w:r>
+      <w:r>
+        <w:rPr>
+          <w:rFonts w:eastAsia="Noto Serif CJK SC" w:cs="Lohit Devanagari"/>
+          <w:color w:val="auto"/>
+          <w:kern w:val="2"/>
+          <w:sz w:val="24"/>
+          <w:szCs w:val="24"/>
+          <w:lang w:val="en-US" w:eastAsia="zh-CN" w:bidi="hi-IN"/>
+        </w:rPr>
+        <w:t>report</w:t>
+      </w:r>
+      <w:r>
+        <w:t xml:space="preserve"> data on </w:t>
+      </w:r>
+      <w:r>
+        <w:rPr>
+          <w:rFonts w:eastAsia="Noto Serif CJK SC" w:cs="Lohit Devanagari"/>
+          <w:color w:val="auto"/>
+          <w:kern w:val="2"/>
+          <w:sz w:val="24"/>
+          <w:szCs w:val="24"/>
+          <w:lang w:val="en-US" w:eastAsia="zh-CN" w:bidi="hi-IN"/>
+        </w:rPr>
+        <w:t>Customer</w:t>
+      </w:r>
+    </w:p>
+    <w:p>
+      <w:pPr>
+        <w:pStyle w:val="4"/>
+        <w:numPr>
+          <w:ilvl w:val="0"/>
+          <w:numId w:val="3"/>
+        </w:numPr>
+      </w:pPr>
+      <w:r>
+        <w:rPr>
+          <w:rFonts w:eastAsia="Noto Serif CJK SC" w:cs="Lohit Devanagari"/>
+          <w:color w:val="auto"/>
+          <w:kern w:val="2"/>
+          <w:sz w:val="24"/>
+          <w:szCs w:val="24"/>
+          <w:lang w:val="en-US" w:eastAsia="zh-CN" w:bidi="hi-IN"/>
+        </w:rPr>
+        <w:t>To report on Bookings</w:t>
+      </w:r>
+    </w:p>
+    <w:p>
+      <w:pPr>
+        <w:pStyle w:val="4"/>
+        <w:numPr>
+          <w:ilvl w:val="0"/>
+          <w:numId w:val="3"/>
+        </w:numPr>
+      </w:pPr>
+      <w:r>
+        <w:rPr>
+          <w:rFonts w:eastAsia="Noto Serif CJK SC" w:cs="Lohit Devanagari"/>
+          <w:color w:val="auto"/>
+          <w:kern w:val="2"/>
+          <w:sz w:val="24"/>
+          <w:szCs w:val="24"/>
+          <w:lang w:val="en-US" w:eastAsia="zh-CN" w:bidi="hi-IN"/>
+        </w:rPr>
+        <w:t>To report on Finance</w:t>
+      </w:r>
+    </w:p>
+    <w:p>
+      <w:pPr>
+        <w:pStyle w:val="4"/>
+        <w:numPr>
+          <w:ilvl w:val="0"/>
+          <w:numId w:val="3"/>
+        </w:numPr>
+      </w:pPr>
+      <w:r>
+        <w:rPr>
+          <w:rFonts w:eastAsia="Noto Serif CJK SC" w:cs="Lohit Devanagari"/>
+          <w:color w:val="auto"/>
+          <w:kern w:val="2"/>
+          <w:sz w:val="24"/>
+          <w:szCs w:val="24"/>
+          <w:lang w:val="en-US" w:eastAsia="zh-CN" w:bidi="hi-IN"/>
+        </w:rPr>
+        <w:t>To report on Branch</w:t>
+      </w:r>
+    </w:p>
+    <w:p>
+      <w:pPr>
+        <w:pStyle w:val="4"/>
+        <w:numPr>
+          <w:ilvl w:val="0"/>
+          <w:numId w:val="3"/>
+        </w:numPr>
+      </w:pPr>
+      <w:r>
+        <w:rPr>
+          <w:rFonts w:eastAsia="Noto Serif CJK SC" w:cs="Lohit Devanagari"/>
+          <w:color w:val="auto"/>
+          <w:kern w:val="2"/>
+          <w:sz w:val="24"/>
+          <w:szCs w:val="24"/>
+          <w:lang w:val="en-US" w:eastAsia="zh-CN" w:bidi="hi-IN"/>
+        </w:rPr>
+        <w:t>To report on Employees</w:t>
+      </w:r>
+    </w:p>
+    <w:p>
+      <w:pPr>
+        <w:pStyle w:val="4"/>
+        <w:widowControl/>
+        <w:numPr>
+          <w:numId w:val="0"/>
+        </w:numPr>
+        <w:tabs>
+          <w:tab w:val="left" w:pos="720"/>
+        </w:tabs>
+        <w:suppressAutoHyphens/>
+        <w:kinsoku/>
+        <w:overflowPunct/>
+        <w:autoSpaceDE/>
+        <w:bidi w:val="0"/>
+        <w:spacing w:before="0" w:after="140" w:line="276" w:lineRule="auto"/>
+        <w:jc w:val="left"/>
+        <w:rPr>
+          <w:rFonts w:eastAsia="Noto Serif CJK SC" w:cs="Lohit Devanagari"/>
+          <w:color w:val="auto"/>
+          <w:kern w:val="2"/>
+          <w:sz w:val="24"/>
+          <w:szCs w:val="24"/>
+          <w:lang w:val="en-US" w:eastAsia="zh-CN" w:bidi="hi-IN"/>
+        </w:rPr>
+      </w:pPr>
+    </w:p>
+    <w:p>
+      <w:pPr>
+        <w:pStyle w:val="6"/>
+        <w:rPr>
+          <w:rFonts w:hint="default"/>
+          <w:lang w:val="en" w:eastAsia="zh-CN"/>
+        </w:rPr>
+      </w:pPr>
+      <w:r>
+        <w:rPr>
+          <w:rFonts w:hint="default"/>
+          <w:lang w:val="en" w:eastAsia="zh-CN"/>
+        </w:rPr>
+        <w:t>ER Digram</w:t>
+      </w:r>
       <w:bookmarkStart w:id="4" w:name="_GoBack"/>
       <w:bookmarkEnd w:id="4"/>
-    </w:p>
-    <w:p>
-      <w:pPr>
-        <w:pStyle w:val="5"/>
-        <w:spacing w:before="200" w:after="120"/>
-      </w:pPr>
-      <w:bookmarkStart w:id="1" w:name="__RefHeading___Toc81_694536228"/>
-      <w:bookmarkEnd w:id="1"/>
-      <w:r>
-        <w:t>Database Planning</w:t>
-      </w:r>
-    </w:p>
-    <w:p>
-      <w:pPr>
-        <w:pStyle w:val="4"/>
-        <w:spacing w:before="200" w:after="120"/>
-      </w:pPr>
-      <w:r>
-        <w:t>We can Divide our Hotel Management System Into Following Sections.</w:t>
-      </w:r>
-    </w:p>
-    <w:p>
-      <w:pPr>
-        <w:pStyle w:val="6"/>
-      </w:pPr>
-      <w:bookmarkStart w:id="2" w:name="__RefHeading___Toc83_694536228"/>
-      <w:bookmarkEnd w:id="2"/>
-      <w:r>
-        <w:t>Mission Objectives</w:t>
-      </w:r>
-    </w:p>
-    <w:p>
-      <w:pPr>
-        <w:pStyle w:val="4"/>
-        <w:jc w:val="center"/>
-      </w:pPr>
-      <w:r>
-        <w:rPr>
-          <w:i/>
-          <w:iCs/>
-        </w:rPr>
-        <w:t>“The purpose of Hotel Management System is to help out Stack-Holders</w:t>
-      </w:r>
-      <w:r>
-        <w:rPr>
-          <w:rFonts w:eastAsia="Noto Serif CJK SC" w:cs="Lohit Devanagari"/>
-          <w:i/>
-          <w:iCs/>
-          <w:color w:val="auto"/>
-          <w:kern w:val="2"/>
-          <w:sz w:val="24"/>
-          <w:szCs w:val="24"/>
-          <w:lang w:val="en-US" w:eastAsia="zh-CN" w:bidi="hi-IN"/>
-        </w:rPr>
-        <w:t xml:space="preserve"> in Manage them room bookings  and optimize their profit. The system will keep track of the rooms and generate information related to finance, room booking, and Generate financial report.”</w:t>
-      </w:r>
-    </w:p>
-    <w:p>
-      <w:pPr>
-        <w:pStyle w:val="6"/>
-      </w:pPr>
-      <w:bookmarkStart w:id="3" w:name="__RefHeading___Toc85_694536228"/>
-      <w:bookmarkEnd w:id="3"/>
-      <w:r>
-        <w:t>Mission Objective of Database</w:t>
-      </w:r>
-    </w:p>
-    <w:p>
-      <w:pPr>
-        <w:pStyle w:val="4"/>
-      </w:pPr>
-      <w:r>
-        <w:t xml:space="preserve">Mission Objective of the database is </w:t>
-      </w:r>
-    </w:p>
-    <w:p>
-      <w:pPr>
-        <w:pStyle w:val="4"/>
-        <w:numPr>
-          <w:ilvl w:val="0"/>
-          <w:numId w:val="2"/>
-        </w:numPr>
-      </w:pPr>
-      <w:r>
-        <w:t>To maintain (Enter, Update and Delete) data on rooms</w:t>
-      </w:r>
-    </w:p>
-    <w:p>
-      <w:pPr>
-        <w:pStyle w:val="4"/>
-        <w:numPr>
-          <w:ilvl w:val="0"/>
-          <w:numId w:val="2"/>
-        </w:numPr>
-      </w:pPr>
-      <w:r>
-        <w:t xml:space="preserve">To maintain (Enter, Update and Delete) data on </w:t>
-      </w:r>
-      <w:r>
-        <w:rPr>
-          <w:rFonts w:eastAsia="Noto Serif CJK SC" w:cs="Lohit Devanagari"/>
-          <w:color w:val="auto"/>
-          <w:kern w:val="2"/>
-          <w:sz w:val="24"/>
-          <w:szCs w:val="24"/>
-          <w:lang w:val="en-US" w:eastAsia="zh-CN" w:bidi="hi-IN"/>
-        </w:rPr>
-        <w:t>Customer</w:t>
-      </w:r>
-    </w:p>
-    <w:p>
-      <w:pPr>
-        <w:pStyle w:val="4"/>
-        <w:numPr>
-          <w:ilvl w:val="0"/>
-          <w:numId w:val="2"/>
-        </w:numPr>
-      </w:pPr>
-      <w:r>
-        <w:rPr>
-          <w:rFonts w:eastAsia="Noto Serif CJK SC" w:cs="Lohit Devanagari"/>
-          <w:color w:val="auto"/>
-          <w:kern w:val="2"/>
-          <w:sz w:val="24"/>
-          <w:szCs w:val="24"/>
-          <w:lang w:val="en-US" w:eastAsia="zh-CN" w:bidi="hi-IN"/>
-        </w:rPr>
-        <w:t>To maintain (Enter, Update and Delete) data on  Managers</w:t>
-      </w:r>
-    </w:p>
-    <w:p>
-      <w:pPr>
-        <w:pStyle w:val="4"/>
-        <w:numPr>
-          <w:ilvl w:val="0"/>
-          <w:numId w:val="2"/>
-        </w:numPr>
-      </w:pPr>
-      <w:r>
-        <w:rPr>
-          <w:rFonts w:eastAsia="Noto Serif CJK SC" w:cs="Lohit Devanagari"/>
-          <w:color w:val="auto"/>
-          <w:kern w:val="2"/>
-          <w:sz w:val="24"/>
-          <w:szCs w:val="24"/>
-          <w:lang w:val="en-US" w:eastAsia="zh-CN" w:bidi="hi-IN"/>
-        </w:rPr>
-        <w:t>To maintain (Enter, Update and Delete) data on Customer Activities</w:t>
-      </w:r>
-    </w:p>
-    <w:p>
-      <w:pPr>
-        <w:pStyle w:val="4"/>
-        <w:numPr>
-          <w:ilvl w:val="0"/>
-          <w:numId w:val="2"/>
-        </w:numPr>
-      </w:pPr>
-      <w:r>
-        <w:rPr>
-          <w:rFonts w:eastAsia="Noto Serif CJK SC" w:cs="Lohit Devanagari"/>
-          <w:color w:val="auto"/>
-          <w:kern w:val="2"/>
-          <w:sz w:val="24"/>
-          <w:szCs w:val="24"/>
-          <w:lang w:val="en-US" w:eastAsia="zh-CN" w:bidi="hi-IN"/>
-        </w:rPr>
-        <w:t>To maintain (Enter, Update and Delete) data on Bookings</w:t>
-      </w:r>
-    </w:p>
-    <w:p>
-      <w:pPr>
-        <w:pStyle w:val="4"/>
-        <w:numPr>
-          <w:ilvl w:val="0"/>
-          <w:numId w:val="2"/>
-        </w:numPr>
-      </w:pPr>
-      <w:r>
-        <w:rPr>
-          <w:rFonts w:eastAsia="Noto Serif CJK SC" w:cs="Lohit Devanagari"/>
-          <w:color w:val="auto"/>
-          <w:kern w:val="2"/>
-          <w:sz w:val="24"/>
-          <w:szCs w:val="24"/>
-          <w:lang w:val="en-US" w:eastAsia="zh-CN" w:bidi="hi-IN"/>
-        </w:rPr>
-        <w:t>To maintain (Enter, Update and Delete) data on Finance</w:t>
-      </w:r>
-    </w:p>
-    <w:p>
-      <w:pPr>
-        <w:pStyle w:val="4"/>
-        <w:numPr>
-          <w:ilvl w:val="0"/>
-          <w:numId w:val="2"/>
-        </w:numPr>
-      </w:pPr>
-      <w:r>
-        <w:rPr>
-          <w:rFonts w:eastAsia="Noto Serif CJK SC" w:cs="Lohit Devanagari"/>
-          <w:color w:val="auto"/>
-          <w:kern w:val="2"/>
-          <w:sz w:val="24"/>
-          <w:szCs w:val="24"/>
-          <w:lang w:val="en-US" w:eastAsia="zh-CN" w:bidi="hi-IN"/>
-        </w:rPr>
-        <w:t>To maintain (Enter, Update and Delete) data on Free Rooms</w:t>
-      </w:r>
-    </w:p>
-    <w:p>
-      <w:pPr>
-        <w:pStyle w:val="4"/>
-        <w:numPr>
-          <w:ilvl w:val="0"/>
-          <w:numId w:val="2"/>
-        </w:numPr>
-      </w:pPr>
-      <w:r>
-        <w:rPr>
-          <w:rFonts w:eastAsia="Noto Serif CJK SC" w:cs="Lohit Devanagari"/>
-          <w:color w:val="auto"/>
-          <w:kern w:val="2"/>
-          <w:sz w:val="24"/>
-          <w:szCs w:val="24"/>
-          <w:lang w:val="en-US" w:eastAsia="zh-CN" w:bidi="hi-IN"/>
-        </w:rPr>
-        <w:t>To maintain (Enter, Update and Delete) data on Booked Rooms</w:t>
-      </w:r>
-    </w:p>
-    <w:p>
-      <w:pPr>
-        <w:pStyle w:val="4"/>
-        <w:numPr>
-          <w:ilvl w:val="0"/>
-          <w:numId w:val="2"/>
-        </w:numPr>
-      </w:pPr>
-      <w:r>
-        <w:rPr>
-          <w:rFonts w:eastAsia="Noto Serif CJK SC" w:cs="Lohit Devanagari"/>
-          <w:color w:val="auto"/>
-          <w:kern w:val="2"/>
-          <w:sz w:val="24"/>
-          <w:szCs w:val="24"/>
-          <w:lang w:val="en-US" w:eastAsia="zh-CN" w:bidi="hi-IN"/>
-        </w:rPr>
-        <w:t>To maintain (Enter, Update and Delete) data on Room Cancellation</w:t>
-      </w:r>
-    </w:p>
-    <w:p>
-      <w:pPr>
-        <w:pStyle w:val="4"/>
-        <w:numPr>
-          <w:ilvl w:val="0"/>
-          <w:numId w:val="2"/>
-        </w:numPr>
-      </w:pPr>
-      <w:r>
-        <w:rPr>
-          <w:rFonts w:eastAsia="Noto Serif CJK SC" w:cs="Lohit Devanagari"/>
-          <w:color w:val="auto"/>
-          <w:kern w:val="2"/>
-          <w:sz w:val="24"/>
-          <w:szCs w:val="24"/>
-          <w:lang w:val="en-US" w:eastAsia="zh-CN" w:bidi="hi-IN"/>
-        </w:rPr>
-        <w:t>To maintain (Enter, Update and Delete) data on Branch</w:t>
-      </w:r>
-    </w:p>
-    <w:p>
-      <w:pPr>
-        <w:pStyle w:val="4"/>
-        <w:numPr>
-          <w:ilvl w:val="0"/>
-          <w:numId w:val="2"/>
-        </w:numPr>
-      </w:pPr>
-      <w:r>
-        <w:rPr>
-          <w:rFonts w:eastAsia="Noto Serif CJK SC" w:cs="Lohit Devanagari"/>
-          <w:color w:val="auto"/>
-          <w:kern w:val="2"/>
-          <w:sz w:val="24"/>
-          <w:szCs w:val="24"/>
-          <w:lang w:val="en-US" w:eastAsia="zh-CN" w:bidi="hi-IN"/>
-        </w:rPr>
-        <w:t>To maintain (Enter, Update and Delete) data on Employees</w:t>
-      </w:r>
-    </w:p>
-    <w:p>
-      <w:pPr>
-        <w:pStyle w:val="4"/>
-        <w:numPr>
-          <w:ilvl w:val="0"/>
-          <w:numId w:val="2"/>
-        </w:numPr>
-      </w:pPr>
-      <w:r>
-        <w:rPr>
-          <w:rFonts w:eastAsia="Noto Serif CJK SC" w:cs="Lohit Devanagari"/>
-          <w:color w:val="auto"/>
-          <w:kern w:val="2"/>
-          <w:sz w:val="24"/>
-          <w:szCs w:val="24"/>
-          <w:lang w:val="en-US" w:eastAsia="zh-CN" w:bidi="hi-IN"/>
-        </w:rPr>
-        <w:t>To maintain (Enter, Update and Delete) data on Wages</w:t>
-      </w:r>
-    </w:p>
-    <w:p>
-      <w:pPr>
-        <w:pStyle w:val="4"/>
-        <w:numPr>
-          <w:ilvl w:val="0"/>
-          <w:numId w:val="2"/>
-        </w:numPr>
-      </w:pPr>
-      <w:r>
-        <w:rPr>
-          <w:rFonts w:eastAsia="Noto Serif CJK SC" w:cs="Lohit Devanagari"/>
-          <w:color w:val="auto"/>
-          <w:kern w:val="2"/>
-          <w:sz w:val="24"/>
-          <w:szCs w:val="24"/>
-          <w:lang w:val="en-US" w:eastAsia="zh-CN" w:bidi="hi-IN"/>
-        </w:rPr>
-        <w:t>To maintain (Enter, Update and Delete) data on Viewing</w:t>
-      </w:r>
-    </w:p>
-    <w:p>
-      <w:pPr>
-        <w:pStyle w:val="4"/>
-        <w:rPr>
-          <w:rFonts w:ascii="Liberation Serif" w:hAnsi="Liberation Serif" w:eastAsia="Noto Serif CJK SC" w:cs="Lohit Devanagari"/>
-          <w:color w:val="auto"/>
-          <w:kern w:val="2"/>
-          <w:sz w:val="24"/>
-          <w:szCs w:val="24"/>
-          <w:lang w:val="en-US" w:eastAsia="zh-CN" w:bidi="hi-IN"/>
-        </w:rPr>
-      </w:pPr>
-    </w:p>
-    <w:p>
-      <w:pPr>
-        <w:pStyle w:val="4"/>
-        <w:numPr>
-          <w:ilvl w:val="0"/>
-          <w:numId w:val="3"/>
-        </w:numPr>
-      </w:pPr>
-      <w:r>
-        <w:t xml:space="preserve">To </w:t>
-      </w:r>
-      <w:r>
-        <w:rPr>
-          <w:rFonts w:eastAsia="Noto Serif CJK SC" w:cs="Lohit Devanagari"/>
-          <w:color w:val="auto"/>
-          <w:kern w:val="2"/>
-          <w:sz w:val="24"/>
-          <w:szCs w:val="24"/>
-          <w:lang w:val="en-US" w:eastAsia="zh-CN" w:bidi="hi-IN"/>
-        </w:rPr>
-        <w:t xml:space="preserve">Search </w:t>
-      </w:r>
-      <w:r>
-        <w:t>on rooms</w:t>
-      </w:r>
-    </w:p>
-    <w:p>
-      <w:pPr>
-        <w:pStyle w:val="4"/>
-        <w:numPr>
-          <w:ilvl w:val="0"/>
-          <w:numId w:val="3"/>
-        </w:numPr>
-      </w:pPr>
-      <w:r>
-        <w:t xml:space="preserve">To </w:t>
-      </w:r>
-      <w:r>
-        <w:rPr>
-          <w:rFonts w:eastAsia="Noto Serif CJK SC" w:cs="Lohit Devanagari"/>
-          <w:color w:val="auto"/>
-          <w:kern w:val="2"/>
-          <w:sz w:val="24"/>
-          <w:szCs w:val="24"/>
-          <w:lang w:val="en-US" w:eastAsia="zh-CN" w:bidi="hi-IN"/>
-        </w:rPr>
-        <w:t>Search</w:t>
-      </w:r>
-      <w:r>
-        <w:t xml:space="preserve">  on </w:t>
-      </w:r>
-      <w:r>
-        <w:rPr>
-          <w:rFonts w:eastAsia="Noto Serif CJK SC" w:cs="Lohit Devanagari"/>
-          <w:color w:val="auto"/>
-          <w:kern w:val="2"/>
-          <w:sz w:val="24"/>
-          <w:szCs w:val="24"/>
-          <w:lang w:val="en-US" w:eastAsia="zh-CN" w:bidi="hi-IN"/>
-        </w:rPr>
-        <w:t>Customer</w:t>
-      </w:r>
-    </w:p>
-    <w:p>
-      <w:pPr>
-        <w:pStyle w:val="4"/>
-        <w:numPr>
-          <w:ilvl w:val="0"/>
-          <w:numId w:val="3"/>
-        </w:numPr>
-      </w:pPr>
-      <w:r>
-        <w:rPr>
-          <w:rFonts w:eastAsia="Noto Serif CJK SC" w:cs="Lohit Devanagari"/>
-          <w:color w:val="auto"/>
-          <w:kern w:val="2"/>
-          <w:sz w:val="24"/>
-          <w:szCs w:val="24"/>
-          <w:lang w:val="en-US" w:eastAsia="zh-CN" w:bidi="hi-IN"/>
-        </w:rPr>
-        <w:t>To Search  on Finance</w:t>
-      </w:r>
-    </w:p>
-    <w:p>
-      <w:pPr>
-        <w:pStyle w:val="4"/>
-        <w:numPr>
-          <w:ilvl w:val="0"/>
-          <w:numId w:val="3"/>
-        </w:numPr>
-      </w:pPr>
-      <w:r>
-        <w:rPr>
-          <w:rFonts w:eastAsia="Noto Serif CJK SC" w:cs="Lohit Devanagari"/>
-          <w:color w:val="auto"/>
-          <w:kern w:val="2"/>
-          <w:sz w:val="24"/>
-          <w:szCs w:val="24"/>
-          <w:lang w:val="en-US" w:eastAsia="zh-CN" w:bidi="hi-IN"/>
-        </w:rPr>
-        <w:t>To Search  on Branch</w:t>
-      </w:r>
-    </w:p>
-    <w:p>
-      <w:pPr>
-        <w:pStyle w:val="4"/>
-        <w:numPr>
-          <w:ilvl w:val="0"/>
-          <w:numId w:val="3"/>
-        </w:numPr>
-      </w:pPr>
-      <w:r>
-        <w:rPr>
-          <w:rFonts w:eastAsia="Noto Serif CJK SC" w:cs="Lohit Devanagari"/>
-          <w:color w:val="auto"/>
-          <w:kern w:val="2"/>
-          <w:sz w:val="24"/>
-          <w:szCs w:val="24"/>
-          <w:lang w:val="en-US" w:eastAsia="zh-CN" w:bidi="hi-IN"/>
-        </w:rPr>
-        <w:t>To Search on Employees</w:t>
-      </w:r>
-    </w:p>
-    <w:p>
-      <w:pPr>
-        <w:pStyle w:val="4"/>
-        <w:numPr>
-          <w:ilvl w:val="0"/>
-          <w:numId w:val="0"/>
-        </w:numPr>
-        <w:ind w:left="720" w:firstLine="0"/>
-        <w:rPr>
-          <w:rFonts w:ascii="Liberation Serif" w:hAnsi="Liberation Serif" w:eastAsia="Noto Serif CJK SC" w:cs="Lohit Devanagari"/>
-          <w:color w:val="auto"/>
-          <w:kern w:val="2"/>
-          <w:sz w:val="24"/>
-          <w:szCs w:val="24"/>
-          <w:lang w:val="en-US" w:eastAsia="zh-CN" w:bidi="hi-IN"/>
-        </w:rPr>
-      </w:pPr>
-    </w:p>
-    <w:p>
-      <w:pPr>
-        <w:pStyle w:val="4"/>
-        <w:numPr>
-          <w:ilvl w:val="0"/>
-          <w:numId w:val="3"/>
-        </w:numPr>
-      </w:pPr>
-      <w:r>
-        <w:rPr>
-          <w:rFonts w:eastAsia="Noto Serif CJK SC" w:cs="Lohit Devanagari"/>
-          <w:color w:val="auto"/>
-          <w:kern w:val="2"/>
-          <w:sz w:val="24"/>
-          <w:szCs w:val="24"/>
-          <w:lang w:val="en-US" w:eastAsia="zh-CN" w:bidi="hi-IN"/>
-        </w:rPr>
-        <w:t>To track on Rooms</w:t>
-      </w:r>
-    </w:p>
-    <w:p>
-      <w:pPr>
-        <w:pStyle w:val="4"/>
-        <w:numPr>
-          <w:ilvl w:val="0"/>
-          <w:numId w:val="3"/>
-        </w:numPr>
-      </w:pPr>
-      <w:r>
-        <w:rPr>
-          <w:rFonts w:eastAsia="Noto Serif CJK SC" w:cs="Lohit Devanagari"/>
-          <w:color w:val="auto"/>
-          <w:kern w:val="2"/>
-          <w:sz w:val="24"/>
-          <w:szCs w:val="24"/>
-          <w:lang w:val="en-US" w:eastAsia="zh-CN" w:bidi="hi-IN"/>
-        </w:rPr>
-        <w:t>To track on Client</w:t>
-      </w:r>
-    </w:p>
-    <w:p>
-      <w:pPr>
-        <w:pStyle w:val="4"/>
-        <w:numPr>
-          <w:ilvl w:val="0"/>
-          <w:numId w:val="3"/>
-        </w:numPr>
-      </w:pPr>
-      <w:r>
-        <w:rPr>
-          <w:rFonts w:eastAsia="Noto Serif CJK SC" w:cs="Lohit Devanagari"/>
-          <w:color w:val="auto"/>
-          <w:kern w:val="2"/>
-          <w:sz w:val="24"/>
-          <w:szCs w:val="24"/>
-          <w:lang w:val="en-US" w:eastAsia="zh-CN" w:bidi="hi-IN"/>
-        </w:rPr>
-        <w:t>To  track on Free Rooms</w:t>
-      </w:r>
-    </w:p>
-    <w:p>
-      <w:pPr>
-        <w:pStyle w:val="4"/>
-        <w:numPr>
-          <w:ilvl w:val="0"/>
-          <w:numId w:val="3"/>
-        </w:numPr>
-      </w:pPr>
-      <w:r>
-        <w:rPr>
-          <w:rFonts w:eastAsia="Noto Serif CJK SC" w:cs="Lohit Devanagari"/>
-          <w:color w:val="auto"/>
-          <w:kern w:val="2"/>
-          <w:sz w:val="24"/>
-          <w:szCs w:val="24"/>
-          <w:lang w:val="en-US" w:eastAsia="zh-CN" w:bidi="hi-IN"/>
-        </w:rPr>
-        <w:t>To  track on Booked Rooms</w:t>
-      </w:r>
-    </w:p>
-    <w:p>
-      <w:pPr>
-        <w:pStyle w:val="4"/>
-        <w:rPr>
-          <w:rFonts w:ascii="Liberation Serif" w:hAnsi="Liberation Serif" w:eastAsia="Noto Serif CJK SC" w:cs="Lohit Devanagari"/>
-          <w:color w:val="auto"/>
-          <w:kern w:val="2"/>
-          <w:sz w:val="24"/>
-          <w:szCs w:val="24"/>
-          <w:lang w:val="en-US" w:eastAsia="zh-CN" w:bidi="hi-IN"/>
-        </w:rPr>
-      </w:pPr>
-    </w:p>
-    <w:p>
-      <w:pPr>
-        <w:pStyle w:val="4"/>
-        <w:rPr>
-          <w:rFonts w:ascii="Liberation Serif" w:hAnsi="Liberation Serif" w:eastAsia="Noto Serif CJK SC" w:cs="Lohit Devanagari"/>
-          <w:color w:val="auto"/>
-          <w:kern w:val="2"/>
-          <w:sz w:val="24"/>
-          <w:szCs w:val="24"/>
-          <w:lang w:val="en-US" w:eastAsia="zh-CN" w:bidi="hi-IN"/>
-        </w:rPr>
-      </w:pPr>
-    </w:p>
-    <w:p>
-      <w:pPr>
-        <w:pStyle w:val="4"/>
-        <w:numPr>
-          <w:ilvl w:val="0"/>
-          <w:numId w:val="3"/>
-        </w:numPr>
-      </w:pPr>
-      <w:r>
-        <w:t xml:space="preserve">To </w:t>
-      </w:r>
-      <w:r>
-        <w:rPr>
-          <w:rFonts w:eastAsia="Noto Serif CJK SC" w:cs="Lohit Devanagari"/>
-          <w:color w:val="auto"/>
-          <w:kern w:val="2"/>
-          <w:sz w:val="24"/>
-          <w:szCs w:val="24"/>
-          <w:lang w:val="en-US" w:eastAsia="zh-CN" w:bidi="hi-IN"/>
-        </w:rPr>
-        <w:t>report</w:t>
-      </w:r>
-      <w:r>
-        <w:t xml:space="preserve"> on rooms</w:t>
-      </w:r>
-    </w:p>
-    <w:p>
-      <w:pPr>
-        <w:pStyle w:val="4"/>
-        <w:numPr>
-          <w:ilvl w:val="0"/>
-          <w:numId w:val="3"/>
-        </w:numPr>
-      </w:pPr>
-      <w:r>
-        <w:t xml:space="preserve">To </w:t>
-      </w:r>
-      <w:r>
-        <w:rPr>
-          <w:rFonts w:eastAsia="Noto Serif CJK SC" w:cs="Lohit Devanagari"/>
-          <w:color w:val="auto"/>
-          <w:kern w:val="2"/>
-          <w:sz w:val="24"/>
-          <w:szCs w:val="24"/>
-          <w:lang w:val="en-US" w:eastAsia="zh-CN" w:bidi="hi-IN"/>
-        </w:rPr>
-        <w:t>report</w:t>
-      </w:r>
-      <w:r>
-        <w:t xml:space="preserve"> data on </w:t>
-      </w:r>
-      <w:r>
-        <w:rPr>
-          <w:rFonts w:eastAsia="Noto Serif CJK SC" w:cs="Lohit Devanagari"/>
-          <w:color w:val="auto"/>
-          <w:kern w:val="2"/>
-          <w:sz w:val="24"/>
-          <w:szCs w:val="24"/>
-          <w:lang w:val="en-US" w:eastAsia="zh-CN" w:bidi="hi-IN"/>
-        </w:rPr>
-        <w:t>Customer</w:t>
-      </w:r>
-    </w:p>
-    <w:p>
-      <w:pPr>
-        <w:pStyle w:val="4"/>
-        <w:numPr>
-          <w:ilvl w:val="0"/>
-          <w:numId w:val="3"/>
-        </w:numPr>
-      </w:pPr>
-      <w:r>
-        <w:rPr>
-          <w:rFonts w:eastAsia="Noto Serif CJK SC" w:cs="Lohit Devanagari"/>
-          <w:color w:val="auto"/>
-          <w:kern w:val="2"/>
-          <w:sz w:val="24"/>
-          <w:szCs w:val="24"/>
-          <w:lang w:val="en-US" w:eastAsia="zh-CN" w:bidi="hi-IN"/>
-        </w:rPr>
-        <w:t>To report on Bookings</w:t>
-      </w:r>
-    </w:p>
-    <w:p>
-      <w:pPr>
-        <w:pStyle w:val="4"/>
-        <w:numPr>
-          <w:ilvl w:val="0"/>
-          <w:numId w:val="3"/>
-        </w:numPr>
-      </w:pPr>
-      <w:r>
-        <w:rPr>
-          <w:rFonts w:eastAsia="Noto Serif CJK SC" w:cs="Lohit Devanagari"/>
-          <w:color w:val="auto"/>
-          <w:kern w:val="2"/>
-          <w:sz w:val="24"/>
-          <w:szCs w:val="24"/>
-          <w:lang w:val="en-US" w:eastAsia="zh-CN" w:bidi="hi-IN"/>
-        </w:rPr>
-        <w:t>To report on Finance</w:t>
-      </w:r>
-    </w:p>
-    <w:p>
-      <w:pPr>
-        <w:pStyle w:val="4"/>
-        <w:numPr>
-          <w:ilvl w:val="0"/>
-          <w:numId w:val="3"/>
-        </w:numPr>
-      </w:pPr>
-      <w:r>
-        <w:rPr>
-          <w:rFonts w:eastAsia="Noto Serif CJK SC" w:cs="Lohit Devanagari"/>
-          <w:color w:val="auto"/>
-          <w:kern w:val="2"/>
-          <w:sz w:val="24"/>
-          <w:szCs w:val="24"/>
-          <w:lang w:val="en-US" w:eastAsia="zh-CN" w:bidi="hi-IN"/>
-        </w:rPr>
-        <w:t>To report on Branch</w:t>
-      </w:r>
-    </w:p>
-    <w:p>
-      <w:pPr>
-        <w:pStyle w:val="4"/>
-        <w:numPr>
-          <w:ilvl w:val="0"/>
-          <w:numId w:val="3"/>
-        </w:numPr>
-      </w:pPr>
-      <w:r>
-        <w:rPr>
-          <w:rFonts w:eastAsia="Noto Serif CJK SC" w:cs="Lohit Devanagari"/>
-          <w:color w:val="auto"/>
-          <w:kern w:val="2"/>
-          <w:sz w:val="24"/>
-          <w:szCs w:val="24"/>
-          <w:lang w:val="en-US" w:eastAsia="zh-CN" w:bidi="hi-IN"/>
-        </w:rPr>
-        <w:t>To report on Employees</w:t>
-      </w:r>
     </w:p>
     <w:p>
       <w:pPr>
@@ -1983,7 +2026,7 @@
     <w:lsdException w:unhideWhenUsed="0" w:uiPriority="0" w:semiHidden="0" w:name="index 8"/>
     <w:lsdException w:unhideWhenUsed="0" w:uiPriority="0" w:semiHidden="0" w:name="index 9"/>
     <w:lsdException w:unhideWhenUsed="0" w:uiPriority="0" w:semiHidden="0" w:name="toc 1"/>
-    <w:lsdException w:unhideWhenUsed="0" w:uiPriority="0" w:semiHidden="0" w:name="toc 2"/>
+    <w:lsdException w:qFormat="1" w:unhideWhenUsed="0" w:uiPriority="0" w:semiHidden="0" w:name="toc 2"/>
     <w:lsdException w:unhideWhenUsed="0" w:uiPriority="0" w:semiHidden="0" w:name="toc 3"/>
     <w:lsdException w:unhideWhenUsed="0" w:uiPriority="0" w:semiHidden="0" w:name="toc 4"/>
     <w:lsdException w:unhideWhenUsed="0" w:uiPriority="0" w:semiHidden="0" w:name="toc 5"/>
@@ -2402,9 +2445,15 @@
     </w:rPr>
   </w:style>
   <w:style w:type="paragraph" w:styleId="14">
+    <w:name w:val="index 1"/>
+    <w:basedOn w:val="1"/>
+    <w:next w:val="1"/>
+    <w:uiPriority w:val="0"/>
+  </w:style>
+  <w:style w:type="paragraph" w:styleId="15">
     <w:name w:val="index heading"/>
     <w:basedOn w:val="3"/>
-    <w:next w:val="15"/>
+    <w:next w:val="14"/>
     <w:uiPriority w:val="0"/>
     <w:pPr>
       <w:suppressLineNumbers/>
@@ -2416,12 +2465,6 @@
       <w:sz w:val="32"/>
       <w:szCs w:val="32"/>
     </w:rPr>
-  </w:style>
-  <w:style w:type="paragraph" w:styleId="15">
-    <w:name w:val="index 1"/>
-    <w:basedOn w:val="1"/>
-    <w:next w:val="1"/>
-    <w:uiPriority w:val="0"/>
   </w:style>
   <w:style w:type="paragraph" w:styleId="16">
     <w:name w:val="List"/>
@@ -2449,7 +2492,7 @@
   </w:style>
   <w:style w:type="paragraph" w:styleId="18">
     <w:name w:val="toa heading"/>
-    <w:basedOn w:val="14"/>
+    <w:basedOn w:val="15"/>
     <w:next w:val="1"/>
     <w:uiPriority w:val="0"/>
     <w:pPr>
@@ -2489,6 +2532,7 @@
     <w:name w:val="toc 2"/>
     <w:basedOn w:val="20"/>
     <w:next w:val="1"/>
+    <w:qFormat/>
     <w:uiPriority w:val="0"/>
     <w:pPr>
       <w:tabs>

</xml_diff>

<commit_message>
Module Has been Assigned to the students
</commit_message>
<xml_diff>
--- a/Database Documtation.docx
+++ b/Database Documtation.docx
@@ -13,7 +13,7 @@
       <w:sdtContent>
         <w:p>
           <w:pPr>
-            <w:pStyle w:val="18"/>
+            <w:pStyle w:val="19"/>
             <w:spacing w:before="240" w:after="120"/>
           </w:pPr>
           <w:r>
@@ -22,7 +22,7 @@
         </w:p>
         <w:p>
           <w:pPr>
-            <w:pStyle w:val="19"/>
+            <w:pStyle w:val="20"/>
             <w:tabs>
               <w:tab w:val="right" w:leader="dot" w:pos="9641"/>
               <w:tab w:val="clear" w:pos="9638"/>
@@ -33,13 +33,13 @@
           </w:r>
           <w:r>
             <w:rPr>
-              <w:rStyle w:val="24"/>
+              <w:rStyle w:val="26"/>
             </w:rPr>
             <w:instrText xml:space="preserve">TOC \f \o "1-9" \h</w:instrText>
           </w:r>
           <w:r>
             <w:rPr>
-              <w:rStyle w:val="24"/>
+              <w:rStyle w:val="26"/>
             </w:rPr>
             <w:fldChar w:fldCharType="separate"/>
           </w:r>
@@ -47,75 +47,33 @@
             <w:fldChar w:fldCharType="begin"/>
           </w:r>
           <w:r>
-            <w:instrText xml:space="preserve"> HYPERLINK \l "__RefHeading___Toc121_3886402763" \h </w:instrText>
+            <w:instrText xml:space="preserve"> HYPERLINK \l _Toc44591592 </w:instrText>
           </w:r>
           <w:r>
             <w:fldChar w:fldCharType="separate"/>
           </w:r>
           <w:r>
-            <w:rPr>
-              <w:rStyle w:val="24"/>
-            </w:rPr>
-            <w:t>1.  Hotel Management System</w:t>
-          </w:r>
-          <w:r>
-            <w:rPr>
-              <w:rStyle w:val="24"/>
-            </w:rPr>
+            <w:t>1. Hotel Management System</w:t>
+          </w:r>
+          <w:r>
             <w:tab/>
           </w:r>
           <w:r>
-            <w:rPr>
-              <w:rStyle w:val="24"/>
-            </w:rPr>
+            <w:fldChar w:fldCharType="begin"/>
+          </w:r>
+          <w:r>
+            <w:instrText xml:space="preserve"> PAGEREF _Toc44591592 </w:instrText>
+          </w:r>
+          <w:r>
+            <w:fldChar w:fldCharType="separate"/>
+          </w:r>
+          <w:r>
             <w:t>2</w:t>
           </w:r>
           <w:r>
-            <w:rPr>
-              <w:rStyle w:val="24"/>
-            </w:rPr>
             <w:fldChar w:fldCharType="end"/>
           </w:r>
-        </w:p>
-        <w:p>
-          <w:pPr>
-            <w:pStyle w:val="21"/>
-            <w:tabs>
-              <w:tab w:val="right" w:leader="dot" w:pos="9641"/>
-              <w:tab w:val="clear" w:pos="9355"/>
-            </w:tabs>
-          </w:pPr>
-          <w:r>
-            <w:fldChar w:fldCharType="begin"/>
-          </w:r>
-          <w:r>
-            <w:instrText xml:space="preserve"> HYPERLINK \l "__RefHeading___Toc81_694536228" \h </w:instrText>
-          </w:r>
-          <w:r>
-            <w:fldChar w:fldCharType="separate"/>
-          </w:r>
-          <w:r>
-            <w:rPr>
-              <w:rStyle w:val="24"/>
-            </w:rPr>
-            <w:t>1.1. Database Planning</w:t>
-          </w:r>
-          <w:r>
-            <w:rPr>
-              <w:rStyle w:val="24"/>
-            </w:rPr>
-            <w:tab/>
-          </w:r>
-          <w:r>
-            <w:rPr>
-              <w:rStyle w:val="24"/>
-            </w:rPr>
-            <w:t>2</w:t>
-          </w:r>
-          <w:r>
-            <w:rPr>
-              <w:rStyle w:val="24"/>
-            </w:rPr>
+          <w:r>
             <w:fldChar w:fldCharType="end"/>
           </w:r>
         </w:p>
@@ -124,6 +82,48 @@
             <w:pStyle w:val="22"/>
             <w:tabs>
               <w:tab w:val="right" w:leader="dot" w:pos="9641"/>
+              <w:tab w:val="clear" w:pos="9355"/>
+            </w:tabs>
+          </w:pPr>
+          <w:r>
+            <w:fldChar w:fldCharType="begin"/>
+          </w:r>
+          <w:r>
+            <w:instrText xml:space="preserve"> HYPERLINK \l _Toc1850399557 </w:instrText>
+          </w:r>
+          <w:r>
+            <w:fldChar w:fldCharType="separate"/>
+          </w:r>
+          <w:r>
+            <w:t>1.1. Database Planning</w:t>
+          </w:r>
+          <w:r>
+            <w:tab/>
+          </w:r>
+          <w:r>
+            <w:fldChar w:fldCharType="begin"/>
+          </w:r>
+          <w:r>
+            <w:instrText xml:space="preserve"> PAGEREF _Toc1850399557 </w:instrText>
+          </w:r>
+          <w:r>
+            <w:fldChar w:fldCharType="separate"/>
+          </w:r>
+          <w:r>
+            <w:t>2</w:t>
+          </w:r>
+          <w:r>
+            <w:fldChar w:fldCharType="end"/>
+          </w:r>
+          <w:r>
+            <w:fldChar w:fldCharType="end"/>
+          </w:r>
+        </w:p>
+        <w:p>
+          <w:pPr>
+            <w:pStyle w:val="23"/>
+            <w:tabs>
+              <w:tab w:val="right" w:leader="dot" w:pos="9641"/>
               <w:tab w:val="clear" w:pos="9072"/>
             </w:tabs>
           </w:pPr>
@@ -131,33 +131,170 @@
             <w:fldChar w:fldCharType="begin"/>
           </w:r>
           <w:r>
-            <w:instrText xml:space="preserve"> HYPERLINK \l "__RefHeading___Toc83_694536228" \h </w:instrText>
+            <w:instrText xml:space="preserve"> HYPERLINK \l _Toc1984648612 </w:instrText>
           </w:r>
           <w:r>
             <w:fldChar w:fldCharType="separate"/>
           </w:r>
           <w:r>
+            <w:t>1.1.1 Mission Objectives</w:t>
+          </w:r>
+          <w:r>
+            <w:tab/>
+          </w:r>
+          <w:r>
+            <w:fldChar w:fldCharType="begin"/>
+          </w:r>
+          <w:r>
+            <w:instrText xml:space="preserve"> PAGEREF _Toc1984648612 </w:instrText>
+          </w:r>
+          <w:r>
+            <w:fldChar w:fldCharType="separate"/>
+          </w:r>
+          <w:r>
+            <w:t>2</w:t>
+          </w:r>
+          <w:r>
+            <w:fldChar w:fldCharType="end"/>
+          </w:r>
+          <w:r>
+            <w:fldChar w:fldCharType="end"/>
+          </w:r>
+        </w:p>
+        <w:p>
+          <w:pPr>
+            <w:pStyle w:val="23"/>
+            <w:tabs>
+              <w:tab w:val="right" w:leader="dot" w:pos="9641"/>
+              <w:tab w:val="clear" w:pos="9072"/>
+            </w:tabs>
+          </w:pPr>
+          <w:r>
+            <w:fldChar w:fldCharType="begin"/>
+          </w:r>
+          <w:r>
+            <w:instrText xml:space="preserve"> HYPERLINK \l _Toc1937987603 </w:instrText>
+          </w:r>
+          <w:r>
+            <w:fldChar w:fldCharType="separate"/>
+          </w:r>
+          <w:r>
+            <w:t>1.1.2 Mission Objective of Database</w:t>
+          </w:r>
+          <w:r>
+            <w:tab/>
+          </w:r>
+          <w:r>
+            <w:fldChar w:fldCharType="begin"/>
+          </w:r>
+          <w:r>
+            <w:instrText xml:space="preserve"> PAGEREF _Toc1937987603 </w:instrText>
+          </w:r>
+          <w:r>
+            <w:fldChar w:fldCharType="separate"/>
+          </w:r>
+          <w:r>
+            <w:t>2</w:t>
+          </w:r>
+          <w:r>
+            <w:fldChar w:fldCharType="end"/>
+          </w:r>
+          <w:r>
+            <w:fldChar w:fldCharType="end"/>
+          </w:r>
+        </w:p>
+        <w:p>
+          <w:pPr>
+            <w:pStyle w:val="23"/>
+            <w:tabs>
+              <w:tab w:val="right" w:leader="dot" w:pos="9641"/>
+              <w:tab w:val="clear" w:pos="9072"/>
+            </w:tabs>
+          </w:pPr>
+          <w:r>
+            <w:fldChar w:fldCharType="begin"/>
+          </w:r>
+          <w:r>
+            <w:instrText xml:space="preserve"> HYPERLINK \l _Toc1420639220 </w:instrText>
+          </w:r>
+          <w:r>
+            <w:fldChar w:fldCharType="separate"/>
+          </w:r>
+          <w:r>
+            <w:t xml:space="preserve">1.1.3 </w:t>
+          </w:r>
+          <w:r>
             <w:rPr>
-              <w:rStyle w:val="24"/>
+              <w:rFonts w:hint="default"/>
+              <w:lang w:val="en" w:eastAsia="zh-CN"/>
             </w:rPr>
-            <w:t>1.1.1 Mission Objectives</w:t>
+            <w:t>ER Digram</w:t>
+          </w:r>
+          <w:r>
+            <w:tab/>
+          </w:r>
+          <w:r>
+            <w:fldChar w:fldCharType="begin"/>
+          </w:r>
+          <w:r>
+            <w:instrText xml:space="preserve"> PAGEREF _Toc1420639220 </w:instrText>
+          </w:r>
+          <w:r>
+            <w:fldChar w:fldCharType="separate"/>
+          </w:r>
+          <w:r>
+            <w:t>4</w:t>
+          </w:r>
+          <w:r>
+            <w:fldChar w:fldCharType="end"/>
+          </w:r>
+          <w:r>
+            <w:fldChar w:fldCharType="end"/>
+          </w:r>
+        </w:p>
+        <w:p>
+          <w:pPr>
+            <w:pStyle w:val="23"/>
+            <w:tabs>
+              <w:tab w:val="right" w:leader="dot" w:pos="9641"/>
+              <w:tab w:val="clear" w:pos="9072"/>
+            </w:tabs>
+          </w:pPr>
+          <w:r>
+            <w:fldChar w:fldCharType="begin"/>
+          </w:r>
+          <w:r>
+            <w:instrText xml:space="preserve"> HYPERLINK \l _Toc1285984605 </w:instrText>
+          </w:r>
+          <w:r>
+            <w:fldChar w:fldCharType="separate"/>
           </w:r>
           <w:r>
             <w:rPr>
-              <w:rStyle w:val="24"/>
+              <w:rFonts w:hint="default"/>
+              <w:lang w:val="en"/>
             </w:rPr>
+            <w:t>1.1.4 Views</w:t>
+          </w:r>
+          <w:r>
             <w:tab/>
           </w:r>
           <w:r>
-            <w:rPr>
-              <w:rStyle w:val="24"/>
-            </w:rPr>
-            <w:t>2</w:t>
-          </w:r>
-          <w:r>
-            <w:rPr>
-              <w:rStyle w:val="24"/>
-            </w:rPr>
+            <w:fldChar w:fldCharType="begin"/>
+          </w:r>
+          <w:r>
+            <w:instrText xml:space="preserve"> PAGEREF _Toc1285984605 </w:instrText>
+          </w:r>
+          <w:r>
+            <w:fldChar w:fldCharType="separate"/>
+          </w:r>
+          <w:r>
+            <w:t>4</w:t>
+          </w:r>
+          <w:r>
+            <w:fldChar w:fldCharType="end"/>
+          </w:r>
+          <w:r>
             <w:fldChar w:fldCharType="end"/>
           </w:r>
         </w:p>
@@ -166,6 +303,53 @@
             <w:pStyle w:val="22"/>
             <w:tabs>
               <w:tab w:val="right" w:leader="dot" w:pos="9641"/>
+              <w:tab w:val="clear" w:pos="9355"/>
+            </w:tabs>
+          </w:pPr>
+          <w:r>
+            <w:fldChar w:fldCharType="begin"/>
+          </w:r>
+          <w:r>
+            <w:instrText xml:space="preserve"> HYPERLINK \l _Toc1722143806 </w:instrText>
+          </w:r>
+          <w:r>
+            <w:fldChar w:fldCharType="separate"/>
+          </w:r>
+          <w:r>
+            <w:rPr>
+              <w:rFonts w:hint="default"/>
+              <w:bCs/>
+              <w:lang w:val="en"/>
+            </w:rPr>
+            <w:t>1.2. Task Assign to Members</w:t>
+          </w:r>
+          <w:r>
+            <w:tab/>
+          </w:r>
+          <w:r>
+            <w:fldChar w:fldCharType="begin"/>
+          </w:r>
+          <w:r>
+            <w:instrText xml:space="preserve"> PAGEREF _Toc1722143806 </w:instrText>
+          </w:r>
+          <w:r>
+            <w:fldChar w:fldCharType="separate"/>
+          </w:r>
+          <w:r>
+            <w:t>4</w:t>
+          </w:r>
+          <w:r>
+            <w:fldChar w:fldCharType="end"/>
+          </w:r>
+          <w:r>
+            <w:fldChar w:fldCharType="end"/>
+          </w:r>
+        </w:p>
+        <w:p>
+          <w:pPr>
+            <w:pStyle w:val="23"/>
+            <w:tabs>
+              <w:tab w:val="right" w:leader="dot" w:pos="9641"/>
               <w:tab w:val="clear" w:pos="9072"/>
             </w:tabs>
           </w:pPr>
@@ -173,39 +357,232 @@
             <w:fldChar w:fldCharType="begin"/>
           </w:r>
           <w:r>
-            <w:instrText xml:space="preserve"> HYPERLINK \l "__RefHeading___Toc85_694536228" \h </w:instrText>
+            <w:instrText xml:space="preserve"> HYPERLINK \l _Toc368931147 </w:instrText>
           </w:r>
           <w:r>
             <w:fldChar w:fldCharType="separate"/>
           </w:r>
           <w:r>
             <w:rPr>
-              <w:rStyle w:val="24"/>
+              <w:rFonts w:hint="default"/>
+              <w:lang w:val="en"/>
             </w:rPr>
-            <w:t>1.1.2 Mission Objective of Database</w:t>
+            <w:t>1.2.1 Hasseeb And Haider:</w:t>
+          </w:r>
+          <w:r>
+            <w:tab/>
+          </w:r>
+          <w:r>
+            <w:fldChar w:fldCharType="begin"/>
+          </w:r>
+          <w:r>
+            <w:instrText xml:space="preserve"> PAGEREF _Toc368931147 </w:instrText>
+          </w:r>
+          <w:r>
+            <w:fldChar w:fldCharType="separate"/>
+          </w:r>
+          <w:r>
+            <w:t>4</w:t>
+          </w:r>
+          <w:r>
+            <w:fldChar w:fldCharType="end"/>
+          </w:r>
+          <w:r>
+            <w:fldChar w:fldCharType="end"/>
+          </w:r>
+        </w:p>
+        <w:p>
+          <w:pPr>
+            <w:pStyle w:val="23"/>
+            <w:tabs>
+              <w:tab w:val="right" w:leader="dot" w:pos="9641"/>
+              <w:tab w:val="clear" w:pos="9072"/>
+            </w:tabs>
+          </w:pPr>
+          <w:r>
+            <w:fldChar w:fldCharType="begin"/>
+          </w:r>
+          <w:r>
+            <w:instrText xml:space="preserve"> HYPERLINK \l _Toc1414114521 </w:instrText>
+          </w:r>
+          <w:r>
+            <w:fldChar w:fldCharType="separate"/>
           </w:r>
           <w:r>
             <w:rPr>
-              <w:rStyle w:val="24"/>
+              <w:rFonts w:hint="default"/>
+              <w:lang w:val="en"/>
             </w:rPr>
+            <w:t>1.2.2 Ashfaq And Hasssan Shah Nawaz</w:t>
+          </w:r>
+          <w:r>
             <w:tab/>
           </w:r>
           <w:r>
+            <w:fldChar w:fldCharType="begin"/>
+          </w:r>
+          <w:r>
+            <w:instrText xml:space="preserve"> PAGEREF _Toc1414114521 </w:instrText>
+          </w:r>
+          <w:r>
+            <w:fldChar w:fldCharType="separate"/>
+          </w:r>
+          <w:r>
+            <w:t>4</w:t>
+          </w:r>
+          <w:r>
+            <w:fldChar w:fldCharType="end"/>
+          </w:r>
+          <w:r>
+            <w:fldChar w:fldCharType="end"/>
+          </w:r>
+        </w:p>
+        <w:p>
+          <w:pPr>
+            <w:pStyle w:val="23"/>
+            <w:tabs>
+              <w:tab w:val="right" w:leader="dot" w:pos="9641"/>
+              <w:tab w:val="clear" w:pos="9072"/>
+            </w:tabs>
+          </w:pPr>
+          <w:r>
+            <w:fldChar w:fldCharType="begin"/>
+          </w:r>
+          <w:r>
+            <w:instrText xml:space="preserve"> HYPERLINK \l _Toc387516897 </w:instrText>
+          </w:r>
+          <w:r>
+            <w:fldChar w:fldCharType="separate"/>
+          </w:r>
+          <w:r>
             <w:rPr>
-              <w:rStyle w:val="24"/>
+              <w:rFonts w:hint="default"/>
+              <w:lang w:val="en"/>
             </w:rPr>
-            <w:t>2</w:t>
+            <w:t>1.2.3 Fahad, Imad  And Hassan Ali Jadoon</w:t>
+          </w:r>
+          <w:r>
+            <w:tab/>
+          </w:r>
+          <w:r>
+            <w:fldChar w:fldCharType="begin"/>
+          </w:r>
+          <w:r>
+            <w:instrText xml:space="preserve"> PAGEREF _Toc387516897 </w:instrText>
+          </w:r>
+          <w:r>
+            <w:fldChar w:fldCharType="separate"/>
+          </w:r>
+          <w:r>
+            <w:t>4</w:t>
+          </w:r>
+          <w:r>
+            <w:fldChar w:fldCharType="end"/>
+          </w:r>
+          <w:r>
+            <w:fldChar w:fldCharType="end"/>
+          </w:r>
+        </w:p>
+        <w:p>
+          <w:pPr>
+            <w:pStyle w:val="23"/>
+            <w:tabs>
+              <w:tab w:val="right" w:leader="dot" w:pos="9641"/>
+              <w:tab w:val="clear" w:pos="9072"/>
+            </w:tabs>
+          </w:pPr>
+          <w:r>
+            <w:fldChar w:fldCharType="begin"/>
+          </w:r>
+          <w:r>
+            <w:instrText xml:space="preserve"> HYPERLINK \l _Toc39896974 </w:instrText>
+          </w:r>
+          <w:r>
+            <w:fldChar w:fldCharType="separate"/>
           </w:r>
           <w:r>
             <w:rPr>
-              <w:rStyle w:val="24"/>
+              <w:rFonts w:hint="default"/>
+              <w:lang w:val="en"/>
             </w:rPr>
+            <w:t>1.2.4 Awais And Sardar Badar</w:t>
+          </w:r>
+          <w:r>
+            <w:tab/>
+          </w:r>
+          <w:r>
+            <w:fldChar w:fldCharType="begin"/>
+          </w:r>
+          <w:r>
+            <w:instrText xml:space="preserve"> PAGEREF _Toc39896974 </w:instrText>
+          </w:r>
+          <w:r>
+            <w:fldChar w:fldCharType="separate"/>
+          </w:r>
+          <w:r>
+            <w:t>5</w:t>
+          </w:r>
+          <w:r>
             <w:fldChar w:fldCharType="end"/>
           </w:r>
           <w:r>
+            <w:fldChar w:fldCharType="end"/>
+          </w:r>
+        </w:p>
+        <w:p>
+          <w:pPr>
+            <w:pStyle w:val="24"/>
+            <w:tabs>
+              <w:tab w:val="right" w:leader="dot" w:pos="9641"/>
+            </w:tabs>
+          </w:pPr>
+          <w:r>
+            <w:fldChar w:fldCharType="begin"/>
+          </w:r>
+          <w:r>
+            <w:instrText xml:space="preserve"> HYPERLINK \l _Toc1628618295 </w:instrText>
+          </w:r>
+          <w:r>
+            <w:fldChar w:fldCharType="separate"/>
+          </w:r>
+          <w:r>
             <w:rPr>
-              <w:rStyle w:val="24"/>
+              <w:rFonts w:hint="default"/>
+              <w:lang w:val="en"/>
             </w:rPr>
+            <w:t>Note:</w:t>
+          </w:r>
+          <w:r>
+            <w:tab/>
+          </w:r>
+          <w:r>
+            <w:fldChar w:fldCharType="begin"/>
+          </w:r>
+          <w:r>
+            <w:instrText xml:space="preserve"> PAGEREF _Toc1628618295 </w:instrText>
+          </w:r>
+          <w:r>
+            <w:fldChar w:fldCharType="separate"/>
+          </w:r>
+          <w:r>
+            <w:t>5</w:t>
+          </w:r>
+          <w:r>
+            <w:fldChar w:fldCharType="end"/>
+          </w:r>
+          <w:r>
+            <w:fldChar w:fldCharType="end"/>
+          </w:r>
+        </w:p>
+        <w:p>
+          <w:pPr>
+            <w:pStyle w:val="23"/>
+            <w:tabs>
+              <w:tab w:val="right" w:leader="dot" w:pos="9641"/>
+              <w:tab w:val="clear" w:pos="9072"/>
+            </w:tabs>
+          </w:pPr>
+          <w:r>
             <w:fldChar w:fldCharType="end"/>
           </w:r>
         </w:p>
@@ -234,6 +611,8 @@
           <w:lang w:val="en-US" w:eastAsia="zh-CN" w:bidi="hi-IN"/>
         </w:rPr>
       </w:pPr>
+      <w:bookmarkStart w:id="12" w:name="_GoBack"/>
+      <w:bookmarkEnd w:id="12"/>
     </w:p>
     <w:p>
       <w:pPr>
@@ -719,11 +1098,14 @@
       <w:pPr>
         <w:pStyle w:val="2"/>
       </w:pPr>
-      <w:bookmarkStart w:id="0" w:name="__RefHeading___Toc121_3886402763"/>
+      <w:r>
+        <w:t xml:space="preserve"> </w:t>
+      </w:r>
+      <w:bookmarkStart w:id="0" w:name="_Toc44591592"/>
+      <w:r>
+        <w:t>Hotel Management System</w:t>
+      </w:r>
       <w:bookmarkEnd w:id="0"/>
-      <w:r>
-        <w:t xml:space="preserve"> Hotel Management System</w:t>
-      </w:r>
     </w:p>
     <w:p>
       <w:pPr>
@@ -744,11 +1126,11 @@
         <w:pStyle w:val="5"/>
         <w:spacing w:before="200" w:after="120"/>
       </w:pPr>
-      <w:bookmarkStart w:id="1" w:name="__RefHeading___Toc81_694536228"/>
+      <w:bookmarkStart w:id="1" w:name="_Toc1850399557"/>
+      <w:r>
+        <w:t>Database Planning</w:t>
+      </w:r>
       <w:bookmarkEnd w:id="1"/>
-      <w:r>
-        <w:t>Database Planning</w:t>
-      </w:r>
     </w:p>
     <w:p>
       <w:pPr>
@@ -763,11 +1145,11 @@
       <w:pPr>
         <w:pStyle w:val="6"/>
       </w:pPr>
-      <w:bookmarkStart w:id="2" w:name="__RefHeading___Toc83_694536228"/>
+      <w:bookmarkStart w:id="2" w:name="_Toc1984648612"/>
+      <w:r>
+        <w:t>Mission Objectives</w:t>
+      </w:r>
       <w:bookmarkEnd w:id="2"/>
-      <w:r>
-        <w:t>Mission Objectives</w:t>
-      </w:r>
     </w:p>
     <w:p>
       <w:pPr>
@@ -799,11 +1181,11 @@
       <w:pPr>
         <w:pStyle w:val="6"/>
       </w:pPr>
-      <w:bookmarkStart w:id="3" w:name="__RefHeading___Toc85_694536228"/>
+      <w:bookmarkStart w:id="3" w:name="_Toc1937987603"/>
+      <w:r>
+        <w:t>Mission Objective of Database</w:t>
+      </w:r>
       <w:bookmarkEnd w:id="3"/>
-      <w:r>
-        <w:t>Mission Objective of Database</w:t>
-      </w:r>
     </w:p>
     <w:p>
       <w:pPr>
@@ -1458,8 +1840,6 @@
           <w:ilvl w:val="0"/>
           <w:numId w:val="3"/>
         </w:numPr>
-      </w:pPr>
-      <w:r>
         <w:rPr>
           <w:rFonts w:eastAsia="Noto Serif CJK SC" w:cs="Lohit Devanagari"/>
           <w:color w:val="auto"/>
@@ -1468,26 +1848,8 @@
           <w:szCs w:val="24"/>
           <w:lang w:val="en-US" w:eastAsia="zh-CN" w:bidi="hi-IN"/>
         </w:rPr>
-        <w:t>To report on Employees</w:t>
-      </w:r>
-    </w:p>
-    <w:p>
-      <w:pPr>
-        <w:pStyle w:val="4"/>
-        <w:widowControl/>
-        <w:numPr>
-          <w:numId w:val="0"/>
-        </w:numPr>
-        <w:tabs>
-          <w:tab w:val="left" w:pos="720"/>
-        </w:tabs>
-        <w:suppressAutoHyphens/>
-        <w:kinsoku/>
-        <w:overflowPunct/>
-        <w:autoSpaceDE/>
-        <w:bidi w:val="0"/>
-        <w:spacing w:before="0" w:after="140" w:line="276" w:lineRule="auto"/>
-        <w:jc w:val="left"/>
+      </w:pPr>
+      <w:r>
         <w:rPr>
           <w:rFonts w:eastAsia="Noto Serif CJK SC" w:cs="Lohit Devanagari"/>
           <w:color w:val="auto"/>
@@ -1496,30 +1858,419 @@
           <w:szCs w:val="24"/>
           <w:lang w:val="en-US" w:eastAsia="zh-CN" w:bidi="hi-IN"/>
         </w:rPr>
-      </w:pPr>
+        <w:t>To report on Employees</w:t>
+      </w:r>
     </w:p>
     <w:p>
       <w:pPr>
         <w:pStyle w:val="6"/>
+      </w:pPr>
+      <w:bookmarkStart w:id="4" w:name="_Toc1420639220"/>
+      <w:r>
         <w:rPr>
           <w:rFonts w:hint="default"/>
           <w:lang w:val="en" w:eastAsia="zh-CN"/>
         </w:rPr>
-      </w:pPr>
-      <w:r>
-        <w:rPr>
-          <w:rFonts w:hint="default"/>
-          <w:lang w:val="en" w:eastAsia="zh-CN"/>
-        </w:rPr>
         <w:t>ER Digram</w:t>
       </w:r>
-      <w:bookmarkStart w:id="4" w:name="_GoBack"/>
       <w:bookmarkEnd w:id="4"/>
     </w:p>
     <w:p>
       <w:pPr>
         <w:pStyle w:val="4"/>
-        <w:spacing w:before="0" w:after="140"/>
+        <w:jc w:val="center"/>
+        <w:rPr>
+          <w:rFonts w:hint="default"/>
+          <w:lang w:val="en"/>
+        </w:rPr>
+      </w:pPr>
+      <w:r>
+        <w:rPr>
+          <w:rFonts w:hint="default"/>
+          <w:lang w:val="en"/>
+        </w:rPr>
+        <w:drawing>
+          <wp:inline distT="0" distB="0" distL="114300" distR="114300">
+            <wp:extent cx="5216525" cy="3017520"/>
+            <wp:effectExtent l="0" t="0" r="3175" b="11430"/>
+            <wp:docPr id="3" name="Picture 3" descr="ER"/>
+            <wp:cNvGraphicFramePr>
+              <a:graphicFrameLocks xmlns:a="http://schemas.openxmlformats.org/drawingml/2006/main" noChangeAspect="true"/>
+            </wp:cNvGraphicFramePr>
+            <a:graphic xmlns:a="http://schemas.openxmlformats.org/drawingml/2006/main">
+              <a:graphicData uri="http://schemas.openxmlformats.org/drawingml/2006/picture">
+                <pic:pic xmlns:pic="http://schemas.openxmlformats.org/drawingml/2006/picture">
+                  <pic:nvPicPr>
+                    <pic:cNvPr id="3" name="Picture 3" descr="ER"/>
+                    <pic:cNvPicPr>
+                      <a:picLocks noChangeAspect="true"/>
+                    </pic:cNvPicPr>
+                  </pic:nvPicPr>
+                  <pic:blipFill>
+                    <a:blip r:embed="rId6"/>
+                    <a:stretch>
+                      <a:fillRect/>
+                    </a:stretch>
+                  </pic:blipFill>
+                  <pic:spPr>
+                    <a:xfrm>
+                      <a:off x="0" y="0"/>
+                      <a:ext cx="5216525" cy="3017520"/>
+                    </a:xfrm>
+                    <a:prstGeom prst="rect">
+                      <a:avLst/>
+                    </a:prstGeom>
+                  </pic:spPr>
+                </pic:pic>
+              </a:graphicData>
+            </a:graphic>
+          </wp:inline>
+        </w:drawing>
+      </w:r>
+    </w:p>
+    <w:p>
+      <w:pPr>
+        <w:pStyle w:val="6"/>
+        <w:bidi w:val="0"/>
+        <w:rPr>
+          <w:rFonts w:hint="default"/>
+          <w:lang w:val="en"/>
+        </w:rPr>
+      </w:pPr>
+      <w:bookmarkStart w:id="5" w:name="_Toc1285984605"/>
+      <w:r>
+        <w:rPr>
+          <w:rFonts w:hint="default"/>
+          <w:lang w:val="en"/>
+        </w:rPr>
+        <w:t>Views</w:t>
+      </w:r>
+      <w:bookmarkEnd w:id="5"/>
+    </w:p>
+    <w:p>
+      <w:pPr>
+        <w:pStyle w:val="4"/>
+        <w:rPr>
+          <w:rFonts w:hint="default"/>
+          <w:lang w:val="en"/>
+        </w:rPr>
+      </w:pPr>
+      <w:r>
+        <w:rPr>
+          <w:rFonts w:hint="default"/>
+          <w:lang w:val="en"/>
+        </w:rPr>
+        <w:t>There is only one view in  our Systems</w:t>
+      </w:r>
+    </w:p>
+    <w:p>
+      <w:pPr>
+        <w:pStyle w:val="4"/>
+        <w:rPr>
+          <w:rFonts w:hint="default"/>
+          <w:lang w:val="en"/>
+        </w:rPr>
+      </w:pPr>
+    </w:p>
+    <w:p>
+      <w:pPr>
+        <w:pStyle w:val="4"/>
+        <w:rPr>
+          <w:rFonts w:hint="default"/>
+          <w:lang w:val="en"/>
+        </w:rPr>
+      </w:pPr>
+    </w:p>
+    <w:p>
+      <w:pPr>
+        <w:pStyle w:val="5"/>
+        <w:bidi w:val="0"/>
+        <w:jc w:val="center"/>
+        <w:rPr>
+          <w:rFonts w:hint="default"/>
+          <w:b/>
+          <w:bCs/>
+          <w:lang w:val="en"/>
+        </w:rPr>
+      </w:pPr>
+      <w:bookmarkStart w:id="6" w:name="_Toc1722143806"/>
+      <w:r>
+        <w:rPr>
+          <w:rFonts w:hint="default"/>
+          <w:b/>
+          <w:bCs/>
+          <w:lang w:val="en"/>
+        </w:rPr>
+        <w:t>Task Assign to Members</w:t>
+      </w:r>
+      <w:bookmarkEnd w:id="6"/>
+    </w:p>
+    <w:p>
+      <w:pPr>
+        <w:pStyle w:val="4"/>
+        <w:rPr>
+          <w:rFonts w:hint="default"/>
+          <w:b/>
+          <w:bCs/>
+          <w:lang w:val="en"/>
+        </w:rPr>
+      </w:pPr>
+    </w:p>
+    <w:p>
+      <w:pPr>
+        <w:pStyle w:val="6"/>
+        <w:bidi w:val="0"/>
+        <w:jc w:val="left"/>
+        <w:rPr>
+          <w:rFonts w:hint="default"/>
+          <w:lang w:val="en"/>
+        </w:rPr>
+      </w:pPr>
+      <w:bookmarkStart w:id="7" w:name="_Toc368931147"/>
+      <w:r>
+        <w:rPr>
+          <w:rFonts w:hint="default"/>
+          <w:lang w:val="en"/>
+        </w:rPr>
+        <w:t>Hasseeb And Haider:</w:t>
+      </w:r>
+      <w:bookmarkEnd w:id="7"/>
+    </w:p>
+    <w:p>
+      <w:pPr>
+        <w:pStyle w:val="4"/>
+        <w:rPr>
+          <w:rFonts w:hint="default"/>
+          <w:lang w:val="en"/>
+        </w:rPr>
+      </w:pPr>
+    </w:p>
+    <w:p>
+      <w:pPr>
+        <w:pStyle w:val="4"/>
+        <w:jc w:val="center"/>
+        <w:rPr>
+          <w:rFonts w:hint="default"/>
+          <w:lang w:val="en"/>
+        </w:rPr>
+      </w:pPr>
+      <w:r>
+        <w:rPr>
+          <w:rFonts w:hint="default"/>
+          <w:lang w:val="en"/>
+        </w:rPr>
+        <w:t>Haseeb and Hadier will design  and develop the Login Functionalites in Our Hotel Managemnt System by interacting with database to validate the user.</w:t>
+      </w:r>
+    </w:p>
+    <w:p>
+      <w:pPr>
+        <w:pStyle w:val="4"/>
+        <w:jc w:val="both"/>
+        <w:rPr>
+          <w:rFonts w:hint="default"/>
+          <w:lang w:val="en"/>
+        </w:rPr>
+      </w:pPr>
+    </w:p>
+    <w:p>
+      <w:pPr>
+        <w:pStyle w:val="6"/>
+        <w:bidi w:val="0"/>
+        <w:rPr>
+          <w:rFonts w:hint="default"/>
+          <w:lang w:val="en"/>
+        </w:rPr>
+      </w:pPr>
+      <w:bookmarkStart w:id="8" w:name="_Toc1414114521"/>
+      <w:r>
+        <w:rPr>
+          <w:rFonts w:hint="default"/>
+          <w:lang w:val="en"/>
+        </w:rPr>
+        <w:t>Ashfaq And Hasssan Shah Nawaz</w:t>
+      </w:r>
+      <w:bookmarkEnd w:id="8"/>
+    </w:p>
+    <w:p>
+      <w:pPr>
+        <w:pStyle w:val="4"/>
+        <w:rPr>
+          <w:rFonts w:hint="default"/>
+          <w:lang w:val="en"/>
+        </w:rPr>
+      </w:pPr>
+    </w:p>
+    <w:p>
+      <w:pPr>
+        <w:pStyle w:val="4"/>
+        <w:jc w:val="center"/>
+        <w:rPr>
+          <w:rFonts w:hint="default"/>
+          <w:lang w:val="en"/>
+        </w:rPr>
+      </w:pPr>
+      <w:r>
+        <w:rPr>
+          <w:rFonts w:hint="default"/>
+          <w:lang w:val="en"/>
+        </w:rPr>
+        <w:t>Ashfaq and Hasssan Shah Nawaz will Develop And Design the Dashboard Functionalites After User will login  The system.</w:t>
+      </w:r>
+    </w:p>
+    <w:p>
+      <w:pPr>
+        <w:pStyle w:val="4"/>
+        <w:rPr>
+          <w:rFonts w:hint="default"/>
+          <w:lang w:val="en"/>
+        </w:rPr>
+      </w:pPr>
+    </w:p>
+    <w:p>
+      <w:pPr>
+        <w:pStyle w:val="6"/>
+        <w:bidi w:val="0"/>
+        <w:rPr>
+          <w:rFonts w:hint="default"/>
+          <w:lang w:val="en"/>
+        </w:rPr>
+      </w:pPr>
+      <w:bookmarkStart w:id="9" w:name="_Toc387516897"/>
+      <w:r>
+        <w:rPr>
+          <w:rFonts w:hint="default"/>
+          <w:lang w:val="en"/>
+        </w:rPr>
+        <w:t>Fahad, Imad  And Hassan Ali Jadoon</w:t>
+      </w:r>
+      <w:bookmarkEnd w:id="9"/>
+    </w:p>
+    <w:p>
+      <w:pPr>
+        <w:pStyle w:val="4"/>
+        <w:rPr>
+          <w:rFonts w:hint="default"/>
+          <w:lang w:val="en"/>
+        </w:rPr>
+      </w:pPr>
+    </w:p>
+    <w:p>
+      <w:pPr>
+        <w:pStyle w:val="4"/>
+        <w:rPr>
+          <w:rFonts w:hint="default"/>
+          <w:lang w:val="en"/>
+        </w:rPr>
+      </w:pPr>
+      <w:r>
+        <w:rPr>
+          <w:rFonts w:hint="default"/>
+          <w:lang w:val="en"/>
+        </w:rPr>
+        <w:t>Fahad Hassan has to design And Develop the Rooms Status Section That will include Avalible rooms, New Client Insertiion part, Avalible and Booked Rooms and The Prices of rooms and Client Info related part.</w:t>
+      </w:r>
+    </w:p>
+    <w:p>
+      <w:pPr>
+        <w:pStyle w:val="4"/>
+        <w:rPr>
+          <w:rFonts w:hint="default"/>
+          <w:lang w:val="en"/>
+        </w:rPr>
+      </w:pPr>
+    </w:p>
+    <w:p>
+      <w:pPr>
+        <w:pStyle w:val="6"/>
+        <w:bidi w:val="0"/>
+        <w:rPr>
+          <w:rFonts w:hint="default"/>
+          <w:lang w:val="en"/>
+        </w:rPr>
+      </w:pPr>
+      <w:bookmarkStart w:id="10" w:name="_Toc39896974"/>
+      <w:r>
+        <w:rPr>
+          <w:rFonts w:hint="default"/>
+          <w:lang w:val="en"/>
+        </w:rPr>
+        <w:t>Awais And Sardar Badar</w:t>
+      </w:r>
+      <w:bookmarkEnd w:id="10"/>
+    </w:p>
+    <w:p>
+      <w:pPr>
+        <w:bidi w:val="0"/>
+        <w:rPr>
+          <w:rFonts w:hint="default"/>
+          <w:lang w:val="en"/>
+        </w:rPr>
+      </w:pPr>
+      <w:r>
+        <w:rPr>
+          <w:rFonts w:hint="default"/>
+          <w:lang w:val="en"/>
+        </w:rPr>
+        <w:t>They will design Design and Develop The finicial aspect of Database like Weekly, monthly, annual report. They will also create the amound spend on Hotel. Beside that it will calculate the profit of the Hotel. Also They will Handle the connection of Database And Also Integrate the work in to functional Software.</w:t>
+      </w:r>
+    </w:p>
+    <w:p>
+      <w:pPr>
+        <w:pStyle w:val="7"/>
+        <w:bidi w:val="0"/>
+        <w:rPr>
+          <w:rFonts w:hint="default"/>
+          <w:lang w:val="en"/>
+        </w:rPr>
+      </w:pPr>
+      <w:bookmarkStart w:id="11" w:name="_Toc1628618295"/>
+      <w:r>
+        <w:rPr>
+          <w:rFonts w:hint="default"/>
+          <w:lang w:val="en"/>
+        </w:rPr>
+        <w:t>Note:</w:t>
+      </w:r>
+      <w:bookmarkEnd w:id="11"/>
+    </w:p>
+    <w:p>
+      <w:pPr>
+        <w:pStyle w:val="4"/>
+        <w:rPr>
+          <w:rFonts w:hint="default"/>
+          <w:lang w:val="en"/>
+        </w:rPr>
+      </w:pPr>
+      <w:r>
+        <w:rPr>
+          <w:rFonts w:hint="default"/>
+          <w:lang w:val="en"/>
+        </w:rPr>
+        <w:t xml:space="preserve">Each Indiviual Have to provide His Part Of Design to the team Leader. </w:t>
+      </w:r>
+    </w:p>
+    <w:p>
+      <w:pPr>
+        <w:pStyle w:val="2"/>
+        <w:numPr>
+          <w:numId w:val="0"/>
+        </w:numPr>
+        <w:bidi w:val="0"/>
+        <w:ind w:leftChars="0"/>
+        <w:jc w:val="both"/>
+        <w:rPr>
+          <w:rFonts w:hint="default"/>
+          <w:lang w:val="en"/>
+        </w:rPr>
+      </w:pPr>
+    </w:p>
+    <w:p>
+      <w:pPr>
+        <w:pStyle w:val="4"/>
+        <w:rPr>
+          <w:rFonts w:hint="default"/>
+          <w:lang w:val="en"/>
+        </w:rPr>
       </w:pPr>
     </w:p>
     <w:sectPr>
@@ -1540,7 +2291,7 @@
 <w:ftr xmlns:wpc="http://schemas.microsoft.com/office/word/2010/wordprocessingCanvas" xmlns:mc="http://schemas.openxmlformats.org/markup-compatibility/2006" xmlns:o="urn:schemas-microsoft-com:office:office" xmlns:r="http://schemas.openxmlformats.org/officeDocument/2006/relationships" xmlns:m="http://schemas.openxmlformats.org/officeDocument/2006/math" xmlns:v="urn:schemas-microsoft-com:vml" xmlns:wp14="http://schemas.microsoft.com/office/word/2010/wordprocessingDrawing" xmlns:wp="http://schemas.openxmlformats.org/drawingml/2006/wordprocessingDrawing" xmlns:w10="urn:schemas-microsoft-com:office:word" xmlns:w="http://schemas.openxmlformats.org/wordprocessingml/2006/main" xmlns:w14="http://schemas.microsoft.com/office/word/2010/wordml" xmlns:w15="http://schemas.microsoft.com/office/word/2012/wordml" xmlns:wpg="http://schemas.microsoft.com/office/word/2010/wordprocessingGroup" xmlns:wpi="http://schemas.microsoft.com/office/word/2010/wordprocessingInk" xmlns:wne="http://schemas.microsoft.com/office/word/2006/wordml" xmlns:wps="http://schemas.microsoft.com/office/word/2010/wordprocessingShape" xmlns:wpsCustomData="http://www.wps.cn/officeDocument/2013/wpsCustomData" mc:Ignorable="w14 w15 wp14">
   <w:p>
     <w:pPr>
-      <w:pStyle w:val="10"/>
+      <w:pStyle w:val="11"/>
       <w:jc w:val="center"/>
     </w:pPr>
     <w:r>
@@ -1569,7 +2320,7 @@
 <w:hdr xmlns:wpc="http://schemas.microsoft.com/office/word/2010/wordprocessingCanvas" xmlns:mc="http://schemas.openxmlformats.org/markup-compatibility/2006" xmlns:o="urn:schemas-microsoft-com:office:office" xmlns:r="http://schemas.openxmlformats.org/officeDocument/2006/relationships" xmlns:m="http://schemas.openxmlformats.org/officeDocument/2006/math" xmlns:v="urn:schemas-microsoft-com:vml" xmlns:wp14="http://schemas.microsoft.com/office/word/2010/wordprocessingDrawing" xmlns:wp="http://schemas.openxmlformats.org/drawingml/2006/wordprocessingDrawing" xmlns:w10="urn:schemas-microsoft-com:office:word" xmlns:w="http://schemas.openxmlformats.org/wordprocessingml/2006/main" xmlns:w14="http://schemas.microsoft.com/office/word/2010/wordml" xmlns:w15="http://schemas.microsoft.com/office/word/2012/wordml" xmlns:wpg="http://schemas.microsoft.com/office/word/2010/wordprocessingGroup" xmlns:wpi="http://schemas.microsoft.com/office/word/2010/wordprocessingInk" xmlns:wne="http://schemas.microsoft.com/office/word/2006/wordml" xmlns:wps="http://schemas.microsoft.com/office/word/2010/wordprocessingShape" xmlns:wpsCustomData="http://www.wps.cn/officeDocument/2013/wpsCustomData" mc:Ignorable="w14 w15 wp14">
   <w:p>
     <w:pPr>
-      <w:pStyle w:val="12"/>
+      <w:pStyle w:val="13"/>
       <w:jc w:val="center"/>
     </w:pPr>
     <w:r>
@@ -2010,7 +2761,7 @@
     <w:lsdException w:qFormat="1" w:unhideWhenUsed="0" w:uiPriority="0" w:semiHidden="0" w:name="heading 1"/>
     <w:lsdException w:qFormat="1" w:unhideWhenUsed="0" w:uiPriority="0" w:semiHidden="0" w:name="heading 2"/>
     <w:lsdException w:qFormat="1" w:unhideWhenUsed="0" w:uiPriority="0" w:semiHidden="0" w:name="heading 3"/>
-    <w:lsdException w:qFormat="1" w:uiPriority="0" w:name="heading 4"/>
+    <w:lsdException w:qFormat="1" w:uiPriority="0" w:semiHidden="0" w:name="heading 4"/>
     <w:lsdException w:qFormat="1" w:uiPriority="0" w:name="heading 5"/>
     <w:lsdException w:qFormat="1" w:uiPriority="0" w:name="heading 6"/>
     <w:lsdException w:qFormat="1" w:uiPriority="0" w:name="heading 7"/>
@@ -2027,7 +2778,7 @@
     <w:lsdException w:unhideWhenUsed="0" w:uiPriority="0" w:semiHidden="0" w:name="index 9"/>
     <w:lsdException w:unhideWhenUsed="0" w:uiPriority="0" w:semiHidden="0" w:name="toc 1"/>
     <w:lsdException w:qFormat="1" w:unhideWhenUsed="0" w:uiPriority="0" w:semiHidden="0" w:name="toc 2"/>
-    <w:lsdException w:unhideWhenUsed="0" w:uiPriority="0" w:semiHidden="0" w:name="toc 3"/>
+    <w:lsdException w:qFormat="1" w:unhideWhenUsed="0" w:uiPriority="0" w:semiHidden="0" w:name="toc 3"/>
     <w:lsdException w:unhideWhenUsed="0" w:uiPriority="0" w:semiHidden="0" w:name="toc 4"/>
     <w:lsdException w:unhideWhenUsed="0" w:uiPriority="0" w:semiHidden="0" w:name="toc 5"/>
     <w:lsdException w:unhideWhenUsed="0" w:uiPriority="0" w:semiHidden="0" w:name="toc 6"/>
@@ -2037,9 +2788,9 @@
     <w:lsdException w:unhideWhenUsed="0" w:uiPriority="0" w:semiHidden="0" w:name="Normal Indent"/>
     <w:lsdException w:unhideWhenUsed="0" w:uiPriority="0" w:semiHidden="0" w:name="footnote text"/>
     <w:lsdException w:unhideWhenUsed="0" w:uiPriority="0" w:semiHidden="0" w:name="annotation text"/>
-    <w:lsdException w:unhideWhenUsed="0" w:uiPriority="0" w:semiHidden="0" w:name="header"/>
+    <w:lsdException w:qFormat="1" w:unhideWhenUsed="0" w:uiPriority="0" w:semiHidden="0" w:name="header"/>
     <w:lsdException w:unhideWhenUsed="0" w:uiPriority="0" w:semiHidden="0" w:name="footer"/>
-    <w:lsdException w:unhideWhenUsed="0" w:uiPriority="0" w:semiHidden="0" w:name="index heading"/>
+    <w:lsdException w:qFormat="1" w:unhideWhenUsed="0" w:uiPriority="0" w:semiHidden="0" w:name="index heading"/>
     <w:lsdException w:qFormat="1" w:unhideWhenUsed="0" w:uiPriority="0" w:semiHidden="0" w:name="caption"/>
     <w:lsdException w:unhideWhenUsed="0" w:uiPriority="0" w:semiHidden="0" w:name="table of figures"/>
     <w:lsdException w:unhideWhenUsed="0" w:uiPriority="0" w:semiHidden="0" w:name="envelope address"/>
@@ -2052,8 +2803,8 @@
     <w:lsdException w:unhideWhenUsed="0" w:uiPriority="0" w:semiHidden="0" w:name="endnote text"/>
     <w:lsdException w:unhideWhenUsed="0" w:uiPriority="0" w:semiHidden="0" w:name="table of authorities"/>
     <w:lsdException w:unhideWhenUsed="0" w:uiPriority="0" w:semiHidden="0" w:name="macro"/>
-    <w:lsdException w:unhideWhenUsed="0" w:uiPriority="0" w:semiHidden="0" w:name="toa heading"/>
-    <w:lsdException w:unhideWhenUsed="0" w:uiPriority="0" w:semiHidden="0" w:name="List"/>
+    <w:lsdException w:qFormat="1" w:unhideWhenUsed="0" w:uiPriority="0" w:semiHidden="0" w:name="toa heading"/>
+    <w:lsdException w:qFormat="1" w:unhideWhenUsed="0" w:uiPriority="0" w:semiHidden="0" w:name="List"/>
     <w:lsdException w:unhideWhenUsed="0" w:uiPriority="0" w:semiHidden="0" w:name="List Bullet"/>
     <w:lsdException w:unhideWhenUsed="0" w:uiPriority="0" w:semiHidden="0" w:name="List Number"/>
     <w:lsdException w:unhideWhenUsed="0" w:uiPriority="0" w:semiHidden="0" w:name="List 2"/>
@@ -2071,7 +2822,7 @@
     <w:lsdException w:qFormat="1" w:unhideWhenUsed="0" w:uiPriority="0" w:semiHidden="0" w:name="Title"/>
     <w:lsdException w:unhideWhenUsed="0" w:uiPriority="0" w:semiHidden="0" w:name="Closing"/>
     <w:lsdException w:unhideWhenUsed="0" w:uiPriority="0" w:semiHidden="0" w:name="Signature"/>
-    <w:lsdException w:unhideWhenUsed="0" w:uiPriority="0" w:name="Default Paragraph Font"/>
+    <w:lsdException w:qFormat="1" w:unhideWhenUsed="0" w:uiPriority="0" w:semiHidden="0" w:name="Default Paragraph Font"/>
     <w:lsdException w:unhideWhenUsed="0" w:uiPriority="0" w:semiHidden="0" w:name="Body Text"/>
     <w:lsdException w:unhideWhenUsed="0" w:uiPriority="0" w:semiHidden="0" w:name="Body Text Indent"/>
     <w:lsdException w:unhideWhenUsed="0" w:uiPriority="0" w:semiHidden="0" w:name="List Continue"/>
@@ -2091,7 +2842,7 @@
     <w:lsdException w:unhideWhenUsed="0" w:uiPriority="0" w:semiHidden="0" w:name="Body Text Indent 2"/>
     <w:lsdException w:unhideWhenUsed="0" w:uiPriority="0" w:semiHidden="0" w:name="Body Text Indent 3"/>
     <w:lsdException w:unhideWhenUsed="0" w:uiPriority="0" w:semiHidden="0" w:name="Block Text"/>
-    <w:lsdException w:unhideWhenUsed="0" w:uiPriority="0" w:semiHidden="0" w:name="Hyperlink"/>
+    <w:lsdException w:qFormat="1" w:unhideWhenUsed="0" w:uiPriority="0" w:semiHidden="0" w:name="Hyperlink"/>
     <w:lsdException w:unhideWhenUsed="0" w:uiPriority="0" w:semiHidden="0" w:name="FollowedHyperlink"/>
     <w:lsdException w:qFormat="1" w:unhideWhenUsed="0" w:uiPriority="0" w:semiHidden="0" w:name="Strong"/>
     <w:lsdException w:qFormat="1" w:unhideWhenUsed="0" w:uiPriority="0" w:semiHidden="0" w:name="Emphasis"/>
@@ -2109,7 +2860,7 @@
     <w:lsdException w:unhideWhenUsed="0" w:uiPriority="0" w:semiHidden="0" w:name="HTML Sample"/>
     <w:lsdException w:unhideWhenUsed="0" w:uiPriority="0" w:semiHidden="0" w:name="HTML Typewriter"/>
     <w:lsdException w:unhideWhenUsed="0" w:uiPriority="0" w:semiHidden="0" w:name="HTML Variable"/>
-    <w:lsdException w:unhideWhenUsed="0" w:uiPriority="0" w:name="Normal Table"/>
+    <w:lsdException w:qFormat="1" w:unhideWhenUsed="0" w:uiPriority="0" w:name="Normal Table"/>
     <w:lsdException w:unhideWhenUsed="0" w:uiPriority="0" w:semiHidden="0" w:name="annotation subject"/>
     <w:lsdException w:unhideWhenUsed="0" w:uiPriority="0" w:semiHidden="0" w:name="Table Simple 1"/>
     <w:lsdException w:unhideWhenUsed="0" w:uiPriority="0" w:semiHidden="0" w:name="Table Simple 2"/>
@@ -2325,6 +3076,7 @@
     <w:name w:val="heading 3"/>
     <w:basedOn w:val="3"/>
     <w:next w:val="4"/>
+    <w:link w:val="28"/>
     <w:qFormat/>
     <w:uiPriority w:val="0"/>
     <w:pPr>
@@ -2342,14 +3094,35 @@
       <w:szCs w:val="28"/>
     </w:rPr>
   </w:style>
-  <w:style w:type="character" w:default="1" w:styleId="7">
+  <w:style w:type="paragraph" w:styleId="7">
+    <w:name w:val="heading 4"/>
+    <w:basedOn w:val="1"/>
+    <w:next w:val="1"/>
+    <w:unhideWhenUsed/>
+    <w:qFormat/>
+    <w:uiPriority w:val="0"/>
+    <w:pPr>
+      <w:keepNext/>
+      <w:keepLines/>
+      <w:spacing w:before="280" w:after="290" w:line="376" w:lineRule="auto"/>
+      <w:outlineLvl w:val="3"/>
+    </w:pPr>
+    <w:rPr>
+      <w:b/>
+      <w:bCs/>
+      <w:sz w:val="28"/>
+      <w:szCs w:val="28"/>
+    </w:rPr>
+  </w:style>
+  <w:style w:type="character" w:default="1" w:styleId="8">
     <w:name w:val="Default Paragraph Font"/>
-    <w:semiHidden/>
+    <w:qFormat/>
     <w:uiPriority w:val="0"/>
   </w:style>
-  <w:style w:type="table" w:default="1" w:styleId="8">
+  <w:style w:type="table" w:default="1" w:styleId="9">
     <w:name w:val="Normal Table"/>
     <w:semiHidden/>
+    <w:qFormat/>
     <w:uiPriority w:val="0"/>
     <w:tblPr>
       <w:tblCellMar>
@@ -2384,7 +3157,7 @@
       <w:spacing w:before="0" w:after="140" w:line="276" w:lineRule="auto"/>
     </w:pPr>
   </w:style>
-  <w:style w:type="paragraph" w:styleId="9">
+  <w:style w:type="paragraph" w:styleId="10">
     <w:name w:val="caption"/>
     <w:basedOn w:val="1"/>
     <w:next w:val="1"/>
@@ -2402,9 +3175,9 @@
       <w:szCs w:val="24"/>
     </w:rPr>
   </w:style>
-  <w:style w:type="paragraph" w:styleId="10">
+  <w:style w:type="paragraph" w:styleId="11">
     <w:name w:val="footer"/>
-    <w:basedOn w:val="11"/>
+    <w:basedOn w:val="12"/>
     <w:uiPriority w:val="0"/>
     <w:pPr>
       <w:suppressLineNumbers/>
@@ -2414,7 +3187,7 @@
       </w:tabs>
     </w:pPr>
   </w:style>
-  <w:style w:type="paragraph" w:customStyle="1" w:styleId="11">
+  <w:style w:type="paragraph" w:customStyle="1" w:styleId="12">
     <w:name w:val="Header and Footer"/>
     <w:basedOn w:val="1"/>
     <w:qFormat/>
@@ -2427,16 +3200,18 @@
       </w:tabs>
     </w:pPr>
   </w:style>
-  <w:style w:type="paragraph" w:styleId="12">
+  <w:style w:type="paragraph" w:styleId="13">
     <w:name w:val="header"/>
-    <w:basedOn w:val="11"/>
+    <w:basedOn w:val="12"/>
+    <w:qFormat/>
     <w:uiPriority w:val="0"/>
     <w:pPr>
       <w:suppressLineNumbers/>
     </w:pPr>
   </w:style>
-  <w:style w:type="character" w:styleId="13">
+  <w:style w:type="character" w:styleId="14">
     <w:name w:val="Hyperlink"/>
+    <w:qFormat/>
     <w:uiPriority w:val="0"/>
     <w:rPr>
       <w:color w:val="000080"/>
@@ -2444,16 +3219,17 @@
       <w:lang w:val="zh-CN" w:eastAsia="zh-CN" w:bidi="zh-CN"/>
     </w:rPr>
   </w:style>
-  <w:style w:type="paragraph" w:styleId="14">
+  <w:style w:type="paragraph" w:styleId="15">
     <w:name w:val="index 1"/>
     <w:basedOn w:val="1"/>
     <w:next w:val="1"/>
     <w:uiPriority w:val="0"/>
   </w:style>
-  <w:style w:type="paragraph" w:styleId="15">
+  <w:style w:type="paragraph" w:styleId="16">
     <w:name w:val="index heading"/>
     <w:basedOn w:val="3"/>
-    <w:next w:val="14"/>
+    <w:next w:val="15"/>
+    <w:qFormat/>
     <w:uiPriority w:val="0"/>
     <w:pPr>
       <w:suppressLineNumbers/>
@@ -2466,15 +3242,16 @@
       <w:szCs w:val="32"/>
     </w:rPr>
   </w:style>
-  <w:style w:type="paragraph" w:styleId="16">
+  <w:style w:type="paragraph" w:styleId="17">
     <w:name w:val="List"/>
     <w:basedOn w:val="4"/>
+    <w:qFormat/>
     <w:uiPriority w:val="0"/>
     <w:rPr>
       <w:rFonts w:cs="Lohit Devanagari"/>
     </w:rPr>
   </w:style>
-  <w:style w:type="paragraph" w:styleId="17">
+  <w:style w:type="paragraph" w:styleId="18">
     <w:name w:val="Title"/>
     <w:basedOn w:val="3"/>
     <w:next w:val="4"/>
@@ -2490,10 +3267,11 @@
       <w:szCs w:val="56"/>
     </w:rPr>
   </w:style>
-  <w:style w:type="paragraph" w:styleId="18">
+  <w:style w:type="paragraph" w:styleId="19">
     <w:name w:val="toa heading"/>
-    <w:basedOn w:val="15"/>
+    <w:basedOn w:val="16"/>
     <w:next w:val="1"/>
+    <w:qFormat/>
     <w:uiPriority w:val="0"/>
     <w:pPr>
       <w:suppressLineNumbers/>
@@ -2504,9 +3282,9 @@
       <w:szCs w:val="32"/>
     </w:rPr>
   </w:style>
-  <w:style w:type="paragraph" w:styleId="19">
+  <w:style w:type="paragraph" w:styleId="20">
     <w:name w:val="toc 1"/>
-    <w:basedOn w:val="20"/>
+    <w:basedOn w:val="21"/>
     <w:next w:val="1"/>
     <w:uiPriority w:val="0"/>
     <w:pPr>
@@ -2516,7 +3294,7 @@
       <w:ind w:left="0" w:right="0" w:firstLine="0"/>
     </w:pPr>
   </w:style>
-  <w:style w:type="paragraph" w:customStyle="1" w:styleId="20">
+  <w:style w:type="paragraph" w:customStyle="1" w:styleId="21">
     <w:name w:val="Index"/>
     <w:basedOn w:val="1"/>
     <w:qFormat/>
@@ -2528,9 +3306,9 @@
       <w:rFonts w:cs="Lohit Devanagari"/>
     </w:rPr>
   </w:style>
-  <w:style w:type="paragraph" w:styleId="21">
+  <w:style w:type="paragraph" w:styleId="22">
     <w:name w:val="toc 2"/>
-    <w:basedOn w:val="20"/>
+    <w:basedOn w:val="21"/>
     <w:next w:val="1"/>
     <w:qFormat/>
     <w:uiPriority w:val="0"/>
@@ -2541,10 +3319,11 @@
       <w:ind w:left="283" w:right="0" w:firstLine="0"/>
     </w:pPr>
   </w:style>
-  <w:style w:type="paragraph" w:styleId="22">
+  <w:style w:type="paragraph" w:styleId="23">
     <w:name w:val="toc 3"/>
-    <w:basedOn w:val="20"/>
+    <w:basedOn w:val="21"/>
     <w:next w:val="1"/>
+    <w:qFormat/>
     <w:uiPriority w:val="0"/>
     <w:pPr>
       <w:tabs>
@@ -2553,22 +3332,42 @@
       <w:ind w:left="566" w:right="0" w:firstLine="0"/>
     </w:pPr>
   </w:style>
-  <w:style w:type="character" w:customStyle="1" w:styleId="23">
+  <w:style w:type="paragraph" w:styleId="24">
+    <w:name w:val="toc 4"/>
+    <w:basedOn w:val="1"/>
+    <w:next w:val="1"/>
+    <w:uiPriority w:val="0"/>
+    <w:pPr>
+      <w:ind w:left="1260" w:leftChars="600"/>
+    </w:pPr>
+  </w:style>
+  <w:style w:type="character" w:customStyle="1" w:styleId="25">
     <w:name w:val="Numbering Symbols"/>
     <w:qFormat/>
     <w:uiPriority w:val="0"/>
   </w:style>
-  <w:style w:type="character" w:customStyle="1" w:styleId="24">
+  <w:style w:type="character" w:customStyle="1" w:styleId="26">
     <w:name w:val="Index Link"/>
     <w:qFormat/>
     <w:uiPriority w:val="0"/>
   </w:style>
-  <w:style w:type="character" w:customStyle="1" w:styleId="25">
+  <w:style w:type="character" w:customStyle="1" w:styleId="27">
     <w:name w:val="Bullets"/>
     <w:qFormat/>
     <w:uiPriority w:val="0"/>
     <w:rPr>
       <w:rFonts w:ascii="OpenSymbol" w:hAnsi="OpenSymbol" w:eastAsia="OpenSymbol" w:cs="OpenSymbol"/>
+    </w:rPr>
+  </w:style>
+  <w:style w:type="character" w:customStyle="1" w:styleId="28">
+    <w:name w:val="Heading 3 Char"/>
+    <w:link w:val="6"/>
+    <w:uiPriority w:val="0"/>
+    <w:rPr>
+      <w:b/>
+      <w:bCs/>
+      <w:sz w:val="28"/>
+      <w:szCs w:val="28"/>
     </w:rPr>
   </w:style>
 </w:styles>

</xml_diff>

<commit_message>
Awais Added THe work
</commit_message>
<xml_diff>
--- a/Database Documtation.docx
+++ b/Database Documtation.docx
@@ -2112,113 +2112,241 @@
           <w:rFonts w:hint="default"/>
           <w:lang w:val="en"/>
         </w:rPr>
-        <w:t xml:space="preserve">Ashfaq and Hasssan Shah Nawaz will Develop And Design the Dashboard Functionalites After </w:t>
+        <w:t>Ashfaq and Hasssan Shah Nawaz will Develop And Design the Dashboard Functionalites After User will login  The system.</w:t>
+      </w:r>
+    </w:p>
+    <w:p>
+      <w:pPr>
+        <w:pStyle w:val="4"/>
+        <w:rPr>
+          <w:rFonts w:hint="default"/>
+          <w:lang w:val="en"/>
+        </w:rPr>
+      </w:pPr>
+    </w:p>
+    <w:p>
+      <w:pPr>
+        <w:pStyle w:val="6"/>
+        <w:bidi w:val="0"/>
+        <w:rPr>
+          <w:rFonts w:hint="default"/>
+          <w:lang w:val="en"/>
+        </w:rPr>
+      </w:pPr>
+      <w:bookmarkStart w:id="9" w:name="_Toc387516897"/>
+      <w:r>
+        <w:rPr>
+          <w:rFonts w:hint="default"/>
+          <w:lang w:val="en"/>
+        </w:rPr>
+        <w:t xml:space="preserve">Fahad, And Imad  </w:t>
+      </w:r>
+      <w:bookmarkEnd w:id="9"/>
+    </w:p>
+    <w:p>
+      <w:pPr>
+        <w:pStyle w:val="4"/>
+        <w:rPr>
+          <w:rFonts w:hint="default"/>
+          <w:lang w:val="en"/>
+        </w:rPr>
+      </w:pPr>
+    </w:p>
+    <w:p>
+      <w:pPr>
+        <w:pStyle w:val="4"/>
+        <w:rPr>
+          <w:rFonts w:hint="default"/>
+          <w:lang w:val="en"/>
+        </w:rPr>
+      </w:pPr>
+      <w:r>
+        <w:rPr>
+          <w:rFonts w:hint="default"/>
+          <w:lang w:val="en"/>
+        </w:rPr>
+        <w:t>Fahad Hassan has to design And Develop the Rooms Status Section That will include Avalible rooms, New Client Insertiion part, Avalible and Booked Rooms and The Prices of rooms and Client Info related part.</w:t>
+      </w:r>
+    </w:p>
+    <w:p>
+      <w:pPr>
+        <w:pStyle w:val="4"/>
+        <w:rPr>
+          <w:rFonts w:hint="default"/>
+          <w:lang w:val="en"/>
+        </w:rPr>
+      </w:pPr>
+    </w:p>
+    <w:p>
+      <w:pPr>
+        <w:pStyle w:val="6"/>
+        <w:bidi w:val="0"/>
+        <w:rPr>
+          <w:rFonts w:hint="default"/>
+          <w:lang w:val="en"/>
+        </w:rPr>
+      </w:pPr>
+      <w:bookmarkStart w:id="10" w:name="_Toc39896974"/>
+      <w:r>
+        <w:rPr>
+          <w:rFonts w:hint="default"/>
+          <w:lang w:val="en"/>
+        </w:rPr>
+        <w:t>Awais ,  Hassan Ali Jadoon And Sardar Badar</w:t>
+      </w:r>
+      <w:bookmarkEnd w:id="10"/>
+    </w:p>
+    <w:p>
+      <w:pPr>
+        <w:spacing w:line="276" w:lineRule="auto"/>
+        <w:rPr>
+          <w:b/>
+          <w:sz w:val="28"/>
+          <w:lang w:val="en"/>
+        </w:rPr>
+      </w:pPr>
+      <w:bookmarkStart w:id="11" w:name="_Toc1628618295"/>
+    </w:p>
+    <w:p>
+      <w:pPr>
+        <w:pStyle w:val="7"/>
+        <w:bidi w:val="0"/>
+        <w:rPr>
+          <w:lang w:val="en"/>
+        </w:rPr>
+      </w:pPr>
+      <w:r>
+        <w:rPr>
+          <w:lang w:val="en"/>
+        </w:rPr>
+        <w:t>Scope:</w:t>
+      </w:r>
+    </w:p>
+    <w:p>
+      <w:pPr>
+        <w:rPr>
+          <w:lang w:val="en"/>
+        </w:rPr>
+      </w:pPr>
+      <w:r>
+        <w:rPr>
+          <w:lang w:val="en"/>
+        </w:rPr>
+        <w:t>We will create financial module of the app. This module will generate weekly, monthly and annual Financial report of the hotel. It will also calculate the revenue generated by the rooms. In the end we will also integrate all modules of hotel management system.</w:t>
+      </w:r>
+    </w:p>
+    <w:p>
+      <w:pPr>
+        <w:pStyle w:val="7"/>
+        <w:bidi w:val="0"/>
+        <w:rPr>
+          <w:lang w:val="en"/>
+        </w:rPr>
+      </w:pPr>
+      <w:r>
+        <w:rPr>
+          <w:lang w:val="en"/>
+        </w:rPr>
+        <w:t>Development Time:</w:t>
+      </w:r>
+    </w:p>
+    <w:p>
+      <w:pPr>
+        <w:rPr>
+          <w:lang w:val="en"/>
+        </w:rPr>
+      </w:pPr>
+      <w:r>
+        <w:rPr>
+          <w:lang w:val="en"/>
+        </w:rPr>
+        <w:t xml:space="preserve">This module requires about 3 months to be completed </w:t>
+      </w:r>
+    </w:p>
+    <w:p>
+      <w:pPr>
+        <w:rPr>
+          <w:lang w:val="en"/>
+        </w:rPr>
+      </w:pPr>
+    </w:p>
+    <w:p>
+      <w:pPr>
+        <w:spacing w:line="276" w:lineRule="auto"/>
+        <w:rPr>
+          <w:b/>
+          <w:sz w:val="28"/>
+          <w:lang w:val="en"/>
+        </w:rPr>
+      </w:pPr>
+      <w:r>
+        <w:rPr>
+          <w:rStyle w:val="29"/>
+          <w:lang w:val="en"/>
+        </w:rPr>
+        <w:t>Complexity</w:t>
+      </w:r>
+      <w:r>
+        <w:rPr>
+          <w:b/>
+          <w:sz w:val="28"/>
+          <w:lang w:val="en"/>
+        </w:rPr>
+        <w:t>:</w:t>
+      </w:r>
+    </w:p>
+    <w:p>
+      <w:pPr>
+        <w:spacing w:line="276" w:lineRule="auto"/>
+        <w:rPr>
+          <w:b/>
+          <w:sz w:val="28"/>
+          <w:lang w:val="en"/>
+        </w:rPr>
+      </w:pPr>
+    </w:p>
+    <w:p>
+      <w:pPr>
+        <w:rPr>
+          <w:lang w:val="en"/>
+        </w:rPr>
+      </w:pPr>
+      <w:r>
+        <w:rPr>
+          <w:lang w:val="en"/>
+        </w:rPr>
+        <w:t>We will use Swing Framework of Java as assigned by the instructor. Beside that we have to learn Object Oriented concepts of Java. The main issue with the swing framework that it does not have wide community thus we will have to face many issues during the learning phase, also it does not have extensive tutorials.</w:t>
+      </w:r>
+    </w:p>
+    <w:p>
+      <w:pPr>
+        <w:pStyle w:val="7"/>
+        <w:bidi w:val="0"/>
+        <w:rPr>
+          <w:lang w:val="en"/>
+        </w:rPr>
+      </w:pPr>
+      <w:r>
+        <w:rPr>
+          <w:lang w:val="en"/>
+        </w:rPr>
+        <w:t>Mission Objective:</w:t>
       </w:r>
       <w:bookmarkStart w:id="12" w:name="_GoBack"/>
       <w:bookmarkEnd w:id="12"/>
-      <w:r>
-        <w:rPr>
-          <w:rFonts w:hint="default"/>
-          <w:lang w:val="en"/>
-        </w:rPr>
-        <w:t>User will login  The system.</w:t>
-      </w:r>
-    </w:p>
-    <w:p>
-      <w:pPr>
-        <w:pStyle w:val="4"/>
-        <w:rPr>
-          <w:rFonts w:hint="default"/>
-          <w:lang w:val="en"/>
-        </w:rPr>
-      </w:pPr>
-    </w:p>
-    <w:p>
-      <w:pPr>
-        <w:pStyle w:val="6"/>
-        <w:bidi w:val="0"/>
-        <w:rPr>
-          <w:rFonts w:hint="default"/>
-          <w:lang w:val="en"/>
-        </w:rPr>
-      </w:pPr>
-      <w:bookmarkStart w:id="9" w:name="_Toc387516897"/>
-      <w:r>
-        <w:rPr>
-          <w:rFonts w:hint="default"/>
-          <w:lang w:val="en"/>
-        </w:rPr>
-        <w:t xml:space="preserve">Fahad, And Imad  </w:t>
-      </w:r>
-      <w:bookmarkEnd w:id="9"/>
-    </w:p>
-    <w:p>
-      <w:pPr>
-        <w:pStyle w:val="4"/>
-        <w:rPr>
-          <w:rFonts w:hint="default"/>
-          <w:lang w:val="en"/>
-        </w:rPr>
-      </w:pPr>
-    </w:p>
-    <w:p>
-      <w:pPr>
-        <w:pStyle w:val="4"/>
-        <w:rPr>
-          <w:rFonts w:hint="default"/>
-          <w:lang w:val="en"/>
-        </w:rPr>
-      </w:pPr>
-      <w:r>
-        <w:rPr>
-          <w:rFonts w:hint="default"/>
-          <w:lang w:val="en"/>
-        </w:rPr>
-        <w:t>Fahad Hassan has to design And Develop the Rooms Status Section That will include Avalible rooms, New Client Insertiion part, Avalible and Booked Rooms and The Prices of rooms and Client Info related part.</w:t>
-      </w:r>
-    </w:p>
-    <w:p>
-      <w:pPr>
-        <w:pStyle w:val="4"/>
-        <w:rPr>
-          <w:rFonts w:hint="default"/>
-          <w:lang w:val="en"/>
-        </w:rPr>
-      </w:pPr>
-    </w:p>
-    <w:p>
-      <w:pPr>
-        <w:pStyle w:val="6"/>
-        <w:bidi w:val="0"/>
-        <w:rPr>
-          <w:rFonts w:hint="default"/>
-          <w:lang w:val="en"/>
-        </w:rPr>
-      </w:pPr>
-      <w:bookmarkStart w:id="10" w:name="_Toc39896974"/>
-      <w:r>
-        <w:rPr>
-          <w:rFonts w:hint="default"/>
-          <w:lang w:val="en"/>
-        </w:rPr>
-        <w:t>Awais ,  Hassan Ali Jadoon And Sardar Badar</w:t>
-      </w:r>
-      <w:bookmarkEnd w:id="10"/>
-    </w:p>
-    <w:p>
-      <w:pPr>
-        <w:bidi w:val="0"/>
-        <w:rPr>
-          <w:rFonts w:hint="default"/>
-          <w:lang w:val="en"/>
-        </w:rPr>
-      </w:pPr>
-      <w:r>
-        <w:rPr>
-          <w:rFonts w:hint="default"/>
-          <w:lang w:val="en"/>
-        </w:rPr>
-        <w:t>They will design Design and Develop The finicial aspect of Database like Weekly, monthly, annual report. They will also create the amound spend on Hotel. Beside that it will calculate the profit of the Hotel. Also They will Handle the connection of Database And Also Integrate the work in to functional Software.</w:t>
+    </w:p>
+    <w:p>
+      <w:pPr>
+        <w:spacing w:line="276" w:lineRule="auto"/>
+        <w:rPr>
+          <w:lang w:val="en"/>
+        </w:rPr>
+      </w:pPr>
+      <w:r>
+        <w:rPr>
+          <w:lang w:val="en"/>
+        </w:rPr>
+        <w:t>We will make finance module</w:t>
       </w:r>
     </w:p>
     <w:p>
@@ -2226,11 +2354,117 @@
         <w:pStyle w:val="7"/>
         <w:bidi w:val="0"/>
         <w:rPr>
+          <w:lang w:val="en"/>
+        </w:rPr>
+      </w:pPr>
+      <w:r>
+        <w:rPr>
+          <w:lang w:val="en"/>
+        </w:rPr>
+        <w:t>Major Views:</w:t>
+      </w:r>
+    </w:p>
+    <w:p>
+      <w:pPr>
+        <w:spacing w:line="276" w:lineRule="auto"/>
+        <w:rPr>
+          <w:lang w:val="en"/>
+        </w:rPr>
+      </w:pPr>
+      <w:r>
+        <w:rPr>
+          <w:lang w:val="en"/>
+        </w:rPr>
+        <w:t>For the sake of simplicity, we are dealing with one major view.</w:t>
+      </w:r>
+    </w:p>
+    <w:p>
+      <w:pPr>
+        <w:pStyle w:val="7"/>
+        <w:bidi w:val="0"/>
+        <w:rPr>
+          <w:lang w:val="en"/>
+        </w:rPr>
+      </w:pPr>
+      <w:r>
+        <w:rPr>
+          <w:lang w:val="en"/>
+        </w:rPr>
+        <w:t>Conclusion:</w:t>
+      </w:r>
+    </w:p>
+    <w:p>
+      <w:pPr>
+        <w:spacing w:line="276" w:lineRule="auto"/>
+        <w:rPr>
+          <w:lang w:val="en"/>
+        </w:rPr>
+      </w:pPr>
+      <w:r>
+        <w:rPr>
+          <w:lang w:val="en"/>
+        </w:rPr>
+        <w:t xml:space="preserve">Although we deal with data financial module of app but it will take about 3 months due to wide range of complexity we will face learning framework like swing and OOP concepts as well </w:t>
+      </w:r>
+    </w:p>
+    <w:p>
+      <w:pPr>
+        <w:rPr>
+          <w:lang w:val="en"/>
+        </w:rPr>
+      </w:pPr>
+    </w:p>
+    <w:p>
+      <w:pPr>
+        <w:rPr>
+          <w:lang w:val="en"/>
+        </w:rPr>
+      </w:pPr>
+    </w:p>
+    <w:p>
+      <w:pPr>
+        <w:rPr>
+          <w:lang w:val="en"/>
+        </w:rPr>
+      </w:pPr>
+    </w:p>
+    <w:p>
+      <w:pPr>
+        <w:rPr>
+          <w:lang w:val="en"/>
+        </w:rPr>
+      </w:pPr>
+    </w:p>
+    <w:p>
+      <w:pPr>
+        <w:rPr>
+          <w:lang w:val="en"/>
+        </w:rPr>
+      </w:pPr>
+    </w:p>
+    <w:p>
+      <w:pPr>
+        <w:rPr>
+          <w:lang w:val="en"/>
+        </w:rPr>
+      </w:pPr>
+      <w:r>
+        <w:rPr>
+          <w:lang w:val="en"/>
+        </w:rPr>
+        <w:t xml:space="preserve"> </w:t>
+      </w:r>
+    </w:p>
+    <w:p/>
+    <w:p>
+      <w:pPr>
+        <w:pStyle w:val="7"/>
+        <w:bidi w:val="0"/>
+        <w:rPr>
           <w:rFonts w:hint="default"/>
           <w:lang w:val="en"/>
         </w:rPr>
       </w:pPr>
-      <w:bookmarkStart w:id="11" w:name="_Toc1628618295"/>
       <w:r>
         <w:rPr>
           <w:rFonts w:hint="default"/>
@@ -2784,10 +3018,10 @@
     <w:lsdException w:unhideWhenUsed="0" w:uiPriority="0" w:semiHidden="0" w:name="index 7"/>
     <w:lsdException w:unhideWhenUsed="0" w:uiPriority="0" w:semiHidden="0" w:name="index 8"/>
     <w:lsdException w:unhideWhenUsed="0" w:uiPriority="0" w:semiHidden="0" w:name="index 9"/>
-    <w:lsdException w:unhideWhenUsed="0" w:uiPriority="0" w:semiHidden="0" w:name="toc 1"/>
+    <w:lsdException w:qFormat="1" w:unhideWhenUsed="0" w:uiPriority="0" w:semiHidden="0" w:name="toc 1"/>
     <w:lsdException w:qFormat="1" w:unhideWhenUsed="0" w:uiPriority="0" w:semiHidden="0" w:name="toc 2"/>
     <w:lsdException w:qFormat="1" w:unhideWhenUsed="0" w:uiPriority="0" w:semiHidden="0" w:name="toc 3"/>
-    <w:lsdException w:unhideWhenUsed="0" w:uiPriority="0" w:semiHidden="0" w:name="toc 4"/>
+    <w:lsdException w:qFormat="1" w:unhideWhenUsed="0" w:uiPriority="0" w:semiHidden="0" w:name="toc 4"/>
     <w:lsdException w:unhideWhenUsed="0" w:uiPriority="0" w:semiHidden="0" w:name="toc 5"/>
     <w:lsdException w:unhideWhenUsed="0" w:uiPriority="0" w:semiHidden="0" w:name="toc 6"/>
     <w:lsdException w:unhideWhenUsed="0" w:uiPriority="0" w:semiHidden="0" w:name="toc 7"/>
@@ -2831,7 +3065,7 @@
     <w:lsdException w:unhideWhenUsed="0" w:uiPriority="0" w:semiHidden="0" w:name="Closing"/>
     <w:lsdException w:unhideWhenUsed="0" w:uiPriority="0" w:semiHidden="0" w:name="Signature"/>
     <w:lsdException w:qFormat="1" w:unhideWhenUsed="0" w:uiPriority="0" w:semiHidden="0" w:name="Default Paragraph Font"/>
-    <w:lsdException w:unhideWhenUsed="0" w:uiPriority="0" w:semiHidden="0" w:name="Body Text"/>
+    <w:lsdException w:qFormat="1" w:unhideWhenUsed="0" w:uiPriority="0" w:semiHidden="0" w:name="Body Text"/>
     <w:lsdException w:unhideWhenUsed="0" w:uiPriority="0" w:semiHidden="0" w:name="Body Text Indent"/>
     <w:lsdException w:unhideWhenUsed="0" w:uiPriority="0" w:semiHidden="0" w:name="List Continue"/>
     <w:lsdException w:unhideWhenUsed="0" w:uiPriority="0" w:semiHidden="0" w:name="List Continue 2"/>
@@ -3106,6 +3340,7 @@
     <w:name w:val="heading 4"/>
     <w:basedOn w:val="1"/>
     <w:next w:val="1"/>
+    <w:link w:val="29"/>
     <w:unhideWhenUsed/>
     <w:qFormat/>
     <w:uiPriority w:val="0"/>
@@ -3160,6 +3395,7 @@
   <w:style w:type="paragraph" w:styleId="4">
     <w:name w:val="Body Text"/>
     <w:basedOn w:val="1"/>
+    <w:qFormat/>
     <w:uiPriority w:val="0"/>
     <w:pPr>
       <w:spacing w:before="0" w:after="140" w:line="276" w:lineRule="auto"/>
@@ -3296,6 +3532,7 @@
     <w:name w:val="toc 1"/>
     <w:basedOn w:val="21"/>
     <w:next w:val="1"/>
+    <w:qFormat/>
     <w:uiPriority w:val="0"/>
     <w:pPr>
       <w:tabs>
@@ -3346,6 +3583,7 @@
     <w:name w:val="toc 4"/>
     <w:basedOn w:val="1"/>
     <w:next w:val="1"/>
+    <w:qFormat/>
     <w:uiPriority w:val="0"/>
     <w:pPr>
       <w:ind w:left="1260" w:leftChars="600"/>
@@ -3372,6 +3610,18 @@
   <w:style w:type="character" w:customStyle="1" w:styleId="28">
     <w:name w:val="Heading 3 Char"/>
     <w:link w:val="6"/>
+    <w:qFormat/>
+    <w:uiPriority w:val="0"/>
+    <w:rPr>
+      <w:b/>
+      <w:bCs/>
+      <w:sz w:val="28"/>
+      <w:szCs w:val="28"/>
+    </w:rPr>
+  </w:style>
+  <w:style w:type="character" w:customStyle="1" w:styleId="29">
+    <w:name w:val="Heading 4 Char"/>
+    <w:link w:val="7"/>
     <w:uiPriority w:val="0"/>
     <w:rPr>
       <w:b/>

</xml_diff>

<commit_message>
Assignment 2 & 3 updated
</commit_message>
<xml_diff>
--- a/Database Documtation.docx
+++ b/Database Documtation.docx
@@ -1098,21 +1098,7 @@
         <w:rPr>
           <w:rFonts w:ascii="Times New Roman" w:hAnsi="Times New Roman" w:cs="Times New Roman"/>
         </w:rPr>
-        <w:t xml:space="preserve">We can Divide our Hotel Management System </w:t>
-      </w:r>
-      <w:proofErr w:type="gramStart"/>
-      <w:r>
-        <w:rPr>
-          <w:rFonts w:ascii="Times New Roman" w:hAnsi="Times New Roman" w:cs="Times New Roman"/>
-        </w:rPr>
-        <w:t>Into</w:t>
-      </w:r>
-      <w:proofErr w:type="gramEnd"/>
-      <w:r>
-        <w:rPr>
-          <w:rFonts w:ascii="Times New Roman" w:hAnsi="Times New Roman" w:cs="Times New Roman"/>
-        </w:rPr>
-        <w:t xml:space="preserve"> Following Sections.</w:t>
+        <w:t>We can Divide our Hotel Management System Into Following Sections.</w:t>
       </w:r>
     </w:p>
     <w:p>
@@ -1156,25 +1142,7 @@
           <w:i/>
           <w:iCs/>
         </w:rPr>
-        <w:t xml:space="preserve">“The purpose of Hotel Management System is to help out Stack-Holders in Manage them room </w:t>
-      </w:r>
-      <w:proofErr w:type="gramStart"/>
-      <w:r>
-        <w:rPr>
-          <w:rFonts w:ascii="Times New Roman" w:hAnsi="Times New Roman" w:cs="Times New Roman"/>
-          <w:i/>
-          <w:iCs/>
-        </w:rPr>
-        <w:t>bookings  and</w:t>
-      </w:r>
-      <w:proofErr w:type="gramEnd"/>
-      <w:r>
-        <w:rPr>
-          <w:rFonts w:ascii="Times New Roman" w:hAnsi="Times New Roman" w:cs="Times New Roman"/>
-          <w:i/>
-          <w:iCs/>
-        </w:rPr>
-        <w:t xml:space="preserve"> optimize their profit. The system will keep track of the rooms and generate information related to finance, room booking, and Generate financial report.”</w:t>
+        <w:t>“The purpose of Hotel Management System is to help out Stack-Holders in Manage them room bookings  and optimize their profit. The system will keep track of the rooms and generate information related to finance, room booking, and Generate financial report.”</w:t>
       </w:r>
     </w:p>
     <w:p>
@@ -1263,16 +1231,8 @@
         <w:rPr>
           <w:rFonts w:ascii="Times New Roman" w:hAnsi="Times New Roman" w:cs="Times New Roman"/>
         </w:rPr>
-        <w:t xml:space="preserve">To maintain (Enter, Update and Delete) data </w:t>
-      </w:r>
-      <w:proofErr w:type="gramStart"/>
-      <w:r>
-        <w:rPr>
-          <w:rFonts w:ascii="Times New Roman" w:hAnsi="Times New Roman" w:cs="Times New Roman"/>
-        </w:rPr>
-        <w:t>on  Managers</w:t>
-      </w:r>
-      <w:proofErr w:type="gramEnd"/>
+        <w:t>To maintain (Enter, Update and Delete) data on  Managers</w:t>
+      </w:r>
     </w:p>
     <w:p>
       <w:pPr>
@@ -1496,21 +1456,7 @@
         <w:rPr>
           <w:rFonts w:ascii="Times New Roman" w:hAnsi="Times New Roman" w:cs="Times New Roman"/>
         </w:rPr>
-        <w:t xml:space="preserve">To </w:t>
-      </w:r>
-      <w:proofErr w:type="gramStart"/>
-      <w:r>
-        <w:rPr>
-          <w:rFonts w:ascii="Times New Roman" w:hAnsi="Times New Roman" w:cs="Times New Roman"/>
-        </w:rPr>
-        <w:t>Search  on</w:t>
-      </w:r>
-      <w:proofErr w:type="gramEnd"/>
-      <w:r>
-        <w:rPr>
-          <w:rFonts w:ascii="Times New Roman" w:hAnsi="Times New Roman" w:cs="Times New Roman"/>
-        </w:rPr>
-        <w:t xml:space="preserve"> Customer</w:t>
+        <w:t>To Search  on Customer</w:t>
       </w:r>
     </w:p>
     <w:p>
@@ -1528,21 +1474,7 @@
         <w:rPr>
           <w:rFonts w:ascii="Times New Roman" w:hAnsi="Times New Roman" w:cs="Times New Roman"/>
         </w:rPr>
-        <w:t xml:space="preserve">To </w:t>
-      </w:r>
-      <w:proofErr w:type="gramStart"/>
-      <w:r>
-        <w:rPr>
-          <w:rFonts w:ascii="Times New Roman" w:hAnsi="Times New Roman" w:cs="Times New Roman"/>
-        </w:rPr>
-        <w:t>Search  on</w:t>
-      </w:r>
-      <w:proofErr w:type="gramEnd"/>
-      <w:r>
-        <w:rPr>
-          <w:rFonts w:ascii="Times New Roman" w:hAnsi="Times New Roman" w:cs="Times New Roman"/>
-        </w:rPr>
-        <w:t xml:space="preserve"> Finance</w:t>
+        <w:t>To Search  on Finance</w:t>
       </w:r>
     </w:p>
     <w:p>
@@ -1560,21 +1492,7 @@
         <w:rPr>
           <w:rFonts w:ascii="Times New Roman" w:hAnsi="Times New Roman" w:cs="Times New Roman"/>
         </w:rPr>
-        <w:t xml:space="preserve">To </w:t>
-      </w:r>
-      <w:proofErr w:type="gramStart"/>
-      <w:r>
-        <w:rPr>
-          <w:rFonts w:ascii="Times New Roman" w:hAnsi="Times New Roman" w:cs="Times New Roman"/>
-        </w:rPr>
-        <w:t>Search  on</w:t>
-      </w:r>
-      <w:proofErr w:type="gramEnd"/>
-      <w:r>
-        <w:rPr>
-          <w:rFonts w:ascii="Times New Roman" w:hAnsi="Times New Roman" w:cs="Times New Roman"/>
-        </w:rPr>
-        <w:t xml:space="preserve"> Branch</w:t>
+        <w:t>To Search  on Branch</w:t>
       </w:r>
     </w:p>
     <w:p>
@@ -1651,19 +1569,11 @@
           <w:rFonts w:ascii="Times New Roman" w:hAnsi="Times New Roman" w:cs="Times New Roman"/>
         </w:rPr>
       </w:pPr>
-      <w:proofErr w:type="gramStart"/>
-      <w:r>
-        <w:rPr>
-          <w:rFonts w:ascii="Times New Roman" w:hAnsi="Times New Roman" w:cs="Times New Roman"/>
-        </w:rPr>
-        <w:t>To  track</w:t>
-      </w:r>
-      <w:proofErr w:type="gramEnd"/>
-      <w:r>
-        <w:rPr>
-          <w:rFonts w:ascii="Times New Roman" w:hAnsi="Times New Roman" w:cs="Times New Roman"/>
-        </w:rPr>
-        <w:t xml:space="preserve"> on Free Rooms</w:t>
+      <w:r>
+        <w:rPr>
+          <w:rFonts w:ascii="Times New Roman" w:hAnsi="Times New Roman" w:cs="Times New Roman"/>
+        </w:rPr>
+        <w:t>To  track on Free Rooms</w:t>
       </w:r>
     </w:p>
     <w:p>
@@ -1677,19 +1587,11 @@
           <w:rFonts w:ascii="Times New Roman" w:hAnsi="Times New Roman" w:cs="Times New Roman"/>
         </w:rPr>
       </w:pPr>
-      <w:proofErr w:type="gramStart"/>
-      <w:r>
-        <w:rPr>
-          <w:rFonts w:ascii="Times New Roman" w:hAnsi="Times New Roman" w:cs="Times New Roman"/>
-        </w:rPr>
-        <w:t>To  track</w:t>
-      </w:r>
-      <w:proofErr w:type="gramEnd"/>
-      <w:r>
-        <w:rPr>
-          <w:rFonts w:ascii="Times New Roman" w:hAnsi="Times New Roman" w:cs="Times New Roman"/>
-        </w:rPr>
-        <w:t xml:space="preserve"> on Booked Rooms</w:t>
+      <w:r>
+        <w:rPr>
+          <w:rFonts w:ascii="Times New Roman" w:hAnsi="Times New Roman" w:cs="Times New Roman"/>
+        </w:rPr>
+        <w:t>To  track on Booked Rooms</w:t>
       </w:r>
     </w:p>
     <w:p>
@@ -1835,18 +1737,9 @@
           <w:lang w:val="en"/>
         </w:rPr>
         <w:lastRenderedPageBreak/>
-        <w:t xml:space="preserve">ER </w:t>
-      </w:r>
-      <w:proofErr w:type="spellStart"/>
-      <w:r>
-        <w:rPr>
-          <w:rFonts w:ascii="Times New Roman" w:hAnsi="Times New Roman" w:cs="Times New Roman"/>
-          <w:lang w:val="en"/>
-        </w:rPr>
-        <w:t>Digram</w:t>
+        <w:t>ER Digram</w:t>
       </w:r>
       <w:bookmarkEnd w:id="4"/>
-      <w:proofErr w:type="spellEnd"/>
     </w:p>
     <w:p>
       <w:pPr>
@@ -1936,23 +1829,7 @@
           <w:rFonts w:ascii="Times New Roman" w:hAnsi="Times New Roman" w:cs="Times New Roman"/>
           <w:lang w:val="en"/>
         </w:rPr>
-        <w:t xml:space="preserve">There is only one view </w:t>
-      </w:r>
-      <w:proofErr w:type="gramStart"/>
-      <w:r>
-        <w:rPr>
-          <w:rFonts w:ascii="Times New Roman" w:hAnsi="Times New Roman" w:cs="Times New Roman"/>
-          <w:lang w:val="en"/>
-        </w:rPr>
-        <w:t>in  our</w:t>
-      </w:r>
-      <w:proofErr w:type="gramEnd"/>
-      <w:r>
-        <w:rPr>
-          <w:rFonts w:ascii="Times New Roman" w:hAnsi="Times New Roman" w:cs="Times New Roman"/>
-          <w:lang w:val="en"/>
-        </w:rPr>
-        <w:t xml:space="preserve"> Systems</w:t>
+        <w:t>There is only one view in  our Systems</w:t>
       </w:r>
     </w:p>
     <w:p>
@@ -2053,71 +1930,7 @@
           <w:rFonts w:ascii="Times New Roman" w:hAnsi="Times New Roman" w:cs="Times New Roman"/>
           <w:lang w:val="en"/>
         </w:rPr>
-        <w:t xml:space="preserve">Abdul Haseeb Khan and Khanzada </w:t>
-      </w:r>
-      <w:proofErr w:type="spellStart"/>
-      <w:r>
-        <w:rPr>
-          <w:rFonts w:ascii="Times New Roman" w:hAnsi="Times New Roman" w:cs="Times New Roman"/>
-          <w:lang w:val="en"/>
-        </w:rPr>
-        <w:t>Hadier</w:t>
-      </w:r>
-      <w:proofErr w:type="spellEnd"/>
-      <w:r>
-        <w:rPr>
-          <w:rFonts w:ascii="Times New Roman" w:hAnsi="Times New Roman" w:cs="Times New Roman"/>
-          <w:lang w:val="en"/>
-        </w:rPr>
-        <w:t xml:space="preserve"> will design  and develop the Login </w:t>
-      </w:r>
-      <w:proofErr w:type="spellStart"/>
-      <w:r>
-        <w:rPr>
-          <w:rFonts w:ascii="Times New Roman" w:hAnsi="Times New Roman" w:cs="Times New Roman"/>
-          <w:lang w:val="en"/>
-        </w:rPr>
-        <w:t>Functionalites</w:t>
-      </w:r>
-      <w:proofErr w:type="spellEnd"/>
-      <w:r>
-        <w:rPr>
-          <w:rFonts w:ascii="Times New Roman" w:hAnsi="Times New Roman" w:cs="Times New Roman"/>
-          <w:lang w:val="en"/>
-        </w:rPr>
-        <w:t xml:space="preserve"> in Our Hotel </w:t>
-      </w:r>
-      <w:proofErr w:type="spellStart"/>
-      <w:r>
-        <w:rPr>
-          <w:rFonts w:ascii="Times New Roman" w:hAnsi="Times New Roman" w:cs="Times New Roman"/>
-          <w:lang w:val="en"/>
-        </w:rPr>
-        <w:t>Managemnt</w:t>
-      </w:r>
-      <w:proofErr w:type="spellEnd"/>
-      <w:r>
-        <w:rPr>
-          <w:rFonts w:ascii="Times New Roman" w:hAnsi="Times New Roman" w:cs="Times New Roman"/>
-          <w:lang w:val="en"/>
-        </w:rPr>
-        <w:t xml:space="preserve"> System by interacting with database to validate the user. This task does not include any java program or </w:t>
-      </w:r>
-      <w:proofErr w:type="spellStart"/>
-      <w:r>
-        <w:rPr>
-          <w:rFonts w:ascii="Times New Roman" w:hAnsi="Times New Roman" w:cs="Times New Roman"/>
-          <w:lang w:val="en"/>
-        </w:rPr>
-        <w:t>moduling</w:t>
-      </w:r>
-      <w:proofErr w:type="spellEnd"/>
-      <w:r>
-        <w:rPr>
-          <w:rFonts w:ascii="Times New Roman" w:hAnsi="Times New Roman" w:cs="Times New Roman"/>
-          <w:lang w:val="en"/>
-        </w:rPr>
-        <w:t>. It’s purely SQL related. We will be able to finish our tasks in the project as soon as we learn the queries required to do our task. Our task includes the handling of  making of new Ids by the users. This includes first time making of a new id which includes unique usernames as provided by the user and the password. After making of the new ids the users can log in through the data they provided. This will include cross checking of the usernames and passwords across the ids of the users. Our work will take almost a week if we know the certain queries which we will learn as the classes go by.</w:t>
+        <w:t>Abdul Haseeb Khan and Khanzada Hadier will design  and develop the Login Functionalites in Our Hotel Managemnt System by interacting with database to validate the user. This task does not include any java program or moduling. It’s purely SQL related. We will be able to finish our tasks in the project as soon as we learn the queries required to do our task. Our task includes the handling of  making of new Ids by the users. This includes first time making of a new id which includes unique usernames as provided by the user and the password. After making of the new ids the users can log in through the data they provided. This will include cross checking of the usernames and passwords across the ids of the users. Our work will take almost a week if we know the certain queries which we will learn as the classes go by.</w:t>
       </w:r>
     </w:p>
     <w:p>
@@ -2701,23 +2514,7 @@
           <w:rFonts w:ascii="Times New Roman" w:hAnsi="Times New Roman" w:cs="Times New Roman"/>
           <w:lang w:val="en"/>
         </w:rPr>
-        <w:t xml:space="preserve">Ashfaq Rahim And </w:t>
-      </w:r>
-      <w:proofErr w:type="spellStart"/>
-      <w:r>
-        <w:rPr>
-          <w:rFonts w:ascii="Times New Roman" w:hAnsi="Times New Roman" w:cs="Times New Roman"/>
-          <w:lang w:val="en"/>
-        </w:rPr>
-        <w:t>Hasssan</w:t>
-      </w:r>
-      <w:proofErr w:type="spellEnd"/>
-      <w:r>
-        <w:rPr>
-          <w:rFonts w:ascii="Times New Roman" w:hAnsi="Times New Roman" w:cs="Times New Roman"/>
-          <w:lang w:val="en"/>
-        </w:rPr>
-        <w:t xml:space="preserve"> Shah Nawaz</w:t>
+        <w:t>Ashfaq Rahim And Hasssan Shah Nawaz</w:t>
       </w:r>
       <w:bookmarkEnd w:id="8"/>
     </w:p>
@@ -2892,23 +2689,7 @@
           <w:rFonts w:ascii="Times New Roman" w:hAnsi="Times New Roman" w:cs="Times New Roman"/>
           <w:shd w:val="clear" w:color="auto" w:fill="FFFFFF"/>
         </w:rPr>
-        <w:t xml:space="preserve">The mission of our hotel is to provide outstanding lodging facilities and services to our guests. Our hotel focuses on individual business and leisure travel, as well as travel associated with groups meetings. we emphasize high quality standards in our rooms and food and beverage divisions. We provide a fair return on investment for our owners and recognize that this cannot be done without well </w:t>
-      </w:r>
-      <w:proofErr w:type="gramStart"/>
-      <w:r>
-        <w:rPr>
-          <w:rFonts w:ascii="Times New Roman" w:hAnsi="Times New Roman" w:cs="Times New Roman"/>
-          <w:shd w:val="clear" w:color="auto" w:fill="FFFFFF"/>
-        </w:rPr>
-        <w:t>trained ,</w:t>
-      </w:r>
-      <w:proofErr w:type="gramEnd"/>
-      <w:r>
-        <w:rPr>
-          <w:rFonts w:ascii="Times New Roman" w:hAnsi="Times New Roman" w:cs="Times New Roman"/>
-          <w:shd w:val="clear" w:color="auto" w:fill="FFFFFF"/>
-        </w:rPr>
-        <w:t xml:space="preserve"> motivated and enthusiastic employees.</w:t>
+        <w:t>The mission of our hotel is to provide outstanding lodging facilities and services to our guests. Our hotel focuses on individual business and leisure travel, as well as travel associated with groups meetings. we emphasize high quality standards in our rooms and food and beverage divisions. We provide a fair return on investment for our owners and recognize that this cannot be done without well trained , motivated and enthusiastic employees.</w:t>
       </w:r>
     </w:p>
     <w:p>
@@ -3499,6 +3280,42 @@
     </w:p>
     <w:p>
       <w:pPr>
+        <w:pStyle w:val="BodyText"/>
+        <w:rPr>
+          <w:rFonts w:ascii="Times New Roman" w:hAnsi="Times New Roman" w:cs="Times New Roman"/>
+          <w:lang w:val="en"/>
+        </w:rPr>
+      </w:pPr>
+    </w:p>
+    <w:p>
+      <w:pPr>
+        <w:pStyle w:val="BodyText"/>
+        <w:rPr>
+          <w:rFonts w:ascii="Times New Roman" w:hAnsi="Times New Roman" w:cs="Times New Roman"/>
+          <w:lang w:val="en"/>
+        </w:rPr>
+      </w:pPr>
+    </w:p>
+    <w:p>
+      <w:pPr>
+        <w:pStyle w:val="BodyText"/>
+        <w:rPr>
+          <w:rFonts w:ascii="Times New Roman" w:hAnsi="Times New Roman" w:cs="Times New Roman"/>
+          <w:lang w:val="en"/>
+        </w:rPr>
+      </w:pPr>
+    </w:p>
+    <w:p>
+      <w:pPr>
+        <w:pStyle w:val="BodyText"/>
+        <w:rPr>
+          <w:rFonts w:ascii="Times New Roman" w:hAnsi="Times New Roman" w:cs="Times New Roman"/>
+          <w:lang w:val="en"/>
+        </w:rPr>
+      </w:pPr>
+    </w:p>
+    <w:p>
+      <w:pPr>
         <w:pStyle w:val="Heading3"/>
         <w:numPr>
           <w:ilvl w:val="2"/>
@@ -3516,7 +3333,22 @@
           <w:rFonts w:ascii="Times New Roman" w:hAnsi="Times New Roman" w:cs="Times New Roman"/>
           <w:lang w:val="en"/>
         </w:rPr>
-        <w:t>Fahad Afzal, Imad Ahmed</w:t>
+        <w:lastRenderedPageBreak/>
+        <w:t>Fahad Afzal</w:t>
+      </w:r>
+      <w:r>
+        <w:rPr>
+          <w:rFonts w:ascii="Times New Roman" w:hAnsi="Times New Roman" w:cs="Times New Roman"/>
+          <w:lang w:val="en"/>
+        </w:rPr>
+        <w:t xml:space="preserve"> &amp;</w:t>
+      </w:r>
+      <w:r>
+        <w:rPr>
+          <w:rFonts w:ascii="Times New Roman" w:hAnsi="Times New Roman" w:cs="Times New Roman"/>
+          <w:lang w:val="en"/>
+        </w:rPr>
+        <w:t xml:space="preserve"> Imad Ahmed</w:t>
       </w:r>
       <w:bookmarkEnd w:id="9"/>
       <w:r>
@@ -3540,6 +3372,965 @@
       <w:pPr>
         <w:spacing w:line="360" w:lineRule="auto"/>
         <w:jc w:val="both"/>
+        <w:rPr>
+          <w:rFonts w:ascii="Times New Roman" w:hAnsi="Times New Roman" w:cs="Times New Roman"/>
+          <w:b/>
+          <w:bCs/>
+          <w:u w:val="single"/>
+        </w:rPr>
+      </w:pPr>
+      <w:r>
+        <w:rPr>
+          <w:rFonts w:ascii="Times New Roman" w:hAnsi="Times New Roman" w:cs="Times New Roman"/>
+          <w:b/>
+          <w:bCs/>
+          <w:u w:val="single"/>
+        </w:rPr>
+        <w:t>Task:</w:t>
+      </w:r>
+    </w:p>
+    <w:p>
+      <w:pPr>
+        <w:spacing w:line="360" w:lineRule="auto"/>
+        <w:jc w:val="both"/>
+        <w:rPr>
+          <w:rFonts w:ascii="Times New Roman" w:hAnsi="Times New Roman" w:cs="Times New Roman"/>
+        </w:rPr>
+      </w:pPr>
+      <w:r>
+        <w:rPr>
+          <w:rFonts w:ascii="Times New Roman" w:hAnsi="Times New Roman" w:cs="Times New Roman"/>
+        </w:rPr>
+        <w:t>Imad and Fahad must design and develop the room status and selection that will include available rooms, new client’s insertion part, available and booked rooms and the price of rooms and client information related part.</w:t>
+      </w:r>
+    </w:p>
+    <w:p>
+      <w:pPr>
+        <w:spacing w:line="360" w:lineRule="auto"/>
+        <w:jc w:val="center"/>
+        <w:rPr>
+          <w:rFonts w:ascii="Times New Roman" w:hAnsi="Times New Roman" w:cs="Times New Roman"/>
+          <w:b/>
+          <w:bCs/>
+          <w:u w:val="single"/>
+        </w:rPr>
+      </w:pPr>
+      <w:r>
+        <w:rPr>
+          <w:rFonts w:ascii="Times New Roman" w:hAnsi="Times New Roman" w:cs="Times New Roman"/>
+          <w:b/>
+          <w:bCs/>
+          <w:u w:val="single"/>
+        </w:rPr>
+        <w:t>Hotel Management System</w:t>
+      </w:r>
+    </w:p>
+    <w:p>
+      <w:pPr>
+        <w:spacing w:line="360" w:lineRule="auto"/>
+        <w:jc w:val="both"/>
+        <w:rPr>
+          <w:rFonts w:ascii="Times New Roman" w:hAnsi="Times New Roman" w:cs="Times New Roman"/>
+          <w:b/>
+          <w:bCs/>
+          <w:u w:val="single"/>
+        </w:rPr>
+      </w:pPr>
+      <w:r>
+        <w:rPr>
+          <w:rFonts w:ascii="Times New Roman" w:hAnsi="Times New Roman" w:cs="Times New Roman"/>
+          <w:b/>
+          <w:bCs/>
+          <w:u w:val="single"/>
+        </w:rPr>
+        <w:t>Module:</w:t>
+      </w:r>
+    </w:p>
+    <w:p>
+      <w:pPr>
+        <w:spacing w:line="360" w:lineRule="auto"/>
+        <w:jc w:val="both"/>
+        <w:rPr>
+          <w:rFonts w:ascii="Times New Roman" w:hAnsi="Times New Roman" w:cs="Times New Roman"/>
+        </w:rPr>
+      </w:pPr>
+      <w:r>
+        <w:rPr>
+          <w:rFonts w:ascii="Times New Roman" w:hAnsi="Times New Roman" w:cs="Times New Roman"/>
+        </w:rPr>
+        <w:t>Clients Residential module.</w:t>
+      </w:r>
+    </w:p>
+    <w:p>
+      <w:pPr>
+        <w:spacing w:line="360" w:lineRule="auto"/>
+        <w:jc w:val="both"/>
+        <w:rPr>
+          <w:rFonts w:ascii="Times New Roman" w:hAnsi="Times New Roman" w:cs="Times New Roman"/>
+          <w:b/>
+          <w:bCs/>
+          <w:u w:val="single"/>
+        </w:rPr>
+      </w:pPr>
+      <w:r>
+        <w:rPr>
+          <w:rFonts w:ascii="Times New Roman" w:hAnsi="Times New Roman" w:cs="Times New Roman"/>
+          <w:b/>
+          <w:bCs/>
+          <w:u w:val="single"/>
+        </w:rPr>
+        <w:t>Scope:</w:t>
+      </w:r>
+    </w:p>
+    <w:p>
+      <w:pPr>
+        <w:spacing w:line="360" w:lineRule="auto"/>
+        <w:jc w:val="both"/>
+        <w:rPr>
+          <w:rFonts w:ascii="Times New Roman" w:hAnsi="Times New Roman" w:cs="Times New Roman"/>
+        </w:rPr>
+      </w:pPr>
+      <w:r>
+        <w:rPr>
+          <w:rFonts w:ascii="Times New Roman" w:hAnsi="Times New Roman" w:cs="Times New Roman"/>
+        </w:rPr>
+        <w:t xml:space="preserve">We will create client`s residential system. This module will help the client to make his/her choice of reservation easy. It will provide the client with the necessary information about suite and rooms which he/she needs to know. </w:t>
+      </w:r>
+    </w:p>
+    <w:p>
+      <w:pPr>
+        <w:spacing w:line="360" w:lineRule="auto"/>
+        <w:jc w:val="both"/>
+        <w:rPr>
+          <w:rFonts w:ascii="Times New Roman" w:hAnsi="Times New Roman" w:cs="Times New Roman"/>
+          <w:b/>
+          <w:bCs/>
+          <w:u w:val="single"/>
+        </w:rPr>
+      </w:pPr>
+      <w:r>
+        <w:rPr>
+          <w:rFonts w:ascii="Times New Roman" w:hAnsi="Times New Roman" w:cs="Times New Roman"/>
+          <w:b/>
+          <w:bCs/>
+          <w:u w:val="single"/>
+        </w:rPr>
+        <w:t>Development Time:</w:t>
+      </w:r>
+    </w:p>
+    <w:p>
+      <w:pPr>
+        <w:spacing w:line="360" w:lineRule="auto"/>
+        <w:jc w:val="both"/>
+        <w:rPr>
+          <w:rFonts w:ascii="Times New Roman" w:hAnsi="Times New Roman" w:cs="Times New Roman"/>
+        </w:rPr>
+      </w:pPr>
+      <w:r>
+        <w:rPr>
+          <w:rFonts w:ascii="Times New Roman" w:hAnsi="Times New Roman" w:cs="Times New Roman"/>
+        </w:rPr>
+        <w:t>This module will take about three (</w:t>
+      </w:r>
+      <w:r>
+        <w:rPr>
+          <w:rFonts w:ascii="Times New Roman" w:hAnsi="Times New Roman" w:cs="Times New Roman"/>
+        </w:rPr>
+        <w:t>1</w:t>
+      </w:r>
+      <w:r>
+        <w:rPr>
+          <w:rFonts w:ascii="Times New Roman" w:hAnsi="Times New Roman" w:cs="Times New Roman"/>
+        </w:rPr>
+        <w:t>) and a half month (1/2) to complete.</w:t>
+      </w:r>
+    </w:p>
+    <w:p>
+      <w:pPr>
+        <w:spacing w:line="360" w:lineRule="auto"/>
+        <w:jc w:val="both"/>
+        <w:rPr>
+          <w:rFonts w:ascii="Times New Roman" w:hAnsi="Times New Roman" w:cs="Times New Roman"/>
+          <w:b/>
+          <w:bCs/>
+          <w:u w:val="single"/>
+        </w:rPr>
+      </w:pPr>
+      <w:r>
+        <w:rPr>
+          <w:rFonts w:ascii="Times New Roman" w:hAnsi="Times New Roman" w:cs="Times New Roman"/>
+          <w:b/>
+          <w:bCs/>
+          <w:u w:val="single"/>
+        </w:rPr>
+        <w:t>Mission Statement:</w:t>
+      </w:r>
+    </w:p>
+    <w:p>
+      <w:pPr>
+        <w:spacing w:line="360" w:lineRule="auto"/>
+        <w:jc w:val="both"/>
+        <w:rPr>
+          <w:rFonts w:ascii="Times New Roman" w:hAnsi="Times New Roman" w:cs="Times New Roman"/>
+        </w:rPr>
+      </w:pPr>
+      <w:r>
+        <w:rPr>
+          <w:rFonts w:ascii="Times New Roman" w:hAnsi="Times New Roman" w:cs="Times New Roman"/>
+        </w:rPr>
+        <w:t>The purpose of Hotel Management System is to help stack holders in manage them room bookings and optimize their profit. The system will keep track of the rooms and generate information related to finance, room bookings and generate financial report.</w:t>
+      </w:r>
+    </w:p>
+    <w:p>
+      <w:pPr>
+        <w:spacing w:line="360" w:lineRule="auto"/>
+        <w:jc w:val="both"/>
+        <w:rPr>
+          <w:rFonts w:ascii="Times New Roman" w:hAnsi="Times New Roman" w:cs="Times New Roman"/>
+          <w:b/>
+          <w:bCs/>
+          <w:u w:val="single"/>
+        </w:rPr>
+      </w:pPr>
+      <w:r>
+        <w:rPr>
+          <w:rFonts w:ascii="Times New Roman" w:hAnsi="Times New Roman" w:cs="Times New Roman"/>
+          <w:b/>
+          <w:bCs/>
+          <w:u w:val="single"/>
+        </w:rPr>
+        <w:t>Mission Objectives:</w:t>
+      </w:r>
+    </w:p>
+    <w:p>
+      <w:pPr>
+        <w:pStyle w:val="BodyText"/>
+        <w:numPr>
+          <w:ilvl w:val="0"/>
+          <w:numId w:val="7"/>
+        </w:numPr>
+        <w:spacing w:line="360" w:lineRule="auto"/>
+        <w:jc w:val="both"/>
+        <w:rPr>
+          <w:rFonts w:ascii="Times New Roman" w:hAnsi="Times New Roman" w:cs="Times New Roman"/>
+        </w:rPr>
+      </w:pPr>
+      <w:r>
+        <w:rPr>
+          <w:rFonts w:ascii="Times New Roman" w:hAnsi="Times New Roman" w:cs="Times New Roman"/>
+        </w:rPr>
+        <w:t>To maintain (Enter, Update and Delete) data on rooms.</w:t>
+      </w:r>
+    </w:p>
+    <w:p>
+      <w:pPr>
+        <w:pStyle w:val="BodyText"/>
+        <w:numPr>
+          <w:ilvl w:val="0"/>
+          <w:numId w:val="7"/>
+        </w:numPr>
+        <w:spacing w:line="360" w:lineRule="auto"/>
+        <w:jc w:val="both"/>
+        <w:rPr>
+          <w:rFonts w:ascii="Times New Roman" w:hAnsi="Times New Roman" w:cs="Times New Roman"/>
+        </w:rPr>
+      </w:pPr>
+      <w:r>
+        <w:rPr>
+          <w:rFonts w:ascii="Times New Roman" w:hAnsi="Times New Roman" w:cs="Times New Roman"/>
+        </w:rPr>
+        <w:t>To maintain (Enter, Update and Delete) data on Customer activities.</w:t>
+      </w:r>
+    </w:p>
+    <w:p>
+      <w:pPr>
+        <w:pStyle w:val="BodyText"/>
+        <w:numPr>
+          <w:ilvl w:val="0"/>
+          <w:numId w:val="7"/>
+        </w:numPr>
+        <w:spacing w:line="360" w:lineRule="auto"/>
+        <w:jc w:val="both"/>
+        <w:rPr>
+          <w:rFonts w:ascii="Times New Roman" w:hAnsi="Times New Roman" w:cs="Times New Roman"/>
+        </w:rPr>
+      </w:pPr>
+      <w:r>
+        <w:rPr>
+          <w:rFonts w:ascii="Times New Roman" w:hAnsi="Times New Roman" w:cs="Times New Roman"/>
+        </w:rPr>
+        <w:t>To maintain (Enter, Update and Delete) data on Bookings</w:t>
+      </w:r>
+    </w:p>
+    <w:p>
+      <w:pPr>
+        <w:pStyle w:val="BodyText"/>
+        <w:numPr>
+          <w:ilvl w:val="0"/>
+          <w:numId w:val="7"/>
+        </w:numPr>
+        <w:spacing w:line="360" w:lineRule="auto"/>
+        <w:jc w:val="both"/>
+        <w:rPr>
+          <w:rFonts w:ascii="Times New Roman" w:hAnsi="Times New Roman" w:cs="Times New Roman"/>
+        </w:rPr>
+      </w:pPr>
+      <w:r>
+        <w:rPr>
+          <w:rFonts w:ascii="Times New Roman" w:hAnsi="Times New Roman" w:cs="Times New Roman"/>
+        </w:rPr>
+        <w:t>To maintain (Enter, Update and Delete) data on Free Rooms</w:t>
+      </w:r>
+    </w:p>
+    <w:p>
+      <w:pPr>
+        <w:pStyle w:val="BodyText"/>
+        <w:numPr>
+          <w:ilvl w:val="0"/>
+          <w:numId w:val="7"/>
+        </w:numPr>
+        <w:spacing w:line="360" w:lineRule="auto"/>
+        <w:jc w:val="both"/>
+        <w:rPr>
+          <w:rFonts w:ascii="Times New Roman" w:hAnsi="Times New Roman" w:cs="Times New Roman"/>
+        </w:rPr>
+      </w:pPr>
+      <w:r>
+        <w:rPr>
+          <w:rFonts w:ascii="Times New Roman" w:hAnsi="Times New Roman" w:cs="Times New Roman"/>
+        </w:rPr>
+        <w:t>To maintain (Enter, Update and Delete) data on Booked Rooms</w:t>
+      </w:r>
+    </w:p>
+    <w:p>
+      <w:pPr>
+        <w:pStyle w:val="BodyText"/>
+        <w:numPr>
+          <w:ilvl w:val="0"/>
+          <w:numId w:val="7"/>
+        </w:numPr>
+        <w:spacing w:line="360" w:lineRule="auto"/>
+        <w:jc w:val="both"/>
+        <w:rPr>
+          <w:rFonts w:ascii="Times New Roman" w:hAnsi="Times New Roman" w:cs="Times New Roman"/>
+        </w:rPr>
+      </w:pPr>
+      <w:r>
+        <w:rPr>
+          <w:rFonts w:ascii="Times New Roman" w:hAnsi="Times New Roman" w:cs="Times New Roman"/>
+        </w:rPr>
+        <w:lastRenderedPageBreak/>
+        <w:t>To maintain (Enter, Update and Delete) data on Room Cancellation</w:t>
+      </w:r>
+    </w:p>
+    <w:p>
+      <w:pPr>
+        <w:pStyle w:val="BodyText"/>
+        <w:numPr>
+          <w:ilvl w:val="0"/>
+          <w:numId w:val="7"/>
+        </w:numPr>
+        <w:spacing w:line="360" w:lineRule="auto"/>
+        <w:jc w:val="both"/>
+        <w:rPr>
+          <w:rFonts w:ascii="Times New Roman" w:hAnsi="Times New Roman" w:cs="Times New Roman"/>
+        </w:rPr>
+      </w:pPr>
+      <w:r>
+        <w:rPr>
+          <w:rFonts w:ascii="Times New Roman" w:hAnsi="Times New Roman" w:cs="Times New Roman"/>
+        </w:rPr>
+        <w:t>To Search on rooms</w:t>
+      </w:r>
+    </w:p>
+    <w:p>
+      <w:pPr>
+        <w:pStyle w:val="BodyText"/>
+        <w:numPr>
+          <w:ilvl w:val="0"/>
+          <w:numId w:val="7"/>
+        </w:numPr>
+        <w:spacing w:line="360" w:lineRule="auto"/>
+        <w:jc w:val="both"/>
+        <w:rPr>
+          <w:rFonts w:ascii="Times New Roman" w:hAnsi="Times New Roman" w:cs="Times New Roman"/>
+        </w:rPr>
+      </w:pPr>
+      <w:r>
+        <w:rPr>
+          <w:rFonts w:ascii="Times New Roman" w:hAnsi="Times New Roman" w:cs="Times New Roman"/>
+        </w:rPr>
+        <w:t>To Search  on Customer</w:t>
+      </w:r>
+    </w:p>
+    <w:p>
+      <w:pPr>
+        <w:pStyle w:val="BodyText"/>
+        <w:numPr>
+          <w:ilvl w:val="0"/>
+          <w:numId w:val="7"/>
+        </w:numPr>
+        <w:spacing w:line="360" w:lineRule="auto"/>
+        <w:jc w:val="both"/>
+        <w:rPr>
+          <w:rFonts w:ascii="Times New Roman" w:hAnsi="Times New Roman" w:cs="Times New Roman"/>
+        </w:rPr>
+      </w:pPr>
+      <w:r>
+        <w:rPr>
+          <w:rFonts w:ascii="Times New Roman" w:hAnsi="Times New Roman" w:cs="Times New Roman"/>
+        </w:rPr>
+        <w:t>To track on Rooms</w:t>
+      </w:r>
+    </w:p>
+    <w:p>
+      <w:pPr>
+        <w:pStyle w:val="BodyText"/>
+        <w:numPr>
+          <w:ilvl w:val="0"/>
+          <w:numId w:val="7"/>
+        </w:numPr>
+        <w:spacing w:line="360" w:lineRule="auto"/>
+        <w:jc w:val="both"/>
+        <w:rPr>
+          <w:rFonts w:ascii="Times New Roman" w:hAnsi="Times New Roman" w:cs="Times New Roman"/>
+        </w:rPr>
+      </w:pPr>
+      <w:r>
+        <w:rPr>
+          <w:rFonts w:ascii="Times New Roman" w:hAnsi="Times New Roman" w:cs="Times New Roman"/>
+        </w:rPr>
+        <w:t>To track on Client</w:t>
+      </w:r>
+    </w:p>
+    <w:p>
+      <w:pPr>
+        <w:pStyle w:val="BodyText"/>
+        <w:numPr>
+          <w:ilvl w:val="0"/>
+          <w:numId w:val="7"/>
+        </w:numPr>
+        <w:spacing w:line="360" w:lineRule="auto"/>
+        <w:jc w:val="both"/>
+        <w:rPr>
+          <w:rFonts w:ascii="Times New Roman" w:hAnsi="Times New Roman" w:cs="Times New Roman"/>
+        </w:rPr>
+      </w:pPr>
+      <w:r>
+        <w:rPr>
+          <w:rFonts w:ascii="Times New Roman" w:hAnsi="Times New Roman" w:cs="Times New Roman"/>
+        </w:rPr>
+        <w:t>To  track on Free Rooms</w:t>
+      </w:r>
+    </w:p>
+    <w:p>
+      <w:pPr>
+        <w:pStyle w:val="BodyText"/>
+        <w:numPr>
+          <w:ilvl w:val="0"/>
+          <w:numId w:val="7"/>
+        </w:numPr>
+        <w:spacing w:line="360" w:lineRule="auto"/>
+        <w:jc w:val="both"/>
+        <w:rPr>
+          <w:rFonts w:ascii="Times New Roman" w:hAnsi="Times New Roman" w:cs="Times New Roman"/>
+        </w:rPr>
+      </w:pPr>
+      <w:r>
+        <w:rPr>
+          <w:rFonts w:ascii="Times New Roman" w:hAnsi="Times New Roman" w:cs="Times New Roman"/>
+        </w:rPr>
+        <w:t>To  track on Booked Rooms</w:t>
+      </w:r>
+    </w:p>
+    <w:p>
+      <w:pPr>
+        <w:pStyle w:val="BodyText"/>
+        <w:numPr>
+          <w:ilvl w:val="0"/>
+          <w:numId w:val="7"/>
+        </w:numPr>
+        <w:spacing w:line="360" w:lineRule="auto"/>
+        <w:jc w:val="both"/>
+        <w:rPr>
+          <w:rFonts w:ascii="Times New Roman" w:hAnsi="Times New Roman" w:cs="Times New Roman"/>
+        </w:rPr>
+      </w:pPr>
+      <w:r>
+        <w:rPr>
+          <w:rFonts w:ascii="Times New Roman" w:hAnsi="Times New Roman" w:cs="Times New Roman"/>
+        </w:rPr>
+        <w:t>To report on rooms</w:t>
+      </w:r>
+    </w:p>
+    <w:p>
+      <w:pPr>
+        <w:pStyle w:val="BodyText"/>
+        <w:numPr>
+          <w:ilvl w:val="0"/>
+          <w:numId w:val="7"/>
+        </w:numPr>
+        <w:spacing w:line="360" w:lineRule="auto"/>
+        <w:jc w:val="both"/>
+        <w:rPr>
+          <w:rFonts w:ascii="Times New Roman" w:hAnsi="Times New Roman" w:cs="Times New Roman"/>
+        </w:rPr>
+      </w:pPr>
+      <w:r>
+        <w:rPr>
+          <w:rFonts w:ascii="Times New Roman" w:hAnsi="Times New Roman" w:cs="Times New Roman"/>
+        </w:rPr>
+        <w:t>To report on Bookings</w:t>
+      </w:r>
+    </w:p>
+    <w:p>
+      <w:pPr>
+        <w:pStyle w:val="BodyText"/>
+        <w:spacing w:line="360" w:lineRule="auto"/>
+        <w:jc w:val="both"/>
+        <w:rPr>
+          <w:rFonts w:ascii="Times New Roman" w:hAnsi="Times New Roman" w:cs="Times New Roman"/>
+          <w:b/>
+          <w:bCs/>
+          <w:u w:val="single"/>
+        </w:rPr>
+      </w:pPr>
+      <w:r>
+        <w:rPr>
+          <w:rFonts w:ascii="Times New Roman" w:hAnsi="Times New Roman" w:cs="Times New Roman"/>
+          <w:b/>
+          <w:bCs/>
+          <w:u w:val="single"/>
+        </w:rPr>
+        <w:t>Major User Views (UI Prototypes):</w:t>
+      </w:r>
+    </w:p>
+    <w:p>
+      <w:pPr>
+        <w:pStyle w:val="BodyText"/>
+        <w:spacing w:line="360" w:lineRule="auto"/>
+        <w:jc w:val="both"/>
+        <w:rPr>
+          <w:rFonts w:ascii="Times New Roman" w:hAnsi="Times New Roman" w:cs="Times New Roman"/>
+          <w:b/>
+          <w:bCs/>
+          <w:u w:val="single"/>
+        </w:rPr>
+      </w:pPr>
+      <w:r>
+        <w:rPr>
+          <w:rFonts w:ascii="Times New Roman" w:hAnsi="Times New Roman" w:cs="Times New Roman"/>
+          <w:b/>
+          <w:bCs/>
+          <w:u w:val="single"/>
+        </w:rPr>
+        <w:t>SCREEN # 01</w:t>
+      </w:r>
+    </w:p>
+    <w:p>
+      <w:pPr>
+        <w:pStyle w:val="BodyText"/>
+        <w:spacing w:line="360" w:lineRule="auto"/>
+        <w:jc w:val="both"/>
+        <w:rPr>
+          <w:rFonts w:ascii="Times New Roman" w:hAnsi="Times New Roman" w:cs="Times New Roman"/>
+          <w:b/>
+          <w:bCs/>
+          <w:u w:val="single"/>
+        </w:rPr>
+      </w:pPr>
+      <w:r>
+        <w:rPr>
+          <w:noProof/>
+        </w:rPr>
+        <w:drawing>
+          <wp:inline distT="0" distB="0" distL="0" distR="0" wp14:anchorId="78F480C0" wp14:editId="56FC3009">
+            <wp:extent cx="5943600" cy="3231515"/>
+            <wp:effectExtent l="0" t="0" r="0" b="6985"/>
+            <wp:docPr id="7" name="Picture 7"/>
+            <wp:cNvGraphicFramePr>
+              <a:graphicFrameLocks xmlns:a="http://schemas.openxmlformats.org/drawingml/2006/main" noChangeAspect="1"/>
+            </wp:cNvGraphicFramePr>
+            <a:graphic xmlns:a="http://schemas.openxmlformats.org/drawingml/2006/main">
+              <a:graphicData uri="http://schemas.openxmlformats.org/drawingml/2006/picture">
+                <pic:pic xmlns:pic="http://schemas.openxmlformats.org/drawingml/2006/picture">
+                  <pic:nvPicPr>
+                    <pic:cNvPr id="0" name="Picture 1"/>
+                    <pic:cNvPicPr>
+                      <a:picLocks noChangeAspect="1" noChangeArrowheads="1"/>
+                    </pic:cNvPicPr>
+                  </pic:nvPicPr>
+                  <pic:blipFill>
+                    <a:blip r:embed="rId15">
+                      <a:extLst>
+                        <a:ext uri="{28A0092B-C50C-407E-A947-70E740481C1C}">
+                          <a14:useLocalDpi xmlns:a14="http://schemas.microsoft.com/office/drawing/2010/main" val="0"/>
+                        </a:ext>
+                      </a:extLst>
+                    </a:blip>
+                    <a:srcRect/>
+                    <a:stretch>
+                      <a:fillRect/>
+                    </a:stretch>
+                  </pic:blipFill>
+                  <pic:spPr bwMode="auto">
+                    <a:xfrm>
+                      <a:off x="0" y="0"/>
+                      <a:ext cx="5943600" cy="3231515"/>
+                    </a:xfrm>
+                    <a:prstGeom prst="rect">
+                      <a:avLst/>
+                    </a:prstGeom>
+                    <a:noFill/>
+                    <a:ln>
+                      <a:noFill/>
+                    </a:ln>
+                  </pic:spPr>
+                </pic:pic>
+              </a:graphicData>
+            </a:graphic>
+          </wp:inline>
+        </w:drawing>
+      </w:r>
+    </w:p>
+    <w:p>
+      <w:pPr>
+        <w:pStyle w:val="BodyText"/>
+        <w:spacing w:line="360" w:lineRule="auto"/>
+        <w:jc w:val="both"/>
+        <w:rPr>
+          <w:rFonts w:ascii="Times New Roman" w:hAnsi="Times New Roman" w:cs="Times New Roman"/>
+          <w:b/>
+          <w:bCs/>
+          <w:u w:val="single"/>
+        </w:rPr>
+      </w:pPr>
+    </w:p>
+    <w:p>
+      <w:pPr>
+        <w:pStyle w:val="BodyText"/>
+        <w:spacing w:line="360" w:lineRule="auto"/>
+        <w:jc w:val="both"/>
+        <w:rPr>
+          <w:rFonts w:ascii="Times New Roman" w:hAnsi="Times New Roman" w:cs="Times New Roman"/>
+          <w:b/>
+          <w:bCs/>
+          <w:u w:val="single"/>
+        </w:rPr>
+      </w:pPr>
+    </w:p>
+    <w:p>
+      <w:pPr>
+        <w:pStyle w:val="BodyText"/>
+        <w:spacing w:line="360" w:lineRule="auto"/>
+        <w:jc w:val="both"/>
+        <w:rPr>
+          <w:rFonts w:ascii="Times New Roman" w:hAnsi="Times New Roman" w:cs="Times New Roman"/>
+          <w:b/>
+          <w:bCs/>
+          <w:u w:val="single"/>
+        </w:rPr>
+      </w:pPr>
+    </w:p>
+    <w:p>
+      <w:pPr>
+        <w:pStyle w:val="BodyText"/>
+        <w:spacing w:line="360" w:lineRule="auto"/>
+        <w:jc w:val="both"/>
+        <w:rPr>
+          <w:rFonts w:ascii="Times New Roman" w:hAnsi="Times New Roman" w:cs="Times New Roman"/>
+          <w:b/>
+          <w:bCs/>
+          <w:u w:val="single"/>
+        </w:rPr>
+      </w:pPr>
+      <w:r>
+        <w:rPr>
+          <w:rFonts w:ascii="Times New Roman" w:hAnsi="Times New Roman" w:cs="Times New Roman"/>
+          <w:b/>
+          <w:bCs/>
+          <w:u w:val="single"/>
+        </w:rPr>
+        <w:lastRenderedPageBreak/>
+        <w:t>SCREEN # 02</w:t>
+      </w:r>
+    </w:p>
+    <w:p>
+      <w:pPr>
+        <w:pStyle w:val="BodyText"/>
+        <w:spacing w:line="360" w:lineRule="auto"/>
+        <w:jc w:val="both"/>
+        <w:rPr>
+          <w:rFonts w:ascii="Times New Roman" w:hAnsi="Times New Roman" w:cs="Times New Roman"/>
+          <w:b/>
+          <w:bCs/>
+          <w:u w:val="single"/>
+        </w:rPr>
+      </w:pPr>
+      <w:r>
+        <w:rPr>
+          <w:noProof/>
+        </w:rPr>
+        <w:drawing>
+          <wp:inline distT="0" distB="0" distL="0" distR="0" wp14:anchorId="23CBA941" wp14:editId="5728F03D">
+            <wp:extent cx="5943600" cy="2859405"/>
+            <wp:effectExtent l="0" t="0" r="0" b="0"/>
+            <wp:docPr id="8" name="Picture 8"/>
+            <wp:cNvGraphicFramePr>
+              <a:graphicFrameLocks xmlns:a="http://schemas.openxmlformats.org/drawingml/2006/main" noChangeAspect="1"/>
+            </wp:cNvGraphicFramePr>
+            <a:graphic xmlns:a="http://schemas.openxmlformats.org/drawingml/2006/main">
+              <a:graphicData uri="http://schemas.openxmlformats.org/drawingml/2006/picture">
+                <pic:pic xmlns:pic="http://schemas.openxmlformats.org/drawingml/2006/picture">
+                  <pic:nvPicPr>
+                    <pic:cNvPr id="0" name="Picture 3"/>
+                    <pic:cNvPicPr>
+                      <a:picLocks noChangeAspect="1" noChangeArrowheads="1"/>
+                    </pic:cNvPicPr>
+                  </pic:nvPicPr>
+                  <pic:blipFill>
+                    <a:blip r:embed="rId16">
+                      <a:extLst>
+                        <a:ext uri="{28A0092B-C50C-407E-A947-70E740481C1C}">
+                          <a14:useLocalDpi xmlns:a14="http://schemas.microsoft.com/office/drawing/2010/main" val="0"/>
+                        </a:ext>
+                      </a:extLst>
+                    </a:blip>
+                    <a:srcRect/>
+                    <a:stretch>
+                      <a:fillRect/>
+                    </a:stretch>
+                  </pic:blipFill>
+                  <pic:spPr bwMode="auto">
+                    <a:xfrm>
+                      <a:off x="0" y="0"/>
+                      <a:ext cx="5943600" cy="2859405"/>
+                    </a:xfrm>
+                    <a:prstGeom prst="rect">
+                      <a:avLst/>
+                    </a:prstGeom>
+                    <a:noFill/>
+                    <a:ln>
+                      <a:noFill/>
+                    </a:ln>
+                  </pic:spPr>
+                </pic:pic>
+              </a:graphicData>
+            </a:graphic>
+          </wp:inline>
+        </w:drawing>
+      </w:r>
+    </w:p>
+    <w:p>
+      <w:pPr>
+        <w:pStyle w:val="BodyText"/>
+        <w:spacing w:line="360" w:lineRule="auto"/>
+        <w:jc w:val="both"/>
+        <w:rPr>
+          <w:rFonts w:ascii="Times New Roman" w:hAnsi="Times New Roman" w:cs="Times New Roman"/>
+          <w:b/>
+          <w:bCs/>
+          <w:u w:val="single"/>
+        </w:rPr>
+      </w:pPr>
+      <w:r>
+        <w:rPr>
+          <w:rFonts w:ascii="Times New Roman" w:hAnsi="Times New Roman" w:cs="Times New Roman"/>
+          <w:b/>
+          <w:bCs/>
+          <w:u w:val="single"/>
+        </w:rPr>
+        <w:t>SCREEN # 03</w:t>
+      </w:r>
+    </w:p>
+    <w:p>
+      <w:pPr>
+        <w:pStyle w:val="BodyText"/>
+        <w:spacing w:line="360" w:lineRule="auto"/>
+        <w:jc w:val="both"/>
+        <w:rPr>
+          <w:rFonts w:ascii="Times New Roman" w:hAnsi="Times New Roman" w:cs="Times New Roman"/>
+          <w:b/>
+          <w:bCs/>
+          <w:u w:val="single"/>
+        </w:rPr>
+      </w:pPr>
+      <w:r>
+        <w:rPr>
+          <w:noProof/>
+        </w:rPr>
+        <w:drawing>
+          <wp:inline distT="0" distB="0" distL="0" distR="0" wp14:anchorId="589534E4" wp14:editId="6F1AFBC5">
+            <wp:extent cx="5943600" cy="3112770"/>
+            <wp:effectExtent l="0" t="0" r="0" b="0"/>
+            <wp:docPr id="11" name="Picture 11"/>
+            <wp:cNvGraphicFramePr>
+              <a:graphicFrameLocks xmlns:a="http://schemas.openxmlformats.org/drawingml/2006/main" noChangeAspect="1"/>
+            </wp:cNvGraphicFramePr>
+            <a:graphic xmlns:a="http://schemas.openxmlformats.org/drawingml/2006/main">
+              <a:graphicData uri="http://schemas.openxmlformats.org/drawingml/2006/picture">
+                <pic:pic xmlns:pic="http://schemas.openxmlformats.org/drawingml/2006/picture">
+                  <pic:nvPicPr>
+                    <pic:cNvPr id="0" name="Picture 5"/>
+                    <pic:cNvPicPr>
+                      <a:picLocks noChangeAspect="1" noChangeArrowheads="1"/>
+                    </pic:cNvPicPr>
+                  </pic:nvPicPr>
+                  <pic:blipFill>
+                    <a:blip r:embed="rId17">
+                      <a:extLst>
+                        <a:ext uri="{28A0092B-C50C-407E-A947-70E740481C1C}">
+                          <a14:useLocalDpi xmlns:a14="http://schemas.microsoft.com/office/drawing/2010/main" val="0"/>
+                        </a:ext>
+                      </a:extLst>
+                    </a:blip>
+                    <a:srcRect/>
+                    <a:stretch>
+                      <a:fillRect/>
+                    </a:stretch>
+                  </pic:blipFill>
+                  <pic:spPr bwMode="auto">
+                    <a:xfrm>
+                      <a:off x="0" y="0"/>
+                      <a:ext cx="5943600" cy="3112770"/>
+                    </a:xfrm>
+                    <a:prstGeom prst="rect">
+                      <a:avLst/>
+                    </a:prstGeom>
+                    <a:noFill/>
+                    <a:ln>
+                      <a:noFill/>
+                    </a:ln>
+                  </pic:spPr>
+                </pic:pic>
+              </a:graphicData>
+            </a:graphic>
+          </wp:inline>
+        </w:drawing>
+      </w:r>
+    </w:p>
+    <w:p>
+      <w:pPr>
+        <w:pStyle w:val="BodyText"/>
+        <w:ind w:left="720"/>
+        <w:jc w:val="both"/>
+        <w:rPr>
+          <w:rFonts w:ascii="Times New Roman" w:hAnsi="Times New Roman" w:cs="Times New Roman"/>
+        </w:rPr>
+      </w:pPr>
+      <w:hyperlink r:id="rId18" w:history="1">
+        <w:r>
+          <w:rPr>
+            <w:rStyle w:val="Hyperlink"/>
+            <w:rFonts w:ascii="Times New Roman" w:hAnsi="Times New Roman" w:cs="Times New Roman"/>
+          </w:rPr>
+          <w:t>https://drive.google.com/drive/folders/1cusMrL4aN9Ka1rHQJHrPJGaGrRKy1nZS?usp=sharing</w:t>
+        </w:r>
+      </w:hyperlink>
+    </w:p>
+    <w:p>
+      <w:pPr>
+        <w:spacing w:line="360" w:lineRule="auto"/>
+        <w:jc w:val="both"/>
+        <w:rPr>
+          <w:rFonts w:ascii="Times New Roman" w:hAnsi="Times New Roman" w:cs="Times New Roman"/>
+          <w:b/>
+          <w:bCs/>
+          <w:u w:val="single"/>
+        </w:rPr>
+      </w:pPr>
+      <w:r>
+        <w:rPr>
+          <w:rFonts w:ascii="Times New Roman" w:hAnsi="Times New Roman" w:cs="Times New Roman"/>
+          <w:b/>
+          <w:bCs/>
+          <w:u w:val="single"/>
+        </w:rPr>
+        <w:t>ER-Diagram:</w:t>
+      </w:r>
+    </w:p>
+    <w:p>
+      <w:pPr>
+        <w:spacing w:line="360" w:lineRule="auto"/>
+        <w:jc w:val="both"/>
+        <w:rPr>
+          <w:rFonts w:ascii="Times New Roman" w:hAnsi="Times New Roman" w:cs="Times New Roman"/>
+          <w:b/>
+          <w:bCs/>
+          <w:u w:val="single"/>
+        </w:rPr>
+      </w:pPr>
+      <w:r>
+        <w:rPr>
+          <w:noProof/>
+        </w:rPr>
+        <w:lastRenderedPageBreak/>
+        <w:drawing>
+          <wp:inline distT="0" distB="0" distL="0" distR="0" wp14:anchorId="4F414AF1" wp14:editId="1488B4DB">
+            <wp:extent cx="6120130" cy="4412615"/>
+            <wp:effectExtent l="0" t="0" r="0" b="0"/>
+            <wp:docPr id="12" name="Picture 12"/>
+            <wp:cNvGraphicFramePr>
+              <a:graphicFrameLocks xmlns:a="http://schemas.openxmlformats.org/drawingml/2006/main" noChangeAspect="1"/>
+            </wp:cNvGraphicFramePr>
+            <a:graphic xmlns:a="http://schemas.openxmlformats.org/drawingml/2006/main">
+              <a:graphicData uri="http://schemas.openxmlformats.org/drawingml/2006/picture">
+                <pic:pic xmlns:pic="http://schemas.openxmlformats.org/drawingml/2006/picture">
+                  <pic:nvPicPr>
+                    <pic:cNvPr id="0" name="Picture 1"/>
+                    <pic:cNvPicPr>
+                      <a:picLocks noChangeAspect="1" noChangeArrowheads="1"/>
+                    </pic:cNvPicPr>
+                  </pic:nvPicPr>
+                  <pic:blipFill>
+                    <a:blip r:embed="rId19">
+                      <a:extLst>
+                        <a:ext uri="{28A0092B-C50C-407E-A947-70E740481C1C}">
+                          <a14:useLocalDpi xmlns:a14="http://schemas.microsoft.com/office/drawing/2010/main" val="0"/>
+                        </a:ext>
+                      </a:extLst>
+                    </a:blip>
+                    <a:srcRect/>
+                    <a:stretch>
+                      <a:fillRect/>
+                    </a:stretch>
+                  </pic:blipFill>
+                  <pic:spPr bwMode="auto">
+                    <a:xfrm>
+                      <a:off x="0" y="0"/>
+                      <a:ext cx="6120130" cy="4412615"/>
+                    </a:xfrm>
+                    <a:prstGeom prst="rect">
+                      <a:avLst/>
+                    </a:prstGeom>
+                    <a:noFill/>
+                    <a:ln>
+                      <a:noFill/>
+                    </a:ln>
+                  </pic:spPr>
+                </pic:pic>
+              </a:graphicData>
+            </a:graphic>
+          </wp:inline>
+        </w:drawing>
+      </w:r>
+    </w:p>
+    <w:p>
+      <w:pPr>
+        <w:spacing w:line="360" w:lineRule="auto"/>
+        <w:jc w:val="both"/>
+        <w:rPr>
+          <w:rFonts w:ascii="Times New Roman" w:hAnsi="Times New Roman" w:cs="Times New Roman"/>
+          <w:b/>
+          <w:bCs/>
+          <w:u w:val="single"/>
+        </w:rPr>
+      </w:pPr>
+    </w:p>
+    <w:p>
+      <w:pPr>
+        <w:spacing w:line="360" w:lineRule="auto"/>
+        <w:jc w:val="center"/>
         <w:rPr>
           <w:rFonts w:ascii="Times New Roman" w:hAnsi="Times New Roman" w:cs="Times New Roman"/>
           <w:b/>
@@ -3558,33 +4349,20 @@
           <w:szCs w:val="28"/>
           <w:u w:val="single"/>
         </w:rPr>
-        <w:t>Task:</w:t>
-      </w:r>
-    </w:p>
-    <w:p>
-      <w:pPr>
-        <w:spacing w:line="360" w:lineRule="auto"/>
-        <w:jc w:val="both"/>
-        <w:rPr>
-          <w:rFonts w:ascii="Times New Roman" w:hAnsi="Times New Roman" w:cs="Times New Roman"/>
-          <w:sz w:val="28"/>
-          <w:szCs w:val="28"/>
-        </w:rPr>
-      </w:pPr>
-      <w:r>
-        <w:rPr>
-          <w:rFonts w:ascii="Times New Roman" w:hAnsi="Times New Roman" w:cs="Times New Roman"/>
-          <w:sz w:val="28"/>
-          <w:szCs w:val="28"/>
-        </w:rPr>
-        <w:lastRenderedPageBreak/>
-        <w:t>Imad and Fahad must design and develop the room status and selection that will include available rooms, new client’s insertion part, available and booked rooms and the price of rooms and client information related part.</w:t>
-      </w:r>
-    </w:p>
-    <w:p>
-      <w:pPr>
-        <w:spacing w:line="360" w:lineRule="auto"/>
-        <w:jc w:val="center"/>
+        <w:t>……….xxxxxxxxxx</w:t>
+      </w:r>
+      <w:r>
+        <w:rPr>
+          <w:rFonts w:ascii="Times New Roman" w:hAnsi="Times New Roman" w:cs="Times New Roman"/>
+          <w:b/>
+          <w:bCs/>
+          <w:sz w:val="36"/>
+          <w:szCs w:val="36"/>
+          <w:u w:val="single"/>
+        </w:rPr>
+        <w:t>THE-END</w:t>
+      </w:r>
+      <w:r>
         <w:rPr>
           <w:rFonts w:ascii="Times New Roman" w:hAnsi="Times New Roman" w:cs="Times New Roman"/>
           <w:b/>
@@ -3593,762 +4371,277 @@
           <w:szCs w:val="28"/>
           <w:u w:val="single"/>
         </w:rPr>
-      </w:pPr>
-      <w:r>
-        <w:rPr>
-          <w:rFonts w:ascii="Times New Roman" w:hAnsi="Times New Roman" w:cs="Times New Roman"/>
-          <w:b/>
-          <w:bCs/>
+        <w:t>xxxxxxxxxx……….</w:t>
+      </w:r>
+    </w:p>
+    <w:p>
+      <w:pPr>
+        <w:pStyle w:val="BodyText"/>
+        <w:rPr>
+          <w:rFonts w:ascii="Times New Roman" w:hAnsi="Times New Roman" w:cs="Times New Roman"/>
+          <w:lang w:val="en"/>
+        </w:rPr>
+      </w:pPr>
+    </w:p>
+    <w:p>
+      <w:pPr>
+        <w:pStyle w:val="BodyText"/>
+        <w:rPr>
+          <w:rFonts w:ascii="Times New Roman" w:hAnsi="Times New Roman" w:cs="Times New Roman"/>
+          <w:lang w:val="en"/>
+        </w:rPr>
+      </w:pPr>
+    </w:p>
+    <w:p>
+      <w:pPr>
+        <w:pStyle w:val="Heading3"/>
+        <w:numPr>
+          <w:ilvl w:val="2"/>
+          <w:numId w:val="2"/>
+        </w:numPr>
+        <w:spacing w:before="0"/>
+        <w:rPr>
+          <w:rFonts w:ascii="Times New Roman" w:hAnsi="Times New Roman" w:cs="Times New Roman"/>
+          <w:lang w:val="en"/>
+        </w:rPr>
+      </w:pPr>
+      <w:bookmarkStart w:id="10" w:name="_Toc516560675"/>
+      <w:r>
+        <w:rPr>
+          <w:rFonts w:ascii="Times New Roman" w:hAnsi="Times New Roman" w:cs="Times New Roman"/>
+          <w:lang w:val="en"/>
+        </w:rPr>
+        <w:t>Hassan Ali Jadoon, Awais And Sardar Badar</w:t>
+      </w:r>
+      <w:bookmarkEnd w:id="10"/>
+    </w:p>
+    <w:p>
+      <w:pPr>
+        <w:spacing w:line="276" w:lineRule="auto"/>
+        <w:rPr>
+          <w:rFonts w:ascii="Times New Roman" w:hAnsi="Times New Roman" w:cs="Times New Roman"/>
+          <w:b/>
+          <w:sz w:val="28"/>
+          <w:lang w:val="en"/>
+        </w:rPr>
+      </w:pPr>
+    </w:p>
+    <w:p>
+      <w:pPr>
+        <w:spacing w:line="276" w:lineRule="auto"/>
+        <w:rPr>
+          <w:rFonts w:ascii="Times New Roman" w:hAnsi="Times New Roman" w:cs="Times New Roman"/>
+          <w:b/>
+          <w:sz w:val="28"/>
+          <w:lang w:val="en"/>
+        </w:rPr>
+      </w:pPr>
+      <w:r>
+        <w:rPr>
+          <w:rFonts w:ascii="Times New Roman" w:hAnsi="Times New Roman" w:cs="Times New Roman"/>
+          <w:b/>
+          <w:sz w:val="28"/>
+          <w:lang w:val="en"/>
+        </w:rPr>
+        <w:t>Scope:</w:t>
+      </w:r>
+    </w:p>
+    <w:p>
+      <w:pPr>
+        <w:rPr>
+          <w:rFonts w:ascii="Times New Roman" w:hAnsi="Times New Roman" w:cs="Times New Roman"/>
+          <w:lang w:val="en"/>
+        </w:rPr>
+      </w:pPr>
+      <w:r>
+        <w:rPr>
+          <w:rFonts w:ascii="Times New Roman" w:hAnsi="Times New Roman" w:cs="Times New Roman"/>
+          <w:lang w:val="en"/>
+        </w:rPr>
+        <w:t>We will create financial module of the app. This module will generate weekly, monthly and annual Financial report of the hotel. It will also calculate the revenue generated by the rooms. In the end we will also integrate all modules of hotel management system.</w:t>
+      </w:r>
+    </w:p>
+    <w:p>
+      <w:pPr>
+        <w:spacing w:line="276" w:lineRule="auto"/>
+        <w:rPr>
+          <w:rFonts w:ascii="Times New Roman" w:hAnsi="Times New Roman" w:cs="Times New Roman"/>
+          <w:b/>
+          <w:sz w:val="28"/>
+          <w:lang w:val="en"/>
+        </w:rPr>
+      </w:pPr>
+      <w:r>
+        <w:rPr>
+          <w:rFonts w:ascii="Times New Roman" w:hAnsi="Times New Roman" w:cs="Times New Roman"/>
+          <w:b/>
+          <w:sz w:val="28"/>
+          <w:lang w:val="en"/>
+        </w:rPr>
+        <w:t>Development Time:</w:t>
+      </w:r>
+    </w:p>
+    <w:p>
+      <w:pPr>
+        <w:rPr>
+          <w:rFonts w:ascii="Times New Roman" w:hAnsi="Times New Roman" w:cs="Times New Roman"/>
+          <w:lang w:val="en"/>
+        </w:rPr>
+      </w:pPr>
+      <w:r>
+        <w:rPr>
+          <w:rFonts w:ascii="Times New Roman" w:hAnsi="Times New Roman" w:cs="Times New Roman"/>
+          <w:lang w:val="en"/>
+        </w:rPr>
+        <w:t xml:space="preserve">This module requires about 3 months to be completed </w:t>
+      </w:r>
+    </w:p>
+    <w:p>
+      <w:pPr>
+        <w:spacing w:line="276" w:lineRule="auto"/>
+        <w:rPr>
+          <w:rFonts w:ascii="Times New Roman" w:hAnsi="Times New Roman" w:cs="Times New Roman"/>
+          <w:b/>
+          <w:sz w:val="28"/>
+          <w:lang w:val="en"/>
+        </w:rPr>
+      </w:pPr>
+      <w:r>
+        <w:rPr>
+          <w:rFonts w:ascii="Times New Roman" w:hAnsi="Times New Roman" w:cs="Times New Roman"/>
+          <w:b/>
+          <w:sz w:val="28"/>
+          <w:lang w:val="en"/>
+        </w:rPr>
+        <w:t>Complexity:</w:t>
+      </w:r>
+    </w:p>
+    <w:p>
+      <w:pPr>
+        <w:rPr>
+          <w:rFonts w:ascii="Times New Roman" w:hAnsi="Times New Roman" w:cs="Times New Roman"/>
+          <w:lang w:val="en"/>
+        </w:rPr>
+      </w:pPr>
+      <w:r>
+        <w:rPr>
+          <w:rFonts w:ascii="Times New Roman" w:hAnsi="Times New Roman" w:cs="Times New Roman"/>
+          <w:lang w:val="en"/>
+        </w:rPr>
+        <w:lastRenderedPageBreak/>
+        <w:t>We will use Swing Framework of Java as assigned by the instructor. Beside that we have to learn Object Oriented concepts of Java. The main issue with the swing framework that it does not have wide community thus we will have to face many issues during the learning phase, also it does not have extensive tutorials.</w:t>
+      </w:r>
+    </w:p>
+    <w:p>
+      <w:pPr>
+        <w:spacing w:line="276" w:lineRule="auto"/>
+        <w:rPr>
+          <w:rFonts w:ascii="Times New Roman" w:hAnsi="Times New Roman" w:cs="Times New Roman"/>
+          <w:b/>
           <w:sz w:val="28"/>
           <w:szCs w:val="28"/>
-          <w:u w:val="single"/>
-        </w:rPr>
-        <w:t>Hotel Management System</w:t>
-      </w:r>
-    </w:p>
-    <w:p>
-      <w:pPr>
-        <w:spacing w:line="360" w:lineRule="auto"/>
-        <w:jc w:val="both"/>
-        <w:rPr>
-          <w:rFonts w:ascii="Times New Roman" w:hAnsi="Times New Roman" w:cs="Times New Roman"/>
-          <w:b/>
-          <w:bCs/>
+          <w:lang w:val="en"/>
+        </w:rPr>
+      </w:pPr>
+      <w:r>
+        <w:rPr>
+          <w:rFonts w:ascii="Times New Roman" w:hAnsi="Times New Roman" w:cs="Times New Roman"/>
+          <w:b/>
           <w:sz w:val="28"/>
           <w:szCs w:val="28"/>
-          <w:u w:val="single"/>
-        </w:rPr>
-      </w:pPr>
-      <w:r>
-        <w:rPr>
-          <w:rFonts w:ascii="Times New Roman" w:hAnsi="Times New Roman" w:cs="Times New Roman"/>
-          <w:b/>
-          <w:bCs/>
+          <w:lang w:val="en"/>
+        </w:rPr>
+        <w:t>Mission Objective:</w:t>
+      </w:r>
+    </w:p>
+    <w:p>
+      <w:pPr>
+        <w:spacing w:line="276" w:lineRule="auto"/>
+        <w:rPr>
+          <w:rFonts w:ascii="Times New Roman" w:hAnsi="Times New Roman" w:cs="Times New Roman"/>
+          <w:lang w:val="en"/>
+        </w:rPr>
+      </w:pPr>
+      <w:r>
+        <w:rPr>
+          <w:rFonts w:ascii="Times New Roman" w:hAnsi="Times New Roman" w:cs="Times New Roman"/>
+          <w:lang w:val="en"/>
+        </w:rPr>
+        <w:t>We will make finance module</w:t>
+      </w:r>
+    </w:p>
+    <w:p>
+      <w:pPr>
+        <w:spacing w:line="276" w:lineRule="auto"/>
+        <w:rPr>
+          <w:rFonts w:ascii="Times New Roman" w:hAnsi="Times New Roman" w:cs="Times New Roman"/>
+          <w:b/>
           <w:sz w:val="28"/>
           <w:szCs w:val="28"/>
-          <w:u w:val="single"/>
-        </w:rPr>
-        <w:t>Scope:</w:t>
-      </w:r>
-    </w:p>
-    <w:p>
-      <w:pPr>
-        <w:spacing w:line="360" w:lineRule="auto"/>
-        <w:jc w:val="both"/>
-        <w:rPr>
-          <w:rFonts w:ascii="Times New Roman" w:hAnsi="Times New Roman" w:cs="Times New Roman"/>
+          <w:lang w:val="en"/>
+        </w:rPr>
+      </w:pPr>
+      <w:r>
+        <w:rPr>
+          <w:rFonts w:ascii="Times New Roman" w:hAnsi="Times New Roman" w:cs="Times New Roman"/>
+          <w:b/>
           <w:sz w:val="28"/>
           <w:szCs w:val="28"/>
-        </w:rPr>
-      </w:pPr>
-      <w:r>
-        <w:rPr>
-          <w:rFonts w:ascii="Times New Roman" w:hAnsi="Times New Roman" w:cs="Times New Roman"/>
+          <w:lang w:val="en"/>
+        </w:rPr>
+        <w:t>Major Views:</w:t>
+      </w:r>
+    </w:p>
+    <w:p>
+      <w:pPr>
+        <w:spacing w:line="276" w:lineRule="auto"/>
+        <w:rPr>
+          <w:rFonts w:ascii="Times New Roman" w:hAnsi="Times New Roman" w:cs="Times New Roman"/>
+          <w:lang w:val="en"/>
+        </w:rPr>
+      </w:pPr>
+      <w:r>
+        <w:rPr>
+          <w:rFonts w:ascii="Times New Roman" w:hAnsi="Times New Roman" w:cs="Times New Roman"/>
+          <w:lang w:val="en"/>
+        </w:rPr>
+        <w:t>For the sake of simplicity, we are dealing with one major view.</w:t>
+      </w:r>
+    </w:p>
+    <w:p>
+      <w:pPr>
+        <w:spacing w:line="276" w:lineRule="auto"/>
+        <w:rPr>
+          <w:rFonts w:ascii="Times New Roman" w:hAnsi="Times New Roman" w:cs="Times New Roman"/>
+          <w:b/>
           <w:sz w:val="28"/>
-          <w:szCs w:val="28"/>
-        </w:rPr>
-        <w:t xml:space="preserve">We will create client`s residential system. This module will help the client to make his/her choice of reservation easy. It will provide the client with the necessary information about suite and rooms which he/she needs to know. </w:t>
-      </w:r>
-    </w:p>
-    <w:p>
-      <w:pPr>
-        <w:spacing w:line="360" w:lineRule="auto"/>
-        <w:jc w:val="both"/>
-        <w:rPr>
-          <w:rFonts w:ascii="Times New Roman" w:hAnsi="Times New Roman" w:cs="Times New Roman"/>
-          <w:b/>
-          <w:bCs/>
+          <w:lang w:val="en"/>
+        </w:rPr>
+      </w:pPr>
+      <w:r>
+        <w:rPr>
+          <w:rFonts w:ascii="Times New Roman" w:hAnsi="Times New Roman" w:cs="Times New Roman"/>
+          <w:b/>
           <w:sz w:val="28"/>
-          <w:szCs w:val="28"/>
-          <w:u w:val="single"/>
-        </w:rPr>
-      </w:pPr>
-      <w:r>
-        <w:rPr>
-          <w:rFonts w:ascii="Times New Roman" w:hAnsi="Times New Roman" w:cs="Times New Roman"/>
-          <w:b/>
-          <w:bCs/>
-          <w:sz w:val="28"/>
-          <w:szCs w:val="28"/>
-          <w:u w:val="single"/>
-        </w:rPr>
-        <w:t>Development Time:</w:t>
-      </w:r>
-    </w:p>
-    <w:p>
-      <w:pPr>
-        <w:spacing w:line="360" w:lineRule="auto"/>
-        <w:jc w:val="both"/>
-        <w:rPr>
-          <w:rFonts w:ascii="Times New Roman" w:hAnsi="Times New Roman" w:cs="Times New Roman"/>
-          <w:sz w:val="28"/>
-          <w:szCs w:val="28"/>
-        </w:rPr>
-      </w:pPr>
-      <w:r>
-        <w:rPr>
-          <w:rFonts w:ascii="Times New Roman" w:hAnsi="Times New Roman" w:cs="Times New Roman"/>
-          <w:sz w:val="28"/>
-          <w:szCs w:val="28"/>
-        </w:rPr>
-        <w:t>This module will take about three (3) and a half month (1/2) to complete.</w:t>
-      </w:r>
-    </w:p>
-    <w:p>
-      <w:pPr>
-        <w:spacing w:line="360" w:lineRule="auto"/>
-        <w:jc w:val="both"/>
-        <w:rPr>
-          <w:rFonts w:ascii="Times New Roman" w:hAnsi="Times New Roman" w:cs="Times New Roman"/>
-          <w:b/>
-          <w:bCs/>
-          <w:sz w:val="28"/>
-          <w:szCs w:val="28"/>
-          <w:u w:val="single"/>
-        </w:rPr>
-      </w:pPr>
-      <w:r>
-        <w:rPr>
-          <w:rFonts w:ascii="Times New Roman" w:hAnsi="Times New Roman" w:cs="Times New Roman"/>
-          <w:b/>
-          <w:bCs/>
-          <w:sz w:val="28"/>
-          <w:szCs w:val="28"/>
-          <w:u w:val="single"/>
-        </w:rPr>
-        <w:t>Complexity:</w:t>
-      </w:r>
-    </w:p>
-    <w:p>
-      <w:pPr>
-        <w:spacing w:line="360" w:lineRule="auto"/>
-        <w:jc w:val="both"/>
-        <w:rPr>
-          <w:rFonts w:ascii="Times New Roman" w:hAnsi="Times New Roman" w:cs="Times New Roman"/>
-          <w:sz w:val="28"/>
-          <w:szCs w:val="28"/>
-        </w:rPr>
-      </w:pPr>
-      <w:r>
-        <w:rPr>
-          <w:rFonts w:ascii="Times New Roman" w:hAnsi="Times New Roman" w:cs="Times New Roman"/>
-          <w:sz w:val="28"/>
-          <w:szCs w:val="28"/>
-        </w:rPr>
-        <w:t xml:space="preserve">Since we are in a learning phase so our module can have a lot of flaws. Despite our hard work we will not be able to cover all holes. We`ll be using Java net-beans for our module which will use different concepts of coding.   </w:t>
-      </w:r>
-    </w:p>
-    <w:p>
-      <w:pPr>
-        <w:spacing w:line="360" w:lineRule="auto"/>
-        <w:jc w:val="both"/>
-        <w:rPr>
-          <w:rFonts w:ascii="Times New Roman" w:hAnsi="Times New Roman" w:cs="Times New Roman"/>
-          <w:b/>
-          <w:bCs/>
-          <w:sz w:val="28"/>
-          <w:szCs w:val="28"/>
-          <w:u w:val="single"/>
-        </w:rPr>
-      </w:pPr>
-      <w:r>
-        <w:rPr>
-          <w:rFonts w:ascii="Times New Roman" w:hAnsi="Times New Roman" w:cs="Times New Roman"/>
-          <w:b/>
-          <w:bCs/>
-          <w:sz w:val="28"/>
-          <w:szCs w:val="28"/>
-          <w:u w:val="single"/>
-        </w:rPr>
-        <w:t>Mission Statement:</w:t>
-      </w:r>
-    </w:p>
-    <w:p>
-      <w:pPr>
-        <w:spacing w:line="360" w:lineRule="auto"/>
-        <w:jc w:val="both"/>
-        <w:rPr>
-          <w:rFonts w:ascii="Times New Roman" w:hAnsi="Times New Roman" w:cs="Times New Roman"/>
-          <w:sz w:val="28"/>
-          <w:szCs w:val="28"/>
-        </w:rPr>
-      </w:pPr>
-      <w:r>
-        <w:rPr>
-          <w:rFonts w:ascii="Times New Roman" w:hAnsi="Times New Roman" w:cs="Times New Roman"/>
-          <w:sz w:val="28"/>
-          <w:szCs w:val="28"/>
-        </w:rPr>
-        <w:t>We will make client residential module.</w:t>
-      </w:r>
-    </w:p>
-    <w:p>
-      <w:pPr>
-        <w:spacing w:line="360" w:lineRule="auto"/>
-        <w:jc w:val="both"/>
-        <w:rPr>
-          <w:rFonts w:ascii="Times New Roman" w:hAnsi="Times New Roman" w:cs="Times New Roman"/>
-          <w:b/>
-          <w:bCs/>
-          <w:sz w:val="28"/>
-          <w:szCs w:val="28"/>
-          <w:u w:val="single"/>
-        </w:rPr>
-      </w:pPr>
-      <w:r>
-        <w:rPr>
-          <w:rFonts w:ascii="Times New Roman" w:hAnsi="Times New Roman" w:cs="Times New Roman"/>
-          <w:b/>
-          <w:bCs/>
-          <w:sz w:val="28"/>
-          <w:szCs w:val="28"/>
-          <w:u w:val="single"/>
-        </w:rPr>
-        <w:t>Major View:</w:t>
-      </w:r>
-    </w:p>
-    <w:p>
-      <w:pPr>
-        <w:spacing w:line="360" w:lineRule="auto"/>
-        <w:jc w:val="both"/>
-        <w:rPr>
-          <w:rFonts w:ascii="Times New Roman" w:hAnsi="Times New Roman" w:cs="Times New Roman"/>
-          <w:sz w:val="28"/>
-          <w:szCs w:val="28"/>
-        </w:rPr>
-      </w:pPr>
-      <w:r>
-        <w:rPr>
-          <w:rFonts w:ascii="Times New Roman" w:hAnsi="Times New Roman" w:cs="Times New Roman"/>
-          <w:sz w:val="28"/>
-          <w:szCs w:val="28"/>
-        </w:rPr>
-        <w:t xml:space="preserve">For our convenience we are dealing with only one major view. </w:t>
-      </w:r>
-    </w:p>
-    <w:p>
-      <w:pPr>
-        <w:spacing w:line="360" w:lineRule="auto"/>
-        <w:jc w:val="both"/>
-        <w:rPr>
-          <w:rFonts w:ascii="Times New Roman" w:hAnsi="Times New Roman" w:cs="Times New Roman"/>
-          <w:b/>
-          <w:bCs/>
-          <w:sz w:val="28"/>
-          <w:szCs w:val="28"/>
-          <w:u w:val="single"/>
-        </w:rPr>
-      </w:pPr>
-      <w:r>
-        <w:rPr>
-          <w:rFonts w:ascii="Times New Roman" w:hAnsi="Times New Roman" w:cs="Times New Roman"/>
-          <w:b/>
-          <w:bCs/>
-          <w:sz w:val="28"/>
-          <w:szCs w:val="28"/>
-          <w:u w:val="single"/>
+          <w:lang w:val="en"/>
         </w:rPr>
         <w:t>Conclusion:</w:t>
       </w:r>
     </w:p>
     <w:p>
       <w:pPr>
-        <w:spacing w:line="360" w:lineRule="auto"/>
-        <w:jc w:val="both"/>
-        <w:rPr>
-          <w:rFonts w:ascii="Times New Roman" w:hAnsi="Times New Roman" w:cs="Times New Roman"/>
-          <w:sz w:val="28"/>
-          <w:szCs w:val="28"/>
-        </w:rPr>
-      </w:pPr>
-      <w:r>
-        <w:rPr>
-          <w:rFonts w:ascii="Times New Roman" w:hAnsi="Times New Roman" w:cs="Times New Roman"/>
-          <w:sz w:val="28"/>
-          <w:szCs w:val="28"/>
-        </w:rPr>
-        <w:t xml:space="preserve">Our Project is about Hotel management system and Imad and Fahad will deal the client`s residential part. As the client demands about its residency we`ll provide the client several option for example which type suite clients want to book he/she can book king size suite or medium size suite, whether he/she want double bed or not, </w:t>
-      </w:r>
-      <w:r>
-        <w:rPr>
-          <w:rFonts w:ascii="Times New Roman" w:hAnsi="Times New Roman" w:cs="Times New Roman"/>
-          <w:sz w:val="28"/>
-          <w:szCs w:val="28"/>
-        </w:rPr>
-        <w:lastRenderedPageBreak/>
-        <w:t xml:space="preserve">does the client want attach jacuzzi with steam bath or not. How much the client wants to stay in our hotel, two days or 3 days or a week. According to our client’s information about stay in hotel we`ll offer him/her the different deals. If the client often visits at our hotel, we will provide the client premium membership which will reduce his/her booking costs in next trips. Further we will collect client’s personal information as per our hotel policy i.e. Name, permanent address, reason to visit (vocation or business tour), identity proof etc. If the client stays in his/her booked suite for one day or night and had a change of mind and want to change the room or there is an emergency for the client we will provide the client with different facilities and the cost may varies according to situation. If a client is superstitious and want the room of his/her choice, then we will do our utmost effort to provide the client with </w:t>
-      </w:r>
-      <w:proofErr w:type="spellStart"/>
-      <w:r>
-        <w:rPr>
-          <w:rFonts w:ascii="Times New Roman" w:hAnsi="Times New Roman" w:cs="Times New Roman"/>
-          <w:sz w:val="28"/>
-          <w:szCs w:val="28"/>
-        </w:rPr>
-        <w:t>there</w:t>
-      </w:r>
-      <w:proofErr w:type="spellEnd"/>
-      <w:r>
-        <w:rPr>
-          <w:rFonts w:ascii="Times New Roman" w:hAnsi="Times New Roman" w:cs="Times New Roman"/>
-          <w:sz w:val="28"/>
-          <w:szCs w:val="28"/>
-        </w:rPr>
-        <w:t xml:space="preserve"> choice. If the rooms are under maintenance, we will provide advance notification via email if due to some reason client didn`t read the email we will notify the reception with the information. Furthermore, if a client books a suite and didn`t come to suite and due to some reasons, the client cancels their reservation well provide 70% money back guarantee. The price may vary for different client it depends on client`s membership. The discount packages will only be available for premium membership holder`s and the client which is not regular will be charge according to his/ her reservations. Since the client does not know the rooms available for reservations so we will provide the information on the screen Infront of the receptionist so it will be easy for client to decide his/her choice. One additional thing we will provide the client will get a choice whether he/she wants the room service and laundry or not.</w:t>
-      </w:r>
-    </w:p>
-    <w:p>
-      <w:pPr>
-        <w:spacing w:line="360" w:lineRule="auto"/>
-        <w:jc w:val="center"/>
-        <w:rPr>
-          <w:rFonts w:ascii="Times New Roman" w:hAnsi="Times New Roman" w:cs="Times New Roman"/>
-          <w:b/>
-          <w:bCs/>
-          <w:sz w:val="28"/>
-          <w:szCs w:val="28"/>
-          <w:u w:val="single"/>
-        </w:rPr>
-      </w:pPr>
-      <w:r>
-        <w:rPr>
-          <w:rFonts w:ascii="Times New Roman" w:hAnsi="Times New Roman" w:cs="Times New Roman"/>
-          <w:b/>
-          <w:bCs/>
-          <w:sz w:val="28"/>
-          <w:szCs w:val="28"/>
-          <w:u w:val="single"/>
-        </w:rPr>
-        <w:t>……</w:t>
-      </w:r>
-      <w:proofErr w:type="gramStart"/>
-      <w:r>
-        <w:rPr>
-          <w:rFonts w:ascii="Times New Roman" w:hAnsi="Times New Roman" w:cs="Times New Roman"/>
-          <w:b/>
-          <w:bCs/>
-          <w:sz w:val="28"/>
-          <w:szCs w:val="28"/>
-          <w:u w:val="single"/>
-        </w:rPr>
-        <w:t>….</w:t>
-      </w:r>
-      <w:proofErr w:type="spellStart"/>
-      <w:r>
-        <w:rPr>
-          <w:rFonts w:ascii="Times New Roman" w:hAnsi="Times New Roman" w:cs="Times New Roman"/>
-          <w:b/>
-          <w:bCs/>
-          <w:sz w:val="28"/>
-          <w:szCs w:val="28"/>
-          <w:u w:val="single"/>
-        </w:rPr>
-        <w:t>xxxxxxxxxx</w:t>
-      </w:r>
-      <w:r>
-        <w:rPr>
-          <w:rFonts w:ascii="Times New Roman" w:hAnsi="Times New Roman" w:cs="Times New Roman"/>
-          <w:b/>
-          <w:bCs/>
-          <w:sz w:val="36"/>
-          <w:szCs w:val="36"/>
-          <w:u w:val="single"/>
-        </w:rPr>
-        <w:t>THE</w:t>
-      </w:r>
-      <w:proofErr w:type="gramEnd"/>
-      <w:r>
-        <w:rPr>
-          <w:rFonts w:ascii="Times New Roman" w:hAnsi="Times New Roman" w:cs="Times New Roman"/>
-          <w:b/>
-          <w:bCs/>
-          <w:sz w:val="36"/>
-          <w:szCs w:val="36"/>
-          <w:u w:val="single"/>
-        </w:rPr>
-        <w:t>-END</w:t>
-      </w:r>
-      <w:r>
-        <w:rPr>
-          <w:rFonts w:ascii="Times New Roman" w:hAnsi="Times New Roman" w:cs="Times New Roman"/>
-          <w:b/>
-          <w:bCs/>
-          <w:sz w:val="28"/>
-          <w:szCs w:val="28"/>
-          <w:u w:val="single"/>
-        </w:rPr>
-        <w:t>xxxxxxxxxx</w:t>
-      </w:r>
-      <w:proofErr w:type="spellEnd"/>
-      <w:r>
-        <w:rPr>
-          <w:rFonts w:ascii="Times New Roman" w:hAnsi="Times New Roman" w:cs="Times New Roman"/>
-          <w:b/>
-          <w:bCs/>
-          <w:sz w:val="28"/>
-          <w:szCs w:val="28"/>
-          <w:u w:val="single"/>
-        </w:rPr>
-        <w:t>……….</w:t>
-      </w:r>
-    </w:p>
-    <w:p>
-      <w:pPr>
-        <w:pStyle w:val="BodyText"/>
-        <w:rPr>
-          <w:rFonts w:ascii="Times New Roman" w:hAnsi="Times New Roman" w:cs="Times New Roman"/>
-          <w:lang w:val="en"/>
-        </w:rPr>
-      </w:pPr>
-    </w:p>
-    <w:p>
-      <w:pPr>
-        <w:pStyle w:val="BodyText"/>
-        <w:rPr>
-          <w:rFonts w:ascii="Times New Roman" w:hAnsi="Times New Roman" w:cs="Times New Roman"/>
-          <w:lang w:val="en"/>
-        </w:rPr>
-      </w:pPr>
-    </w:p>
-    <w:p>
-      <w:pPr>
-        <w:pStyle w:val="Heading3"/>
-        <w:numPr>
-          <w:ilvl w:val="2"/>
-          <w:numId w:val="2"/>
-        </w:numPr>
-        <w:spacing w:before="0"/>
-        <w:rPr>
-          <w:rFonts w:ascii="Times New Roman" w:hAnsi="Times New Roman" w:cs="Times New Roman"/>
-          <w:lang w:val="en"/>
-        </w:rPr>
-      </w:pPr>
-      <w:bookmarkStart w:id="10" w:name="_Toc516560675"/>
-      <w:r>
-        <w:rPr>
-          <w:rFonts w:ascii="Times New Roman" w:hAnsi="Times New Roman" w:cs="Times New Roman"/>
-          <w:lang w:val="en"/>
-        </w:rPr>
-        <w:lastRenderedPageBreak/>
-        <w:t xml:space="preserve">Hassan Ali </w:t>
-      </w:r>
-      <w:proofErr w:type="spellStart"/>
-      <w:r>
-        <w:rPr>
-          <w:rFonts w:ascii="Times New Roman" w:hAnsi="Times New Roman" w:cs="Times New Roman"/>
-          <w:lang w:val="en"/>
-        </w:rPr>
-        <w:t>Jadoon</w:t>
-      </w:r>
-      <w:proofErr w:type="spellEnd"/>
-      <w:r>
-        <w:rPr>
-          <w:rFonts w:ascii="Times New Roman" w:hAnsi="Times New Roman" w:cs="Times New Roman"/>
-          <w:lang w:val="en"/>
-        </w:rPr>
-        <w:t xml:space="preserve">, </w:t>
-      </w:r>
-      <w:proofErr w:type="spellStart"/>
-      <w:r>
-        <w:rPr>
-          <w:rFonts w:ascii="Times New Roman" w:hAnsi="Times New Roman" w:cs="Times New Roman"/>
-          <w:lang w:val="en"/>
-        </w:rPr>
-        <w:t>Awais</w:t>
-      </w:r>
-      <w:proofErr w:type="spellEnd"/>
-      <w:r>
-        <w:rPr>
-          <w:rFonts w:ascii="Times New Roman" w:hAnsi="Times New Roman" w:cs="Times New Roman"/>
-          <w:lang w:val="en"/>
-        </w:rPr>
-        <w:t xml:space="preserve"> And Sardar </w:t>
-      </w:r>
-      <w:proofErr w:type="spellStart"/>
-      <w:r>
-        <w:rPr>
-          <w:rFonts w:ascii="Times New Roman" w:hAnsi="Times New Roman" w:cs="Times New Roman"/>
-          <w:lang w:val="en"/>
-        </w:rPr>
-        <w:t>Badar</w:t>
-      </w:r>
-      <w:bookmarkEnd w:id="10"/>
-      <w:proofErr w:type="spellEnd"/>
-    </w:p>
-    <w:p>
-      <w:pPr>
         <w:spacing w:line="276" w:lineRule="auto"/>
         <w:rPr>
           <w:rFonts w:ascii="Times New Roman" w:hAnsi="Times New Roman" w:cs="Times New Roman"/>
-          <w:b/>
-          <w:sz w:val="28"/>
-          <w:lang w:val="en"/>
-        </w:rPr>
-      </w:pPr>
-    </w:p>
-    <w:p>
-      <w:pPr>
-        <w:spacing w:line="276" w:lineRule="auto"/>
-        <w:rPr>
-          <w:rFonts w:ascii="Times New Roman" w:hAnsi="Times New Roman" w:cs="Times New Roman"/>
-          <w:b/>
-          <w:sz w:val="28"/>
-          <w:lang w:val="en"/>
-        </w:rPr>
-      </w:pPr>
-      <w:r>
-        <w:rPr>
-          <w:rFonts w:ascii="Times New Roman" w:hAnsi="Times New Roman" w:cs="Times New Roman"/>
-          <w:b/>
-          <w:sz w:val="28"/>
-          <w:lang w:val="en"/>
-        </w:rPr>
-        <w:t>Scope:</w:t>
-      </w:r>
-    </w:p>
-    <w:p>
-      <w:pPr>
-        <w:rPr>
-          <w:rFonts w:ascii="Times New Roman" w:hAnsi="Times New Roman" w:cs="Times New Roman"/>
-          <w:lang w:val="en"/>
-        </w:rPr>
-      </w:pPr>
-      <w:r>
-        <w:rPr>
-          <w:rFonts w:ascii="Times New Roman" w:hAnsi="Times New Roman" w:cs="Times New Roman"/>
-          <w:lang w:val="en"/>
-        </w:rPr>
-        <w:t xml:space="preserve">We will create financial module of the app. This module will generate weekly, </w:t>
-      </w:r>
-      <w:proofErr w:type="gramStart"/>
-      <w:r>
-        <w:rPr>
-          <w:rFonts w:ascii="Times New Roman" w:hAnsi="Times New Roman" w:cs="Times New Roman"/>
-          <w:lang w:val="en"/>
-        </w:rPr>
-        <w:t>monthly</w:t>
-      </w:r>
-      <w:proofErr w:type="gramEnd"/>
-      <w:r>
-        <w:rPr>
-          <w:rFonts w:ascii="Times New Roman" w:hAnsi="Times New Roman" w:cs="Times New Roman"/>
-          <w:lang w:val="en"/>
-        </w:rPr>
-        <w:t xml:space="preserve"> and annual Financial report of the hotel. It will also calculate the revenue generated by the rooms. In the end we will also integrate all modules of hotel management system.</w:t>
-      </w:r>
-    </w:p>
-    <w:p>
-      <w:pPr>
-        <w:spacing w:line="276" w:lineRule="auto"/>
-        <w:rPr>
-          <w:rFonts w:ascii="Times New Roman" w:hAnsi="Times New Roman" w:cs="Times New Roman"/>
-          <w:b/>
-          <w:sz w:val="28"/>
-          <w:lang w:val="en"/>
-        </w:rPr>
-      </w:pPr>
-      <w:r>
-        <w:rPr>
-          <w:rFonts w:ascii="Times New Roman" w:hAnsi="Times New Roman" w:cs="Times New Roman"/>
-          <w:b/>
-          <w:sz w:val="28"/>
-          <w:lang w:val="en"/>
-        </w:rPr>
-        <w:t>Development Time:</w:t>
-      </w:r>
-    </w:p>
-    <w:p>
-      <w:pPr>
-        <w:rPr>
-          <w:rFonts w:ascii="Times New Roman" w:hAnsi="Times New Roman" w:cs="Times New Roman"/>
-          <w:lang w:val="en"/>
-        </w:rPr>
-      </w:pPr>
-      <w:r>
-        <w:rPr>
-          <w:rFonts w:ascii="Times New Roman" w:hAnsi="Times New Roman" w:cs="Times New Roman"/>
-          <w:lang w:val="en"/>
-        </w:rPr>
-        <w:t xml:space="preserve">This module requires about 3 months to be completed </w:t>
-      </w:r>
-    </w:p>
-    <w:p>
-      <w:pPr>
-        <w:spacing w:line="276" w:lineRule="auto"/>
-        <w:rPr>
-          <w:rFonts w:ascii="Times New Roman" w:hAnsi="Times New Roman" w:cs="Times New Roman"/>
-          <w:b/>
-          <w:sz w:val="28"/>
-          <w:lang w:val="en"/>
-        </w:rPr>
-      </w:pPr>
-      <w:r>
-        <w:rPr>
-          <w:rFonts w:ascii="Times New Roman" w:hAnsi="Times New Roman" w:cs="Times New Roman"/>
-          <w:b/>
-          <w:sz w:val="28"/>
-          <w:lang w:val="en"/>
-        </w:rPr>
-        <w:t>Complexity:</w:t>
-      </w:r>
-    </w:p>
-    <w:p>
-      <w:pPr>
-        <w:rPr>
-          <w:rFonts w:ascii="Times New Roman" w:hAnsi="Times New Roman" w:cs="Times New Roman"/>
-          <w:lang w:val="en"/>
-        </w:rPr>
-      </w:pPr>
-      <w:r>
-        <w:rPr>
-          <w:rFonts w:ascii="Times New Roman" w:hAnsi="Times New Roman" w:cs="Times New Roman"/>
-          <w:lang w:val="en"/>
-        </w:rPr>
-        <w:t xml:space="preserve">We will use Swing Framework of Java as assigned by the instructor. Beside that we </w:t>
-      </w:r>
-      <w:proofErr w:type="gramStart"/>
-      <w:r>
-        <w:rPr>
-          <w:rFonts w:ascii="Times New Roman" w:hAnsi="Times New Roman" w:cs="Times New Roman"/>
-          <w:lang w:val="en"/>
-        </w:rPr>
-        <w:t>have to</w:t>
-      </w:r>
-      <w:proofErr w:type="gramEnd"/>
-      <w:r>
-        <w:rPr>
-          <w:rFonts w:ascii="Times New Roman" w:hAnsi="Times New Roman" w:cs="Times New Roman"/>
-          <w:lang w:val="en"/>
-        </w:rPr>
-        <w:t xml:space="preserve"> learn Object Oriented concepts of Java. The main issue with the swing framework that it does not have wide community thus we will have to face many issues during the learning phase, also it does not have extensive tutorials.</w:t>
-      </w:r>
-    </w:p>
-    <w:p>
-      <w:pPr>
-        <w:spacing w:line="276" w:lineRule="auto"/>
-        <w:rPr>
-          <w:rFonts w:ascii="Times New Roman" w:hAnsi="Times New Roman" w:cs="Times New Roman"/>
-          <w:b/>
-          <w:sz w:val="28"/>
-          <w:szCs w:val="28"/>
-          <w:lang w:val="en"/>
-        </w:rPr>
-      </w:pPr>
-      <w:r>
-        <w:rPr>
-          <w:rFonts w:ascii="Times New Roman" w:hAnsi="Times New Roman" w:cs="Times New Roman"/>
-          <w:b/>
-          <w:sz w:val="28"/>
-          <w:szCs w:val="28"/>
-          <w:lang w:val="en"/>
-        </w:rPr>
-        <w:t>Mission Objective:</w:t>
-      </w:r>
-    </w:p>
-    <w:p>
-      <w:pPr>
-        <w:spacing w:line="276" w:lineRule="auto"/>
-        <w:rPr>
-          <w:rFonts w:ascii="Times New Roman" w:hAnsi="Times New Roman" w:cs="Times New Roman"/>
-          <w:lang w:val="en"/>
-        </w:rPr>
-      </w:pPr>
-      <w:r>
-        <w:rPr>
-          <w:rFonts w:ascii="Times New Roman" w:hAnsi="Times New Roman" w:cs="Times New Roman"/>
-          <w:lang w:val="en"/>
-        </w:rPr>
-        <w:t>We will make finance module</w:t>
-      </w:r>
-    </w:p>
-    <w:p>
-      <w:pPr>
-        <w:spacing w:line="276" w:lineRule="auto"/>
-        <w:rPr>
-          <w:rFonts w:ascii="Times New Roman" w:hAnsi="Times New Roman" w:cs="Times New Roman"/>
-          <w:b/>
-          <w:sz w:val="28"/>
-          <w:szCs w:val="28"/>
-          <w:lang w:val="en"/>
-        </w:rPr>
-      </w:pPr>
-      <w:r>
-        <w:rPr>
-          <w:rFonts w:ascii="Times New Roman" w:hAnsi="Times New Roman" w:cs="Times New Roman"/>
-          <w:b/>
-          <w:sz w:val="28"/>
-          <w:szCs w:val="28"/>
-          <w:lang w:val="en"/>
-        </w:rPr>
-        <w:t>Major Views:</w:t>
-      </w:r>
-    </w:p>
-    <w:p>
-      <w:pPr>
-        <w:spacing w:line="276" w:lineRule="auto"/>
-        <w:rPr>
-          <w:rFonts w:ascii="Times New Roman" w:hAnsi="Times New Roman" w:cs="Times New Roman"/>
-          <w:lang w:val="en"/>
-        </w:rPr>
-      </w:pPr>
-      <w:r>
-        <w:rPr>
-          <w:rFonts w:ascii="Times New Roman" w:hAnsi="Times New Roman" w:cs="Times New Roman"/>
-          <w:lang w:val="en"/>
-        </w:rPr>
-        <w:t>For the sake of simplicity, we are dealing with one major view.</w:t>
-      </w:r>
-    </w:p>
-    <w:p>
-      <w:pPr>
-        <w:spacing w:line="276" w:lineRule="auto"/>
-        <w:rPr>
-          <w:rFonts w:ascii="Times New Roman" w:hAnsi="Times New Roman" w:cs="Times New Roman"/>
-          <w:b/>
-          <w:sz w:val="28"/>
-          <w:lang w:val="en"/>
-        </w:rPr>
-      </w:pPr>
-      <w:r>
-        <w:rPr>
-          <w:rFonts w:ascii="Times New Roman" w:hAnsi="Times New Roman" w:cs="Times New Roman"/>
-          <w:b/>
-          <w:sz w:val="28"/>
-          <w:lang w:val="en"/>
-        </w:rPr>
-        <w:t>Conclusion:</w:t>
-      </w:r>
-    </w:p>
-    <w:p>
-      <w:pPr>
-        <w:spacing w:line="276" w:lineRule="auto"/>
-        <w:rPr>
-          <w:rFonts w:ascii="Times New Roman" w:hAnsi="Times New Roman" w:cs="Times New Roman"/>
-          <w:lang w:val="en"/>
-        </w:rPr>
-      </w:pPr>
-      <w:r>
-        <w:rPr>
-          <w:rFonts w:ascii="Times New Roman" w:hAnsi="Times New Roman" w:cs="Times New Roman"/>
-          <w:lang w:val="en"/>
-        </w:rPr>
-        <w:t xml:space="preserve">Although we deal with data financial module of </w:t>
-      </w:r>
-      <w:proofErr w:type="gramStart"/>
-      <w:r>
-        <w:rPr>
-          <w:rFonts w:ascii="Times New Roman" w:hAnsi="Times New Roman" w:cs="Times New Roman"/>
-          <w:lang w:val="en"/>
-        </w:rPr>
-        <w:t>app</w:t>
-      </w:r>
-      <w:proofErr w:type="gramEnd"/>
-      <w:r>
-        <w:rPr>
-          <w:rFonts w:ascii="Times New Roman" w:hAnsi="Times New Roman" w:cs="Times New Roman"/>
-          <w:lang w:val="en"/>
-        </w:rPr>
-        <w:t xml:space="preserve"> but it will take about 3 months due to wide range of complexity we will face learning framework like swing and OOP concepts as well </w:t>
+          <w:lang w:val="en"/>
+        </w:rPr>
+      </w:pPr>
+      <w:r>
+        <w:rPr>
+          <w:rFonts w:ascii="Times New Roman" w:hAnsi="Times New Roman" w:cs="Times New Roman"/>
+          <w:lang w:val="en"/>
+        </w:rPr>
+        <w:t xml:space="preserve">Although we deal with data financial module of app but it will take about 3 months due to wide range of complexity we will face learning framework like swing and OOP concepts as well </w:t>
       </w:r>
     </w:p>
     <w:p>
@@ -4363,16 +4656,8 @@
         <w:rPr>
           <w:lang w:val="en"/>
         </w:rPr>
-        <w:t>ER-</w:t>
-      </w:r>
-      <w:proofErr w:type="spellStart"/>
-      <w:r>
-        <w:rPr>
-          <w:lang w:val="en"/>
-        </w:rPr>
-        <w:t>Digram</w:t>
-      </w:r>
-      <w:proofErr w:type="spellEnd"/>
+        <w:t>ER-Digram</w:t>
+      </w:r>
     </w:p>
     <w:p>
       <w:pPr>
@@ -4449,7 +4734,7 @@
                     </pic:cNvPicPr>
                   </pic:nvPicPr>
                   <pic:blipFill>
-                    <a:blip r:embed="rId15"/>
+                    <a:blip r:embed="rId20"/>
                     <a:stretch>
                       <a:fillRect/>
                     </a:stretch>
@@ -4519,8 +4804,8 @@
       </w:pPr>
     </w:p>
     <w:sectPr>
-      <w:headerReference w:type="default" r:id="rId16"/>
-      <w:footerReference w:type="default" r:id="rId17"/>
+      <w:headerReference w:type="default" r:id="rId21"/>
+      <w:footerReference w:type="default" r:id="rId22"/>
       <w:pgSz w:w="11906" w:h="16838"/>
       <w:pgMar w:top="1693" w:right="1134" w:bottom="1710" w:left="1134" w:header="1134" w:footer="1134" w:gutter="0"/>
       <w:cols w:space="720"/>
@@ -5430,6 +5715,119 @@
       </w:pPr>
     </w:lvl>
   </w:abstractNum>
+  <w:abstractNum w:abstractNumId="6" w15:restartNumberingAfterBreak="0">
+    <w:nsid w:val="75F87EBF"/>
+    <w:multiLevelType w:val="hybridMultilevel"/>
+    <w:tmpl w:val="72D61E06"/>
+    <w:lvl w:ilvl="0" w:tplc="04090001">
+      <w:start w:val="1"/>
+      <w:numFmt w:val="bullet"/>
+      <w:lvlText w:val=""/>
+      <w:lvlJc w:val="left"/>
+      <w:pPr>
+        <w:ind w:left="720" w:hanging="360"/>
+      </w:pPr>
+      <w:rPr>
+        <w:rFonts w:ascii="Symbol" w:hAnsi="Symbol" w:hint="default"/>
+      </w:rPr>
+    </w:lvl>
+    <w:lvl w:ilvl="1" w:tplc="04090003" w:tentative="1">
+      <w:start w:val="1"/>
+      <w:numFmt w:val="bullet"/>
+      <w:lvlText w:val="o"/>
+      <w:lvlJc w:val="left"/>
+      <w:pPr>
+        <w:ind w:left="1440" w:hanging="360"/>
+      </w:pPr>
+      <w:rPr>
+        <w:rFonts w:ascii="Courier New" w:hAnsi="Courier New" w:cs="Courier New" w:hint="default"/>
+      </w:rPr>
+    </w:lvl>
+    <w:lvl w:ilvl="2" w:tplc="04090005" w:tentative="1">
+      <w:start w:val="1"/>
+      <w:numFmt w:val="bullet"/>
+      <w:lvlText w:val=""/>
+      <w:lvlJc w:val="left"/>
+      <w:pPr>
+        <w:ind w:left="2160" w:hanging="360"/>
+      </w:pPr>
+      <w:rPr>
+        <w:rFonts w:ascii="Wingdings" w:hAnsi="Wingdings" w:hint="default"/>
+      </w:rPr>
+    </w:lvl>
+    <w:lvl w:ilvl="3" w:tplc="04090001" w:tentative="1">
+      <w:start w:val="1"/>
+      <w:numFmt w:val="bullet"/>
+      <w:lvlText w:val=""/>
+      <w:lvlJc w:val="left"/>
+      <w:pPr>
+        <w:ind w:left="2880" w:hanging="360"/>
+      </w:pPr>
+      <w:rPr>
+        <w:rFonts w:ascii="Symbol" w:hAnsi="Symbol" w:hint="default"/>
+      </w:rPr>
+    </w:lvl>
+    <w:lvl w:ilvl="4" w:tplc="04090003" w:tentative="1">
+      <w:start w:val="1"/>
+      <w:numFmt w:val="bullet"/>
+      <w:lvlText w:val="o"/>
+      <w:lvlJc w:val="left"/>
+      <w:pPr>
+        <w:ind w:left="3600" w:hanging="360"/>
+      </w:pPr>
+      <w:rPr>
+        <w:rFonts w:ascii="Courier New" w:hAnsi="Courier New" w:cs="Courier New" w:hint="default"/>
+      </w:rPr>
+    </w:lvl>
+    <w:lvl w:ilvl="5" w:tplc="04090005" w:tentative="1">
+      <w:start w:val="1"/>
+      <w:numFmt w:val="bullet"/>
+      <w:lvlText w:val=""/>
+      <w:lvlJc w:val="left"/>
+      <w:pPr>
+        <w:ind w:left="4320" w:hanging="360"/>
+      </w:pPr>
+      <w:rPr>
+        <w:rFonts w:ascii="Wingdings" w:hAnsi="Wingdings" w:hint="default"/>
+      </w:rPr>
+    </w:lvl>
+    <w:lvl w:ilvl="6" w:tplc="04090001" w:tentative="1">
+      <w:start w:val="1"/>
+      <w:numFmt w:val="bullet"/>
+      <w:lvlText w:val=""/>
+      <w:lvlJc w:val="left"/>
+      <w:pPr>
+        <w:ind w:left="5040" w:hanging="360"/>
+      </w:pPr>
+      <w:rPr>
+        <w:rFonts w:ascii="Symbol" w:hAnsi="Symbol" w:hint="default"/>
+      </w:rPr>
+    </w:lvl>
+    <w:lvl w:ilvl="7" w:tplc="04090003" w:tentative="1">
+      <w:start w:val="1"/>
+      <w:numFmt w:val="bullet"/>
+      <w:lvlText w:val="o"/>
+      <w:lvlJc w:val="left"/>
+      <w:pPr>
+        <w:ind w:left="5760" w:hanging="360"/>
+      </w:pPr>
+      <w:rPr>
+        <w:rFonts w:ascii="Courier New" w:hAnsi="Courier New" w:cs="Courier New" w:hint="default"/>
+      </w:rPr>
+    </w:lvl>
+    <w:lvl w:ilvl="8" w:tplc="04090005" w:tentative="1">
+      <w:start w:val="1"/>
+      <w:numFmt w:val="bullet"/>
+      <w:lvlText w:val=""/>
+      <w:lvlJc w:val="left"/>
+      <w:pPr>
+        <w:ind w:left="6480" w:hanging="360"/>
+      </w:pPr>
+      <w:rPr>
+        <w:rFonts w:ascii="Wingdings" w:hAnsi="Wingdings" w:hint="default"/>
+      </w:rPr>
+    </w:lvl>
+  </w:abstractNum>
   <w:num w:numId="1">
     <w:abstractNumId w:val="3"/>
   </w:num>
@@ -5447,6 +5845,9 @@
   </w:num>
   <w:num w:numId="6">
     <w:abstractNumId w:val="2"/>
+  </w:num>
+  <w:num w:numId="7">
+    <w:abstractNumId w:val="6"/>
   </w:num>
 </w:numbering>
 </file>

</xml_diff>

<commit_message>
Added FInance UI improved Version
</commit_message>
<xml_diff>
--- a/Database Documtation.docx
+++ b/Database Documtation.docx
@@ -4,81 +4,115 @@
   <w:body>
     <w:sdt>
       <w:sdtPr>
+        <w:rPr>
+          <w:rFonts w:hint="default"/>
+          <w:lang w:val="en-US"/>
+        </w:rPr>
         <w:id w:val="0"/>
         <w:docPartObj>
           <w:docPartGallery w:val="Table of Contents"/>
           <w:docPartUnique/>
         </w:docPartObj>
       </w:sdtPr>
+      <w:sdtEndPr>
+        <w:rPr>
+          <w:rFonts w:hint="default"/>
+          <w:lang w:val="en-US"/>
+        </w:rPr>
+      </w:sdtEndPr>
       <w:sdtContent>
         <w:p>
           <w:pPr>
-            <w:pStyle w:val="20"/>
-            <w:spacing w:before="0" w:after="120"/>
-            <w:rPr>
-              <w:rFonts w:ascii="Times New Roman" w:hAnsi="Times New Roman" w:cs="Times New Roman"/>
+            <w:pStyle w:val="24"/>
+            <w:tabs>
+              <w:tab w:val="right" w:leader="dot" w:pos="9641"/>
+              <w:tab w:val="clear" w:pos="9072"/>
+            </w:tabs>
+            <w:rPr>
+              <w:rFonts w:hint="default" w:ascii="Times New Roman" w:hAnsi="Times New Roman" w:eastAsia="Noto Serif CJK SC" w:cs="Times New Roman"/>
+              <w:color w:val="auto"/>
+              <w:kern w:val="2"/>
+              <w:sz w:val="24"/>
+              <w:szCs w:val="24"/>
+              <w:lang w:val="en-US" w:eastAsia="zh-CN" w:bidi="hi-IN"/>
             </w:rPr>
           </w:pPr>
           <w:r>
             <w:rPr>
-              <w:rFonts w:ascii="Times New Roman" w:hAnsi="Times New Roman" w:cs="Times New Roman"/>
-            </w:rPr>
-            <w:t>Table of Contents</w:t>
+              <w:rFonts w:hint="default" w:ascii="Times New Roman" w:hAnsi="Times New Roman" w:cs="Times New Roman"/>
+              <w:lang w:val="en-US"/>
+            </w:rPr>
+            <w:fldChar w:fldCharType="begin"/>
+          </w:r>
+          <w:r>
+            <w:rPr>
+              <w:rFonts w:hint="default" w:ascii="Times New Roman" w:hAnsi="Times New Roman" w:cs="Times New Roman"/>
+              <w:lang w:val="en-US"/>
+            </w:rPr>
+            <w:instrText xml:space="preserve"> TOC \f \o "1-9" \h </w:instrText>
+          </w:r>
+          <w:r>
+            <w:rPr>
+              <w:rFonts w:hint="default" w:ascii="Times New Roman" w:hAnsi="Times New Roman" w:cs="Times New Roman"/>
+              <w:lang w:val="en-US"/>
+            </w:rPr>
+            <w:fldChar w:fldCharType="separate"/>
           </w:r>
         </w:p>
         <w:p>
           <w:pPr>
             <w:pStyle w:val="21"/>
+          </w:pPr>
+          <w:r>
+            <w:rPr>
+              <w:rFonts w:hint="default" w:ascii="Times New Roman" w:hAnsi="Times New Roman" w:cs="Times New Roman"/>
+              <w:lang w:val="en-US"/>
+            </w:rPr>
+            <w:fldChar w:fldCharType="begin"/>
+          </w:r>
+          <w:r>
+            <w:rPr>
+              <w:rFonts w:hint="default" w:ascii="Times New Roman" w:hAnsi="Times New Roman" w:cs="Times New Roman"/>
+              <w:lang w:val="en-US"/>
+            </w:rPr>
+            <w:instrText xml:space="preserve"> HYPERLINK \l _Toc894075104 </w:instrText>
+          </w:r>
+          <w:r>
+            <w:rPr>
+              <w:rFonts w:hint="default" w:ascii="Times New Roman" w:hAnsi="Times New Roman" w:cs="Times New Roman"/>
+              <w:lang w:val="en-US"/>
+            </w:rPr>
+            <w:fldChar w:fldCharType="separate"/>
+          </w:r>
+          <w:r>
             <w:rPr>
               <w:rFonts w:ascii="Times New Roman" w:hAnsi="Times New Roman" w:cs="Times New Roman"/>
             </w:rPr>
-          </w:pPr>
+            <w:t>1. Hotel Management System</w:t>
+          </w:r>
+          <w:r>
+            <w:tab/>
+          </w:r>
           <w:r>
             <w:fldChar w:fldCharType="begin"/>
           </w:r>
           <w:r>
-            <w:rPr>
-              <w:rStyle w:val="27"/>
-              <w:vanish w:val="0"/>
-            </w:rPr>
-            <w:instrText xml:space="preserve">TOC \f \o "1-9" \h</w:instrText>
-          </w:r>
-          <w:r>
-            <w:rPr>
-              <w:rStyle w:val="27"/>
-              <w:vanish w:val="0"/>
-            </w:rPr>
+            <w:instrText xml:space="preserve"> PAGEREF _Toc894075104 </w:instrText>
+          </w:r>
+          <w:r>
             <w:fldChar w:fldCharType="separate"/>
           </w:r>
           <w:r>
-            <w:fldChar w:fldCharType="begin"/>
-          </w:r>
-          <w:r>
-            <w:instrText xml:space="preserve"> HYPERLINK \l "_Toc1583034762" \h </w:instrText>
-          </w:r>
-          <w:r>
-            <w:fldChar w:fldCharType="separate"/>
-          </w:r>
-          <w:r>
-            <w:fldChar w:fldCharType="begin"/>
-          </w:r>
-          <w:r>
-            <w:instrText xml:space="preserve">PAGEREF _Toc1583034762 \h</w:instrText>
-          </w:r>
-          <w:r>
-            <w:fldChar w:fldCharType="separate"/>
-          </w:r>
-          <w:r>
-            <w:rPr>
-              <w:rStyle w:val="27"/>
-              <w:vanish w:val="0"/>
-            </w:rPr>
             <w:t>2</w:t>
           </w:r>
           <w:r>
             <w:fldChar w:fldCharType="end"/>
           </w:r>
           <w:r>
+            <w:rPr>
+              <w:rFonts w:hint="default" w:ascii="Times New Roman" w:hAnsi="Times New Roman" w:cs="Times New Roman"/>
+              <w:lang w:val="en-US"/>
+            </w:rPr>
             <w:fldChar w:fldCharType="end"/>
           </w:r>
         </w:p>
@@ -89,39 +123,57 @@
               <w:tab w:val="right" w:leader="dot" w:pos="9638"/>
               <w:tab w:val="clear" w:pos="9355"/>
             </w:tabs>
+          </w:pPr>
+          <w:r>
+            <w:rPr>
+              <w:rFonts w:hint="default" w:ascii="Times New Roman" w:hAnsi="Times New Roman" w:cs="Times New Roman"/>
+              <w:lang w:val="en-US"/>
+            </w:rPr>
+            <w:fldChar w:fldCharType="begin"/>
+          </w:r>
+          <w:r>
+            <w:rPr>
+              <w:rFonts w:hint="default" w:ascii="Times New Roman" w:hAnsi="Times New Roman" w:cs="Times New Roman"/>
+              <w:lang w:val="en-US"/>
+            </w:rPr>
+            <w:instrText xml:space="preserve"> HYPERLINK \l _Toc605012036 </w:instrText>
+          </w:r>
+          <w:r>
+            <w:rPr>
+              <w:rFonts w:hint="default" w:ascii="Times New Roman" w:hAnsi="Times New Roman" w:cs="Times New Roman"/>
+              <w:lang w:val="en-US"/>
+            </w:rPr>
+            <w:fldChar w:fldCharType="separate"/>
+          </w:r>
+          <w:r>
             <w:rPr>
               <w:rFonts w:ascii="Times New Roman" w:hAnsi="Times New Roman" w:cs="Times New Roman"/>
             </w:rPr>
-          </w:pPr>
+            <w:t>1.1. Database Planning</w:t>
+          </w:r>
+          <w:r>
+            <w:tab/>
+          </w:r>
           <w:r>
             <w:fldChar w:fldCharType="begin"/>
           </w:r>
           <w:r>
-            <w:instrText xml:space="preserve"> HYPERLINK \l "_Toc456006946" \h </w:instrText>
+            <w:instrText xml:space="preserve"> PAGEREF _Toc605012036 </w:instrText>
           </w:r>
           <w:r>
             <w:fldChar w:fldCharType="separate"/>
           </w:r>
           <w:r>
-            <w:fldChar w:fldCharType="begin"/>
-          </w:r>
-          <w:r>
-            <w:instrText xml:space="preserve">PAGEREF _Toc456006946 \h</w:instrText>
-          </w:r>
-          <w:r>
-            <w:fldChar w:fldCharType="separate"/>
-          </w:r>
-          <w:r>
-            <w:rPr>
-              <w:rStyle w:val="27"/>
-              <w:vanish w:val="0"/>
-            </w:rPr>
             <w:t>2</w:t>
           </w:r>
           <w:r>
             <w:fldChar w:fldCharType="end"/>
           </w:r>
           <w:r>
+            <w:rPr>
+              <w:rFonts w:hint="default" w:ascii="Times New Roman" w:hAnsi="Times New Roman" w:cs="Times New Roman"/>
+              <w:lang w:val="en-US"/>
+            </w:rPr>
             <w:fldChar w:fldCharType="end"/>
           </w:r>
         </w:p>
@@ -132,39 +184,57 @@
               <w:tab w:val="right" w:leader="dot" w:pos="9638"/>
               <w:tab w:val="clear" w:pos="9072"/>
             </w:tabs>
+          </w:pPr>
+          <w:r>
+            <w:rPr>
+              <w:rFonts w:hint="default" w:ascii="Times New Roman" w:hAnsi="Times New Roman" w:cs="Times New Roman"/>
+              <w:lang w:val="en-US"/>
+            </w:rPr>
+            <w:fldChar w:fldCharType="begin"/>
+          </w:r>
+          <w:r>
+            <w:rPr>
+              <w:rFonts w:hint="default" w:ascii="Times New Roman" w:hAnsi="Times New Roman" w:cs="Times New Roman"/>
+              <w:lang w:val="en-US"/>
+            </w:rPr>
+            <w:instrText xml:space="preserve"> HYPERLINK \l _Toc1783034768 </w:instrText>
+          </w:r>
+          <w:r>
+            <w:rPr>
+              <w:rFonts w:hint="default" w:ascii="Times New Roman" w:hAnsi="Times New Roman" w:cs="Times New Roman"/>
+              <w:lang w:val="en-US"/>
+            </w:rPr>
+            <w:fldChar w:fldCharType="separate"/>
+          </w:r>
+          <w:r>
             <w:rPr>
               <w:rFonts w:ascii="Times New Roman" w:hAnsi="Times New Roman" w:cs="Times New Roman"/>
             </w:rPr>
-          </w:pPr>
+            <w:t>1.1.1 Mission Statement</w:t>
+          </w:r>
+          <w:r>
+            <w:tab/>
+          </w:r>
           <w:r>
             <w:fldChar w:fldCharType="begin"/>
           </w:r>
           <w:r>
-            <w:instrText xml:space="preserve"> HYPERLINK \l "_Toc1646817653" \h </w:instrText>
+            <w:instrText xml:space="preserve"> PAGEREF _Toc1783034768 </w:instrText>
           </w:r>
           <w:r>
             <w:fldChar w:fldCharType="separate"/>
           </w:r>
           <w:r>
-            <w:fldChar w:fldCharType="begin"/>
-          </w:r>
-          <w:r>
-            <w:instrText xml:space="preserve">PAGEREF _Toc1646817653 \h</w:instrText>
-          </w:r>
-          <w:r>
-            <w:fldChar w:fldCharType="separate"/>
-          </w:r>
-          <w:r>
-            <w:rPr>
-              <w:rStyle w:val="27"/>
-              <w:vanish w:val="0"/>
-            </w:rPr>
             <w:t>2</w:t>
           </w:r>
           <w:r>
             <w:fldChar w:fldCharType="end"/>
           </w:r>
           <w:r>
+            <w:rPr>
+              <w:rFonts w:hint="default" w:ascii="Times New Roman" w:hAnsi="Times New Roman" w:cs="Times New Roman"/>
+              <w:lang w:val="en-US"/>
+            </w:rPr>
             <w:fldChar w:fldCharType="end"/>
           </w:r>
         </w:p>
@@ -175,39 +245,57 @@
               <w:tab w:val="right" w:leader="dot" w:pos="9638"/>
               <w:tab w:val="clear" w:pos="9072"/>
             </w:tabs>
+          </w:pPr>
+          <w:r>
+            <w:rPr>
+              <w:rFonts w:hint="default" w:ascii="Times New Roman" w:hAnsi="Times New Roman" w:cs="Times New Roman"/>
+              <w:lang w:val="en-US"/>
+            </w:rPr>
+            <w:fldChar w:fldCharType="begin"/>
+          </w:r>
+          <w:r>
+            <w:rPr>
+              <w:rFonts w:hint="default" w:ascii="Times New Roman" w:hAnsi="Times New Roman" w:cs="Times New Roman"/>
+              <w:lang w:val="en-US"/>
+            </w:rPr>
+            <w:instrText xml:space="preserve"> HYPERLINK \l _Toc584841356 </w:instrText>
+          </w:r>
+          <w:r>
+            <w:rPr>
+              <w:rFonts w:hint="default" w:ascii="Times New Roman" w:hAnsi="Times New Roman" w:cs="Times New Roman"/>
+              <w:lang w:val="en-US"/>
+            </w:rPr>
+            <w:fldChar w:fldCharType="separate"/>
+          </w:r>
+          <w:r>
             <w:rPr>
               <w:rFonts w:ascii="Times New Roman" w:hAnsi="Times New Roman" w:cs="Times New Roman"/>
             </w:rPr>
-          </w:pPr>
+            <w:t>1.1.2 Mission Objective of Database</w:t>
+          </w:r>
+          <w:r>
+            <w:tab/>
+          </w:r>
           <w:r>
             <w:fldChar w:fldCharType="begin"/>
           </w:r>
           <w:r>
-            <w:instrText xml:space="preserve"> HYPERLINK \l "_Toc1909592350" \h </w:instrText>
+            <w:instrText xml:space="preserve"> PAGEREF _Toc584841356 </w:instrText>
           </w:r>
           <w:r>
             <w:fldChar w:fldCharType="separate"/>
           </w:r>
           <w:r>
-            <w:fldChar w:fldCharType="begin"/>
-          </w:r>
-          <w:r>
-            <w:instrText xml:space="preserve">PAGEREF _Toc1909592350 \h</w:instrText>
-          </w:r>
-          <w:r>
-            <w:fldChar w:fldCharType="separate"/>
-          </w:r>
-          <w:r>
-            <w:rPr>
-              <w:rStyle w:val="27"/>
-              <w:vanish w:val="0"/>
-            </w:rPr>
             <w:t>2</w:t>
           </w:r>
           <w:r>
             <w:fldChar w:fldCharType="end"/>
           </w:r>
           <w:r>
+            <w:rPr>
+              <w:rFonts w:hint="default" w:ascii="Times New Roman" w:hAnsi="Times New Roman" w:cs="Times New Roman"/>
+              <w:lang w:val="en-US"/>
+            </w:rPr>
             <w:fldChar w:fldCharType="end"/>
           </w:r>
         </w:p>
@@ -218,54 +306,64 @@
               <w:tab w:val="right" w:leader="dot" w:pos="9638"/>
               <w:tab w:val="clear" w:pos="9072"/>
             </w:tabs>
+          </w:pPr>
+          <w:r>
+            <w:rPr>
+              <w:rFonts w:hint="default" w:ascii="Times New Roman" w:hAnsi="Times New Roman" w:cs="Times New Roman"/>
+              <w:lang w:val="en-US"/>
+            </w:rPr>
+            <w:fldChar w:fldCharType="begin"/>
+          </w:r>
+          <w:r>
+            <w:rPr>
+              <w:rFonts w:hint="default" w:ascii="Times New Roman" w:hAnsi="Times New Roman" w:cs="Times New Roman"/>
+              <w:lang w:val="en-US"/>
+            </w:rPr>
+            <w:instrText xml:space="preserve"> HYPERLINK \l _Toc1873609024 </w:instrText>
+          </w:r>
+          <w:r>
+            <w:rPr>
+              <w:rFonts w:hint="default" w:ascii="Times New Roman" w:hAnsi="Times New Roman" w:cs="Times New Roman"/>
+              <w:lang w:val="en-US"/>
+            </w:rPr>
+            <w:fldChar w:fldCharType="separate"/>
+          </w:r>
+          <w:r>
             <w:rPr>
               <w:rFonts w:ascii="Times New Roman" w:hAnsi="Times New Roman" w:cs="Times New Roman"/>
             </w:rPr>
-          </w:pPr>
-          <w:r>
-            <w:fldChar w:fldCharType="begin"/>
-          </w:r>
-          <w:r>
-            <w:instrText xml:space="preserve"> HYPERLINK \l "_Toc45905773" \h </w:instrText>
-          </w:r>
-          <w:r>
-            <w:fldChar w:fldCharType="separate"/>
-          </w:r>
-          <w:r>
-            <w:rPr>
-              <w:rStyle w:val="27"/>
-              <w:rFonts w:ascii="Times New Roman" w:hAnsi="Times New Roman" w:cs="Times New Roman"/>
-            </w:rPr>
             <w:t xml:space="preserve">1.1.3 </w:t>
           </w:r>
           <w:r>
             <w:rPr>
-              <w:rStyle w:val="27"/>
               <w:rFonts w:ascii="Times New Roman" w:hAnsi="Times New Roman" w:cs="Times New Roman"/>
               <w:lang w:val="en"/>
             </w:rPr>
             <w:t>ER Digram</w:t>
           </w:r>
           <w:r>
+            <w:tab/>
+          </w:r>
+          <w:r>
             <w:fldChar w:fldCharType="begin"/>
           </w:r>
           <w:r>
-            <w:instrText xml:space="preserve">PAGEREF _Toc45905773 \h</w:instrText>
+            <w:instrText xml:space="preserve"> PAGEREF _Toc1873609024 </w:instrText>
           </w:r>
           <w:r>
             <w:fldChar w:fldCharType="separate"/>
           </w:r>
           <w:r>
-            <w:rPr>
-              <w:rStyle w:val="27"/>
-              <w:vanish w:val="0"/>
-            </w:rPr>
-            <w:t>4</w:t>
+            <w:t>3</w:t>
           </w:r>
           <w:r>
             <w:fldChar w:fldCharType="end"/>
           </w:r>
           <w:r>
+            <w:rPr>
+              <w:rFonts w:hint="default" w:ascii="Times New Roman" w:hAnsi="Times New Roman" w:cs="Times New Roman"/>
+              <w:lang w:val="en-US"/>
+            </w:rPr>
             <w:fldChar w:fldCharType="end"/>
           </w:r>
         </w:p>
@@ -276,47 +374,58 @@
               <w:tab w:val="right" w:leader="dot" w:pos="9638"/>
               <w:tab w:val="clear" w:pos="9072"/>
             </w:tabs>
-            <w:rPr>
-              <w:rFonts w:ascii="Times New Roman" w:hAnsi="Times New Roman" w:cs="Times New Roman"/>
-            </w:rPr>
           </w:pPr>
           <w:r>
+            <w:rPr>
+              <w:rFonts w:hint="default" w:ascii="Times New Roman" w:hAnsi="Times New Roman" w:cs="Times New Roman"/>
+              <w:lang w:val="en-US"/>
+            </w:rPr>
             <w:fldChar w:fldCharType="begin"/>
           </w:r>
           <w:r>
-            <w:instrText xml:space="preserve"> HYPERLINK \l "_Toc2097339602" \h </w:instrText>
-          </w:r>
-          <w:r>
+            <w:rPr>
+              <w:rFonts w:hint="default" w:ascii="Times New Roman" w:hAnsi="Times New Roman" w:cs="Times New Roman"/>
+              <w:lang w:val="en-US"/>
+            </w:rPr>
+            <w:instrText xml:space="preserve"> HYPERLINK \l _Toc1729773726 </w:instrText>
+          </w:r>
+          <w:r>
+            <w:rPr>
+              <w:rFonts w:hint="default" w:ascii="Times New Roman" w:hAnsi="Times New Roman" w:cs="Times New Roman"/>
+              <w:lang w:val="en-US"/>
+            </w:rPr>
             <w:fldChar w:fldCharType="separate"/>
           </w:r>
           <w:r>
             <w:rPr>
-              <w:rStyle w:val="27"/>
               <w:rFonts w:ascii="Times New Roman" w:hAnsi="Times New Roman" w:cs="Times New Roman"/>
               <w:lang w:val="en"/>
             </w:rPr>
             <w:t>1.1.4 Views</w:t>
           </w:r>
           <w:r>
+            <w:tab/>
+          </w:r>
+          <w:r>
             <w:fldChar w:fldCharType="begin"/>
           </w:r>
           <w:r>
-            <w:instrText xml:space="preserve">PAGEREF _Toc2097339602 \h</w:instrText>
+            <w:instrText xml:space="preserve"> PAGEREF _Toc1729773726 </w:instrText>
           </w:r>
           <w:r>
             <w:fldChar w:fldCharType="separate"/>
           </w:r>
           <w:r>
-            <w:rPr>
-              <w:rStyle w:val="27"/>
-              <w:vanish w:val="0"/>
-            </w:rPr>
             <w:t>4</w:t>
           </w:r>
           <w:r>
             <w:fldChar w:fldCharType="end"/>
           </w:r>
           <w:r>
+            <w:rPr>
+              <w:rFonts w:hint="default" w:ascii="Times New Roman" w:hAnsi="Times New Roman" w:cs="Times New Roman"/>
+              <w:lang w:val="en-US"/>
+            </w:rPr>
             <w:fldChar w:fldCharType="end"/>
           </w:r>
         </w:p>
@@ -327,47 +436,58 @@
               <w:tab w:val="right" w:leader="dot" w:pos="9638"/>
               <w:tab w:val="clear" w:pos="9355"/>
             </w:tabs>
-            <w:rPr>
-              <w:rFonts w:ascii="Times New Roman" w:hAnsi="Times New Roman" w:cs="Times New Roman"/>
-            </w:rPr>
           </w:pPr>
           <w:r>
+            <w:rPr>
+              <w:rFonts w:hint="default" w:ascii="Times New Roman" w:hAnsi="Times New Roman" w:cs="Times New Roman"/>
+              <w:lang w:val="en-US"/>
+            </w:rPr>
             <w:fldChar w:fldCharType="begin"/>
           </w:r>
           <w:r>
-            <w:instrText xml:space="preserve"> HYPERLINK \l "_Toc1710226019" \h </w:instrText>
-          </w:r>
-          <w:r>
+            <w:rPr>
+              <w:rFonts w:hint="default" w:ascii="Times New Roman" w:hAnsi="Times New Roman" w:cs="Times New Roman"/>
+              <w:lang w:val="en-US"/>
+            </w:rPr>
+            <w:instrText xml:space="preserve"> HYPERLINK \l _Toc257465899 </w:instrText>
+          </w:r>
+          <w:r>
+            <w:rPr>
+              <w:rFonts w:hint="default" w:ascii="Times New Roman" w:hAnsi="Times New Roman" w:cs="Times New Roman"/>
+              <w:lang w:val="en-US"/>
+            </w:rPr>
             <w:fldChar w:fldCharType="separate"/>
           </w:r>
           <w:r>
             <w:rPr>
-              <w:rStyle w:val="27"/>
               <w:rFonts w:ascii="Times New Roman" w:hAnsi="Times New Roman" w:cs="Times New Roman"/>
               <w:lang w:val="en"/>
             </w:rPr>
             <w:t>1.2. Task Assign to Members</w:t>
           </w:r>
           <w:r>
+            <w:tab/>
+          </w:r>
+          <w:r>
             <w:fldChar w:fldCharType="begin"/>
           </w:r>
           <w:r>
-            <w:instrText xml:space="preserve">PAGEREF _Toc1710226019 \h</w:instrText>
+            <w:instrText xml:space="preserve"> PAGEREF _Toc257465899 </w:instrText>
           </w:r>
           <w:r>
             <w:fldChar w:fldCharType="separate"/>
           </w:r>
           <w:r>
-            <w:rPr>
-              <w:rStyle w:val="27"/>
-              <w:vanish w:val="0"/>
-            </w:rPr>
             <w:t>4</w:t>
           </w:r>
           <w:r>
             <w:fldChar w:fldCharType="end"/>
           </w:r>
           <w:r>
+            <w:rPr>
+              <w:rFonts w:hint="default" w:ascii="Times New Roman" w:hAnsi="Times New Roman" w:cs="Times New Roman"/>
+              <w:lang w:val="en-US"/>
+            </w:rPr>
             <w:fldChar w:fldCharType="end"/>
           </w:r>
         </w:p>
@@ -378,47 +498,58 @@
               <w:tab w:val="right" w:leader="dot" w:pos="9638"/>
               <w:tab w:val="clear" w:pos="9072"/>
             </w:tabs>
-            <w:rPr>
-              <w:rFonts w:ascii="Times New Roman" w:hAnsi="Times New Roman" w:cs="Times New Roman"/>
-            </w:rPr>
           </w:pPr>
           <w:r>
+            <w:rPr>
+              <w:rFonts w:hint="default" w:ascii="Times New Roman" w:hAnsi="Times New Roman" w:cs="Times New Roman"/>
+              <w:lang w:val="en-US"/>
+            </w:rPr>
             <w:fldChar w:fldCharType="begin"/>
           </w:r>
           <w:r>
-            <w:instrText xml:space="preserve"> HYPERLINK \l "_Toc753788444" \h </w:instrText>
-          </w:r>
-          <w:r>
+            <w:rPr>
+              <w:rFonts w:hint="default" w:ascii="Times New Roman" w:hAnsi="Times New Roman" w:cs="Times New Roman"/>
+              <w:lang w:val="en-US"/>
+            </w:rPr>
+            <w:instrText xml:space="preserve"> HYPERLINK \l _Toc418500147 </w:instrText>
+          </w:r>
+          <w:r>
+            <w:rPr>
+              <w:rFonts w:hint="default" w:ascii="Times New Roman" w:hAnsi="Times New Roman" w:cs="Times New Roman"/>
+              <w:lang w:val="en-US"/>
+            </w:rPr>
             <w:fldChar w:fldCharType="separate"/>
           </w:r>
           <w:r>
             <w:rPr>
-              <w:rStyle w:val="27"/>
               <w:rFonts w:ascii="Times New Roman" w:hAnsi="Times New Roman" w:cs="Times New Roman"/>
               <w:lang w:val="en"/>
             </w:rPr>
             <w:t>1.2.1 Abdul Haseeb Khan And Khanzada Haider Ali:</w:t>
           </w:r>
           <w:r>
+            <w:tab/>
+          </w:r>
+          <w:r>
             <w:fldChar w:fldCharType="begin"/>
           </w:r>
           <w:r>
-            <w:instrText xml:space="preserve">PAGEREF _Toc753788444 \h</w:instrText>
+            <w:instrText xml:space="preserve"> PAGEREF _Toc418500147 </w:instrText>
           </w:r>
           <w:r>
             <w:fldChar w:fldCharType="separate"/>
           </w:r>
           <w:r>
-            <w:rPr>
-              <w:rStyle w:val="27"/>
-              <w:vanish w:val="0"/>
-            </w:rPr>
             <w:t>4</w:t>
           </w:r>
           <w:r>
             <w:fldChar w:fldCharType="end"/>
           </w:r>
           <w:r>
+            <w:rPr>
+              <w:rFonts w:hint="default" w:ascii="Times New Roman" w:hAnsi="Times New Roman" w:cs="Times New Roman"/>
+              <w:lang w:val="en-US"/>
+            </w:rPr>
             <w:fldChar w:fldCharType="end"/>
           </w:r>
         </w:p>
@@ -429,47 +560,58 @@
               <w:tab w:val="right" w:leader="dot" w:pos="9638"/>
               <w:tab w:val="clear" w:pos="9072"/>
             </w:tabs>
-            <w:rPr>
-              <w:rFonts w:ascii="Times New Roman" w:hAnsi="Times New Roman" w:cs="Times New Roman"/>
-            </w:rPr>
           </w:pPr>
           <w:r>
+            <w:rPr>
+              <w:rFonts w:hint="default" w:ascii="Times New Roman" w:hAnsi="Times New Roman" w:cs="Times New Roman"/>
+              <w:lang w:val="en-US"/>
+            </w:rPr>
             <w:fldChar w:fldCharType="begin"/>
           </w:r>
           <w:r>
-            <w:instrText xml:space="preserve"> HYPERLINK \l "_Toc1279950035" \h </w:instrText>
-          </w:r>
-          <w:r>
+            <w:rPr>
+              <w:rFonts w:hint="default" w:ascii="Times New Roman" w:hAnsi="Times New Roman" w:cs="Times New Roman"/>
+              <w:lang w:val="en-US"/>
+            </w:rPr>
+            <w:instrText xml:space="preserve"> HYPERLINK \l _Toc541913978 </w:instrText>
+          </w:r>
+          <w:r>
+            <w:rPr>
+              <w:rFonts w:hint="default" w:ascii="Times New Roman" w:hAnsi="Times New Roman" w:cs="Times New Roman"/>
+              <w:lang w:val="en-US"/>
+            </w:rPr>
             <w:fldChar w:fldCharType="separate"/>
           </w:r>
           <w:r>
             <w:rPr>
-              <w:rStyle w:val="27"/>
               <w:rFonts w:ascii="Times New Roman" w:hAnsi="Times New Roman" w:cs="Times New Roman"/>
               <w:lang w:val="en"/>
             </w:rPr>
             <w:t>1.2.2 Ashfaq Rahim And Hasssan Shah Nawaz</w:t>
           </w:r>
           <w:r>
+            <w:tab/>
+          </w:r>
+          <w:r>
             <w:fldChar w:fldCharType="begin"/>
           </w:r>
           <w:r>
-            <w:instrText xml:space="preserve">PAGEREF _Toc1279950035 \h</w:instrText>
+            <w:instrText xml:space="preserve"> PAGEREF _Toc541913978 </w:instrText>
           </w:r>
           <w:r>
             <w:fldChar w:fldCharType="separate"/>
           </w:r>
           <w:r>
-            <w:rPr>
-              <w:rStyle w:val="27"/>
-              <w:vanish w:val="0"/>
-            </w:rPr>
             <w:t>8</w:t>
           </w:r>
           <w:r>
             <w:fldChar w:fldCharType="end"/>
           </w:r>
           <w:r>
+            <w:rPr>
+              <w:rFonts w:hint="default" w:ascii="Times New Roman" w:hAnsi="Times New Roman" w:cs="Times New Roman"/>
+              <w:lang w:val="en-US"/>
+            </w:rPr>
             <w:fldChar w:fldCharType="end"/>
           </w:r>
         </w:p>
@@ -480,47 +622,58 @@
               <w:tab w:val="right" w:leader="dot" w:pos="9638"/>
               <w:tab w:val="clear" w:pos="9072"/>
             </w:tabs>
-            <w:rPr>
-              <w:rFonts w:ascii="Times New Roman" w:hAnsi="Times New Roman" w:cs="Times New Roman"/>
-            </w:rPr>
           </w:pPr>
           <w:r>
+            <w:rPr>
+              <w:rFonts w:hint="default" w:ascii="Times New Roman" w:hAnsi="Times New Roman" w:cs="Times New Roman"/>
+              <w:lang w:val="en-US"/>
+            </w:rPr>
             <w:fldChar w:fldCharType="begin"/>
           </w:r>
           <w:r>
-            <w:instrText xml:space="preserve"> HYPERLINK \l "_Toc1819380867" \h </w:instrText>
-          </w:r>
-          <w:r>
+            <w:rPr>
+              <w:rFonts w:hint="default" w:ascii="Times New Roman" w:hAnsi="Times New Roman" w:cs="Times New Roman"/>
+              <w:lang w:val="en-US"/>
+            </w:rPr>
+            <w:instrText xml:space="preserve"> HYPERLINK \l _Toc1937630504 </w:instrText>
+          </w:r>
+          <w:r>
+            <w:rPr>
+              <w:rFonts w:hint="default" w:ascii="Times New Roman" w:hAnsi="Times New Roman" w:cs="Times New Roman"/>
+              <w:lang w:val="en-US"/>
+            </w:rPr>
             <w:fldChar w:fldCharType="separate"/>
           </w:r>
           <w:r>
             <w:rPr>
-              <w:rStyle w:val="27"/>
               <w:rFonts w:ascii="Times New Roman" w:hAnsi="Times New Roman" w:cs="Times New Roman"/>
               <w:lang w:val="en"/>
             </w:rPr>
-            <w:t>1.2.3 Fahad Afzal, Imad Ahmed</w:t>
+            <w:t>1.2.3 Fahad Afzal &amp; Imad Ahmed</w:t>
+          </w:r>
+          <w:r>
+            <w:tab/>
           </w:r>
           <w:r>
             <w:fldChar w:fldCharType="begin"/>
           </w:r>
           <w:r>
-            <w:instrText xml:space="preserve">PAGEREF _Toc1819380867 \h</w:instrText>
+            <w:instrText xml:space="preserve"> PAGEREF _Toc1937630504 </w:instrText>
           </w:r>
           <w:r>
             <w:fldChar w:fldCharType="separate"/>
           </w:r>
           <w:r>
-            <w:rPr>
-              <w:rStyle w:val="27"/>
-              <w:vanish w:val="0"/>
-            </w:rPr>
             <w:t>11</w:t>
           </w:r>
           <w:r>
             <w:fldChar w:fldCharType="end"/>
           </w:r>
           <w:r>
+            <w:rPr>
+              <w:rFonts w:hint="default" w:ascii="Times New Roman" w:hAnsi="Times New Roman" w:cs="Times New Roman"/>
+              <w:lang w:val="en-US"/>
+            </w:rPr>
             <w:fldChar w:fldCharType="end"/>
           </w:r>
         </w:p>
@@ -531,47 +684,180 @@
               <w:tab w:val="right" w:leader="dot" w:pos="9638"/>
               <w:tab w:val="clear" w:pos="9072"/>
             </w:tabs>
-            <w:rPr>
-              <w:rFonts w:ascii="Times New Roman" w:hAnsi="Times New Roman" w:cs="Times New Roman"/>
-            </w:rPr>
           </w:pPr>
           <w:r>
+            <w:rPr>
+              <w:rFonts w:hint="default" w:ascii="Times New Roman" w:hAnsi="Times New Roman" w:cs="Times New Roman"/>
+              <w:lang w:val="en-US"/>
+            </w:rPr>
             <w:fldChar w:fldCharType="begin"/>
           </w:r>
           <w:r>
-            <w:instrText xml:space="preserve"> HYPERLINK \l "_Toc516560675" \h </w:instrText>
-          </w:r>
-          <w:r>
+            <w:rPr>
+              <w:rFonts w:hint="default" w:ascii="Times New Roman" w:hAnsi="Times New Roman" w:cs="Times New Roman"/>
+              <w:lang w:val="en-US"/>
+            </w:rPr>
+            <w:instrText xml:space="preserve"> HYPERLINK \l _Toc1740489118 </w:instrText>
+          </w:r>
+          <w:r>
+            <w:rPr>
+              <w:rFonts w:hint="default" w:ascii="Times New Roman" w:hAnsi="Times New Roman" w:cs="Times New Roman"/>
+              <w:lang w:val="en-US"/>
+            </w:rPr>
             <w:fldChar w:fldCharType="separate"/>
           </w:r>
           <w:r>
             <w:rPr>
-              <w:rStyle w:val="27"/>
               <w:rFonts w:ascii="Times New Roman" w:hAnsi="Times New Roman" w:cs="Times New Roman"/>
               <w:lang w:val="en"/>
             </w:rPr>
-            <w:t>1.2.4 Awais And Sardar Badar</w:t>
+            <w:t>1.2.4 Hassan Ali Jadoon, Awais And Sardar Badar</w:t>
+          </w:r>
+          <w:r>
+            <w:tab/>
           </w:r>
           <w:r>
             <w:fldChar w:fldCharType="begin"/>
           </w:r>
           <w:r>
-            <w:instrText xml:space="preserve">PAGEREF _Toc516560675 \h</w:instrText>
+            <w:instrText xml:space="preserve"> PAGEREF _Toc1740489118 </w:instrText>
           </w:r>
           <w:r>
             <w:fldChar w:fldCharType="separate"/>
           </w:r>
           <w:r>
-            <w:rPr>
-              <w:rStyle w:val="27"/>
-              <w:vanish w:val="0"/>
-            </w:rPr>
             <w:t>14</w:t>
           </w:r>
           <w:r>
             <w:fldChar w:fldCharType="end"/>
           </w:r>
           <w:r>
+            <w:rPr>
+              <w:rFonts w:hint="default" w:ascii="Times New Roman" w:hAnsi="Times New Roman" w:cs="Times New Roman"/>
+              <w:lang w:val="en-US"/>
+            </w:rPr>
+            <w:fldChar w:fldCharType="end"/>
+          </w:r>
+        </w:p>
+        <w:p>
+          <w:pPr>
+            <w:pStyle w:val="24"/>
+            <w:tabs>
+              <w:tab w:val="right" w:leader="dot" w:pos="9638"/>
+              <w:tab w:val="clear" w:pos="9072"/>
+            </w:tabs>
+          </w:pPr>
+          <w:r>
+            <w:rPr>
+              <w:rFonts w:hint="default" w:ascii="Times New Roman" w:hAnsi="Times New Roman" w:cs="Times New Roman"/>
+              <w:lang w:val="en-US"/>
+            </w:rPr>
+            <w:fldChar w:fldCharType="begin"/>
+          </w:r>
+          <w:r>
+            <w:rPr>
+              <w:rFonts w:hint="default" w:ascii="Times New Roman" w:hAnsi="Times New Roman" w:cs="Times New Roman"/>
+              <w:lang w:val="en-US"/>
+            </w:rPr>
+            <w:instrText xml:space="preserve"> HYPERLINK \l _Toc1934673550 </w:instrText>
+          </w:r>
+          <w:r>
+            <w:rPr>
+              <w:rFonts w:hint="default" w:ascii="Times New Roman" w:hAnsi="Times New Roman" w:cs="Times New Roman"/>
+              <w:lang w:val="en-US"/>
+            </w:rPr>
+            <w:fldChar w:fldCharType="separate"/>
+          </w:r>
+          <w:r>
+            <w:rPr>
+              <w:rFonts w:ascii="Times New Roman" w:hAnsi="Times New Roman" w:cs="Times New Roman"/>
+            </w:rPr>
+            <w:t>1.2.5 Mission Statement</w:t>
+          </w:r>
+          <w:r>
+            <w:tab/>
+          </w:r>
+          <w:r>
+            <w:fldChar w:fldCharType="begin"/>
+          </w:r>
+          <w:r>
+            <w:instrText xml:space="preserve"> PAGEREF _Toc1934673550 </w:instrText>
+          </w:r>
+          <w:r>
+            <w:fldChar w:fldCharType="separate"/>
+          </w:r>
+          <w:r>
+            <w:t>15</w:t>
+          </w:r>
+          <w:r>
+            <w:fldChar w:fldCharType="end"/>
+          </w:r>
+          <w:r>
+            <w:rPr>
+              <w:rFonts w:hint="default" w:ascii="Times New Roman" w:hAnsi="Times New Roman" w:cs="Times New Roman"/>
+              <w:lang w:val="en-US"/>
+            </w:rPr>
+            <w:fldChar w:fldCharType="end"/>
+          </w:r>
+        </w:p>
+        <w:p>
+          <w:pPr>
+            <w:pStyle w:val="24"/>
+            <w:tabs>
+              <w:tab w:val="right" w:leader="dot" w:pos="9638"/>
+              <w:tab w:val="clear" w:pos="9072"/>
+            </w:tabs>
+          </w:pPr>
+          <w:r>
+            <w:rPr>
+              <w:rFonts w:hint="default" w:ascii="Times New Roman" w:hAnsi="Times New Roman" w:cs="Times New Roman"/>
+              <w:lang w:val="en-US"/>
+            </w:rPr>
+            <w:fldChar w:fldCharType="begin"/>
+          </w:r>
+          <w:r>
+            <w:rPr>
+              <w:rFonts w:hint="default" w:ascii="Times New Roman" w:hAnsi="Times New Roman" w:cs="Times New Roman"/>
+              <w:lang w:val="en-US"/>
+            </w:rPr>
+            <w:instrText xml:space="preserve"> HYPERLINK \l _Toc795455180 </w:instrText>
+          </w:r>
+          <w:r>
+            <w:rPr>
+              <w:rFonts w:hint="default" w:ascii="Times New Roman" w:hAnsi="Times New Roman" w:cs="Times New Roman"/>
+              <w:lang w:val="en-US"/>
+            </w:rPr>
+            <w:fldChar w:fldCharType="separate"/>
+          </w:r>
+          <w:r>
+            <w:rPr>
+              <w:rFonts w:ascii="Times New Roman" w:hAnsi="Times New Roman" w:cs="Times New Roman"/>
+            </w:rPr>
+            <w:t>1.2.6 Mission Objective of Database</w:t>
+          </w:r>
+          <w:r>
+            <w:tab/>
+          </w:r>
+          <w:r>
+            <w:fldChar w:fldCharType="begin"/>
+          </w:r>
+          <w:r>
+            <w:instrText xml:space="preserve"> PAGEREF _Toc795455180 </w:instrText>
+          </w:r>
+          <w:r>
+            <w:fldChar w:fldCharType="separate"/>
+          </w:r>
+          <w:r>
+            <w:t>15</w:t>
+          </w:r>
+          <w:r>
+            <w:fldChar w:fldCharType="end"/>
+          </w:r>
+          <w:r>
+            <w:rPr>
+              <w:rFonts w:hint="default" w:ascii="Times New Roman" w:hAnsi="Times New Roman" w:cs="Times New Roman"/>
+              <w:lang w:val="en-US"/>
+            </w:rPr>
             <w:fldChar w:fldCharType="end"/>
           </w:r>
         </w:p>
@@ -581,47 +867,117 @@
             <w:tabs>
               <w:tab w:val="right" w:leader="dot" w:pos="9638"/>
             </w:tabs>
-            <w:rPr>
-              <w:rFonts w:ascii="Times New Roman" w:hAnsi="Times New Roman" w:cs="Times New Roman"/>
-            </w:rPr>
           </w:pPr>
           <w:r>
+            <w:rPr>
+              <w:rFonts w:hint="default" w:ascii="Times New Roman" w:hAnsi="Times New Roman" w:cs="Times New Roman"/>
+              <w:lang w:val="en-US"/>
+            </w:rPr>
             <w:fldChar w:fldCharType="begin"/>
           </w:r>
           <w:r>
-            <w:instrText xml:space="preserve"> HYPERLINK \l "_Toc311762937" \h </w:instrText>
-          </w:r>
-          <w:r>
+            <w:rPr>
+              <w:rFonts w:hint="default" w:ascii="Times New Roman" w:hAnsi="Times New Roman" w:cs="Times New Roman"/>
+              <w:lang w:val="en-US"/>
+            </w:rPr>
+            <w:instrText xml:space="preserve"> HYPERLINK \l _Toc356823526 </w:instrText>
+          </w:r>
+          <w:r>
+            <w:rPr>
+              <w:rFonts w:hint="default" w:ascii="Times New Roman" w:hAnsi="Times New Roman" w:cs="Times New Roman"/>
+              <w:lang w:val="en-US"/>
+            </w:rPr>
             <w:fldChar w:fldCharType="separate"/>
           </w:r>
           <w:r>
             <w:rPr>
-              <w:rStyle w:val="27"/>
-              <w:rFonts w:ascii="Times New Roman" w:hAnsi="Times New Roman" w:cs="Times New Roman"/>
               <w:lang w:val="en"/>
             </w:rPr>
-            <w:t>Note:</w:t>
+            <w:t>ER-Digram</w:t>
+          </w:r>
+          <w:r>
+            <w:tab/>
           </w:r>
           <w:r>
             <w:fldChar w:fldCharType="begin"/>
           </w:r>
           <w:r>
-            <w:instrText xml:space="preserve">PAGEREF _Toc311762937 \h</w:instrText>
+            <w:instrText xml:space="preserve"> PAGEREF _Toc356823526 </w:instrText>
           </w:r>
           <w:r>
             <w:fldChar w:fldCharType="separate"/>
           </w:r>
           <w:r>
-            <w:rPr>
-              <w:rStyle w:val="27"/>
-              <w:vanish w:val="0"/>
-            </w:rPr>
             <w:t>16</w:t>
           </w:r>
           <w:r>
             <w:fldChar w:fldCharType="end"/>
           </w:r>
           <w:r>
+            <w:rPr>
+              <w:rFonts w:hint="default" w:ascii="Times New Roman" w:hAnsi="Times New Roman" w:cs="Times New Roman"/>
+              <w:lang w:val="en-US"/>
+            </w:rPr>
+            <w:fldChar w:fldCharType="end"/>
+          </w:r>
+        </w:p>
+        <w:p>
+          <w:pPr>
+            <w:pStyle w:val="25"/>
+            <w:tabs>
+              <w:tab w:val="right" w:leader="dot" w:pos="9638"/>
+            </w:tabs>
+          </w:pPr>
+          <w:r>
+            <w:rPr>
+              <w:rFonts w:hint="default" w:ascii="Times New Roman" w:hAnsi="Times New Roman" w:cs="Times New Roman"/>
+              <w:lang w:val="en-US"/>
+            </w:rPr>
+            <w:fldChar w:fldCharType="begin"/>
+          </w:r>
+          <w:r>
+            <w:rPr>
+              <w:rFonts w:hint="default" w:ascii="Times New Roman" w:hAnsi="Times New Roman" w:cs="Times New Roman"/>
+              <w:lang w:val="en-US"/>
+            </w:rPr>
+            <w:instrText xml:space="preserve"> HYPERLINK \l _Toc1296003552 </w:instrText>
+          </w:r>
+          <w:r>
+            <w:rPr>
+              <w:rFonts w:hint="default" w:ascii="Times New Roman" w:hAnsi="Times New Roman" w:cs="Times New Roman"/>
+              <w:lang w:val="en-US"/>
+            </w:rPr>
+            <w:fldChar w:fldCharType="separate"/>
+          </w:r>
+          <w:r>
+            <w:rPr>
+              <w:lang w:val="en"/>
+            </w:rPr>
+            <w:t>Prototype</w:t>
+          </w:r>
+          <w:r>
+            <w:tab/>
+          </w:r>
+          <w:r>
+            <w:fldChar w:fldCharType="begin"/>
+          </w:r>
+          <w:r>
+            <w:instrText xml:space="preserve"> PAGEREF _Toc1296003552 </w:instrText>
+          </w:r>
+          <w:r>
+            <w:fldChar w:fldCharType="separate"/>
+          </w:r>
+          <w:r>
+            <w:t>17</w:t>
+          </w:r>
+          <w:r>
+            <w:fldChar w:fldCharType="end"/>
+          </w:r>
+          <w:r>
+            <w:rPr>
+              <w:rFonts w:hint="default" w:ascii="Times New Roman" w:hAnsi="Times New Roman" w:cs="Times New Roman"/>
+              <w:lang w:val="en-US"/>
+            </w:rPr>
             <w:fldChar w:fldCharType="end"/>
           </w:r>
         </w:p>
@@ -638,7 +994,8 @@
           </w:pPr>
           <w:r>
             <w:rPr>
-              <w:rFonts w:ascii="Times New Roman" w:hAnsi="Times New Roman" w:cs="Times New Roman"/>
+              <w:rFonts w:hint="default" w:ascii="Times New Roman" w:hAnsi="Times New Roman" w:cs="Times New Roman"/>
+              <w:lang w:val="en-US"/>
             </w:rPr>
             <w:fldChar w:fldCharType="end"/>
           </w:r>
@@ -887,6 +1244,7 @@
         <w:t xml:space="preserve"> </w:t>
       </w:r>
       <w:bookmarkStart w:id="0" w:name="_Toc1583034762"/>
+      <w:bookmarkStart w:id="1" w:name="_Toc894075104"/>
       <w:r>
         <w:rPr>
           <w:rFonts w:ascii="Times New Roman" w:hAnsi="Times New Roman" w:cs="Times New Roman"/>
@@ -894,6 +1252,7 @@
         <w:t>Hotel Management System</w:t>
       </w:r>
       <w:bookmarkEnd w:id="0"/>
+      <w:bookmarkEnd w:id="1"/>
     </w:p>
     <w:p>
       <w:pPr>
@@ -922,14 +1281,16 @@
           <w:rFonts w:ascii="Times New Roman" w:hAnsi="Times New Roman" w:cs="Times New Roman"/>
         </w:rPr>
       </w:pPr>
-      <w:bookmarkStart w:id="1" w:name="_Toc456006946"/>
+      <w:bookmarkStart w:id="2" w:name="_Toc456006946"/>
+      <w:bookmarkStart w:id="3" w:name="_Toc605012036"/>
       <w:r>
         <w:rPr>
           <w:rFonts w:ascii="Times New Roman" w:hAnsi="Times New Roman" w:cs="Times New Roman"/>
         </w:rPr>
         <w:t>Database Planning</w:t>
       </w:r>
-      <w:bookmarkEnd w:id="1"/>
+      <w:bookmarkEnd w:id="2"/>
+      <w:bookmarkEnd w:id="3"/>
     </w:p>
     <w:p>
       <w:pPr>
@@ -958,20 +1319,22 @@
           <w:rFonts w:ascii="Times New Roman" w:hAnsi="Times New Roman" w:cs="Times New Roman"/>
         </w:rPr>
       </w:pPr>
-      <w:bookmarkStart w:id="2" w:name="_Toc1646817653"/>
+      <w:bookmarkStart w:id="4" w:name="_Toc1646817653"/>
+      <w:bookmarkStart w:id="5" w:name="_Toc1783034768"/>
       <w:r>
         <w:rPr>
           <w:rFonts w:ascii="Times New Roman" w:hAnsi="Times New Roman" w:cs="Times New Roman"/>
         </w:rPr>
         <w:t xml:space="preserve">Mission </w:t>
       </w:r>
-      <w:bookmarkEnd w:id="2"/>
+      <w:bookmarkEnd w:id="4"/>
       <w:r>
         <w:rPr>
           <w:rFonts w:ascii="Times New Roman" w:hAnsi="Times New Roman" w:cs="Times New Roman"/>
         </w:rPr>
         <w:t>Statement</w:t>
       </w:r>
+      <w:bookmarkEnd w:id="5"/>
     </w:p>
     <w:p>
       <w:pPr>
@@ -1002,14 +1365,16 @@
           <w:rFonts w:ascii="Times New Roman" w:hAnsi="Times New Roman" w:cs="Times New Roman"/>
         </w:rPr>
       </w:pPr>
-      <w:bookmarkStart w:id="3" w:name="_Toc1909592350"/>
+      <w:bookmarkStart w:id="6" w:name="_Toc1909592350"/>
+      <w:bookmarkStart w:id="7" w:name="_Toc584841356"/>
       <w:r>
         <w:rPr>
           <w:rFonts w:ascii="Times New Roman" w:hAnsi="Times New Roman" w:cs="Times New Roman"/>
         </w:rPr>
         <w:t>Mission Objective of Database</w:t>
       </w:r>
-      <w:bookmarkEnd w:id="3"/>
+      <w:bookmarkEnd w:id="6"/>
+      <w:bookmarkEnd w:id="7"/>
     </w:p>
     <w:p>
       <w:pPr>
@@ -1606,7 +1971,8 @@
           <w:rFonts w:ascii="Times New Roman" w:hAnsi="Times New Roman" w:cs="Times New Roman"/>
         </w:rPr>
       </w:pPr>
-      <w:bookmarkStart w:id="4" w:name="_Toc45905773"/>
+      <w:bookmarkStart w:id="8" w:name="_Toc45905773"/>
+      <w:bookmarkStart w:id="9" w:name="_Toc1873609024"/>
       <w:r>
         <w:rPr>
           <w:rFonts w:ascii="Times New Roman" w:hAnsi="Times New Roman" w:cs="Times New Roman"/>
@@ -1614,7 +1980,8 @@
         </w:rPr>
         <w:t>ER Digram</w:t>
       </w:r>
-      <w:bookmarkEnd w:id="4"/>
+      <w:bookmarkEnd w:id="8"/>
+      <w:bookmarkEnd w:id="9"/>
     </w:p>
     <w:p>
       <w:pPr>
@@ -1740,7 +2107,8 @@
           <w:lang w:val="en"/>
         </w:rPr>
       </w:pPr>
-      <w:bookmarkStart w:id="5" w:name="_Toc2097339602"/>
+      <w:bookmarkStart w:id="10" w:name="_Toc2097339602"/>
+      <w:bookmarkStart w:id="11" w:name="_Toc1729773726"/>
       <w:r>
         <w:rPr>
           <w:rFonts w:ascii="Times New Roman" w:hAnsi="Times New Roman" w:cs="Times New Roman"/>
@@ -1748,7 +2116,8 @@
         </w:rPr>
         <w:t>Views</w:t>
       </w:r>
-      <w:bookmarkEnd w:id="5"/>
+      <w:bookmarkEnd w:id="10"/>
+      <w:bookmarkEnd w:id="11"/>
     </w:p>
     <w:p>
       <w:pPr>
@@ -1798,7 +2167,8 @@
           <w:lang w:val="en"/>
         </w:rPr>
       </w:pPr>
-      <w:bookmarkStart w:id="6" w:name="_Toc1710226019"/>
+      <w:bookmarkStart w:id="12" w:name="_Toc1710226019"/>
+      <w:bookmarkStart w:id="13" w:name="_Toc257465899"/>
       <w:r>
         <w:rPr>
           <w:rFonts w:ascii="Times New Roman" w:hAnsi="Times New Roman" w:cs="Times New Roman"/>
@@ -1806,7 +2176,8 @@
         </w:rPr>
         <w:t>Task Assign to Members</w:t>
       </w:r>
-      <w:bookmarkEnd w:id="6"/>
+      <w:bookmarkEnd w:id="12"/>
+      <w:bookmarkEnd w:id="13"/>
     </w:p>
     <w:p>
       <w:pPr>
@@ -1832,7 +2203,8 @@
           <w:lang w:val="en"/>
         </w:rPr>
       </w:pPr>
-      <w:bookmarkStart w:id="7" w:name="_Toc753788444"/>
+      <w:bookmarkStart w:id="14" w:name="_Toc753788444"/>
+      <w:bookmarkStart w:id="15" w:name="_Toc418500147"/>
       <w:r>
         <w:rPr>
           <w:rFonts w:ascii="Times New Roman" w:hAnsi="Times New Roman" w:cs="Times New Roman"/>
@@ -1840,7 +2212,8 @@
         </w:rPr>
         <w:t>Abdul Haseeb Khan And Khanzada Haider Ali:</w:t>
       </w:r>
-      <w:bookmarkEnd w:id="7"/>
+      <w:bookmarkEnd w:id="14"/>
+      <w:bookmarkEnd w:id="15"/>
     </w:p>
     <w:p>
       <w:pPr>
@@ -2435,7 +2808,8 @@
           <w:lang w:val="en"/>
         </w:rPr>
       </w:pPr>
-      <w:bookmarkStart w:id="8" w:name="_Toc1279950035"/>
+      <w:bookmarkStart w:id="16" w:name="_Toc1279950035"/>
+      <w:bookmarkStart w:id="17" w:name="_Toc541913978"/>
       <w:r>
         <w:rPr>
           <w:rFonts w:ascii="Times New Roman" w:hAnsi="Times New Roman" w:cs="Times New Roman"/>
@@ -2443,7 +2817,8 @@
         </w:rPr>
         <w:t>Ashfaq Rahim And Hasssan Shah Nawaz</w:t>
       </w:r>
-      <w:bookmarkEnd w:id="8"/>
+      <w:bookmarkEnd w:id="16"/>
+      <w:bookmarkEnd w:id="17"/>
     </w:p>
     <w:p>
       <w:pPr>
@@ -3241,7 +3616,8 @@
           <w:lang w:val="en"/>
         </w:rPr>
       </w:pPr>
-      <w:bookmarkStart w:id="9" w:name="_Toc1819380867"/>
+      <w:bookmarkStart w:id="18" w:name="_Toc1819380867"/>
+      <w:bookmarkStart w:id="19" w:name="_Toc1937630504"/>
       <w:r>
         <w:rPr>
           <w:rFonts w:ascii="Times New Roman" w:hAnsi="Times New Roman" w:cs="Times New Roman"/>
@@ -3249,7 +3625,8 @@
         </w:rPr>
         <w:t>Fahad Afzal &amp; Imad Ahmed</w:t>
       </w:r>
-      <w:bookmarkEnd w:id="9"/>
+      <w:bookmarkEnd w:id="18"/>
+      <w:bookmarkEnd w:id="19"/>
       <w:r>
         <w:rPr>
           <w:rFonts w:ascii="Times New Roman" w:hAnsi="Times New Roman" w:cs="Times New Roman"/>
@@ -4247,7 +4624,8 @@
           <w:lang w:val="en"/>
         </w:rPr>
       </w:pPr>
-      <w:bookmarkStart w:id="10" w:name="_Toc516560675"/>
+      <w:bookmarkStart w:id="20" w:name="_Toc516560675"/>
+      <w:bookmarkStart w:id="21" w:name="_Toc1740489118"/>
       <w:r>
         <w:rPr>
           <w:rFonts w:ascii="Times New Roman" w:hAnsi="Times New Roman" w:cs="Times New Roman"/>
@@ -4255,7 +4633,8 @@
         </w:rPr>
         <w:t>Hassan Ali Jadoon, Awais And Sardar Badar</w:t>
       </w:r>
-      <w:bookmarkEnd w:id="10"/>
+      <w:bookmarkEnd w:id="20"/>
+      <w:bookmarkEnd w:id="21"/>
     </w:p>
     <w:p>
       <w:pPr>
@@ -4399,12 +4778,14 @@
           <w:rFonts w:ascii="Times New Roman" w:hAnsi="Times New Roman" w:cs="Times New Roman"/>
         </w:rPr>
       </w:pPr>
+      <w:bookmarkStart w:id="22" w:name="_Toc1934673550"/>
       <w:r>
         <w:rPr>
           <w:rFonts w:ascii="Times New Roman" w:hAnsi="Times New Roman" w:cs="Times New Roman"/>
         </w:rPr>
         <w:t>Mission Statement</w:t>
       </w:r>
+      <w:bookmarkEnd w:id="22"/>
     </w:p>
     <w:p>
       <w:pPr>
@@ -4435,12 +4816,14 @@
           <w:rFonts w:ascii="Times New Roman" w:hAnsi="Times New Roman" w:cs="Times New Roman"/>
         </w:rPr>
       </w:pPr>
+      <w:bookmarkStart w:id="23" w:name="_Toc795455180"/>
       <w:r>
         <w:rPr>
           <w:rFonts w:ascii="Times New Roman" w:hAnsi="Times New Roman" w:cs="Times New Roman"/>
         </w:rPr>
         <w:t>Mission Objective of Database</w:t>
       </w:r>
+      <w:bookmarkEnd w:id="23"/>
     </w:p>
     <w:p>
       <w:pPr>
@@ -4726,8 +5109,6 @@
         </w:rPr>
         <w:t>To maintain (Enter, Update and Delete) data on rooms</w:t>
       </w:r>
-      <w:bookmarkStart w:id="12" w:name="_GoBack"/>
-      <w:bookmarkEnd w:id="12"/>
     </w:p>
     <w:p>
       <w:pPr>
@@ -4877,12 +5258,14 @@
           <w:lang w:val="en"/>
         </w:rPr>
       </w:pPr>
+      <w:bookmarkStart w:id="24" w:name="_Toc356823526"/>
       <w:r>
         <w:rPr>
           <w:lang w:val="en"/>
         </w:rPr>
         <w:t>ER-Digram</w:t>
       </w:r>
+      <w:bookmarkEnd w:id="24"/>
     </w:p>
     <w:p>
       <w:pPr>
@@ -4902,14 +5285,6 @@
         <w:spacing w:before="0" w:after="120"/>
         <w:ind w:left="0" w:firstLine="0"/>
         <w:rPr>
-          <w:lang w:val="en"/>
-        </w:rPr>
-      </w:pPr>
-    </w:p>
-    <w:p>
-      <w:pPr>
-        <w:rPr>
-          <w:rFonts w:ascii="Times New Roman" w:hAnsi="Times New Roman" w:cs="Times New Roman"/>
           <w:lang w:val="en"/>
         </w:rPr>
       </w:pPr>
@@ -4922,10 +5297,10 @@
           <wp:anchor distT="0" distB="0" distL="0" distR="0" simplePos="0" relativeHeight="1024" behindDoc="0" locked="0" layoutInCell="1" allowOverlap="1">
             <wp:simplePos x="0" y="0"/>
             <wp:positionH relativeFrom="column">
-              <wp:align>center</wp:align>
+              <wp:posOffset>-19050</wp:posOffset>
             </wp:positionH>
             <wp:positionV relativeFrom="paragraph">
-              <wp:posOffset>635</wp:posOffset>
+              <wp:posOffset>309880</wp:posOffset>
             </wp:positionV>
             <wp:extent cx="6120130" cy="2866390"/>
             <wp:effectExtent l="0" t="0" r="0" b="0"/>
@@ -4967,9 +5342,27 @@
     </w:p>
     <w:p>
       <w:pPr>
+        <w:rPr>
+          <w:rFonts w:ascii="Times New Roman" w:hAnsi="Times New Roman" w:cs="Times New Roman"/>
+          <w:lang w:val="en"/>
+        </w:rPr>
+      </w:pPr>
+    </w:p>
+    <w:p>
+      <w:pPr>
         <w:pStyle w:val="7"/>
         <w:spacing w:before="0" w:after="290"/>
         <w:rPr>
+          <w:lang w:val="en"/>
+        </w:rPr>
+      </w:pPr>
+      <w:bookmarkStart w:id="25" w:name="_Toc1296003552"/>
+    </w:p>
+    <w:p>
+      <w:pPr>
+        <w:pStyle w:val="7"/>
+        <w:spacing w:before="0" w:after="290"/>
+        <w:rPr>
           <w:rFonts w:ascii="Times New Roman" w:hAnsi="Times New Roman" w:cs="Times New Roman"/>
           <w:lang w:val="en"/>
         </w:rPr>
@@ -4980,6 +5373,7 @@
         </w:rPr>
         <w:t>Prototype</w:t>
       </w:r>
+      <w:bookmarkEnd w:id="25"/>
     </w:p>
     <w:p>
       <w:pPr>
@@ -4990,10 +5384,10 @@
       </w:pPr>
       <w:r>
         <w:drawing>
-          <wp:inline distT="0" distB="0" distL="0" distR="0">
-            <wp:extent cx="6114415" cy="4256405"/>
-            <wp:effectExtent l="0" t="0" r="0" b="0"/>
-            <wp:docPr id="13" name="Image1"/>
+          <wp:inline distT="0" distB="0" distL="114300" distR="114300">
+            <wp:extent cx="6115050" cy="3436620"/>
+            <wp:effectExtent l="0" t="0" r="0" b="11430"/>
+            <wp:docPr id="14" name="Picture 1"/>
             <wp:cNvGraphicFramePr>
               <a:graphicFrameLocks xmlns:a="http://schemas.openxmlformats.org/drawingml/2006/main" noChangeAspect="true"/>
             </wp:cNvGraphicFramePr>
@@ -5001,9 +5395,9 @@
               <a:graphicData uri="http://schemas.openxmlformats.org/drawingml/2006/picture">
                 <pic:pic xmlns:pic="http://schemas.openxmlformats.org/drawingml/2006/picture">
                   <pic:nvPicPr>
-                    <pic:cNvPr id="13" name="Image1"/>
+                    <pic:cNvPr id="14" name="Picture 1"/>
                     <pic:cNvPicPr>
-                      <a:picLocks noChangeAspect="true" noChangeArrowheads="true"/>
+                      <a:picLocks noChangeAspect="true"/>
                     </pic:cNvPicPr>
                   </pic:nvPicPr>
                   <pic:blipFill>
@@ -5015,11 +5409,15 @@
                   <pic:spPr>
                     <a:xfrm>
                       <a:off x="0" y="0"/>
-                      <a:ext cx="6114415" cy="4256405"/>
+                      <a:ext cx="6115050" cy="3436620"/>
                     </a:xfrm>
                     <a:prstGeom prst="rect">
                       <a:avLst/>
                     </a:prstGeom>
+                    <a:noFill/>
+                    <a:ln>
+                      <a:noFill/>
+                    </a:ln>
                   </pic:spPr>
                 </pic:pic>
               </a:graphicData>
@@ -5049,8 +5447,8 @@
           <w:rFonts w:ascii="Times New Roman" w:hAnsi="Times New Roman" w:cs="Times New Roman"/>
         </w:rPr>
       </w:pPr>
-      <w:bookmarkStart w:id="11" w:name="_Toc311762937"/>
-      <w:bookmarkEnd w:id="11"/>
+      <w:bookmarkStart w:id="26" w:name="_Toc311762937"/>
+      <w:bookmarkEnd w:id="26"/>
     </w:p>
     <w:p>
       <w:pPr>
@@ -5077,6 +5475,8 @@
           <w:lang w:val="en"/>
         </w:rPr>
       </w:pPr>
+      <w:bookmarkStart w:id="27" w:name="_GoBack"/>
+      <w:bookmarkEnd w:id="27"/>
     </w:p>
     <w:sectPr>
       <w:headerReference r:id="rId5" w:type="default"/>

</xml_diff>

<commit_message>
MVC Approch for folders
</commit_message>
<xml_diff>
--- a/Database Documtation.docx
+++ b/Database Documtation.docx
@@ -37,6 +37,7 @@
               <w:lang w:val="en-US" w:eastAsia="zh-CN" w:bidi="hi-IN"/>
             </w:rPr>
           </w:pPr>
+          <w:bookmarkStart w:id="27" w:name="_GoBack"/>
           <w:r>
             <w:rPr>
               <w:rFonts w:hint="default" w:ascii="Times New Roman" w:hAnsi="Times New Roman" w:cs="Times New Roman"/>
@@ -4801,7 +4802,7 @@
           <w:i/>
           <w:iCs/>
         </w:rPr>
-        <w:t>“.The system will keep track of the rooms and generate information related to finance, room booking, and Generate financial report.”</w:t>
+        <w:t>“.The system will keep track of the rooms and generate information related to finance,  Generate financial report.”</w:t>
       </w:r>
     </w:p>
     <w:p>
@@ -4928,7 +4929,20 @@
         <w:rPr>
           <w:rFonts w:ascii="Times New Roman" w:hAnsi="Times New Roman" w:cs="Times New Roman"/>
         </w:rPr>
-        <w:t>To report on Finance</w:t>
+        <w:t>To report on</w:t>
+      </w:r>
+      <w:r>
+        <w:rPr>
+          <w:rFonts w:hint="default" w:ascii="Times New Roman" w:hAnsi="Times New Roman" w:cs="Times New Roman"/>
+          <w:lang w:val="en"/>
+        </w:rPr>
+        <w:t xml:space="preserve"> Annual</w:t>
+      </w:r>
+      <w:r>
+        <w:rPr>
+          <w:rFonts w:ascii="Times New Roman" w:hAnsi="Times New Roman" w:cs="Times New Roman"/>
+        </w:rPr>
+        <w:t xml:space="preserve"> Finance</w:t>
       </w:r>
     </w:p>
     <w:p>
@@ -5054,7 +5068,20 @@
         <w:rPr>
           <w:rFonts w:ascii="Times New Roman" w:hAnsi="Times New Roman" w:cs="Times New Roman"/>
         </w:rPr>
-        <w:t>To Search  on Finance</w:t>
+        <w:t>To report on</w:t>
+      </w:r>
+      <w:r>
+        <w:rPr>
+          <w:rFonts w:hint="default" w:ascii="Times New Roman" w:hAnsi="Times New Roman" w:cs="Times New Roman"/>
+          <w:lang w:val="en"/>
+        </w:rPr>
+        <w:t xml:space="preserve"> Annual</w:t>
+      </w:r>
+      <w:r>
+        <w:rPr>
+          <w:rFonts w:ascii="Times New Roman" w:hAnsi="Times New Roman" w:cs="Times New Roman"/>
+        </w:rPr>
+        <w:t xml:space="preserve"> Finance</w:t>
       </w:r>
     </w:p>
     <w:p>
@@ -5161,7 +5188,20 @@
         <w:rPr>
           <w:rFonts w:ascii="Times New Roman" w:hAnsi="Times New Roman" w:cs="Times New Roman"/>
         </w:rPr>
-        <w:t>To  track on Booked Rooms</w:t>
+        <w:t>To report on</w:t>
+      </w:r>
+      <w:r>
+        <w:rPr>
+          <w:rFonts w:hint="default" w:ascii="Times New Roman" w:hAnsi="Times New Roman" w:cs="Times New Roman"/>
+          <w:lang w:val="en"/>
+        </w:rPr>
+        <w:t xml:space="preserve"> Annual</w:t>
+      </w:r>
+      <w:r>
+        <w:rPr>
+          <w:rFonts w:ascii="Times New Roman" w:hAnsi="Times New Roman" w:cs="Times New Roman"/>
+        </w:rPr>
+        <w:t xml:space="preserve"> Finance</w:t>
       </w:r>
     </w:p>
     <w:p>
@@ -5247,7 +5287,21 @@
           <w:rFonts w:ascii="Times New Roman" w:hAnsi="Times New Roman" w:cs="Times New Roman"/>
           <w:lang w:val="en"/>
         </w:rPr>
-        <w:t xml:space="preserve">Although we deal with data financial module of app but it will take about 3 months due to wide range of complexity we will face learning framework like swing and OOP concepts as well </w:t>
+        <w:t xml:space="preserve">Although we deal with data financial module of app but it will take about </w:t>
+      </w:r>
+      <w:r>
+        <w:rPr>
+          <w:rFonts w:hint="default" w:ascii="Times New Roman" w:hAnsi="Times New Roman" w:cs="Times New Roman"/>
+          <w:lang w:val="en"/>
+        </w:rPr>
+        <w:t xml:space="preserve">1 </w:t>
+      </w:r>
+      <w:r>
+        <w:rPr>
+          <w:rFonts w:ascii="Times New Roman" w:hAnsi="Times New Roman" w:cs="Times New Roman"/>
+          <w:lang w:val="en"/>
+        </w:rPr>
+        <w:t xml:space="preserve">months due to wide range of complexity we will face learning framework like swing and OOP concepts as well </w:t>
       </w:r>
     </w:p>
     <w:p>
@@ -5385,9 +5439,9 @@
       <w:r>
         <w:drawing>
           <wp:inline distT="0" distB="0" distL="114300" distR="114300">
-            <wp:extent cx="6115050" cy="3436620"/>
-            <wp:effectExtent l="0" t="0" r="0" b="11430"/>
-            <wp:docPr id="14" name="Picture 1"/>
+            <wp:extent cx="6118860" cy="3327400"/>
+            <wp:effectExtent l="0" t="0" r="15240" b="6350"/>
+            <wp:docPr id="15" name="Picture 2"/>
             <wp:cNvGraphicFramePr>
               <a:graphicFrameLocks xmlns:a="http://schemas.openxmlformats.org/drawingml/2006/main" noChangeAspect="true"/>
             </wp:cNvGraphicFramePr>
@@ -5395,7 +5449,7 @@
               <a:graphicData uri="http://schemas.openxmlformats.org/drawingml/2006/picture">
                 <pic:pic xmlns:pic="http://schemas.openxmlformats.org/drawingml/2006/picture">
                   <pic:nvPicPr>
-                    <pic:cNvPr id="14" name="Picture 1"/>
+                    <pic:cNvPr id="15" name="Picture 2"/>
                     <pic:cNvPicPr>
                       <a:picLocks noChangeAspect="true"/>
                     </pic:cNvPicPr>
@@ -5409,7 +5463,7 @@
                   <pic:spPr>
                     <a:xfrm>
                       <a:off x="0" y="0"/>
-                      <a:ext cx="6115050" cy="3436620"/>
+                      <a:ext cx="6118860" cy="3327400"/>
                     </a:xfrm>
                     <a:prstGeom prst="rect">
                       <a:avLst/>
@@ -5475,9 +5529,8 @@
           <w:lang w:val="en"/>
         </w:rPr>
       </w:pPr>
-      <w:bookmarkStart w:id="27" w:name="_GoBack"/>
-      <w:bookmarkEnd w:id="27"/>
-    </w:p>
+    </w:p>
+    <w:bookmarkEnd w:id="27"/>
     <w:sectPr>
       <w:headerReference r:id="rId5" w:type="default"/>
       <w:footerReference r:id="rId6" w:type="default"/>

</xml_diff>

<commit_message>
ER Digram For Finance Has Been Updated
</commit_message>
<xml_diff>
--- a/Database Documtation.docx
+++ b/Database Documtation.docx
@@ -23,7 +23,7 @@
       <w:sdtContent>
         <w:p>
           <w:pPr>
-            <w:pStyle w:val="24"/>
+            <w:pStyle w:val="25"/>
             <w:tabs>
               <w:tab w:val="right" w:leader="dot" w:pos="9641"/>
               <w:tab w:val="clear" w:pos="9072"/>
@@ -37,7 +37,6 @@
               <w:lang w:val="en-US" w:eastAsia="zh-CN" w:bidi="hi-IN"/>
             </w:rPr>
           </w:pPr>
-          <w:bookmarkStart w:id="27" w:name="_GoBack"/>
           <w:r>
             <w:rPr>
               <w:rFonts w:hint="default" w:ascii="Times New Roman" w:hAnsi="Times New Roman" w:cs="Times New Roman"/>
@@ -62,7 +61,7 @@
         </w:p>
         <w:p>
           <w:pPr>
-            <w:pStyle w:val="21"/>
+            <w:pStyle w:val="22"/>
           </w:pPr>
           <w:r>
             <w:rPr>
@@ -99,67 +98,6 @@
           </w:r>
           <w:r>
             <w:instrText xml:space="preserve"> PAGEREF _Toc894075104 </w:instrText>
-          </w:r>
-          <w:r>
-            <w:fldChar w:fldCharType="separate"/>
-          </w:r>
-          <w:r>
-            <w:t>2</w:t>
-          </w:r>
-          <w:r>
-            <w:fldChar w:fldCharType="end"/>
-          </w:r>
-          <w:r>
-            <w:rPr>
-              <w:rFonts w:hint="default" w:ascii="Times New Roman" w:hAnsi="Times New Roman" w:cs="Times New Roman"/>
-              <w:lang w:val="en-US"/>
-            </w:rPr>
-            <w:fldChar w:fldCharType="end"/>
-          </w:r>
-        </w:p>
-        <w:p>
-          <w:pPr>
-            <w:pStyle w:val="23"/>
-            <w:tabs>
-              <w:tab w:val="right" w:leader="dot" w:pos="9638"/>
-              <w:tab w:val="clear" w:pos="9355"/>
-            </w:tabs>
-          </w:pPr>
-          <w:r>
-            <w:rPr>
-              <w:rFonts w:hint="default" w:ascii="Times New Roman" w:hAnsi="Times New Roman" w:cs="Times New Roman"/>
-              <w:lang w:val="en-US"/>
-            </w:rPr>
-            <w:fldChar w:fldCharType="begin"/>
-          </w:r>
-          <w:r>
-            <w:rPr>
-              <w:rFonts w:hint="default" w:ascii="Times New Roman" w:hAnsi="Times New Roman" w:cs="Times New Roman"/>
-              <w:lang w:val="en-US"/>
-            </w:rPr>
-            <w:instrText xml:space="preserve"> HYPERLINK \l _Toc605012036 </w:instrText>
-          </w:r>
-          <w:r>
-            <w:rPr>
-              <w:rFonts w:hint="default" w:ascii="Times New Roman" w:hAnsi="Times New Roman" w:cs="Times New Roman"/>
-              <w:lang w:val="en-US"/>
-            </w:rPr>
-            <w:fldChar w:fldCharType="separate"/>
-          </w:r>
-          <w:r>
-            <w:rPr>
-              <w:rFonts w:ascii="Times New Roman" w:hAnsi="Times New Roman" w:cs="Times New Roman"/>
-            </w:rPr>
-            <w:t>1.1. Database Planning</w:t>
-          </w:r>
-          <w:r>
-            <w:tab/>
-          </w:r>
-          <w:r>
-            <w:fldChar w:fldCharType="begin"/>
-          </w:r>
-          <w:r>
-            <w:instrText xml:space="preserve"> PAGEREF _Toc605012036 </w:instrText>
           </w:r>
           <w:r>
             <w:fldChar w:fldCharType="separate"/>
@@ -183,6 +121,67 @@
             <w:pStyle w:val="24"/>
             <w:tabs>
               <w:tab w:val="right" w:leader="dot" w:pos="9638"/>
+              <w:tab w:val="clear" w:pos="9355"/>
+            </w:tabs>
+          </w:pPr>
+          <w:r>
+            <w:rPr>
+              <w:rFonts w:hint="default" w:ascii="Times New Roman" w:hAnsi="Times New Roman" w:cs="Times New Roman"/>
+              <w:lang w:val="en-US"/>
+            </w:rPr>
+            <w:fldChar w:fldCharType="begin"/>
+          </w:r>
+          <w:r>
+            <w:rPr>
+              <w:rFonts w:hint="default" w:ascii="Times New Roman" w:hAnsi="Times New Roman" w:cs="Times New Roman"/>
+              <w:lang w:val="en-US"/>
+            </w:rPr>
+            <w:instrText xml:space="preserve"> HYPERLINK \l _Toc605012036 </w:instrText>
+          </w:r>
+          <w:r>
+            <w:rPr>
+              <w:rFonts w:hint="default" w:ascii="Times New Roman" w:hAnsi="Times New Roman" w:cs="Times New Roman"/>
+              <w:lang w:val="en-US"/>
+            </w:rPr>
+            <w:fldChar w:fldCharType="separate"/>
+          </w:r>
+          <w:r>
+            <w:rPr>
+              <w:rFonts w:ascii="Times New Roman" w:hAnsi="Times New Roman" w:cs="Times New Roman"/>
+            </w:rPr>
+            <w:t>1.1. Database Planning</w:t>
+          </w:r>
+          <w:r>
+            <w:tab/>
+          </w:r>
+          <w:r>
+            <w:fldChar w:fldCharType="begin"/>
+          </w:r>
+          <w:r>
+            <w:instrText xml:space="preserve"> PAGEREF _Toc605012036 </w:instrText>
+          </w:r>
+          <w:r>
+            <w:fldChar w:fldCharType="separate"/>
+          </w:r>
+          <w:r>
+            <w:t>2</w:t>
+          </w:r>
+          <w:r>
+            <w:fldChar w:fldCharType="end"/>
+          </w:r>
+          <w:r>
+            <w:rPr>
+              <w:rFonts w:hint="default" w:ascii="Times New Roman" w:hAnsi="Times New Roman" w:cs="Times New Roman"/>
+              <w:lang w:val="en-US"/>
+            </w:rPr>
+            <w:fldChar w:fldCharType="end"/>
+          </w:r>
+        </w:p>
+        <w:p>
+          <w:pPr>
+            <w:pStyle w:val="25"/>
+            <w:tabs>
+              <w:tab w:val="right" w:leader="dot" w:pos="9638"/>
               <w:tab w:val="clear" w:pos="9072"/>
             </w:tabs>
           </w:pPr>
@@ -227,6 +226,197 @@
           </w:r>
           <w:r>
             <w:t>2</w:t>
+          </w:r>
+          <w:r>
+            <w:fldChar w:fldCharType="end"/>
+          </w:r>
+          <w:r>
+            <w:rPr>
+              <w:rFonts w:hint="default" w:ascii="Times New Roman" w:hAnsi="Times New Roman" w:cs="Times New Roman"/>
+              <w:lang w:val="en-US"/>
+            </w:rPr>
+            <w:fldChar w:fldCharType="end"/>
+          </w:r>
+        </w:p>
+        <w:p>
+          <w:pPr>
+            <w:pStyle w:val="25"/>
+            <w:tabs>
+              <w:tab w:val="right" w:leader="dot" w:pos="9638"/>
+              <w:tab w:val="clear" w:pos="9072"/>
+            </w:tabs>
+          </w:pPr>
+          <w:r>
+            <w:rPr>
+              <w:rFonts w:hint="default" w:ascii="Times New Roman" w:hAnsi="Times New Roman" w:cs="Times New Roman"/>
+              <w:lang w:val="en-US"/>
+            </w:rPr>
+            <w:fldChar w:fldCharType="begin"/>
+          </w:r>
+          <w:r>
+            <w:rPr>
+              <w:rFonts w:hint="default" w:ascii="Times New Roman" w:hAnsi="Times New Roman" w:cs="Times New Roman"/>
+              <w:lang w:val="en-US"/>
+            </w:rPr>
+            <w:instrText xml:space="preserve"> HYPERLINK \l _Toc584841356 </w:instrText>
+          </w:r>
+          <w:r>
+            <w:rPr>
+              <w:rFonts w:hint="default" w:ascii="Times New Roman" w:hAnsi="Times New Roman" w:cs="Times New Roman"/>
+              <w:lang w:val="en-US"/>
+            </w:rPr>
+            <w:fldChar w:fldCharType="separate"/>
+          </w:r>
+          <w:r>
+            <w:rPr>
+              <w:rFonts w:ascii="Times New Roman" w:hAnsi="Times New Roman" w:cs="Times New Roman"/>
+            </w:rPr>
+            <w:t>1.1.2 Mission Objective of Database</w:t>
+          </w:r>
+          <w:r>
+            <w:tab/>
+          </w:r>
+          <w:r>
+            <w:fldChar w:fldCharType="begin"/>
+          </w:r>
+          <w:r>
+            <w:instrText xml:space="preserve"> PAGEREF _Toc584841356 </w:instrText>
+          </w:r>
+          <w:r>
+            <w:fldChar w:fldCharType="separate"/>
+          </w:r>
+          <w:r>
+            <w:t>2</w:t>
+          </w:r>
+          <w:r>
+            <w:fldChar w:fldCharType="end"/>
+          </w:r>
+          <w:r>
+            <w:rPr>
+              <w:rFonts w:hint="default" w:ascii="Times New Roman" w:hAnsi="Times New Roman" w:cs="Times New Roman"/>
+              <w:lang w:val="en-US"/>
+            </w:rPr>
+            <w:fldChar w:fldCharType="end"/>
+          </w:r>
+        </w:p>
+        <w:p>
+          <w:pPr>
+            <w:pStyle w:val="25"/>
+            <w:tabs>
+              <w:tab w:val="right" w:leader="dot" w:pos="9638"/>
+              <w:tab w:val="clear" w:pos="9072"/>
+            </w:tabs>
+          </w:pPr>
+          <w:r>
+            <w:rPr>
+              <w:rFonts w:hint="default" w:ascii="Times New Roman" w:hAnsi="Times New Roman" w:cs="Times New Roman"/>
+              <w:lang w:val="en-US"/>
+            </w:rPr>
+            <w:fldChar w:fldCharType="begin"/>
+          </w:r>
+          <w:r>
+            <w:rPr>
+              <w:rFonts w:hint="default" w:ascii="Times New Roman" w:hAnsi="Times New Roman" w:cs="Times New Roman"/>
+              <w:lang w:val="en-US"/>
+            </w:rPr>
+            <w:instrText xml:space="preserve"> HYPERLINK \l _Toc1873609024 </w:instrText>
+          </w:r>
+          <w:r>
+            <w:rPr>
+              <w:rFonts w:hint="default" w:ascii="Times New Roman" w:hAnsi="Times New Roman" w:cs="Times New Roman"/>
+              <w:lang w:val="en-US"/>
+            </w:rPr>
+            <w:fldChar w:fldCharType="separate"/>
+          </w:r>
+          <w:r>
+            <w:rPr>
+              <w:rFonts w:ascii="Times New Roman" w:hAnsi="Times New Roman" w:cs="Times New Roman"/>
+            </w:rPr>
+            <w:t xml:space="preserve">1.1.3 </w:t>
+          </w:r>
+          <w:r>
+            <w:rPr>
+              <w:rFonts w:ascii="Times New Roman" w:hAnsi="Times New Roman" w:cs="Times New Roman"/>
+              <w:lang w:val="en"/>
+            </w:rPr>
+            <w:t>ER Digram</w:t>
+          </w:r>
+          <w:r>
+            <w:tab/>
+          </w:r>
+          <w:r>
+            <w:fldChar w:fldCharType="begin"/>
+          </w:r>
+          <w:r>
+            <w:instrText xml:space="preserve"> PAGEREF _Toc1873609024 </w:instrText>
+          </w:r>
+          <w:r>
+            <w:fldChar w:fldCharType="separate"/>
+          </w:r>
+          <w:r>
+            <w:t>3</w:t>
+          </w:r>
+          <w:r>
+            <w:fldChar w:fldCharType="end"/>
+          </w:r>
+          <w:r>
+            <w:rPr>
+              <w:rFonts w:hint="default" w:ascii="Times New Roman" w:hAnsi="Times New Roman" w:cs="Times New Roman"/>
+              <w:lang w:val="en-US"/>
+            </w:rPr>
+            <w:fldChar w:fldCharType="end"/>
+          </w:r>
+        </w:p>
+        <w:p>
+          <w:pPr>
+            <w:pStyle w:val="25"/>
+            <w:tabs>
+              <w:tab w:val="right" w:leader="dot" w:pos="9638"/>
+              <w:tab w:val="clear" w:pos="9072"/>
+            </w:tabs>
+          </w:pPr>
+          <w:r>
+            <w:rPr>
+              <w:rFonts w:hint="default" w:ascii="Times New Roman" w:hAnsi="Times New Roman" w:cs="Times New Roman"/>
+              <w:lang w:val="en-US"/>
+            </w:rPr>
+            <w:fldChar w:fldCharType="begin"/>
+          </w:r>
+          <w:r>
+            <w:rPr>
+              <w:rFonts w:hint="default" w:ascii="Times New Roman" w:hAnsi="Times New Roman" w:cs="Times New Roman"/>
+              <w:lang w:val="en-US"/>
+            </w:rPr>
+            <w:instrText xml:space="preserve"> HYPERLINK \l _Toc1729773726 </w:instrText>
+          </w:r>
+          <w:r>
+            <w:rPr>
+              <w:rFonts w:hint="default" w:ascii="Times New Roman" w:hAnsi="Times New Roman" w:cs="Times New Roman"/>
+              <w:lang w:val="en-US"/>
+            </w:rPr>
+            <w:fldChar w:fldCharType="separate"/>
+          </w:r>
+          <w:r>
+            <w:rPr>
+              <w:rFonts w:ascii="Times New Roman" w:hAnsi="Times New Roman" w:cs="Times New Roman"/>
+              <w:lang w:val="en"/>
+            </w:rPr>
+            <w:t>1.1.4 Views</w:t>
+          </w:r>
+          <w:r>
+            <w:tab/>
+          </w:r>
+          <w:r>
+            <w:fldChar w:fldCharType="begin"/>
+          </w:r>
+          <w:r>
+            <w:instrText xml:space="preserve"> PAGEREF _Toc1729773726 </w:instrText>
+          </w:r>
+          <w:r>
+            <w:fldChar w:fldCharType="separate"/>
+          </w:r>
+          <w:r>
+            <w:t>4</w:t>
           </w:r>
           <w:r>
             <w:fldChar w:fldCharType="end"/>
@@ -244,197 +434,6 @@
             <w:pStyle w:val="24"/>
             <w:tabs>
               <w:tab w:val="right" w:leader="dot" w:pos="9638"/>
-              <w:tab w:val="clear" w:pos="9072"/>
-            </w:tabs>
-          </w:pPr>
-          <w:r>
-            <w:rPr>
-              <w:rFonts w:hint="default" w:ascii="Times New Roman" w:hAnsi="Times New Roman" w:cs="Times New Roman"/>
-              <w:lang w:val="en-US"/>
-            </w:rPr>
-            <w:fldChar w:fldCharType="begin"/>
-          </w:r>
-          <w:r>
-            <w:rPr>
-              <w:rFonts w:hint="default" w:ascii="Times New Roman" w:hAnsi="Times New Roman" w:cs="Times New Roman"/>
-              <w:lang w:val="en-US"/>
-            </w:rPr>
-            <w:instrText xml:space="preserve"> HYPERLINK \l _Toc584841356 </w:instrText>
-          </w:r>
-          <w:r>
-            <w:rPr>
-              <w:rFonts w:hint="default" w:ascii="Times New Roman" w:hAnsi="Times New Roman" w:cs="Times New Roman"/>
-              <w:lang w:val="en-US"/>
-            </w:rPr>
-            <w:fldChar w:fldCharType="separate"/>
-          </w:r>
-          <w:r>
-            <w:rPr>
-              <w:rFonts w:ascii="Times New Roman" w:hAnsi="Times New Roman" w:cs="Times New Roman"/>
-            </w:rPr>
-            <w:t>1.1.2 Mission Objective of Database</w:t>
-          </w:r>
-          <w:r>
-            <w:tab/>
-          </w:r>
-          <w:r>
-            <w:fldChar w:fldCharType="begin"/>
-          </w:r>
-          <w:r>
-            <w:instrText xml:space="preserve"> PAGEREF _Toc584841356 </w:instrText>
-          </w:r>
-          <w:r>
-            <w:fldChar w:fldCharType="separate"/>
-          </w:r>
-          <w:r>
-            <w:t>2</w:t>
-          </w:r>
-          <w:r>
-            <w:fldChar w:fldCharType="end"/>
-          </w:r>
-          <w:r>
-            <w:rPr>
-              <w:rFonts w:hint="default" w:ascii="Times New Roman" w:hAnsi="Times New Roman" w:cs="Times New Roman"/>
-              <w:lang w:val="en-US"/>
-            </w:rPr>
-            <w:fldChar w:fldCharType="end"/>
-          </w:r>
-        </w:p>
-        <w:p>
-          <w:pPr>
-            <w:pStyle w:val="24"/>
-            <w:tabs>
-              <w:tab w:val="right" w:leader="dot" w:pos="9638"/>
-              <w:tab w:val="clear" w:pos="9072"/>
-            </w:tabs>
-          </w:pPr>
-          <w:r>
-            <w:rPr>
-              <w:rFonts w:hint="default" w:ascii="Times New Roman" w:hAnsi="Times New Roman" w:cs="Times New Roman"/>
-              <w:lang w:val="en-US"/>
-            </w:rPr>
-            <w:fldChar w:fldCharType="begin"/>
-          </w:r>
-          <w:r>
-            <w:rPr>
-              <w:rFonts w:hint="default" w:ascii="Times New Roman" w:hAnsi="Times New Roman" w:cs="Times New Roman"/>
-              <w:lang w:val="en-US"/>
-            </w:rPr>
-            <w:instrText xml:space="preserve"> HYPERLINK \l _Toc1873609024 </w:instrText>
-          </w:r>
-          <w:r>
-            <w:rPr>
-              <w:rFonts w:hint="default" w:ascii="Times New Roman" w:hAnsi="Times New Roman" w:cs="Times New Roman"/>
-              <w:lang w:val="en-US"/>
-            </w:rPr>
-            <w:fldChar w:fldCharType="separate"/>
-          </w:r>
-          <w:r>
-            <w:rPr>
-              <w:rFonts w:ascii="Times New Roman" w:hAnsi="Times New Roman" w:cs="Times New Roman"/>
-            </w:rPr>
-            <w:t xml:space="preserve">1.1.3 </w:t>
-          </w:r>
-          <w:r>
-            <w:rPr>
-              <w:rFonts w:ascii="Times New Roman" w:hAnsi="Times New Roman" w:cs="Times New Roman"/>
-              <w:lang w:val="en"/>
-            </w:rPr>
-            <w:t>ER Digram</w:t>
-          </w:r>
-          <w:r>
-            <w:tab/>
-          </w:r>
-          <w:r>
-            <w:fldChar w:fldCharType="begin"/>
-          </w:r>
-          <w:r>
-            <w:instrText xml:space="preserve"> PAGEREF _Toc1873609024 </w:instrText>
-          </w:r>
-          <w:r>
-            <w:fldChar w:fldCharType="separate"/>
-          </w:r>
-          <w:r>
-            <w:t>3</w:t>
-          </w:r>
-          <w:r>
-            <w:fldChar w:fldCharType="end"/>
-          </w:r>
-          <w:r>
-            <w:rPr>
-              <w:rFonts w:hint="default" w:ascii="Times New Roman" w:hAnsi="Times New Roman" w:cs="Times New Roman"/>
-              <w:lang w:val="en-US"/>
-            </w:rPr>
-            <w:fldChar w:fldCharType="end"/>
-          </w:r>
-        </w:p>
-        <w:p>
-          <w:pPr>
-            <w:pStyle w:val="24"/>
-            <w:tabs>
-              <w:tab w:val="right" w:leader="dot" w:pos="9638"/>
-              <w:tab w:val="clear" w:pos="9072"/>
-            </w:tabs>
-          </w:pPr>
-          <w:r>
-            <w:rPr>
-              <w:rFonts w:hint="default" w:ascii="Times New Roman" w:hAnsi="Times New Roman" w:cs="Times New Roman"/>
-              <w:lang w:val="en-US"/>
-            </w:rPr>
-            <w:fldChar w:fldCharType="begin"/>
-          </w:r>
-          <w:r>
-            <w:rPr>
-              <w:rFonts w:hint="default" w:ascii="Times New Roman" w:hAnsi="Times New Roman" w:cs="Times New Roman"/>
-              <w:lang w:val="en-US"/>
-            </w:rPr>
-            <w:instrText xml:space="preserve"> HYPERLINK \l _Toc1729773726 </w:instrText>
-          </w:r>
-          <w:r>
-            <w:rPr>
-              <w:rFonts w:hint="default" w:ascii="Times New Roman" w:hAnsi="Times New Roman" w:cs="Times New Roman"/>
-              <w:lang w:val="en-US"/>
-            </w:rPr>
-            <w:fldChar w:fldCharType="separate"/>
-          </w:r>
-          <w:r>
-            <w:rPr>
-              <w:rFonts w:ascii="Times New Roman" w:hAnsi="Times New Roman" w:cs="Times New Roman"/>
-              <w:lang w:val="en"/>
-            </w:rPr>
-            <w:t>1.1.4 Views</w:t>
-          </w:r>
-          <w:r>
-            <w:tab/>
-          </w:r>
-          <w:r>
-            <w:fldChar w:fldCharType="begin"/>
-          </w:r>
-          <w:r>
-            <w:instrText xml:space="preserve"> PAGEREF _Toc1729773726 </w:instrText>
-          </w:r>
-          <w:r>
-            <w:fldChar w:fldCharType="separate"/>
-          </w:r>
-          <w:r>
-            <w:t>4</w:t>
-          </w:r>
-          <w:r>
-            <w:fldChar w:fldCharType="end"/>
-          </w:r>
-          <w:r>
-            <w:rPr>
-              <w:rFonts w:hint="default" w:ascii="Times New Roman" w:hAnsi="Times New Roman" w:cs="Times New Roman"/>
-              <w:lang w:val="en-US"/>
-            </w:rPr>
-            <w:fldChar w:fldCharType="end"/>
-          </w:r>
-        </w:p>
-        <w:p>
-          <w:pPr>
-            <w:pStyle w:val="23"/>
-            <w:tabs>
-              <w:tab w:val="right" w:leader="dot" w:pos="9638"/>
               <w:tab w:val="clear" w:pos="9355"/>
             </w:tabs>
           </w:pPr>
@@ -480,376 +479,6 @@
           </w:r>
           <w:r>
             <w:t>4</w:t>
-          </w:r>
-          <w:r>
-            <w:fldChar w:fldCharType="end"/>
-          </w:r>
-          <w:r>
-            <w:rPr>
-              <w:rFonts w:hint="default" w:ascii="Times New Roman" w:hAnsi="Times New Roman" w:cs="Times New Roman"/>
-              <w:lang w:val="en-US"/>
-            </w:rPr>
-            <w:fldChar w:fldCharType="end"/>
-          </w:r>
-        </w:p>
-        <w:p>
-          <w:pPr>
-            <w:pStyle w:val="24"/>
-            <w:tabs>
-              <w:tab w:val="right" w:leader="dot" w:pos="9638"/>
-              <w:tab w:val="clear" w:pos="9072"/>
-            </w:tabs>
-          </w:pPr>
-          <w:r>
-            <w:rPr>
-              <w:rFonts w:hint="default" w:ascii="Times New Roman" w:hAnsi="Times New Roman" w:cs="Times New Roman"/>
-              <w:lang w:val="en-US"/>
-            </w:rPr>
-            <w:fldChar w:fldCharType="begin"/>
-          </w:r>
-          <w:r>
-            <w:rPr>
-              <w:rFonts w:hint="default" w:ascii="Times New Roman" w:hAnsi="Times New Roman" w:cs="Times New Roman"/>
-              <w:lang w:val="en-US"/>
-            </w:rPr>
-            <w:instrText xml:space="preserve"> HYPERLINK \l _Toc418500147 </w:instrText>
-          </w:r>
-          <w:r>
-            <w:rPr>
-              <w:rFonts w:hint="default" w:ascii="Times New Roman" w:hAnsi="Times New Roman" w:cs="Times New Roman"/>
-              <w:lang w:val="en-US"/>
-            </w:rPr>
-            <w:fldChar w:fldCharType="separate"/>
-          </w:r>
-          <w:r>
-            <w:rPr>
-              <w:rFonts w:ascii="Times New Roman" w:hAnsi="Times New Roman" w:cs="Times New Roman"/>
-              <w:lang w:val="en"/>
-            </w:rPr>
-            <w:t>1.2.1 Abdul Haseeb Khan And Khanzada Haider Ali:</w:t>
-          </w:r>
-          <w:r>
-            <w:tab/>
-          </w:r>
-          <w:r>
-            <w:fldChar w:fldCharType="begin"/>
-          </w:r>
-          <w:r>
-            <w:instrText xml:space="preserve"> PAGEREF _Toc418500147 </w:instrText>
-          </w:r>
-          <w:r>
-            <w:fldChar w:fldCharType="separate"/>
-          </w:r>
-          <w:r>
-            <w:t>4</w:t>
-          </w:r>
-          <w:r>
-            <w:fldChar w:fldCharType="end"/>
-          </w:r>
-          <w:r>
-            <w:rPr>
-              <w:rFonts w:hint="default" w:ascii="Times New Roman" w:hAnsi="Times New Roman" w:cs="Times New Roman"/>
-              <w:lang w:val="en-US"/>
-            </w:rPr>
-            <w:fldChar w:fldCharType="end"/>
-          </w:r>
-        </w:p>
-        <w:p>
-          <w:pPr>
-            <w:pStyle w:val="24"/>
-            <w:tabs>
-              <w:tab w:val="right" w:leader="dot" w:pos="9638"/>
-              <w:tab w:val="clear" w:pos="9072"/>
-            </w:tabs>
-          </w:pPr>
-          <w:r>
-            <w:rPr>
-              <w:rFonts w:hint="default" w:ascii="Times New Roman" w:hAnsi="Times New Roman" w:cs="Times New Roman"/>
-              <w:lang w:val="en-US"/>
-            </w:rPr>
-            <w:fldChar w:fldCharType="begin"/>
-          </w:r>
-          <w:r>
-            <w:rPr>
-              <w:rFonts w:hint="default" w:ascii="Times New Roman" w:hAnsi="Times New Roman" w:cs="Times New Roman"/>
-              <w:lang w:val="en-US"/>
-            </w:rPr>
-            <w:instrText xml:space="preserve"> HYPERLINK \l _Toc541913978 </w:instrText>
-          </w:r>
-          <w:r>
-            <w:rPr>
-              <w:rFonts w:hint="default" w:ascii="Times New Roman" w:hAnsi="Times New Roman" w:cs="Times New Roman"/>
-              <w:lang w:val="en-US"/>
-            </w:rPr>
-            <w:fldChar w:fldCharType="separate"/>
-          </w:r>
-          <w:r>
-            <w:rPr>
-              <w:rFonts w:ascii="Times New Roman" w:hAnsi="Times New Roman" w:cs="Times New Roman"/>
-              <w:lang w:val="en"/>
-            </w:rPr>
-            <w:t>1.2.2 Ashfaq Rahim And Hasssan Shah Nawaz</w:t>
-          </w:r>
-          <w:r>
-            <w:tab/>
-          </w:r>
-          <w:r>
-            <w:fldChar w:fldCharType="begin"/>
-          </w:r>
-          <w:r>
-            <w:instrText xml:space="preserve"> PAGEREF _Toc541913978 </w:instrText>
-          </w:r>
-          <w:r>
-            <w:fldChar w:fldCharType="separate"/>
-          </w:r>
-          <w:r>
-            <w:t>8</w:t>
-          </w:r>
-          <w:r>
-            <w:fldChar w:fldCharType="end"/>
-          </w:r>
-          <w:r>
-            <w:rPr>
-              <w:rFonts w:hint="default" w:ascii="Times New Roman" w:hAnsi="Times New Roman" w:cs="Times New Roman"/>
-              <w:lang w:val="en-US"/>
-            </w:rPr>
-            <w:fldChar w:fldCharType="end"/>
-          </w:r>
-        </w:p>
-        <w:p>
-          <w:pPr>
-            <w:pStyle w:val="24"/>
-            <w:tabs>
-              <w:tab w:val="right" w:leader="dot" w:pos="9638"/>
-              <w:tab w:val="clear" w:pos="9072"/>
-            </w:tabs>
-          </w:pPr>
-          <w:r>
-            <w:rPr>
-              <w:rFonts w:hint="default" w:ascii="Times New Roman" w:hAnsi="Times New Roman" w:cs="Times New Roman"/>
-              <w:lang w:val="en-US"/>
-            </w:rPr>
-            <w:fldChar w:fldCharType="begin"/>
-          </w:r>
-          <w:r>
-            <w:rPr>
-              <w:rFonts w:hint="default" w:ascii="Times New Roman" w:hAnsi="Times New Roman" w:cs="Times New Roman"/>
-              <w:lang w:val="en-US"/>
-            </w:rPr>
-            <w:instrText xml:space="preserve"> HYPERLINK \l _Toc1937630504 </w:instrText>
-          </w:r>
-          <w:r>
-            <w:rPr>
-              <w:rFonts w:hint="default" w:ascii="Times New Roman" w:hAnsi="Times New Roman" w:cs="Times New Roman"/>
-              <w:lang w:val="en-US"/>
-            </w:rPr>
-            <w:fldChar w:fldCharType="separate"/>
-          </w:r>
-          <w:r>
-            <w:rPr>
-              <w:rFonts w:ascii="Times New Roman" w:hAnsi="Times New Roman" w:cs="Times New Roman"/>
-              <w:lang w:val="en"/>
-            </w:rPr>
-            <w:t>1.2.3 Fahad Afzal &amp; Imad Ahmed</w:t>
-          </w:r>
-          <w:r>
-            <w:tab/>
-          </w:r>
-          <w:r>
-            <w:fldChar w:fldCharType="begin"/>
-          </w:r>
-          <w:r>
-            <w:instrText xml:space="preserve"> PAGEREF _Toc1937630504 </w:instrText>
-          </w:r>
-          <w:r>
-            <w:fldChar w:fldCharType="separate"/>
-          </w:r>
-          <w:r>
-            <w:t>11</w:t>
-          </w:r>
-          <w:r>
-            <w:fldChar w:fldCharType="end"/>
-          </w:r>
-          <w:r>
-            <w:rPr>
-              <w:rFonts w:hint="default" w:ascii="Times New Roman" w:hAnsi="Times New Roman" w:cs="Times New Roman"/>
-              <w:lang w:val="en-US"/>
-            </w:rPr>
-            <w:fldChar w:fldCharType="end"/>
-          </w:r>
-        </w:p>
-        <w:p>
-          <w:pPr>
-            <w:pStyle w:val="24"/>
-            <w:tabs>
-              <w:tab w:val="right" w:leader="dot" w:pos="9638"/>
-              <w:tab w:val="clear" w:pos="9072"/>
-            </w:tabs>
-          </w:pPr>
-          <w:r>
-            <w:rPr>
-              <w:rFonts w:hint="default" w:ascii="Times New Roman" w:hAnsi="Times New Roman" w:cs="Times New Roman"/>
-              <w:lang w:val="en-US"/>
-            </w:rPr>
-            <w:fldChar w:fldCharType="begin"/>
-          </w:r>
-          <w:r>
-            <w:rPr>
-              <w:rFonts w:hint="default" w:ascii="Times New Roman" w:hAnsi="Times New Roman" w:cs="Times New Roman"/>
-              <w:lang w:val="en-US"/>
-            </w:rPr>
-            <w:instrText xml:space="preserve"> HYPERLINK \l _Toc1740489118 </w:instrText>
-          </w:r>
-          <w:r>
-            <w:rPr>
-              <w:rFonts w:hint="default" w:ascii="Times New Roman" w:hAnsi="Times New Roman" w:cs="Times New Roman"/>
-              <w:lang w:val="en-US"/>
-            </w:rPr>
-            <w:fldChar w:fldCharType="separate"/>
-          </w:r>
-          <w:r>
-            <w:rPr>
-              <w:rFonts w:ascii="Times New Roman" w:hAnsi="Times New Roman" w:cs="Times New Roman"/>
-              <w:lang w:val="en"/>
-            </w:rPr>
-            <w:t>1.2.4 Hassan Ali Jadoon, Awais And Sardar Badar</w:t>
-          </w:r>
-          <w:r>
-            <w:tab/>
-          </w:r>
-          <w:r>
-            <w:fldChar w:fldCharType="begin"/>
-          </w:r>
-          <w:r>
-            <w:instrText xml:space="preserve"> PAGEREF _Toc1740489118 </w:instrText>
-          </w:r>
-          <w:r>
-            <w:fldChar w:fldCharType="separate"/>
-          </w:r>
-          <w:r>
-            <w:t>14</w:t>
-          </w:r>
-          <w:r>
-            <w:fldChar w:fldCharType="end"/>
-          </w:r>
-          <w:r>
-            <w:rPr>
-              <w:rFonts w:hint="default" w:ascii="Times New Roman" w:hAnsi="Times New Roman" w:cs="Times New Roman"/>
-              <w:lang w:val="en-US"/>
-            </w:rPr>
-            <w:fldChar w:fldCharType="end"/>
-          </w:r>
-        </w:p>
-        <w:p>
-          <w:pPr>
-            <w:pStyle w:val="24"/>
-            <w:tabs>
-              <w:tab w:val="right" w:leader="dot" w:pos="9638"/>
-              <w:tab w:val="clear" w:pos="9072"/>
-            </w:tabs>
-          </w:pPr>
-          <w:r>
-            <w:rPr>
-              <w:rFonts w:hint="default" w:ascii="Times New Roman" w:hAnsi="Times New Roman" w:cs="Times New Roman"/>
-              <w:lang w:val="en-US"/>
-            </w:rPr>
-            <w:fldChar w:fldCharType="begin"/>
-          </w:r>
-          <w:r>
-            <w:rPr>
-              <w:rFonts w:hint="default" w:ascii="Times New Roman" w:hAnsi="Times New Roman" w:cs="Times New Roman"/>
-              <w:lang w:val="en-US"/>
-            </w:rPr>
-            <w:instrText xml:space="preserve"> HYPERLINK \l _Toc1934673550 </w:instrText>
-          </w:r>
-          <w:r>
-            <w:rPr>
-              <w:rFonts w:hint="default" w:ascii="Times New Roman" w:hAnsi="Times New Roman" w:cs="Times New Roman"/>
-              <w:lang w:val="en-US"/>
-            </w:rPr>
-            <w:fldChar w:fldCharType="separate"/>
-          </w:r>
-          <w:r>
-            <w:rPr>
-              <w:rFonts w:ascii="Times New Roman" w:hAnsi="Times New Roman" w:cs="Times New Roman"/>
-            </w:rPr>
-            <w:t>1.2.5 Mission Statement</w:t>
-          </w:r>
-          <w:r>
-            <w:tab/>
-          </w:r>
-          <w:r>
-            <w:fldChar w:fldCharType="begin"/>
-          </w:r>
-          <w:r>
-            <w:instrText xml:space="preserve"> PAGEREF _Toc1934673550 </w:instrText>
-          </w:r>
-          <w:r>
-            <w:fldChar w:fldCharType="separate"/>
-          </w:r>
-          <w:r>
-            <w:t>15</w:t>
-          </w:r>
-          <w:r>
-            <w:fldChar w:fldCharType="end"/>
-          </w:r>
-          <w:r>
-            <w:rPr>
-              <w:rFonts w:hint="default" w:ascii="Times New Roman" w:hAnsi="Times New Roman" w:cs="Times New Roman"/>
-              <w:lang w:val="en-US"/>
-            </w:rPr>
-            <w:fldChar w:fldCharType="end"/>
-          </w:r>
-        </w:p>
-        <w:p>
-          <w:pPr>
-            <w:pStyle w:val="24"/>
-            <w:tabs>
-              <w:tab w:val="right" w:leader="dot" w:pos="9638"/>
-              <w:tab w:val="clear" w:pos="9072"/>
-            </w:tabs>
-          </w:pPr>
-          <w:r>
-            <w:rPr>
-              <w:rFonts w:hint="default" w:ascii="Times New Roman" w:hAnsi="Times New Roman" w:cs="Times New Roman"/>
-              <w:lang w:val="en-US"/>
-            </w:rPr>
-            <w:fldChar w:fldCharType="begin"/>
-          </w:r>
-          <w:r>
-            <w:rPr>
-              <w:rFonts w:hint="default" w:ascii="Times New Roman" w:hAnsi="Times New Roman" w:cs="Times New Roman"/>
-              <w:lang w:val="en-US"/>
-            </w:rPr>
-            <w:instrText xml:space="preserve"> HYPERLINK \l _Toc795455180 </w:instrText>
-          </w:r>
-          <w:r>
-            <w:rPr>
-              <w:rFonts w:hint="default" w:ascii="Times New Roman" w:hAnsi="Times New Roman" w:cs="Times New Roman"/>
-              <w:lang w:val="en-US"/>
-            </w:rPr>
-            <w:fldChar w:fldCharType="separate"/>
-          </w:r>
-          <w:r>
-            <w:rPr>
-              <w:rFonts w:ascii="Times New Roman" w:hAnsi="Times New Roman" w:cs="Times New Roman"/>
-            </w:rPr>
-            <w:t>1.2.6 Mission Objective of Database</w:t>
-          </w:r>
-          <w:r>
-            <w:tab/>
-          </w:r>
-          <w:r>
-            <w:fldChar w:fldCharType="begin"/>
-          </w:r>
-          <w:r>
-            <w:instrText xml:space="preserve"> PAGEREF _Toc795455180 </w:instrText>
-          </w:r>
-          <w:r>
-            <w:fldChar w:fldCharType="separate"/>
-          </w:r>
-          <w:r>
-            <w:t>15</w:t>
           </w:r>
           <w:r>
             <w:fldChar w:fldCharType="end"/>
@@ -867,6 +496,7 @@
             <w:pStyle w:val="25"/>
             <w:tabs>
               <w:tab w:val="right" w:leader="dot" w:pos="9638"/>
+              <w:tab w:val="clear" w:pos="9072"/>
             </w:tabs>
           </w:pPr>
           <w:r>
@@ -881,7 +511,7 @@
               <w:rFonts w:hint="default" w:ascii="Times New Roman" w:hAnsi="Times New Roman" w:cs="Times New Roman"/>
               <w:lang w:val="en-US"/>
             </w:rPr>
-            <w:instrText xml:space="preserve"> HYPERLINK \l _Toc356823526 </w:instrText>
+            <w:instrText xml:space="preserve"> HYPERLINK \l _Toc418500147 </w:instrText>
           </w:r>
           <w:r>
             <w:rPr>
@@ -892,9 +522,10 @@
           </w:r>
           <w:r>
             <w:rPr>
+              <w:rFonts w:ascii="Times New Roman" w:hAnsi="Times New Roman" w:cs="Times New Roman"/>
               <w:lang w:val="en"/>
             </w:rPr>
-            <w:t>ER-Digram</w:t>
+            <w:t>1.2.1 Abdul Haseeb Khan And Khanzada Haider Ali:</w:t>
           </w:r>
           <w:r>
             <w:tab/>
@@ -903,13 +534,13 @@
             <w:fldChar w:fldCharType="begin"/>
           </w:r>
           <w:r>
-            <w:instrText xml:space="preserve"> PAGEREF _Toc356823526 </w:instrText>
+            <w:instrText xml:space="preserve"> PAGEREF _Toc418500147 </w:instrText>
           </w:r>
           <w:r>
             <w:fldChar w:fldCharType="separate"/>
           </w:r>
           <w:r>
-            <w:t>16</w:t>
+            <w:t>4</w:t>
           </w:r>
           <w:r>
             <w:fldChar w:fldCharType="end"/>
@@ -927,6 +558,7 @@
             <w:pStyle w:val="25"/>
             <w:tabs>
               <w:tab w:val="right" w:leader="dot" w:pos="9638"/>
+              <w:tab w:val="clear" w:pos="9072"/>
             </w:tabs>
           </w:pPr>
           <w:r>
@@ -941,7 +573,7 @@
               <w:rFonts w:hint="default" w:ascii="Times New Roman" w:hAnsi="Times New Roman" w:cs="Times New Roman"/>
               <w:lang w:val="en-US"/>
             </w:rPr>
-            <w:instrText xml:space="preserve"> HYPERLINK \l _Toc1296003552 </w:instrText>
+            <w:instrText xml:space="preserve"> HYPERLINK \l _Toc541913978 </w:instrText>
           </w:r>
           <w:r>
             <w:rPr>
@@ -952,9 +584,10 @@
           </w:r>
           <w:r>
             <w:rPr>
+              <w:rFonts w:ascii="Times New Roman" w:hAnsi="Times New Roman" w:cs="Times New Roman"/>
               <w:lang w:val="en"/>
             </w:rPr>
-            <w:t>Prototype</w:t>
+            <w:t>1.2.2 Ashfaq Rahim And Hasssan Shah Nawaz</w:t>
           </w:r>
           <w:r>
             <w:tab/>
@@ -963,13 +596,13 @@
             <w:fldChar w:fldCharType="begin"/>
           </w:r>
           <w:r>
-            <w:instrText xml:space="preserve"> PAGEREF _Toc1296003552 </w:instrText>
+            <w:instrText xml:space="preserve"> PAGEREF _Toc541913978 </w:instrText>
           </w:r>
           <w:r>
             <w:fldChar w:fldCharType="separate"/>
           </w:r>
           <w:r>
-            <w:t>17</w:t>
+            <w:t>8</w:t>
           </w:r>
           <w:r>
             <w:fldChar w:fldCharType="end"/>
@@ -984,7 +617,373 @@
         </w:p>
         <w:p>
           <w:pPr>
-            <w:pStyle w:val="24"/>
+            <w:pStyle w:val="25"/>
+            <w:tabs>
+              <w:tab w:val="right" w:leader="dot" w:pos="9638"/>
+              <w:tab w:val="clear" w:pos="9072"/>
+            </w:tabs>
+          </w:pPr>
+          <w:r>
+            <w:rPr>
+              <w:rFonts w:hint="default" w:ascii="Times New Roman" w:hAnsi="Times New Roman" w:cs="Times New Roman"/>
+              <w:lang w:val="en-US"/>
+            </w:rPr>
+            <w:fldChar w:fldCharType="begin"/>
+          </w:r>
+          <w:r>
+            <w:rPr>
+              <w:rFonts w:hint="default" w:ascii="Times New Roman" w:hAnsi="Times New Roman" w:cs="Times New Roman"/>
+              <w:lang w:val="en-US"/>
+            </w:rPr>
+            <w:instrText xml:space="preserve"> HYPERLINK \l _Toc1937630504 </w:instrText>
+          </w:r>
+          <w:r>
+            <w:rPr>
+              <w:rFonts w:hint="default" w:ascii="Times New Roman" w:hAnsi="Times New Roman" w:cs="Times New Roman"/>
+              <w:lang w:val="en-US"/>
+            </w:rPr>
+            <w:fldChar w:fldCharType="separate"/>
+          </w:r>
+          <w:r>
+            <w:rPr>
+              <w:rFonts w:ascii="Times New Roman" w:hAnsi="Times New Roman" w:cs="Times New Roman"/>
+              <w:lang w:val="en"/>
+            </w:rPr>
+            <w:t>1.2.3 Fahad Afzal &amp; Imad Ahmed</w:t>
+          </w:r>
+          <w:r>
+            <w:tab/>
+          </w:r>
+          <w:r>
+            <w:fldChar w:fldCharType="begin"/>
+          </w:r>
+          <w:r>
+            <w:instrText xml:space="preserve"> PAGEREF _Toc1937630504 </w:instrText>
+          </w:r>
+          <w:r>
+            <w:fldChar w:fldCharType="separate"/>
+          </w:r>
+          <w:r>
+            <w:t>11</w:t>
+          </w:r>
+          <w:r>
+            <w:fldChar w:fldCharType="end"/>
+          </w:r>
+          <w:r>
+            <w:rPr>
+              <w:rFonts w:hint="default" w:ascii="Times New Roman" w:hAnsi="Times New Roman" w:cs="Times New Roman"/>
+              <w:lang w:val="en-US"/>
+            </w:rPr>
+            <w:fldChar w:fldCharType="end"/>
+          </w:r>
+        </w:p>
+        <w:p>
+          <w:pPr>
+            <w:pStyle w:val="25"/>
+            <w:tabs>
+              <w:tab w:val="right" w:leader="dot" w:pos="9638"/>
+              <w:tab w:val="clear" w:pos="9072"/>
+            </w:tabs>
+          </w:pPr>
+          <w:r>
+            <w:rPr>
+              <w:rFonts w:hint="default" w:ascii="Times New Roman" w:hAnsi="Times New Roman" w:cs="Times New Roman"/>
+              <w:lang w:val="en-US"/>
+            </w:rPr>
+            <w:fldChar w:fldCharType="begin"/>
+          </w:r>
+          <w:r>
+            <w:rPr>
+              <w:rFonts w:hint="default" w:ascii="Times New Roman" w:hAnsi="Times New Roman" w:cs="Times New Roman"/>
+              <w:lang w:val="en-US"/>
+            </w:rPr>
+            <w:instrText xml:space="preserve"> HYPERLINK \l _Toc1740489118 </w:instrText>
+          </w:r>
+          <w:r>
+            <w:rPr>
+              <w:rFonts w:hint="default" w:ascii="Times New Roman" w:hAnsi="Times New Roman" w:cs="Times New Roman"/>
+              <w:lang w:val="en-US"/>
+            </w:rPr>
+            <w:fldChar w:fldCharType="separate"/>
+          </w:r>
+          <w:r>
+            <w:rPr>
+              <w:rFonts w:ascii="Times New Roman" w:hAnsi="Times New Roman" w:cs="Times New Roman"/>
+              <w:lang w:val="en"/>
+            </w:rPr>
+            <w:t>1.2.4 Hassan Ali Jadoon, Awais And Sardar Badar</w:t>
+          </w:r>
+          <w:r>
+            <w:tab/>
+          </w:r>
+          <w:r>
+            <w:fldChar w:fldCharType="begin"/>
+          </w:r>
+          <w:r>
+            <w:instrText xml:space="preserve"> PAGEREF _Toc1740489118 </w:instrText>
+          </w:r>
+          <w:r>
+            <w:fldChar w:fldCharType="separate"/>
+          </w:r>
+          <w:r>
+            <w:t>14</w:t>
+          </w:r>
+          <w:r>
+            <w:fldChar w:fldCharType="end"/>
+          </w:r>
+          <w:r>
+            <w:rPr>
+              <w:rFonts w:hint="default" w:ascii="Times New Roman" w:hAnsi="Times New Roman" w:cs="Times New Roman"/>
+              <w:lang w:val="en-US"/>
+            </w:rPr>
+            <w:fldChar w:fldCharType="end"/>
+          </w:r>
+        </w:p>
+        <w:p>
+          <w:pPr>
+            <w:pStyle w:val="25"/>
+            <w:tabs>
+              <w:tab w:val="right" w:leader="dot" w:pos="9638"/>
+              <w:tab w:val="clear" w:pos="9072"/>
+            </w:tabs>
+          </w:pPr>
+          <w:r>
+            <w:rPr>
+              <w:rFonts w:hint="default" w:ascii="Times New Roman" w:hAnsi="Times New Roman" w:cs="Times New Roman"/>
+              <w:lang w:val="en-US"/>
+            </w:rPr>
+            <w:fldChar w:fldCharType="begin"/>
+          </w:r>
+          <w:r>
+            <w:rPr>
+              <w:rFonts w:hint="default" w:ascii="Times New Roman" w:hAnsi="Times New Roman" w:cs="Times New Roman"/>
+              <w:lang w:val="en-US"/>
+            </w:rPr>
+            <w:instrText xml:space="preserve"> HYPERLINK \l _Toc1934673550 </w:instrText>
+          </w:r>
+          <w:r>
+            <w:rPr>
+              <w:rFonts w:hint="default" w:ascii="Times New Roman" w:hAnsi="Times New Roman" w:cs="Times New Roman"/>
+              <w:lang w:val="en-US"/>
+            </w:rPr>
+            <w:fldChar w:fldCharType="separate"/>
+          </w:r>
+          <w:r>
+            <w:rPr>
+              <w:rFonts w:ascii="Times New Roman" w:hAnsi="Times New Roman" w:cs="Times New Roman"/>
+            </w:rPr>
+            <w:t>1.2.5 Mission Statement</w:t>
+          </w:r>
+          <w:r>
+            <w:tab/>
+          </w:r>
+          <w:r>
+            <w:fldChar w:fldCharType="begin"/>
+          </w:r>
+          <w:r>
+            <w:instrText xml:space="preserve"> PAGEREF _Toc1934673550 </w:instrText>
+          </w:r>
+          <w:r>
+            <w:fldChar w:fldCharType="separate"/>
+          </w:r>
+          <w:r>
+            <w:t>15</w:t>
+          </w:r>
+          <w:r>
+            <w:fldChar w:fldCharType="end"/>
+          </w:r>
+          <w:r>
+            <w:rPr>
+              <w:rFonts w:hint="default" w:ascii="Times New Roman" w:hAnsi="Times New Roman" w:cs="Times New Roman"/>
+              <w:lang w:val="en-US"/>
+            </w:rPr>
+            <w:fldChar w:fldCharType="end"/>
+          </w:r>
+        </w:p>
+        <w:p>
+          <w:pPr>
+            <w:pStyle w:val="25"/>
+            <w:tabs>
+              <w:tab w:val="right" w:leader="dot" w:pos="9638"/>
+              <w:tab w:val="clear" w:pos="9072"/>
+            </w:tabs>
+          </w:pPr>
+          <w:r>
+            <w:rPr>
+              <w:rFonts w:hint="default" w:ascii="Times New Roman" w:hAnsi="Times New Roman" w:cs="Times New Roman"/>
+              <w:lang w:val="en-US"/>
+            </w:rPr>
+            <w:fldChar w:fldCharType="begin"/>
+          </w:r>
+          <w:r>
+            <w:rPr>
+              <w:rFonts w:hint="default" w:ascii="Times New Roman" w:hAnsi="Times New Roman" w:cs="Times New Roman"/>
+              <w:lang w:val="en-US"/>
+            </w:rPr>
+            <w:instrText xml:space="preserve"> HYPERLINK \l _Toc795455180 </w:instrText>
+          </w:r>
+          <w:r>
+            <w:rPr>
+              <w:rFonts w:hint="default" w:ascii="Times New Roman" w:hAnsi="Times New Roman" w:cs="Times New Roman"/>
+              <w:lang w:val="en-US"/>
+            </w:rPr>
+            <w:fldChar w:fldCharType="separate"/>
+          </w:r>
+          <w:r>
+            <w:rPr>
+              <w:rFonts w:ascii="Times New Roman" w:hAnsi="Times New Roman" w:cs="Times New Roman"/>
+            </w:rPr>
+            <w:t>1.2.6 Mission Objective of Database</w:t>
+          </w:r>
+          <w:r>
+            <w:tab/>
+          </w:r>
+          <w:r>
+            <w:fldChar w:fldCharType="begin"/>
+          </w:r>
+          <w:r>
+            <w:instrText xml:space="preserve"> PAGEREF _Toc795455180 </w:instrText>
+          </w:r>
+          <w:r>
+            <w:fldChar w:fldCharType="separate"/>
+          </w:r>
+          <w:r>
+            <w:t>15</w:t>
+          </w:r>
+          <w:r>
+            <w:fldChar w:fldCharType="end"/>
+          </w:r>
+          <w:r>
+            <w:rPr>
+              <w:rFonts w:hint="default" w:ascii="Times New Roman" w:hAnsi="Times New Roman" w:cs="Times New Roman"/>
+              <w:lang w:val="en-US"/>
+            </w:rPr>
+            <w:fldChar w:fldCharType="end"/>
+          </w:r>
+        </w:p>
+        <w:p>
+          <w:pPr>
+            <w:pStyle w:val="26"/>
+            <w:tabs>
+              <w:tab w:val="right" w:leader="dot" w:pos="9638"/>
+            </w:tabs>
+          </w:pPr>
+          <w:r>
+            <w:rPr>
+              <w:rFonts w:hint="default" w:ascii="Times New Roman" w:hAnsi="Times New Roman" w:cs="Times New Roman"/>
+              <w:lang w:val="en-US"/>
+            </w:rPr>
+            <w:fldChar w:fldCharType="begin"/>
+          </w:r>
+          <w:r>
+            <w:rPr>
+              <w:rFonts w:hint="default" w:ascii="Times New Roman" w:hAnsi="Times New Roman" w:cs="Times New Roman"/>
+              <w:lang w:val="en-US"/>
+            </w:rPr>
+            <w:instrText xml:space="preserve"> HYPERLINK \l _Toc356823526 </w:instrText>
+          </w:r>
+          <w:r>
+            <w:rPr>
+              <w:rFonts w:hint="default" w:ascii="Times New Roman" w:hAnsi="Times New Roman" w:cs="Times New Roman"/>
+              <w:lang w:val="en-US"/>
+            </w:rPr>
+            <w:fldChar w:fldCharType="separate"/>
+          </w:r>
+          <w:r>
+            <w:rPr>
+              <w:lang w:val="en"/>
+            </w:rPr>
+            <w:t>ER-Digram</w:t>
+          </w:r>
+          <w:r>
+            <w:tab/>
+          </w:r>
+          <w:r>
+            <w:fldChar w:fldCharType="begin"/>
+          </w:r>
+          <w:r>
+            <w:instrText xml:space="preserve"> PAGEREF _Toc356823526 </w:instrText>
+          </w:r>
+          <w:r>
+            <w:fldChar w:fldCharType="separate"/>
+          </w:r>
+          <w:r>
+            <w:t>16</w:t>
+          </w:r>
+          <w:r>
+            <w:fldChar w:fldCharType="end"/>
+          </w:r>
+          <w:r>
+            <w:rPr>
+              <w:rFonts w:hint="default" w:ascii="Times New Roman" w:hAnsi="Times New Roman" w:cs="Times New Roman"/>
+              <w:lang w:val="en-US"/>
+            </w:rPr>
+            <w:fldChar w:fldCharType="end"/>
+          </w:r>
+        </w:p>
+        <w:p>
+          <w:pPr>
+            <w:pStyle w:val="26"/>
+            <w:tabs>
+              <w:tab w:val="right" w:leader="dot" w:pos="9638"/>
+            </w:tabs>
+          </w:pPr>
+          <w:r>
+            <w:rPr>
+              <w:rFonts w:hint="default" w:ascii="Times New Roman" w:hAnsi="Times New Roman" w:cs="Times New Roman"/>
+              <w:lang w:val="en-US"/>
+            </w:rPr>
+            <w:fldChar w:fldCharType="begin"/>
+          </w:r>
+          <w:r>
+            <w:rPr>
+              <w:rFonts w:hint="default" w:ascii="Times New Roman" w:hAnsi="Times New Roman" w:cs="Times New Roman"/>
+              <w:lang w:val="en-US"/>
+            </w:rPr>
+            <w:instrText xml:space="preserve"> HYPERLINK \l _Toc1296003552 </w:instrText>
+          </w:r>
+          <w:r>
+            <w:rPr>
+              <w:rFonts w:hint="default" w:ascii="Times New Roman" w:hAnsi="Times New Roman" w:cs="Times New Roman"/>
+              <w:lang w:val="en-US"/>
+            </w:rPr>
+            <w:fldChar w:fldCharType="separate"/>
+          </w:r>
+          <w:r>
+            <w:rPr>
+              <w:lang w:val="en"/>
+            </w:rPr>
+            <w:t>Prototype</w:t>
+          </w:r>
+          <w:r>
+            <w:tab/>
+          </w:r>
+          <w:r>
+            <w:fldChar w:fldCharType="begin"/>
+          </w:r>
+          <w:r>
+            <w:instrText xml:space="preserve"> PAGEREF _Toc1296003552 </w:instrText>
+          </w:r>
+          <w:r>
+            <w:fldChar w:fldCharType="separate"/>
+          </w:r>
+          <w:r>
+            <w:t>17</w:t>
+          </w:r>
+          <w:r>
+            <w:fldChar w:fldCharType="end"/>
+          </w:r>
+          <w:r>
+            <w:rPr>
+              <w:rFonts w:hint="default" w:ascii="Times New Roman" w:hAnsi="Times New Roman" w:cs="Times New Roman"/>
+              <w:lang w:val="en-US"/>
+            </w:rPr>
+            <w:fldChar w:fldCharType="end"/>
+          </w:r>
+        </w:p>
+        <w:p>
+          <w:pPr>
+            <w:pStyle w:val="25"/>
             <w:tabs>
               <w:tab w:val="right" w:leader="dot" w:pos="9641"/>
               <w:tab w:val="clear" w:pos="9072"/>
@@ -1244,8 +1243,8 @@
         </w:rPr>
         <w:t xml:space="preserve"> </w:t>
       </w:r>
-      <w:bookmarkStart w:id="0" w:name="_Toc1583034762"/>
-      <w:bookmarkStart w:id="1" w:name="_Toc894075104"/>
+      <w:bookmarkStart w:id="0" w:name="_Toc894075104"/>
+      <w:bookmarkStart w:id="1" w:name="_Toc1583034762"/>
       <w:r>
         <w:rPr>
           <w:rFonts w:ascii="Times New Roman" w:hAnsi="Times New Roman" w:cs="Times New Roman"/>
@@ -1366,8 +1365,8 @@
           <w:rFonts w:ascii="Times New Roman" w:hAnsi="Times New Roman" w:cs="Times New Roman"/>
         </w:rPr>
       </w:pPr>
-      <w:bookmarkStart w:id="6" w:name="_Toc1909592350"/>
-      <w:bookmarkStart w:id="7" w:name="_Toc584841356"/>
+      <w:bookmarkStart w:id="6" w:name="_Toc584841356"/>
+      <w:bookmarkStart w:id="7" w:name="_Toc1909592350"/>
       <w:r>
         <w:rPr>
           <w:rFonts w:ascii="Times New Roman" w:hAnsi="Times New Roman" w:cs="Times New Roman"/>
@@ -2108,8 +2107,8 @@
           <w:lang w:val="en"/>
         </w:rPr>
       </w:pPr>
-      <w:bookmarkStart w:id="10" w:name="_Toc2097339602"/>
-      <w:bookmarkStart w:id="11" w:name="_Toc1729773726"/>
+      <w:bookmarkStart w:id="10" w:name="_Toc1729773726"/>
+      <w:bookmarkStart w:id="11" w:name="_Toc2097339602"/>
       <w:r>
         <w:rPr>
           <w:rFonts w:ascii="Times New Roman" w:hAnsi="Times New Roman" w:cs="Times New Roman"/>
@@ -2168,8 +2167,8 @@
           <w:lang w:val="en"/>
         </w:rPr>
       </w:pPr>
-      <w:bookmarkStart w:id="12" w:name="_Toc1710226019"/>
-      <w:bookmarkStart w:id="13" w:name="_Toc257465899"/>
+      <w:bookmarkStart w:id="12" w:name="_Toc257465899"/>
+      <w:bookmarkStart w:id="13" w:name="_Toc1710226019"/>
       <w:r>
         <w:rPr>
           <w:rFonts w:ascii="Times New Roman" w:hAnsi="Times New Roman" w:cs="Times New Roman"/>
@@ -2809,8 +2808,8 @@
           <w:lang w:val="en"/>
         </w:rPr>
       </w:pPr>
-      <w:bookmarkStart w:id="16" w:name="_Toc1279950035"/>
-      <w:bookmarkStart w:id="17" w:name="_Toc541913978"/>
+      <w:bookmarkStart w:id="16" w:name="_Toc541913978"/>
+      <w:bookmarkStart w:id="17" w:name="_Toc1279950035"/>
       <w:r>
         <w:rPr>
           <w:rFonts w:ascii="Times New Roman" w:hAnsi="Times New Roman" w:cs="Times New Roman"/>
@@ -2909,7 +2908,7 @@
     </w:p>
     <w:p>
       <w:pPr>
-        <w:pStyle w:val="31"/>
+        <w:pStyle w:val="32"/>
         <w:shd w:val="clear" w:color="auto" w:fill="FFFFFF"/>
         <w:spacing w:before="280" w:beforeAutospacing="0" w:after="0" w:afterAutospacing="0"/>
         <w:rPr>
@@ -3617,8 +3616,8 @@
           <w:lang w:val="en"/>
         </w:rPr>
       </w:pPr>
-      <w:bookmarkStart w:id="18" w:name="_Toc1819380867"/>
-      <w:bookmarkStart w:id="19" w:name="_Toc1937630504"/>
+      <w:bookmarkStart w:id="18" w:name="_Toc1937630504"/>
+      <w:bookmarkStart w:id="19" w:name="_Toc1819380867"/>
       <w:r>
         <w:rPr>
           <w:rFonts w:ascii="Times New Roman" w:hAnsi="Times New Roman" w:cs="Times New Roman"/>
@@ -4450,14 +4449,14 @@
       </w:r>
       <w:r>
         <w:rPr>
-          <w:rStyle w:val="15"/>
+          <w:rStyle w:val="16"/>
           <w:rFonts w:ascii="Times New Roman" w:hAnsi="Times New Roman" w:cs="Times New Roman"/>
         </w:rPr>
         <w:t>https://drive.google.com/drive/folders/1cusMrL4aN9Ka1rHQJHrPJGaGrRKy1nZS?usp=sharing</w:t>
       </w:r>
       <w:r>
         <w:rPr>
-          <w:rStyle w:val="15"/>
+          <w:rStyle w:val="16"/>
           <w:rFonts w:ascii="Times New Roman" w:hAnsi="Times New Roman" w:cs="Times New Roman"/>
         </w:rPr>
         <w:fldChar w:fldCharType="end"/>
@@ -4771,18 +4770,52 @@
       <w:pPr>
         <w:pStyle w:val="6"/>
         <w:numPr>
-          <w:ilvl w:val="2"/>
-          <w:numId w:val="2"/>
+          <w:numId w:val="0"/>
         </w:numPr>
         <w:spacing w:before="0" w:after="120"/>
-        <w:rPr>
-          <w:rFonts w:ascii="Times New Roman" w:hAnsi="Times New Roman" w:cs="Times New Roman"/>
+        <w:ind w:leftChars="0"/>
+        <w:rPr>
+          <w:rFonts w:ascii="Times New Roman" w:hAnsi="Times New Roman" w:eastAsia="Noto Serif CJK SC" w:cs="Times New Roman"/>
+          <w:b/>
+          <w:bCs w:val="0"/>
+          <w:color w:val="auto"/>
+          <w:kern w:val="2"/>
+          <w:sz w:val="28"/>
+          <w:szCs w:val="24"/>
+          <w:lang w:val="en" w:eastAsia="zh-CN" w:bidi="hi-IN"/>
         </w:rPr>
       </w:pPr>
       <w:bookmarkStart w:id="22" w:name="_Toc1934673550"/>
-      <w:r>
-        <w:rPr>
-          <w:rFonts w:ascii="Times New Roman" w:hAnsi="Times New Roman" w:cs="Times New Roman"/>
+    </w:p>
+    <w:p>
+      <w:pPr>
+        <w:pStyle w:val="6"/>
+        <w:numPr>
+          <w:numId w:val="0"/>
+        </w:numPr>
+        <w:spacing w:before="0" w:after="120"/>
+        <w:ind w:leftChars="0"/>
+        <w:rPr>
+          <w:rFonts w:ascii="Times New Roman" w:hAnsi="Times New Roman" w:eastAsia="Noto Serif CJK SC" w:cs="Times New Roman"/>
+          <w:b/>
+          <w:bCs w:val="0"/>
+          <w:color w:val="auto"/>
+          <w:kern w:val="2"/>
+          <w:sz w:val="28"/>
+          <w:szCs w:val="24"/>
+          <w:lang w:val="en" w:eastAsia="zh-CN" w:bidi="hi-IN"/>
+        </w:rPr>
+      </w:pPr>
+      <w:r>
+        <w:rPr>
+          <w:rFonts w:ascii="Times New Roman" w:hAnsi="Times New Roman" w:eastAsia="Noto Serif CJK SC" w:cs="Times New Roman"/>
+          <w:b/>
+          <w:bCs w:val="0"/>
+          <w:color w:val="auto"/>
+          <w:kern w:val="2"/>
+          <w:sz w:val="28"/>
+          <w:szCs w:val="24"/>
+          <w:lang w:val="en" w:eastAsia="zh-CN" w:bidi="hi-IN"/>
         </w:rPr>
         <w:t>Mission Statement</w:t>
       </w:r>
@@ -4809,10 +4842,10 @@
       <w:pPr>
         <w:pStyle w:val="6"/>
         <w:numPr>
-          <w:ilvl w:val="2"/>
-          <w:numId w:val="2"/>
+          <w:numId w:val="0"/>
         </w:numPr>
         <w:spacing w:before="0" w:after="120"/>
+        <w:ind w:leftChars="0"/>
         <w:rPr>
           <w:rFonts w:ascii="Times New Roman" w:hAnsi="Times New Roman" w:cs="Times New Roman"/>
         </w:rPr>
@@ -4973,6 +5006,7 @@
       <w:pPr>
         <w:pStyle w:val="4"/>
         <w:numPr>
+          <w:ilvl w:val="0"/>
           <w:numId w:val="0"/>
         </w:numPr>
         <w:rPr>
@@ -5325,9 +5359,21 @@
       <w:pPr>
         <w:jc w:val="center"/>
         <w:rPr>
-          <w:lang w:val="en"/>
-        </w:rPr>
-      </w:pPr>
+          <w:rFonts w:hint="default"/>
+          <w:b/>
+          <w:bCs/>
+          <w:lang w:val="en"/>
+        </w:rPr>
+      </w:pPr>
+      <w:r>
+        <w:rPr>
+          <w:rFonts w:hint="default"/>
+          <w:b/>
+          <w:bCs/>
+          <w:lang w:val="en"/>
+        </w:rPr>
+        <w:t>By using Start UML Evaluation version</w:t>
+      </w:r>
     </w:p>
     <w:p>
       <w:pPr>
@@ -5344,22 +5390,13 @@
       </w:pPr>
       <w:r>
         <w:rPr>
-          <w:rFonts w:ascii="Times New Roman" w:hAnsi="Times New Roman" w:cs="Times New Roman"/>
           <w:lang w:val="en"/>
         </w:rPr>
         <w:drawing>
-          <wp:anchor distT="0" distB="0" distL="0" distR="0" simplePos="0" relativeHeight="1024" behindDoc="0" locked="0" layoutInCell="1" allowOverlap="1">
-            <wp:simplePos x="0" y="0"/>
-            <wp:positionH relativeFrom="column">
-              <wp:posOffset>-19050</wp:posOffset>
-            </wp:positionH>
-            <wp:positionV relativeFrom="paragraph">
-              <wp:posOffset>309880</wp:posOffset>
-            </wp:positionV>
-            <wp:extent cx="6120130" cy="2866390"/>
-            <wp:effectExtent l="0" t="0" r="0" b="0"/>
-            <wp:wrapSquare wrapText="largest"/>
-            <wp:docPr id="12" name="Image6"/>
+          <wp:inline distT="0" distB="0" distL="114300" distR="114300">
+            <wp:extent cx="6114415" cy="3991610"/>
+            <wp:effectExtent l="0" t="0" r="635" b="0"/>
+            <wp:docPr id="13" name="Picture 13" descr="ERDDiagram1"/>
             <wp:cNvGraphicFramePr>
               <a:graphicFrameLocks xmlns:a="http://schemas.openxmlformats.org/drawingml/2006/main" noChangeAspect="true"/>
             </wp:cNvGraphicFramePr>
@@ -5367,9 +5404,9 @@
               <a:graphicData uri="http://schemas.openxmlformats.org/drawingml/2006/picture">
                 <pic:pic xmlns:pic="http://schemas.openxmlformats.org/drawingml/2006/picture">
                   <pic:nvPicPr>
-                    <pic:cNvPr id="12" name="Image6"/>
+                    <pic:cNvPr id="13" name="Picture 13" descr="ERDDiagram1"/>
                     <pic:cNvPicPr>
-                      <a:picLocks noChangeAspect="true" noChangeArrowheads="true"/>
+                      <a:picLocks noChangeAspect="true"/>
                     </pic:cNvPicPr>
                   </pic:nvPicPr>
                   <pic:blipFill>
@@ -5381,7 +5418,7 @@
                   <pic:spPr>
                     <a:xfrm>
                       <a:off x="0" y="0"/>
-                      <a:ext cx="6120130" cy="2866390"/>
+                      <a:ext cx="6114415" cy="3991610"/>
                     </a:xfrm>
                     <a:prstGeom prst="rect">
                       <a:avLst/>
@@ -5390,7 +5427,7 @@
                 </pic:pic>
               </a:graphicData>
             </a:graphic>
-          </wp:anchor>
+          </wp:inline>
         </w:drawing>
       </w:r>
     </w:p>
@@ -5525,12 +5562,13 @@
         <w:pStyle w:val="4"/>
         <w:spacing w:before="0" w:after="140"/>
         <w:rPr>
-          <w:rFonts w:ascii="Times New Roman" w:hAnsi="Times New Roman" w:cs="Times New Roman"/>
-          <w:lang w:val="en"/>
-        </w:rPr>
-      </w:pPr>
-    </w:p>
-    <w:bookmarkEnd w:id="27"/>
+          <w:rFonts w:hint="default" w:ascii="Times New Roman" w:hAnsi="Times New Roman" w:cs="Times New Roman"/>
+          <w:lang w:val="en"/>
+        </w:rPr>
+      </w:pPr>
+      <w:bookmarkStart w:id="27" w:name="_GoBack"/>
+      <w:bookmarkEnd w:id="27"/>
+    </w:p>
     <w:sectPr>
       <w:headerReference r:id="rId5" w:type="default"/>
       <w:footerReference r:id="rId6" w:type="default"/>
@@ -5574,7 +5612,7 @@
 <w:ftr xmlns:wpc="http://schemas.microsoft.com/office/word/2010/wordprocessingCanvas" xmlns:mc="http://schemas.openxmlformats.org/markup-compatibility/2006" xmlns:o="urn:schemas-microsoft-com:office:office" xmlns:r="http://schemas.openxmlformats.org/officeDocument/2006/relationships" xmlns:m="http://schemas.openxmlformats.org/officeDocument/2006/math" xmlns:v="urn:schemas-microsoft-com:vml" xmlns:wp14="http://schemas.microsoft.com/office/word/2010/wordprocessingDrawing" xmlns:wp="http://schemas.openxmlformats.org/drawingml/2006/wordprocessingDrawing" xmlns:w10="urn:schemas-microsoft-com:office:word" xmlns:w="http://schemas.openxmlformats.org/wordprocessingml/2006/main" xmlns:w14="http://schemas.microsoft.com/office/word/2010/wordml" xmlns:w15="http://schemas.microsoft.com/office/word/2012/wordml" xmlns:wpg="http://schemas.microsoft.com/office/word/2010/wordprocessingGroup" xmlns:wpi="http://schemas.microsoft.com/office/word/2010/wordprocessingInk" xmlns:wne="http://schemas.microsoft.com/office/word/2006/wordml" xmlns:wps="http://schemas.microsoft.com/office/word/2010/wordprocessingShape" xmlns:wpsCustomData="http://www.wps.cn/officeDocument/2013/wpsCustomData" mc:Ignorable="w14 w15 wp14">
   <w:p>
     <w:pPr>
-      <w:pStyle w:val="12"/>
+      <w:pStyle w:val="13"/>
       <w:spacing w:before="0" w:after="160"/>
       <w:jc w:val="center"/>
     </w:pPr>
@@ -5629,7 +5667,7 @@
 <w:hdr xmlns:wpc="http://schemas.microsoft.com/office/word/2010/wordprocessingCanvas" xmlns:mc="http://schemas.openxmlformats.org/markup-compatibility/2006" xmlns:o="urn:schemas-microsoft-com:office:office" xmlns:r="http://schemas.openxmlformats.org/officeDocument/2006/relationships" xmlns:m="http://schemas.openxmlformats.org/officeDocument/2006/math" xmlns:v="urn:schemas-microsoft-com:vml" xmlns:wp14="http://schemas.microsoft.com/office/word/2010/wordprocessingDrawing" xmlns:wp="http://schemas.openxmlformats.org/drawingml/2006/wordprocessingDrawing" xmlns:w10="urn:schemas-microsoft-com:office:word" xmlns:w="http://schemas.openxmlformats.org/wordprocessingml/2006/main" xmlns:w14="http://schemas.microsoft.com/office/word/2010/wordml" xmlns:w15="http://schemas.microsoft.com/office/word/2012/wordml" xmlns:wpg="http://schemas.microsoft.com/office/word/2010/wordprocessingGroup" xmlns:wpi="http://schemas.microsoft.com/office/word/2010/wordprocessingInk" xmlns:wne="http://schemas.microsoft.com/office/word/2006/wordml" xmlns:wps="http://schemas.microsoft.com/office/word/2010/wordprocessingShape" xmlns:wpsCustomData="http://www.wps.cn/officeDocument/2013/wpsCustomData" mc:Ignorable="w14 w15 wp14">
   <w:p>
     <w:pPr>
-      <w:pStyle w:val="14"/>
+      <w:pStyle w:val="15"/>
       <w:spacing w:before="0" w:after="160"/>
       <w:jc w:val="center"/>
     </w:pPr>
@@ -6915,6 +6953,7 @@
     <w:name w:val="heading 2"/>
     <w:basedOn w:val="3"/>
     <w:next w:val="4"/>
+    <w:link w:val="33"/>
     <w:qFormat/>
     <w:uiPriority w:val="0"/>
     <w:pPr>
@@ -6955,6 +6994,7 @@
     <w:name w:val="heading 4"/>
     <w:basedOn w:val="1"/>
     <w:next w:val="1"/>
+    <w:link w:val="34"/>
     <w:unhideWhenUsed/>
     <w:qFormat/>
     <w:uiPriority w:val="0"/>
@@ -6971,14 +7011,36 @@
       <w:szCs w:val="28"/>
     </w:rPr>
   </w:style>
-  <w:style w:type="character" w:default="1" w:styleId="8">
+  <w:style w:type="paragraph" w:styleId="8">
+    <w:name w:val="heading 5"/>
+    <w:basedOn w:val="1"/>
+    <w:next w:val="1"/>
+    <w:link w:val="35"/>
+    <w:semiHidden/>
+    <w:unhideWhenUsed/>
+    <w:qFormat/>
+    <w:uiPriority w:val="0"/>
+    <w:pPr>
+      <w:keepNext/>
+      <w:keepLines/>
+      <w:spacing w:before="280" w:after="290" w:line="376" w:lineRule="auto"/>
+      <w:outlineLvl w:val="4"/>
+    </w:pPr>
+    <w:rPr>
+      <w:b/>
+      <w:bCs/>
+      <w:sz w:val="28"/>
+      <w:szCs w:val="28"/>
+    </w:rPr>
+  </w:style>
+  <w:style w:type="character" w:default="1" w:styleId="9">
     <w:name w:val="Default Paragraph Font"/>
     <w:semiHidden/>
     <w:unhideWhenUsed/>
     <w:qFormat/>
     <w:uiPriority w:val="1"/>
   </w:style>
-  <w:style w:type="table" w:default="1" w:styleId="9">
+  <w:style w:type="table" w:default="1" w:styleId="10">
     <w:name w:val="Normal Table"/>
     <w:semiHidden/>
     <w:unhideWhenUsed/>
@@ -7018,10 +7080,10 @@
       <w:spacing w:before="0" w:after="140" w:line="276" w:lineRule="auto"/>
     </w:pPr>
   </w:style>
-  <w:style w:type="paragraph" w:styleId="10">
+  <w:style w:type="paragraph" w:styleId="11">
     <w:name w:val="Balloon Text"/>
     <w:basedOn w:val="1"/>
-    <w:link w:val="30"/>
+    <w:link w:val="31"/>
     <w:qFormat/>
     <w:uiPriority w:val="0"/>
     <w:rPr>
@@ -7030,7 +7092,7 @@
       <w:szCs w:val="14"/>
     </w:rPr>
   </w:style>
-  <w:style w:type="paragraph" w:styleId="11">
+  <w:style w:type="paragraph" w:styleId="12">
     <w:name w:val="caption"/>
     <w:basedOn w:val="1"/>
     <w:next w:val="1"/>
@@ -7045,9 +7107,9 @@
       <w:iCs/>
     </w:rPr>
   </w:style>
-  <w:style w:type="paragraph" w:styleId="12">
+  <w:style w:type="paragraph" w:styleId="13">
     <w:name w:val="footer"/>
-    <w:basedOn w:val="13"/>
+    <w:basedOn w:val="14"/>
     <w:qFormat/>
     <w:uiPriority w:val="0"/>
     <w:pPr>
@@ -7057,7 +7119,7 @@
       </w:tabs>
     </w:pPr>
   </w:style>
-  <w:style w:type="paragraph" w:customStyle="1" w:styleId="13">
+  <w:style w:type="paragraph" w:customStyle="1" w:styleId="14">
     <w:name w:val="Header and Footer"/>
     <w:basedOn w:val="1"/>
     <w:qFormat/>
@@ -7070,13 +7132,13 @@
       </w:tabs>
     </w:pPr>
   </w:style>
-  <w:style w:type="paragraph" w:styleId="14">
+  <w:style w:type="paragraph" w:styleId="15">
     <w:name w:val="header"/>
-    <w:basedOn w:val="13"/>
+    <w:basedOn w:val="14"/>
     <w:qFormat/>
     <w:uiPriority w:val="0"/>
   </w:style>
-  <w:style w:type="character" w:styleId="15">
+  <w:style w:type="character" w:styleId="16">
     <w:name w:val="Hyperlink"/>
     <w:qFormat/>
     <w:uiPriority w:val="0"/>
@@ -7086,17 +7148,17 @@
       <w:lang w:val="zh-CN" w:eastAsia="zh-CN" w:bidi="zh-CN"/>
     </w:rPr>
   </w:style>
-  <w:style w:type="paragraph" w:styleId="16">
+  <w:style w:type="paragraph" w:styleId="17">
     <w:name w:val="index 1"/>
     <w:basedOn w:val="1"/>
     <w:next w:val="1"/>
     <w:qFormat/>
     <w:uiPriority w:val="0"/>
   </w:style>
-  <w:style w:type="paragraph" w:styleId="17">
+  <w:style w:type="paragraph" w:styleId="18">
     <w:name w:val="index heading"/>
     <w:basedOn w:val="3"/>
-    <w:next w:val="16"/>
+    <w:next w:val="17"/>
     <w:qFormat/>
     <w:uiPriority w:val="0"/>
     <w:pPr>
@@ -7109,13 +7171,13 @@
       <w:szCs w:val="32"/>
     </w:rPr>
   </w:style>
-  <w:style w:type="paragraph" w:styleId="18">
+  <w:style w:type="paragraph" w:styleId="19">
     <w:name w:val="List"/>
     <w:basedOn w:val="4"/>
     <w:qFormat/>
     <w:uiPriority w:val="0"/>
   </w:style>
-  <w:style w:type="paragraph" w:styleId="19">
+  <w:style w:type="paragraph" w:styleId="20">
     <w:name w:val="Title"/>
     <w:basedOn w:val="3"/>
     <w:next w:val="4"/>
@@ -7131,16 +7193,16 @@
       <w:szCs w:val="56"/>
     </w:rPr>
   </w:style>
-  <w:style w:type="paragraph" w:styleId="20">
+  <w:style w:type="paragraph" w:styleId="21">
     <w:name w:val="toa heading"/>
-    <w:basedOn w:val="17"/>
+    <w:basedOn w:val="18"/>
     <w:next w:val="1"/>
     <w:qFormat/>
     <w:uiPriority w:val="0"/>
   </w:style>
-  <w:style w:type="paragraph" w:styleId="21">
+  <w:style w:type="paragraph" w:styleId="22">
     <w:name w:val="toc 1"/>
-    <w:basedOn w:val="22"/>
+    <w:basedOn w:val="23"/>
     <w:next w:val="1"/>
     <w:qFormat/>
     <w:uiPriority w:val="0"/>
@@ -7150,7 +7212,7 @@
       </w:tabs>
     </w:pPr>
   </w:style>
-  <w:style w:type="paragraph" w:customStyle="1" w:styleId="22">
+  <w:style w:type="paragraph" w:customStyle="1" w:styleId="23">
     <w:name w:val="Index"/>
     <w:basedOn w:val="1"/>
     <w:qFormat/>
@@ -7159,9 +7221,9 @@
       <w:suppressLineNumbers/>
     </w:pPr>
   </w:style>
-  <w:style w:type="paragraph" w:styleId="23">
+  <w:style w:type="paragraph" w:styleId="24">
     <w:name w:val="toc 2"/>
-    <w:basedOn w:val="22"/>
+    <w:basedOn w:val="23"/>
     <w:next w:val="1"/>
     <w:qFormat/>
     <w:uiPriority w:val="0"/>
@@ -7172,9 +7234,9 @@
       <w:ind w:left="283" w:firstLine="0"/>
     </w:pPr>
   </w:style>
-  <w:style w:type="paragraph" w:styleId="24">
+  <w:style w:type="paragraph" w:styleId="25">
     <w:name w:val="toc 3"/>
-    <w:basedOn w:val="22"/>
+    <w:basedOn w:val="23"/>
     <w:next w:val="1"/>
     <w:qFormat/>
     <w:uiPriority w:val="0"/>
@@ -7185,7 +7247,7 @@
       <w:ind w:left="566" w:firstLine="0"/>
     </w:pPr>
   </w:style>
-  <w:style w:type="paragraph" w:styleId="25">
+  <w:style w:type="paragraph" w:styleId="26">
     <w:name w:val="toc 4"/>
     <w:basedOn w:val="1"/>
     <w:next w:val="1"/>
@@ -7195,17 +7257,17 @@
       <w:ind w:left="1260" w:firstLine="0"/>
     </w:pPr>
   </w:style>
-  <w:style w:type="character" w:customStyle="1" w:styleId="26">
+  <w:style w:type="character" w:customStyle="1" w:styleId="27">
     <w:name w:val="Numbering Symbols"/>
     <w:qFormat/>
     <w:uiPriority w:val="0"/>
   </w:style>
-  <w:style w:type="character" w:customStyle="1" w:styleId="27">
+  <w:style w:type="character" w:customStyle="1" w:styleId="28">
     <w:name w:val="Index Link"/>
     <w:qFormat/>
     <w:uiPriority w:val="0"/>
   </w:style>
-  <w:style w:type="character" w:customStyle="1" w:styleId="28">
+  <w:style w:type="character" w:customStyle="1" w:styleId="29">
     <w:name w:val="Bullets"/>
     <w:qFormat/>
     <w:uiPriority w:val="0"/>
@@ -7213,7 +7275,7 @@
       <w:rFonts w:ascii="OpenSymbol" w:hAnsi="OpenSymbol" w:eastAsia="OpenSymbol" w:cs="OpenSymbol"/>
     </w:rPr>
   </w:style>
-  <w:style w:type="character" w:customStyle="1" w:styleId="29">
+  <w:style w:type="character" w:customStyle="1" w:styleId="30">
     <w:name w:val="Heading 3 Char"/>
     <w:qFormat/>
     <w:uiPriority w:val="0"/>
@@ -7224,10 +7286,10 @@
       <w:szCs w:val="28"/>
     </w:rPr>
   </w:style>
-  <w:style w:type="character" w:customStyle="1" w:styleId="30">
+  <w:style w:type="character" w:customStyle="1" w:styleId="31">
     <w:name w:val="Balloon Text Char"/>
-    <w:basedOn w:val="8"/>
-    <w:link w:val="10"/>
+    <w:basedOn w:val="9"/>
+    <w:link w:val="11"/>
     <w:qFormat/>
     <w:uiPriority w:val="0"/>
     <w:rPr>
@@ -7237,7 +7299,7 @@
       <w:szCs w:val="14"/>
     </w:rPr>
   </w:style>
-  <w:style w:type="paragraph" w:customStyle="1" w:styleId="31">
+  <w:style w:type="paragraph" w:customStyle="1" w:styleId="32">
     <w:name w:val="gh"/>
     <w:basedOn w:val="1"/>
     <w:qFormat/>
@@ -7250,6 +7312,39 @@
       <w:rFonts w:ascii="Times New Roman" w:hAnsi="Times New Roman" w:eastAsia="Times New Roman" w:cs="Times New Roman"/>
       <w:kern w:val="0"/>
       <w:lang w:eastAsia="en-US" w:bidi="ar-SA"/>
+    </w:rPr>
+  </w:style>
+  <w:style w:type="character" w:customStyle="1" w:styleId="33">
+    <w:name w:val="Heading 2 Char"/>
+    <w:link w:val="5"/>
+    <w:uiPriority w:val="0"/>
+    <w:rPr>
+      <w:b/>
+      <w:bCs/>
+      <w:sz w:val="32"/>
+      <w:szCs w:val="32"/>
+    </w:rPr>
+  </w:style>
+  <w:style w:type="character" w:customStyle="1" w:styleId="34">
+    <w:name w:val="Heading 4 Char"/>
+    <w:link w:val="7"/>
+    <w:uiPriority w:val="0"/>
+    <w:rPr>
+      <w:b/>
+      <w:bCs/>
+      <w:sz w:val="28"/>
+      <w:szCs w:val="28"/>
+    </w:rPr>
+  </w:style>
+  <w:style w:type="character" w:customStyle="1" w:styleId="35">
+    <w:name w:val="Heading 5 Char"/>
+    <w:link w:val="8"/>
+    <w:uiPriority w:val="0"/>
+    <w:rPr>
+      <w:b/>
+      <w:bCs/>
+      <w:sz w:val="28"/>
+      <w:szCs w:val="28"/>
     </w:rPr>
   </w:style>
 </w:styles>

</xml_diff>

<commit_message>
Hassan Ali Jadoon added hi finance work.
Added ER diagram with concetual design and SQL (insert queries).
</commit_message>
<xml_diff>
--- a/Database Documtation.docx
+++ b/Database Documtation.docx
@@ -1,6 +1,6 @@
 
 <file path=word/document.xml><?xml version="1.0" encoding="utf-8"?>
-<w:document xmlns:wpc="http://schemas.microsoft.com/office/word/2010/wordprocessingCanvas" xmlns:cx="http://schemas.microsoft.com/office/drawing/2014/chartex" xmlns:cx1="http://schemas.microsoft.com/office/drawing/2015/9/8/chartex" xmlns:mc="http://schemas.openxmlformats.org/markup-compatibility/2006" xmlns:o="urn:schemas-microsoft-com:office:office" xmlns:r="http://schemas.openxmlformats.org/officeDocument/2006/relationships" xmlns:m="http://schemas.openxmlformats.org/officeDocument/2006/math" xmlns:v="urn:schemas-microsoft-com:vml" xmlns:wp14="http://schemas.microsoft.com/office/word/2010/wordprocessingDrawing" xmlns:wp="http://schemas.openxmlformats.org/drawingml/2006/wordprocessingDrawing" xmlns:w10="urn:schemas-microsoft-com:office:word" xmlns:w="http://schemas.openxmlformats.org/wordprocessingml/2006/main" xmlns:w14="http://schemas.microsoft.com/office/word/2010/wordml" xmlns:w15="http://schemas.microsoft.com/office/word/2012/wordml" xmlns:w16se="http://schemas.microsoft.com/office/word/2015/wordml/symex" xmlns:wpg="http://schemas.microsoft.com/office/word/2010/wordprocessingGroup" xmlns:wpi="http://schemas.microsoft.com/office/word/2010/wordprocessingInk" xmlns:wne="http://schemas.microsoft.com/office/word/2006/wordml" xmlns:wps="http://schemas.microsoft.com/office/word/2010/wordprocessingShape" mc:Ignorable="w14 w15 w16se wp14">
+<w:document xmlns:wpc="http://schemas.microsoft.com/office/word/2010/wordprocessingCanvas" xmlns:mc="http://schemas.openxmlformats.org/markup-compatibility/2006" xmlns:o="urn:schemas-microsoft-com:office:office" xmlns:r="http://schemas.openxmlformats.org/officeDocument/2006/relationships" xmlns:m="http://schemas.openxmlformats.org/officeDocument/2006/math" xmlns:v="urn:schemas-microsoft-com:vml" xmlns:wp14="http://schemas.microsoft.com/office/word/2010/wordprocessingDrawing" xmlns:wp="http://schemas.openxmlformats.org/drawingml/2006/wordprocessingDrawing" xmlns:w10="urn:schemas-microsoft-com:office:word" xmlns:w="http://schemas.openxmlformats.org/wordprocessingml/2006/main" xmlns:w14="http://schemas.microsoft.com/office/word/2010/wordml" xmlns:w15="http://schemas.microsoft.com/office/word/2012/wordml" xmlns:wpg="http://schemas.microsoft.com/office/word/2010/wordprocessingGroup" xmlns:wpi="http://schemas.microsoft.com/office/word/2010/wordprocessingInk" xmlns:wne="http://schemas.microsoft.com/office/word/2006/wordml" xmlns:wps="http://schemas.microsoft.com/office/word/2010/wordprocessingShape" mc:Ignorable="w14 w15 wp14">
   <w:body>
     <w:sdt>
       <w:sdtPr>
@@ -10,6 +10,7 @@
           <w:docPartUnique/>
         </w:docPartObj>
       </w:sdtPr>
+      <w:sdtEndPr/>
       <w:sdtContent>
         <w:p>
           <w:pPr>
@@ -12338,6 +12339,21 @@
       <w:r>
         <w:t>Hasssan Mission Objectives:</w:t>
       </w:r>
+      <w:bookmarkStart w:id="47" w:name="_GoBack"/>
+      <w:bookmarkEnd w:id="47"/>
+    </w:p>
+    <w:p>
+      <w:pPr>
+        <w:rPr>
+          <w:b/>
+        </w:rPr>
+      </w:pPr>
+      <w:r>
+        <w:rPr>
+          <w:b/>
+        </w:rPr>
+        <w:t>By Hassan Ali Jadoon.</w:t>
+      </w:r>
     </w:p>
     <w:p>
       <w:pPr>
@@ -12447,8 +12463,8 @@
           <w:lang w:val="en"/>
         </w:rPr>
       </w:pPr>
-      <w:bookmarkStart w:id="47" w:name="__RefHeading___Toc392_3427376681"/>
-      <w:bookmarkEnd w:id="47"/>
+      <w:bookmarkStart w:id="48" w:name="__RefHeading___Toc392_3427376681"/>
+      <w:bookmarkEnd w:id="48"/>
       <w:r>
         <w:t>Major Views:</w:t>
       </w:r>
@@ -12481,8 +12497,8 @@
           <w:lang w:val="en"/>
         </w:rPr>
       </w:pPr>
-      <w:bookmarkStart w:id="48" w:name="__RefHeading___Toc394_3427376681"/>
-      <w:bookmarkEnd w:id="48"/>
+      <w:bookmarkStart w:id="49" w:name="__RefHeading___Toc394_3427376681"/>
+      <w:bookmarkEnd w:id="49"/>
       <w:r>
         <w:t>Conclusion:</w:t>
       </w:r>
@@ -12524,8 +12540,8 @@
           <w:lang w:val="en"/>
         </w:rPr>
       </w:pPr>
-      <w:bookmarkStart w:id="49" w:name="__RefHeading___Toc402_3427376681"/>
-      <w:bookmarkEnd w:id="49"/>
+      <w:bookmarkStart w:id="50" w:name="__RefHeading___Toc402_3427376681"/>
+      <w:bookmarkEnd w:id="50"/>
       <w:r>
         <w:t>CONCEPTUAL DESIGN</w:t>
       </w:r>
@@ -12538,8 +12554,8 @@
           <w:numId w:val="2"/>
         </w:numPr>
       </w:pPr>
-      <w:bookmarkStart w:id="50" w:name="__RefHeading___Toc404_3427376681"/>
-      <w:bookmarkEnd w:id="50"/>
+      <w:bookmarkStart w:id="51" w:name="__RefHeading___Toc404_3427376681"/>
+      <w:bookmarkEnd w:id="51"/>
       <w:r>
         <w:t>Identify entity types</w:t>
       </w:r>
@@ -12581,8 +12597,8 @@
           <w:numId w:val="2"/>
         </w:numPr>
       </w:pPr>
-      <w:bookmarkStart w:id="51" w:name="__RefHeading___Toc406_3427376681"/>
-      <w:bookmarkEnd w:id="51"/>
+      <w:bookmarkStart w:id="52" w:name="__RefHeading___Toc406_3427376681"/>
+      <w:bookmarkEnd w:id="52"/>
       <w:r>
         <w:t>Identify relationship types</w:t>
       </w:r>
@@ -12604,12 +12620,12 @@
     </w:p>
     <w:p>
       <w:r>
+        <w:lastRenderedPageBreak/>
         <w:t>Orders are placed by Client</w:t>
       </w:r>
     </w:p>
     <w:p>
       <w:r>
-        <w:lastRenderedPageBreak/>
         <w:t>Rooms are Booked by Client</w:t>
       </w:r>
     </w:p>
@@ -12636,8 +12652,8 @@
           <w:numId w:val="2"/>
         </w:numPr>
       </w:pPr>
-      <w:bookmarkStart w:id="52" w:name="__RefHeading___Toc408_3427376681"/>
-      <w:bookmarkEnd w:id="52"/>
+      <w:bookmarkStart w:id="53" w:name="__RefHeading___Toc408_3427376681"/>
+      <w:bookmarkEnd w:id="53"/>
       <w:r>
         <w:t xml:space="preserve">Identifying and associating attributes </w:t>
       </w:r>
@@ -12696,8 +12712,8 @@
           <w:numId w:val="2"/>
         </w:numPr>
       </w:pPr>
-      <w:bookmarkStart w:id="53" w:name="__RefHeading___Toc410_3427376681"/>
-      <w:bookmarkEnd w:id="53"/>
+      <w:bookmarkStart w:id="54" w:name="__RefHeading___Toc410_3427376681"/>
+      <w:bookmarkEnd w:id="54"/>
       <w:r>
         <w:t>Attribute domains</w:t>
       </w:r>
@@ -12846,6 +12862,7 @@
           <w:b/>
           <w:bCs/>
         </w:rPr>
+        <w:lastRenderedPageBreak/>
         <w:t>zip,floor,</w:t>
       </w:r>
       <w:r>
@@ -12854,7 +12871,6 @@
     </w:p>
     <w:p>
       <w:r>
-        <w:lastRenderedPageBreak/>
         <w:br/>
       </w:r>
     </w:p>
@@ -12867,8 +12883,8 @@
           <w:numId w:val="2"/>
         </w:numPr>
       </w:pPr>
-      <w:bookmarkStart w:id="54" w:name="__RefHeading___Toc412_3427376681"/>
-      <w:bookmarkEnd w:id="54"/>
+      <w:bookmarkStart w:id="55" w:name="__RefHeading___Toc412_3427376681"/>
+      <w:bookmarkEnd w:id="55"/>
       <w:r>
         <w:t>Candidate, primary, and alternate key attributes</w:t>
       </w:r>
@@ -12995,8 +13011,8 @@
           <w:numId w:val="2"/>
         </w:numPr>
       </w:pPr>
-      <w:bookmarkStart w:id="55" w:name="__RefHeading___Toc414_3427376681"/>
-      <w:bookmarkEnd w:id="55"/>
+      <w:bookmarkStart w:id="56" w:name="__RefHeading___Toc414_3427376681"/>
+      <w:bookmarkEnd w:id="56"/>
       <w:r>
         <w:t>Model redundancy</w:t>
       </w:r>
@@ -13031,23 +13047,23 @@
           <w:lang w:val="en"/>
         </w:rPr>
       </w:pPr>
-      <w:bookmarkStart w:id="56" w:name="__RefHeading___Toc396_3427376681"/>
-      <w:bookmarkStart w:id="57" w:name="_Toc1639212506"/>
-      <w:bookmarkEnd w:id="56"/>
+      <w:bookmarkStart w:id="57" w:name="__RefHeading___Toc396_3427376681"/>
+      <w:bookmarkStart w:id="58" w:name="_Toc1639212506"/>
+      <w:bookmarkEnd w:id="57"/>
       <w:r>
         <w:lastRenderedPageBreak/>
         <w:t>ER-Digra</w:t>
       </w:r>
-      <w:bookmarkEnd w:id="57"/>
+      <w:bookmarkEnd w:id="58"/>
       <w:r>
         <w:t>m</w:t>
       </w:r>
-      <w:bookmarkStart w:id="58" w:name="_Toc246940623"/>
+      <w:bookmarkStart w:id="59" w:name="_Toc246940623"/>
       <w:r>
         <w:t xml:space="preserve">  (By Muhammad Awais &amp; Hassan Ali Jadoon)</w:t>
       </w:r>
     </w:p>
-    <w:bookmarkEnd w:id="58"/>
+    <w:bookmarkEnd w:id="59"/>
     <w:p>
       <w:pPr>
         <w:pStyle w:val="Heading5"/>
@@ -13215,13 +13231,13 @@
           <w:lang w:val="en"/>
         </w:rPr>
       </w:pPr>
-      <w:bookmarkStart w:id="59" w:name="__RefHeading___Toc398_3427376681"/>
-      <w:bookmarkStart w:id="60" w:name="_Toc405709188"/>
-      <w:bookmarkEnd w:id="59"/>
+      <w:bookmarkStart w:id="60" w:name="__RefHeading___Toc398_3427376681"/>
+      <w:bookmarkStart w:id="61" w:name="_Toc405709188"/>
+      <w:bookmarkEnd w:id="60"/>
       <w:r>
         <w:t>Prototyp</w:t>
       </w:r>
-      <w:bookmarkEnd w:id="60"/>
+      <w:bookmarkEnd w:id="61"/>
       <w:r>
         <w:t>e</w:t>
       </w:r>
@@ -13293,8 +13309,8 @@
           <w:lang w:val="en"/>
         </w:rPr>
       </w:pPr>
-      <w:bookmarkStart w:id="61" w:name="__RefHeading___Toc2908_4294694006"/>
-      <w:bookmarkEnd w:id="61"/>
+      <w:bookmarkStart w:id="62" w:name="__RefHeading___Toc2908_4294694006"/>
+      <w:bookmarkEnd w:id="62"/>
       <w:r>
         <w:t>SQL QUERIES</w:t>
       </w:r>
@@ -15034,8 +15050,6 @@
         </w:rPr>
         <w:t>--GET FINANCE QUERY WTITH  BADAR</w:t>
       </w:r>
-      <w:bookmarkStart w:id="62" w:name="_GoBack"/>
-      <w:bookmarkEnd w:id="62"/>
     </w:p>
     <w:p>
       <w:pPr>
@@ -16469,7 +16483,7 @@
 </file>
 
 <file path=word/endnotes.xml><?xml version="1.0" encoding="utf-8"?>
-<w:endnotes xmlns:wpc="http://schemas.microsoft.com/office/word/2010/wordprocessingCanvas" xmlns:cx="http://schemas.microsoft.com/office/drawing/2014/chartex" xmlns:cx1="http://schemas.microsoft.com/office/drawing/2015/9/8/chartex" xmlns:mc="http://schemas.openxmlformats.org/markup-compatibility/2006" xmlns:o="urn:schemas-microsoft-com:office:office" xmlns:r="http://schemas.openxmlformats.org/officeDocument/2006/relationships" xmlns:m="http://schemas.openxmlformats.org/officeDocument/2006/math" xmlns:v="urn:schemas-microsoft-com:vml" xmlns:wp14="http://schemas.microsoft.com/office/word/2010/wordprocessingDrawing" xmlns:wp="http://schemas.openxmlformats.org/drawingml/2006/wordprocessingDrawing" xmlns:w10="urn:schemas-microsoft-com:office:word" xmlns:w="http://schemas.openxmlformats.org/wordprocessingml/2006/main" xmlns:w14="http://schemas.microsoft.com/office/word/2010/wordml" xmlns:w15="http://schemas.microsoft.com/office/word/2012/wordml" xmlns:w16se="http://schemas.microsoft.com/office/word/2015/wordml/symex" xmlns:wpg="http://schemas.microsoft.com/office/word/2010/wordprocessingGroup" xmlns:wpi="http://schemas.microsoft.com/office/word/2010/wordprocessingInk" xmlns:wne="http://schemas.microsoft.com/office/word/2006/wordml" xmlns:wps="http://schemas.microsoft.com/office/word/2010/wordprocessingShape" mc:Ignorable="w14 w15 w16se wp14">
+<w:endnotes xmlns:wpc="http://schemas.microsoft.com/office/word/2010/wordprocessingCanvas" xmlns:mc="http://schemas.openxmlformats.org/markup-compatibility/2006" xmlns:o="urn:schemas-microsoft-com:office:office" xmlns:r="http://schemas.openxmlformats.org/officeDocument/2006/relationships" xmlns:m="http://schemas.openxmlformats.org/officeDocument/2006/math" xmlns:v="urn:schemas-microsoft-com:vml" xmlns:wp14="http://schemas.microsoft.com/office/word/2010/wordprocessingDrawing" xmlns:wp="http://schemas.openxmlformats.org/drawingml/2006/wordprocessingDrawing" xmlns:w10="urn:schemas-microsoft-com:office:word" xmlns:w="http://schemas.openxmlformats.org/wordprocessingml/2006/main" xmlns:w14="http://schemas.microsoft.com/office/word/2010/wordml" xmlns:w15="http://schemas.microsoft.com/office/word/2012/wordml" xmlns:wpg="http://schemas.microsoft.com/office/word/2010/wordprocessingGroup" xmlns:wpi="http://schemas.microsoft.com/office/word/2010/wordprocessingInk" xmlns:wne="http://schemas.microsoft.com/office/word/2006/wordml" xmlns:wps="http://schemas.microsoft.com/office/word/2010/wordprocessingShape" mc:Ignorable="w14 w15 wp14">
   <w:endnote w:type="separator" w:id="-1">
     <w:p>
       <w:pPr>
@@ -16494,7 +16508,7 @@
 </file>
 
 <file path=word/footer1.xml><?xml version="1.0" encoding="utf-8"?>
-<w:ftr xmlns:wpc="http://schemas.microsoft.com/office/word/2010/wordprocessingCanvas" xmlns:cx="http://schemas.microsoft.com/office/drawing/2014/chartex" xmlns:cx1="http://schemas.microsoft.com/office/drawing/2015/9/8/chartex" xmlns:mc="http://schemas.openxmlformats.org/markup-compatibility/2006" xmlns:o="urn:schemas-microsoft-com:office:office" xmlns:r="http://schemas.openxmlformats.org/officeDocument/2006/relationships" xmlns:m="http://schemas.openxmlformats.org/officeDocument/2006/math" xmlns:v="urn:schemas-microsoft-com:vml" xmlns:wp14="http://schemas.microsoft.com/office/word/2010/wordprocessingDrawing" xmlns:wp="http://schemas.openxmlformats.org/drawingml/2006/wordprocessingDrawing" xmlns:w10="urn:schemas-microsoft-com:office:word" xmlns:w="http://schemas.openxmlformats.org/wordprocessingml/2006/main" xmlns:w14="http://schemas.microsoft.com/office/word/2010/wordml" xmlns:w15="http://schemas.microsoft.com/office/word/2012/wordml" xmlns:w16se="http://schemas.microsoft.com/office/word/2015/wordml/symex" xmlns:wpg="http://schemas.microsoft.com/office/word/2010/wordprocessingGroup" xmlns:wpi="http://schemas.microsoft.com/office/word/2010/wordprocessingInk" xmlns:wne="http://schemas.microsoft.com/office/word/2006/wordml" xmlns:wps="http://schemas.microsoft.com/office/word/2010/wordprocessingShape" mc:Ignorable="w14 w15 w16se wp14">
+<w:ftr xmlns:wpc="http://schemas.microsoft.com/office/word/2010/wordprocessingCanvas" xmlns:mc="http://schemas.openxmlformats.org/markup-compatibility/2006" xmlns:o="urn:schemas-microsoft-com:office:office" xmlns:r="http://schemas.openxmlformats.org/officeDocument/2006/relationships" xmlns:m="http://schemas.openxmlformats.org/officeDocument/2006/math" xmlns:v="urn:schemas-microsoft-com:vml" xmlns:wp14="http://schemas.microsoft.com/office/word/2010/wordprocessingDrawing" xmlns:wp="http://schemas.openxmlformats.org/drawingml/2006/wordprocessingDrawing" xmlns:w10="urn:schemas-microsoft-com:office:word" xmlns:w="http://schemas.openxmlformats.org/wordprocessingml/2006/main" xmlns:w14="http://schemas.microsoft.com/office/word/2010/wordml" xmlns:w15="http://schemas.microsoft.com/office/word/2012/wordml" xmlns:wpg="http://schemas.microsoft.com/office/word/2010/wordprocessingGroup" xmlns:wpi="http://schemas.microsoft.com/office/word/2010/wordprocessingInk" xmlns:wne="http://schemas.microsoft.com/office/word/2006/wordml" xmlns:wps="http://schemas.microsoft.com/office/word/2010/wordprocessingShape" mc:Ignorable="w14 w15 wp14">
   <w:p>
     <w:pPr>
       <w:pStyle w:val="Footer"/>
@@ -16513,7 +16527,7 @@
       <w:rPr>
         <w:noProof/>
       </w:rPr>
-      <w:t>25</w:t>
+      <w:t>1</w:t>
     </w:r>
     <w:r>
       <w:fldChar w:fldCharType="end"/>
@@ -16526,7 +16540,7 @@
 </file>
 
 <file path=word/footnotes.xml><?xml version="1.0" encoding="utf-8"?>
-<w:footnotes xmlns:wpc="http://schemas.microsoft.com/office/word/2010/wordprocessingCanvas" xmlns:cx="http://schemas.microsoft.com/office/drawing/2014/chartex" xmlns:cx1="http://schemas.microsoft.com/office/drawing/2015/9/8/chartex" xmlns:mc="http://schemas.openxmlformats.org/markup-compatibility/2006" xmlns:o="urn:schemas-microsoft-com:office:office" xmlns:r="http://schemas.openxmlformats.org/officeDocument/2006/relationships" xmlns:m="http://schemas.openxmlformats.org/officeDocument/2006/math" xmlns:v="urn:schemas-microsoft-com:vml" xmlns:wp14="http://schemas.microsoft.com/office/word/2010/wordprocessingDrawing" xmlns:wp="http://schemas.openxmlformats.org/drawingml/2006/wordprocessingDrawing" xmlns:w10="urn:schemas-microsoft-com:office:word" xmlns:w="http://schemas.openxmlformats.org/wordprocessingml/2006/main" xmlns:w14="http://schemas.microsoft.com/office/word/2010/wordml" xmlns:w15="http://schemas.microsoft.com/office/word/2012/wordml" xmlns:w16se="http://schemas.microsoft.com/office/word/2015/wordml/symex" xmlns:wpg="http://schemas.microsoft.com/office/word/2010/wordprocessingGroup" xmlns:wpi="http://schemas.microsoft.com/office/word/2010/wordprocessingInk" xmlns:wne="http://schemas.microsoft.com/office/word/2006/wordml" xmlns:wps="http://schemas.microsoft.com/office/word/2010/wordprocessingShape" mc:Ignorable="w14 w15 w16se wp14">
+<w:footnotes xmlns:wpc="http://schemas.microsoft.com/office/word/2010/wordprocessingCanvas" xmlns:mc="http://schemas.openxmlformats.org/markup-compatibility/2006" xmlns:o="urn:schemas-microsoft-com:office:office" xmlns:r="http://schemas.openxmlformats.org/officeDocument/2006/relationships" xmlns:m="http://schemas.openxmlformats.org/officeDocument/2006/math" xmlns:v="urn:schemas-microsoft-com:vml" xmlns:wp14="http://schemas.microsoft.com/office/word/2010/wordprocessingDrawing" xmlns:wp="http://schemas.openxmlformats.org/drawingml/2006/wordprocessingDrawing" xmlns:w10="urn:schemas-microsoft-com:office:word" xmlns:w="http://schemas.openxmlformats.org/wordprocessingml/2006/main" xmlns:w14="http://schemas.microsoft.com/office/word/2010/wordml" xmlns:w15="http://schemas.microsoft.com/office/word/2012/wordml" xmlns:wpg="http://schemas.microsoft.com/office/word/2010/wordprocessingGroup" xmlns:wpi="http://schemas.microsoft.com/office/word/2010/wordprocessingInk" xmlns:wne="http://schemas.microsoft.com/office/word/2006/wordml" xmlns:wps="http://schemas.microsoft.com/office/word/2010/wordprocessingShape" mc:Ignorable="w14 w15 wp14">
   <w:footnote w:type="separator" w:id="-1">
     <w:p>
       <w:pPr>
@@ -16551,7 +16565,7 @@
 </file>
 
 <file path=word/header1.xml><?xml version="1.0" encoding="utf-8"?>
-<w:hdr xmlns:wpc="http://schemas.microsoft.com/office/word/2010/wordprocessingCanvas" xmlns:cx="http://schemas.microsoft.com/office/drawing/2014/chartex" xmlns:cx1="http://schemas.microsoft.com/office/drawing/2015/9/8/chartex" xmlns:mc="http://schemas.openxmlformats.org/markup-compatibility/2006" xmlns:o="urn:schemas-microsoft-com:office:office" xmlns:r="http://schemas.openxmlformats.org/officeDocument/2006/relationships" xmlns:m="http://schemas.openxmlformats.org/officeDocument/2006/math" xmlns:v="urn:schemas-microsoft-com:vml" xmlns:wp14="http://schemas.microsoft.com/office/word/2010/wordprocessingDrawing" xmlns:wp="http://schemas.openxmlformats.org/drawingml/2006/wordprocessingDrawing" xmlns:w10="urn:schemas-microsoft-com:office:word" xmlns:w="http://schemas.openxmlformats.org/wordprocessingml/2006/main" xmlns:w14="http://schemas.microsoft.com/office/word/2010/wordml" xmlns:w15="http://schemas.microsoft.com/office/word/2012/wordml" xmlns:w16se="http://schemas.microsoft.com/office/word/2015/wordml/symex" xmlns:wpg="http://schemas.microsoft.com/office/word/2010/wordprocessingGroup" xmlns:wpi="http://schemas.microsoft.com/office/word/2010/wordprocessingInk" xmlns:wne="http://schemas.microsoft.com/office/word/2006/wordml" xmlns:wps="http://schemas.microsoft.com/office/word/2010/wordprocessingShape" mc:Ignorable="w14 w15 w16se wp14">
+<w:hdr xmlns:wpc="http://schemas.microsoft.com/office/word/2010/wordprocessingCanvas" xmlns:mc="http://schemas.openxmlformats.org/markup-compatibility/2006" xmlns:o="urn:schemas-microsoft-com:office:office" xmlns:r="http://schemas.openxmlformats.org/officeDocument/2006/relationships" xmlns:m="http://schemas.openxmlformats.org/officeDocument/2006/math" xmlns:v="urn:schemas-microsoft-com:vml" xmlns:wp14="http://schemas.microsoft.com/office/word/2010/wordprocessingDrawing" xmlns:wp="http://schemas.openxmlformats.org/drawingml/2006/wordprocessingDrawing" xmlns:w10="urn:schemas-microsoft-com:office:word" xmlns:w="http://schemas.openxmlformats.org/wordprocessingml/2006/main" xmlns:w14="http://schemas.microsoft.com/office/word/2010/wordml" xmlns:w15="http://schemas.microsoft.com/office/word/2012/wordml" xmlns:wpg="http://schemas.microsoft.com/office/word/2010/wordprocessingGroup" xmlns:wpi="http://schemas.microsoft.com/office/word/2010/wordprocessingInk" xmlns:wne="http://schemas.microsoft.com/office/word/2006/wordml" xmlns:wps="http://schemas.microsoft.com/office/word/2010/wordprocessingShape" mc:Ignorable="w14 w15 wp14">
   <w:p>
     <w:pPr>
       <w:pStyle w:val="Header"/>
@@ -16565,7 +16579,7 @@
 </file>
 
 <file path=word/numbering.xml><?xml version="1.0" encoding="utf-8"?>
-<w:numbering xmlns:wpc="http://schemas.microsoft.com/office/word/2010/wordprocessingCanvas" xmlns:cx="http://schemas.microsoft.com/office/drawing/2014/chartex" xmlns:cx1="http://schemas.microsoft.com/office/drawing/2015/9/8/chartex" xmlns:mc="http://schemas.openxmlformats.org/markup-compatibility/2006" xmlns:o="urn:schemas-microsoft-com:office:office" xmlns:r="http://schemas.openxmlformats.org/officeDocument/2006/relationships" xmlns:m="http://schemas.openxmlformats.org/officeDocument/2006/math" xmlns:v="urn:schemas-microsoft-com:vml" xmlns:wp14="http://schemas.microsoft.com/office/word/2010/wordprocessingDrawing" xmlns:wp="http://schemas.openxmlformats.org/drawingml/2006/wordprocessingDrawing" xmlns:w10="urn:schemas-microsoft-com:office:word" xmlns:w="http://schemas.openxmlformats.org/wordprocessingml/2006/main" xmlns:w14="http://schemas.microsoft.com/office/word/2010/wordml" xmlns:w15="http://schemas.microsoft.com/office/word/2012/wordml" xmlns:w16se="http://schemas.microsoft.com/office/word/2015/wordml/symex" xmlns:wpg="http://schemas.microsoft.com/office/word/2010/wordprocessingGroup" xmlns:wpi="http://schemas.microsoft.com/office/word/2010/wordprocessingInk" xmlns:wne="http://schemas.microsoft.com/office/word/2006/wordml" xmlns:wps="http://schemas.microsoft.com/office/word/2010/wordprocessingShape" mc:Ignorable="w14 w15 w16se wp14">
+<w:numbering xmlns:wpc="http://schemas.microsoft.com/office/word/2010/wordprocessingCanvas" xmlns:mc="http://schemas.openxmlformats.org/markup-compatibility/2006" xmlns:o="urn:schemas-microsoft-com:office:office" xmlns:r="http://schemas.openxmlformats.org/officeDocument/2006/relationships" xmlns:m="http://schemas.openxmlformats.org/officeDocument/2006/math" xmlns:v="urn:schemas-microsoft-com:vml" xmlns:wp14="http://schemas.microsoft.com/office/word/2010/wordprocessingDrawing" xmlns:wp="http://schemas.openxmlformats.org/drawingml/2006/wordprocessingDrawing" xmlns:w10="urn:schemas-microsoft-com:office:word" xmlns:w="http://schemas.openxmlformats.org/wordprocessingml/2006/main" xmlns:w14="http://schemas.microsoft.com/office/word/2010/wordml" xmlns:w15="http://schemas.microsoft.com/office/word/2012/wordml" xmlns:wpg="http://schemas.microsoft.com/office/word/2010/wordprocessingGroup" xmlns:wpi="http://schemas.microsoft.com/office/word/2010/wordprocessingInk" xmlns:wne="http://schemas.microsoft.com/office/word/2006/wordml" xmlns:wps="http://schemas.microsoft.com/office/word/2010/wordprocessingShape" mc:Ignorable="w14 w15 wp14">
   <w:abstractNum w:abstractNumId="0" w15:restartNumberingAfterBreak="0">
     <w:nsid w:val="08F85083"/>
     <w:multiLevelType w:val="multilevel"/>
@@ -17793,7 +17807,7 @@
 </file>
 
 <file path=word/styles.xml><?xml version="1.0" encoding="utf-8"?>
-<w:styles xmlns:mc="http://schemas.openxmlformats.org/markup-compatibility/2006" xmlns:r="http://schemas.openxmlformats.org/officeDocument/2006/relationships" xmlns:w="http://schemas.openxmlformats.org/wordprocessingml/2006/main" xmlns:w14="http://schemas.microsoft.com/office/word/2010/wordml" xmlns:w15="http://schemas.microsoft.com/office/word/2012/wordml" xmlns:w16se="http://schemas.microsoft.com/office/word/2015/wordml/symex" mc:Ignorable="w14 w15 w16se">
+<w:styles xmlns:mc="http://schemas.openxmlformats.org/markup-compatibility/2006" xmlns:r="http://schemas.openxmlformats.org/officeDocument/2006/relationships" xmlns:w="http://schemas.openxmlformats.org/wordprocessingml/2006/main" xmlns:w14="http://schemas.microsoft.com/office/word/2010/wordml" xmlns:w15="http://schemas.microsoft.com/office/word/2012/wordml" mc:Ignorable="w14 w15">
   <w:docDefaults>
     <w:rPrDefault>
       <w:rPr>
@@ -17956,7 +17970,6 @@
     <w:lsdException w:name="Table Web 2" w:semiHidden="1" w:unhideWhenUsed="1"/>
     <w:lsdException w:name="Table Web 3" w:semiHidden="1" w:unhideWhenUsed="1"/>
     <w:lsdException w:name="Balloon Text" w:qFormat="1"/>
-    <w:lsdException w:name="Table Grid" w:semiHidden="1" w:unhideWhenUsed="1"/>
     <w:lsdException w:name="Table Theme" w:semiHidden="1" w:unhideWhenUsed="1"/>
     <w:lsdException w:name="Placeholder Text" w:semiHidden="1" w:uiPriority="99"/>
     <w:lsdException w:name="No Spacing" w:uiPriority="99"/>

</xml_diff>